<commit_message>
identify problems are already.
</commit_message>
<xml_diff>
--- a/JSDomicilios/documents/PROYECTO.docx
+++ b/JSDomicilios/documents/PROYECTO.docx
@@ -266,12 +266,18 @@
         <w:jc w:val="both"/>
         <w:rPr>
           <w:rFonts w:ascii="Arial" w:hAnsi="Arial" w:cs="Arial"/>
+          <w:b/>
           <w:sz w:val="24"/>
         </w:rPr>
       </w:pPr>
     </w:p>
     <w:p>
       <w:pPr>
+        <w:pStyle w:val="Prrafodelista"/>
+        <w:numPr>
+          <w:ilvl w:val="0"/>
+          <w:numId w:val="2"/>
+        </w:numPr>
         <w:tabs>
           <w:tab w:val="left" w:pos="5160"/>
         </w:tabs>
@@ -282,9 +288,1661 @@
           <w:sz w:val="24"/>
         </w:rPr>
       </w:pPr>
+      <w:r>
+        <w:rPr>
+          <w:rFonts w:ascii="Arial" w:hAnsi="Arial" w:cs="Arial"/>
+          <w:b/>
+          <w:sz w:val="24"/>
+        </w:rPr>
+        <w:t>Recopilación de Información:</w:t>
+      </w:r>
     </w:p>
     <w:p>
       <w:pPr>
+        <w:tabs>
+          <w:tab w:val="left" w:pos="5160"/>
+        </w:tabs>
+        <w:jc w:val="both"/>
+        <w:rPr>
+          <w:rFonts w:ascii="Arial" w:hAnsi="Arial" w:cs="Arial"/>
+          <w:b/>
+          <w:sz w:val="24"/>
+        </w:rPr>
+      </w:pPr>
+    </w:p>
+    <w:p>
+      <w:pPr>
+        <w:pStyle w:val="Prrafodelista"/>
+        <w:numPr>
+          <w:ilvl w:val="0"/>
+          <w:numId w:val="6"/>
+        </w:numPr>
+        <w:tabs>
+          <w:tab w:val="left" w:pos="5160"/>
+        </w:tabs>
+        <w:jc w:val="both"/>
+        <w:rPr>
+          <w:rFonts w:ascii="Arial" w:hAnsi="Arial" w:cs="Arial"/>
+          <w:b/>
+          <w:sz w:val="24"/>
+        </w:rPr>
+      </w:pPr>
+      <w:r>
+        <w:rPr>
+          <w:rFonts w:ascii="Arial" w:hAnsi="Arial" w:cs="Arial"/>
+          <w:b/>
+          <w:sz w:val="24"/>
+        </w:rPr>
+        <w:t xml:space="preserve">Grafo:  </w:t>
+      </w:r>
+      <w:r>
+        <w:rPr>
+          <w:rFonts w:ascii="Arial" w:hAnsi="Arial" w:cs="Arial"/>
+          <w:sz w:val="24"/>
+        </w:rPr>
+        <w:t>En matemáticas y ciencias de la computación, un grafo (del griego grafos: dibujo, imagen) es un conjunto de objetos llamados vértices o nodos unidos por enlaces llamados aristas o arcos, que permiten representar relaciones binarias entre elementos de un</w:t>
+      </w:r>
+      <w:r>
+        <w:rPr>
+          <w:rFonts w:ascii="Arial" w:hAnsi="Arial" w:cs="Arial"/>
+          <w:sz w:val="24"/>
+        </w:rPr>
+        <w:t xml:space="preserve"> conjunto.</w:t>
+      </w:r>
+      <w:r>
+        <w:rPr>
+          <w:rFonts w:ascii="Arial" w:hAnsi="Arial" w:cs="Arial"/>
+          <w:sz w:val="24"/>
+        </w:rPr>
+        <w:t>​ Son objeto de estudio de la teoría de grafos.</w:t>
+      </w:r>
+      <w:r>
+        <w:rPr>
+          <w:rFonts w:ascii="Arial" w:hAnsi="Arial" w:cs="Arial"/>
+          <w:sz w:val="24"/>
+        </w:rPr>
+        <w:t xml:space="preserve"> </w:t>
+      </w:r>
+      <w:sdt>
+        <w:sdtPr>
+          <w:rPr>
+            <w:rFonts w:ascii="Arial" w:hAnsi="Arial" w:cs="Arial"/>
+            <w:sz w:val="24"/>
+          </w:rPr>
+          <w:id w:val="468167704"/>
+          <w:citation/>
+        </w:sdtPr>
+        <w:sdtContent>
+          <w:r>
+            <w:rPr>
+              <w:rFonts w:ascii="Arial" w:hAnsi="Arial" w:cs="Arial"/>
+              <w:sz w:val="24"/>
+            </w:rPr>
+            <w:fldChar w:fldCharType="begin"/>
+          </w:r>
+          <w:r>
+            <w:rPr>
+              <w:rFonts w:ascii="Arial" w:hAnsi="Arial" w:cs="Arial"/>
+              <w:sz w:val="24"/>
+            </w:rPr>
+            <w:instrText xml:space="preserve"> CITATION Wik183 \l 9226 </w:instrText>
+          </w:r>
+          <w:r>
+            <w:rPr>
+              <w:rFonts w:ascii="Arial" w:hAnsi="Arial" w:cs="Arial"/>
+              <w:sz w:val="24"/>
+            </w:rPr>
+            <w:fldChar w:fldCharType="separate"/>
+          </w:r>
+          <w:r>
+            <w:rPr>
+              <w:rFonts w:ascii="Arial" w:hAnsi="Arial" w:cs="Arial"/>
+              <w:noProof/>
+              <w:sz w:val="24"/>
+            </w:rPr>
+            <w:t>(Wikipedia, 2018)</w:t>
+          </w:r>
+          <w:r>
+            <w:rPr>
+              <w:rFonts w:ascii="Arial" w:hAnsi="Arial" w:cs="Arial"/>
+              <w:sz w:val="24"/>
+            </w:rPr>
+            <w:fldChar w:fldCharType="end"/>
+          </w:r>
+        </w:sdtContent>
+      </w:sdt>
+    </w:p>
+    <w:p>
+      <w:pPr>
+        <w:pStyle w:val="Prrafodelista"/>
+        <w:numPr>
+          <w:ilvl w:val="0"/>
+          <w:numId w:val="6"/>
+        </w:numPr>
+        <w:tabs>
+          <w:tab w:val="left" w:pos="5160"/>
+        </w:tabs>
+        <w:jc w:val="both"/>
+        <w:rPr>
+          <w:rFonts w:ascii="Arial" w:hAnsi="Arial" w:cs="Arial"/>
+          <w:sz w:val="24"/>
+        </w:rPr>
+      </w:pPr>
+      <w:r>
+        <w:rPr>
+          <w:rFonts w:ascii="Arial" w:hAnsi="Arial" w:cs="Arial"/>
+          <w:b/>
+          <w:sz w:val="24"/>
+        </w:rPr>
+        <w:t xml:space="preserve">Domicilio: </w:t>
+      </w:r>
+      <w:r>
+        <w:rPr>
+          <w:rFonts w:ascii="Arial" w:hAnsi="Arial" w:cs="Arial"/>
+          <w:sz w:val="24"/>
+        </w:rPr>
+        <w:t>E</w:t>
+      </w:r>
+      <w:r>
+        <w:rPr>
+          <w:rFonts w:ascii="Arial" w:hAnsi="Arial" w:cs="Arial"/>
+          <w:sz w:val="24"/>
+        </w:rPr>
+        <w:t>s la circunscripción territorial donde se asienta una persona.</w:t>
+      </w:r>
+    </w:p>
+    <w:p>
+      <w:pPr>
+        <w:pStyle w:val="Prrafodelista"/>
+        <w:tabs>
+          <w:tab w:val="left" w:pos="5160"/>
+        </w:tabs>
+        <w:jc w:val="both"/>
+        <w:rPr>
+          <w:rFonts w:ascii="Arial" w:hAnsi="Arial" w:cs="Arial"/>
+          <w:sz w:val="24"/>
+        </w:rPr>
+      </w:pPr>
+      <w:r>
+        <w:rPr>
+          <w:rFonts w:ascii="Arial" w:hAnsi="Arial" w:cs="Arial"/>
+          <w:sz w:val="24"/>
+        </w:rPr>
+        <w:t>A partir de esta definición, también se entiendo como domicilio o a domicilio, a todo tipo de servicio que es prestado en el lugar de residencia de una persona.</w:t>
+      </w:r>
+      <w:sdt>
+        <w:sdtPr>
+          <w:rPr>
+            <w:rFonts w:ascii="Arial" w:hAnsi="Arial" w:cs="Arial"/>
+            <w:sz w:val="24"/>
+          </w:rPr>
+          <w:id w:val="1949505678"/>
+          <w:citation/>
+        </w:sdtPr>
+        <w:sdtContent>
+          <w:r>
+            <w:rPr>
+              <w:rFonts w:ascii="Arial" w:hAnsi="Arial" w:cs="Arial"/>
+              <w:sz w:val="24"/>
+            </w:rPr>
+            <w:fldChar w:fldCharType="begin"/>
+          </w:r>
+          <w:r>
+            <w:rPr>
+              <w:rFonts w:ascii="Arial" w:hAnsi="Arial" w:cs="Arial"/>
+              <w:sz w:val="24"/>
+            </w:rPr>
+            <w:instrText xml:space="preserve"> CITATION Wik18 \l 9226 </w:instrText>
+          </w:r>
+          <w:r>
+            <w:rPr>
+              <w:rFonts w:ascii="Arial" w:hAnsi="Arial" w:cs="Arial"/>
+              <w:sz w:val="24"/>
+            </w:rPr>
+            <w:fldChar w:fldCharType="separate"/>
+          </w:r>
+          <w:r>
+            <w:rPr>
+              <w:rFonts w:ascii="Arial" w:hAnsi="Arial" w:cs="Arial"/>
+              <w:noProof/>
+              <w:sz w:val="24"/>
+            </w:rPr>
+            <w:t xml:space="preserve"> </w:t>
+          </w:r>
+          <w:r>
+            <w:rPr>
+              <w:rFonts w:ascii="Arial" w:hAnsi="Arial" w:cs="Arial"/>
+              <w:noProof/>
+              <w:sz w:val="24"/>
+            </w:rPr>
+            <w:t>(Wikipedia, 2018)</w:t>
+          </w:r>
+          <w:r>
+            <w:rPr>
+              <w:rFonts w:ascii="Arial" w:hAnsi="Arial" w:cs="Arial"/>
+              <w:sz w:val="24"/>
+            </w:rPr>
+            <w:fldChar w:fldCharType="end"/>
+          </w:r>
+        </w:sdtContent>
+      </w:sdt>
+    </w:p>
+    <w:p>
+      <w:pPr>
+        <w:pStyle w:val="Prrafodelista"/>
+        <w:numPr>
+          <w:ilvl w:val="0"/>
+          <w:numId w:val="6"/>
+        </w:numPr>
+        <w:tabs>
+          <w:tab w:val="left" w:pos="5160"/>
+        </w:tabs>
+        <w:jc w:val="both"/>
+        <w:rPr>
+          <w:rFonts w:ascii="Arial" w:hAnsi="Arial" w:cs="Arial"/>
+          <w:b/>
+          <w:sz w:val="24"/>
+        </w:rPr>
+      </w:pPr>
+      <w:r>
+        <w:rPr>
+          <w:rFonts w:ascii="Arial" w:hAnsi="Arial" w:cs="Arial"/>
+          <w:b/>
+          <w:sz w:val="24"/>
+        </w:rPr>
+        <w:t xml:space="preserve">Algoritmo de </w:t>
+      </w:r>
+      <w:proofErr w:type="spellStart"/>
+      <w:r>
+        <w:rPr>
+          <w:rFonts w:ascii="Arial" w:hAnsi="Arial" w:cs="Arial"/>
+          <w:b/>
+          <w:sz w:val="24"/>
+        </w:rPr>
+        <w:t>Dijkstra</w:t>
+      </w:r>
+      <w:proofErr w:type="spellEnd"/>
+      <w:r>
+        <w:rPr>
+          <w:rFonts w:ascii="Arial" w:hAnsi="Arial" w:cs="Arial"/>
+          <w:sz w:val="24"/>
+        </w:rPr>
+        <w:t>:</w:t>
+      </w:r>
+      <w:r>
+        <w:t xml:space="preserve"> </w:t>
+      </w:r>
+      <w:r>
+        <w:rPr>
+          <w:rFonts w:ascii="Arial" w:hAnsi="Arial" w:cs="Arial"/>
+          <w:sz w:val="24"/>
+        </w:rPr>
+        <w:t>E</w:t>
+      </w:r>
+      <w:r>
+        <w:rPr>
+          <w:rFonts w:ascii="Arial" w:hAnsi="Arial" w:cs="Arial"/>
+          <w:sz w:val="24"/>
+        </w:rPr>
+        <w:t>s un algoritmo para la determinación del camino más corto, dado un vértice origen, hacia el resto de los vértices en un grafo que tiene pesos en cada arista.</w:t>
+      </w:r>
+      <w:r>
+        <w:rPr>
+          <w:rFonts w:ascii="Arial" w:hAnsi="Arial" w:cs="Arial"/>
+          <w:sz w:val="24"/>
+        </w:rPr>
+        <w:t xml:space="preserve"> </w:t>
+      </w:r>
+      <w:sdt>
+        <w:sdtPr>
+          <w:rPr>
+            <w:rFonts w:ascii="Arial" w:hAnsi="Arial" w:cs="Arial"/>
+            <w:sz w:val="24"/>
+          </w:rPr>
+          <w:id w:val="-2122753082"/>
+          <w:citation/>
+        </w:sdtPr>
+        <w:sdtContent>
+          <w:r>
+            <w:rPr>
+              <w:rFonts w:ascii="Arial" w:hAnsi="Arial" w:cs="Arial"/>
+              <w:sz w:val="24"/>
+            </w:rPr>
+            <w:fldChar w:fldCharType="begin"/>
+          </w:r>
+          <w:r>
+            <w:rPr>
+              <w:rFonts w:ascii="Arial" w:hAnsi="Arial" w:cs="Arial"/>
+              <w:sz w:val="24"/>
+            </w:rPr>
+            <w:instrText xml:space="preserve"> CITATION Wik181 \l 9226 </w:instrText>
+          </w:r>
+          <w:r>
+            <w:rPr>
+              <w:rFonts w:ascii="Arial" w:hAnsi="Arial" w:cs="Arial"/>
+              <w:sz w:val="24"/>
+            </w:rPr>
+            <w:fldChar w:fldCharType="separate"/>
+          </w:r>
+          <w:r>
+            <w:rPr>
+              <w:rFonts w:ascii="Arial" w:hAnsi="Arial" w:cs="Arial"/>
+              <w:noProof/>
+              <w:sz w:val="24"/>
+            </w:rPr>
+            <w:t>(Wikipedia, 2018)</w:t>
+          </w:r>
+          <w:r>
+            <w:rPr>
+              <w:rFonts w:ascii="Arial" w:hAnsi="Arial" w:cs="Arial"/>
+              <w:sz w:val="24"/>
+            </w:rPr>
+            <w:fldChar w:fldCharType="end"/>
+          </w:r>
+        </w:sdtContent>
+      </w:sdt>
+    </w:p>
+    <w:p>
+      <w:pPr>
+        <w:pStyle w:val="Prrafodelista"/>
+        <w:numPr>
+          <w:ilvl w:val="0"/>
+          <w:numId w:val="6"/>
+        </w:numPr>
+        <w:tabs>
+          <w:tab w:val="left" w:pos="5160"/>
+        </w:tabs>
+        <w:jc w:val="both"/>
+        <w:rPr>
+          <w:rFonts w:ascii="Arial" w:hAnsi="Arial" w:cs="Arial"/>
+          <w:sz w:val="24"/>
+        </w:rPr>
+      </w:pPr>
+      <w:r>
+        <w:rPr>
+          <w:rFonts w:ascii="Arial" w:hAnsi="Arial" w:cs="Arial"/>
+          <w:b/>
+          <w:sz w:val="24"/>
+        </w:rPr>
+        <w:t>Algoritmo de Floyd-</w:t>
+      </w:r>
+      <w:proofErr w:type="spellStart"/>
+      <w:r>
+        <w:rPr>
+          <w:rFonts w:ascii="Arial" w:hAnsi="Arial" w:cs="Arial"/>
+          <w:b/>
+          <w:sz w:val="24"/>
+        </w:rPr>
+        <w:t>Warshall</w:t>
+      </w:r>
+      <w:proofErr w:type="spellEnd"/>
+      <w:r>
+        <w:rPr>
+          <w:rFonts w:ascii="Arial" w:hAnsi="Arial" w:cs="Arial"/>
+          <w:b/>
+          <w:sz w:val="24"/>
+        </w:rPr>
+        <w:t xml:space="preserve">: </w:t>
+      </w:r>
+      <w:r>
+        <w:rPr>
+          <w:rFonts w:ascii="Arial" w:hAnsi="Arial" w:cs="Arial"/>
+          <w:sz w:val="24"/>
+        </w:rPr>
+        <w:t>E</w:t>
+      </w:r>
+      <w:r>
+        <w:rPr>
+          <w:rFonts w:ascii="Arial" w:hAnsi="Arial" w:cs="Arial"/>
+          <w:sz w:val="24"/>
+        </w:rPr>
+        <w:t>s un algoritmo de análisis sobre grafos para encontrar el camino mínimo en grafos dirigidos ponderados. El algoritmo encuentra el camino entre todos los pares de vértices en una única ejecución.</w:t>
+      </w:r>
+      <w:sdt>
+        <w:sdtPr>
+          <w:rPr>
+            <w:rFonts w:ascii="Arial" w:hAnsi="Arial" w:cs="Arial"/>
+            <w:sz w:val="24"/>
+          </w:rPr>
+          <w:id w:val="573784639"/>
+          <w:citation/>
+        </w:sdtPr>
+        <w:sdtContent>
+          <w:r>
+            <w:rPr>
+              <w:rFonts w:ascii="Arial" w:hAnsi="Arial" w:cs="Arial"/>
+              <w:sz w:val="24"/>
+            </w:rPr>
+            <w:fldChar w:fldCharType="begin"/>
+          </w:r>
+          <w:r>
+            <w:rPr>
+              <w:rFonts w:ascii="Arial" w:hAnsi="Arial" w:cs="Arial"/>
+              <w:sz w:val="24"/>
+            </w:rPr>
+            <w:instrText xml:space="preserve"> CITATION Wik182 \l 9226 </w:instrText>
+          </w:r>
+          <w:r>
+            <w:rPr>
+              <w:rFonts w:ascii="Arial" w:hAnsi="Arial" w:cs="Arial"/>
+              <w:sz w:val="24"/>
+            </w:rPr>
+            <w:fldChar w:fldCharType="separate"/>
+          </w:r>
+          <w:r>
+            <w:rPr>
+              <w:rFonts w:ascii="Arial" w:hAnsi="Arial" w:cs="Arial"/>
+              <w:noProof/>
+              <w:sz w:val="24"/>
+            </w:rPr>
+            <w:t xml:space="preserve"> </w:t>
+          </w:r>
+          <w:r>
+            <w:rPr>
+              <w:rFonts w:ascii="Arial" w:hAnsi="Arial" w:cs="Arial"/>
+              <w:noProof/>
+              <w:sz w:val="24"/>
+            </w:rPr>
+            <w:t>(Wikipedia, 2018)</w:t>
+          </w:r>
+          <w:r>
+            <w:rPr>
+              <w:rFonts w:ascii="Arial" w:hAnsi="Arial" w:cs="Arial"/>
+              <w:sz w:val="24"/>
+            </w:rPr>
+            <w:fldChar w:fldCharType="end"/>
+          </w:r>
+        </w:sdtContent>
+      </w:sdt>
+    </w:p>
+    <w:p>
+      <w:pPr>
+        <w:tabs>
+          <w:tab w:val="left" w:pos="5160"/>
+        </w:tabs>
+        <w:jc w:val="both"/>
+        <w:rPr>
+          <w:rFonts w:ascii="Arial" w:hAnsi="Arial" w:cs="Arial"/>
+          <w:b/>
+          <w:sz w:val="24"/>
+        </w:rPr>
+      </w:pPr>
+    </w:p>
+    <w:p>
+      <w:pPr>
+        <w:pStyle w:val="Prrafodelista"/>
+        <w:numPr>
+          <w:ilvl w:val="0"/>
+          <w:numId w:val="2"/>
+        </w:numPr>
+        <w:jc w:val="both"/>
+        <w:rPr>
+          <w:rFonts w:ascii="Arial" w:hAnsi="Arial" w:cs="Arial"/>
+          <w:b/>
+          <w:sz w:val="24"/>
+        </w:rPr>
+      </w:pPr>
+      <w:r>
+        <w:rPr>
+          <w:rFonts w:ascii="Arial" w:hAnsi="Arial" w:cs="Arial"/>
+          <w:b/>
+          <w:sz w:val="24"/>
+        </w:rPr>
+        <w:t>Especificación de Requerimientos Funcionales</w:t>
+      </w:r>
+    </w:p>
+    <w:p>
+      <w:pPr>
+        <w:pStyle w:val="Prrafodelista"/>
+        <w:jc w:val="both"/>
+        <w:rPr>
+          <w:rFonts w:ascii="Arial" w:hAnsi="Arial" w:cs="Arial"/>
+          <w:b/>
+          <w:sz w:val="24"/>
+        </w:rPr>
+      </w:pPr>
+    </w:p>
+    <w:tbl>
+      <w:tblPr>
+        <w:tblStyle w:val="Tablaconcuadrcula"/>
+        <w:tblW w:w="0" w:type="auto"/>
+        <w:tblInd w:w="720" w:type="dxa"/>
+        <w:tblLook w:val="04A0" w:firstRow="1" w:lastRow="0" w:firstColumn="1" w:lastColumn="0" w:noHBand="0" w:noVBand="1"/>
+      </w:tblPr>
+      <w:tblGrid>
+        <w:gridCol w:w="1543"/>
+        <w:gridCol w:w="6565"/>
+      </w:tblGrid>
+      <w:tr>
+        <w:tc>
+          <w:tcPr>
+            <w:tcW w:w="1543" w:type="dxa"/>
+          </w:tcPr>
+          <w:p>
+            <w:pPr>
+              <w:pStyle w:val="Prrafodelista"/>
+              <w:ind w:left="0"/>
+              <w:jc w:val="center"/>
+              <w:rPr>
+                <w:rFonts w:ascii="Arial" w:hAnsi="Arial" w:cs="Arial"/>
+                <w:b/>
+                <w:sz w:val="24"/>
+              </w:rPr>
+            </w:pPr>
+            <w:r>
+              <w:rPr>
+                <w:rFonts w:ascii="Arial" w:hAnsi="Arial" w:cs="Arial"/>
+                <w:b/>
+                <w:sz w:val="24"/>
+              </w:rPr>
+              <w:t>Nombre</w:t>
+            </w:r>
+          </w:p>
+        </w:tc>
+        <w:tc>
+          <w:tcPr>
+            <w:tcW w:w="6565" w:type="dxa"/>
+          </w:tcPr>
+          <w:p>
+            <w:pPr>
+              <w:pStyle w:val="Prrafodelista"/>
+              <w:ind w:left="0"/>
+              <w:jc w:val="center"/>
+              <w:rPr>
+                <w:rFonts w:ascii="Arial" w:hAnsi="Arial" w:cs="Arial"/>
+                <w:b/>
+                <w:sz w:val="24"/>
+              </w:rPr>
+            </w:pPr>
+            <w:proofErr w:type="spellStart"/>
+            <w:r>
+              <w:rPr>
+                <w:rFonts w:ascii="Arial" w:hAnsi="Arial" w:cs="Arial"/>
+                <w:b/>
+                <w:sz w:val="24"/>
+              </w:rPr>
+              <w:t>Req</w:t>
+            </w:r>
+            <w:proofErr w:type="spellEnd"/>
+            <w:r>
+              <w:rPr>
+                <w:rFonts w:ascii="Arial" w:hAnsi="Arial" w:cs="Arial"/>
+                <w:b/>
+                <w:sz w:val="24"/>
+              </w:rPr>
+              <w:t>. 001 – Hacer pedido</w:t>
+            </w:r>
+          </w:p>
+        </w:tc>
+      </w:tr>
+      <w:tr>
+        <w:tc>
+          <w:tcPr>
+            <w:tcW w:w="1543" w:type="dxa"/>
+          </w:tcPr>
+          <w:p>
+            <w:pPr>
+              <w:pStyle w:val="Prrafodelista"/>
+              <w:ind w:left="0"/>
+              <w:jc w:val="center"/>
+              <w:rPr>
+                <w:rFonts w:ascii="Arial" w:hAnsi="Arial" w:cs="Arial"/>
+                <w:b/>
+                <w:sz w:val="24"/>
+              </w:rPr>
+            </w:pPr>
+            <w:r>
+              <w:rPr>
+                <w:rFonts w:ascii="Arial" w:hAnsi="Arial" w:cs="Arial"/>
+                <w:b/>
+                <w:sz w:val="24"/>
+              </w:rPr>
+              <w:t>Resumen</w:t>
+            </w:r>
+          </w:p>
+        </w:tc>
+        <w:tc>
+          <w:tcPr>
+            <w:tcW w:w="6565" w:type="dxa"/>
+          </w:tcPr>
+          <w:p>
+            <w:pPr>
+              <w:pStyle w:val="Prrafodelista"/>
+              <w:ind w:left="0"/>
+              <w:jc w:val="center"/>
+              <w:rPr>
+                <w:rFonts w:ascii="Arial" w:hAnsi="Arial" w:cs="Arial"/>
+                <w:b/>
+                <w:sz w:val="24"/>
+              </w:rPr>
+            </w:pPr>
+          </w:p>
+        </w:tc>
+      </w:tr>
+      <w:tr>
+        <w:tc>
+          <w:tcPr>
+            <w:tcW w:w="1543" w:type="dxa"/>
+          </w:tcPr>
+          <w:p>
+            <w:pPr>
+              <w:pStyle w:val="Prrafodelista"/>
+              <w:ind w:left="0"/>
+              <w:jc w:val="center"/>
+              <w:rPr>
+                <w:rFonts w:ascii="Arial" w:hAnsi="Arial" w:cs="Arial"/>
+                <w:b/>
+                <w:sz w:val="24"/>
+              </w:rPr>
+            </w:pPr>
+            <w:r>
+              <w:rPr>
+                <w:rFonts w:ascii="Arial" w:hAnsi="Arial" w:cs="Arial"/>
+                <w:b/>
+                <w:sz w:val="24"/>
+              </w:rPr>
+              <w:t>Entrada</w:t>
+            </w:r>
+          </w:p>
+        </w:tc>
+        <w:tc>
+          <w:tcPr>
+            <w:tcW w:w="6565" w:type="dxa"/>
+          </w:tcPr>
+          <w:p>
+            <w:pPr>
+              <w:pStyle w:val="Prrafodelista"/>
+              <w:ind w:left="0"/>
+              <w:jc w:val="center"/>
+              <w:rPr>
+                <w:rFonts w:ascii="Arial" w:hAnsi="Arial" w:cs="Arial"/>
+                <w:b/>
+                <w:sz w:val="24"/>
+              </w:rPr>
+            </w:pPr>
+          </w:p>
+        </w:tc>
+      </w:tr>
+      <w:tr>
+        <w:tc>
+          <w:tcPr>
+            <w:tcW w:w="1543" w:type="dxa"/>
+          </w:tcPr>
+          <w:p>
+            <w:pPr>
+              <w:pStyle w:val="Prrafodelista"/>
+              <w:ind w:left="0"/>
+              <w:jc w:val="center"/>
+              <w:rPr>
+                <w:rFonts w:ascii="Arial" w:hAnsi="Arial" w:cs="Arial"/>
+                <w:b/>
+                <w:sz w:val="24"/>
+              </w:rPr>
+            </w:pPr>
+            <w:r>
+              <w:rPr>
+                <w:rFonts w:ascii="Arial" w:hAnsi="Arial" w:cs="Arial"/>
+                <w:b/>
+                <w:sz w:val="24"/>
+              </w:rPr>
+              <w:t>Salida</w:t>
+            </w:r>
+          </w:p>
+        </w:tc>
+        <w:tc>
+          <w:tcPr>
+            <w:tcW w:w="6565" w:type="dxa"/>
+          </w:tcPr>
+          <w:p>
+            <w:pPr>
+              <w:pStyle w:val="Prrafodelista"/>
+              <w:ind w:left="0"/>
+              <w:jc w:val="center"/>
+              <w:rPr>
+                <w:rFonts w:ascii="Arial" w:hAnsi="Arial" w:cs="Arial"/>
+                <w:b/>
+                <w:sz w:val="24"/>
+              </w:rPr>
+            </w:pPr>
+          </w:p>
+        </w:tc>
+      </w:tr>
+    </w:tbl>
+    <w:p>
+      <w:pPr>
+        <w:pStyle w:val="Prrafodelista"/>
+        <w:jc w:val="both"/>
+        <w:rPr>
+          <w:rFonts w:ascii="Arial" w:hAnsi="Arial" w:cs="Arial"/>
+          <w:b/>
+          <w:sz w:val="24"/>
+        </w:rPr>
+      </w:pPr>
+    </w:p>
+    <w:tbl>
+      <w:tblPr>
+        <w:tblStyle w:val="Tablaconcuadrcula"/>
+        <w:tblW w:w="0" w:type="auto"/>
+        <w:tblInd w:w="720" w:type="dxa"/>
+        <w:tblLook w:val="04A0" w:firstRow="1" w:lastRow="0" w:firstColumn="1" w:lastColumn="0" w:noHBand="0" w:noVBand="1"/>
+      </w:tblPr>
+      <w:tblGrid>
+        <w:gridCol w:w="1543"/>
+        <w:gridCol w:w="6565"/>
+      </w:tblGrid>
+      <w:tr>
+        <w:tc>
+          <w:tcPr>
+            <w:tcW w:w="1543" w:type="dxa"/>
+          </w:tcPr>
+          <w:p>
+            <w:pPr>
+              <w:pStyle w:val="Prrafodelista"/>
+              <w:ind w:left="0"/>
+              <w:jc w:val="center"/>
+              <w:rPr>
+                <w:rFonts w:ascii="Arial" w:hAnsi="Arial" w:cs="Arial"/>
+                <w:b/>
+                <w:sz w:val="24"/>
+              </w:rPr>
+            </w:pPr>
+            <w:r>
+              <w:rPr>
+                <w:rFonts w:ascii="Arial" w:hAnsi="Arial" w:cs="Arial"/>
+                <w:b/>
+                <w:sz w:val="24"/>
+              </w:rPr>
+              <w:t>Nombre</w:t>
+            </w:r>
+          </w:p>
+        </w:tc>
+        <w:tc>
+          <w:tcPr>
+            <w:tcW w:w="6565" w:type="dxa"/>
+          </w:tcPr>
+          <w:p>
+            <w:pPr>
+              <w:pStyle w:val="Prrafodelista"/>
+              <w:ind w:left="0"/>
+              <w:jc w:val="center"/>
+              <w:rPr>
+                <w:rFonts w:ascii="Arial" w:hAnsi="Arial" w:cs="Arial"/>
+                <w:b/>
+                <w:sz w:val="24"/>
+              </w:rPr>
+            </w:pPr>
+            <w:proofErr w:type="spellStart"/>
+            <w:r>
+              <w:rPr>
+                <w:rFonts w:ascii="Arial" w:hAnsi="Arial" w:cs="Arial"/>
+                <w:b/>
+                <w:sz w:val="24"/>
+              </w:rPr>
+              <w:t>Req</w:t>
+            </w:r>
+            <w:proofErr w:type="spellEnd"/>
+            <w:r>
+              <w:rPr>
+                <w:rFonts w:ascii="Arial" w:hAnsi="Arial" w:cs="Arial"/>
+                <w:b/>
+                <w:sz w:val="24"/>
+              </w:rPr>
+              <w:t>. 002</w:t>
+            </w:r>
+            <w:r>
+              <w:rPr>
+                <w:rFonts w:ascii="Arial" w:hAnsi="Arial" w:cs="Arial"/>
+                <w:b/>
+                <w:sz w:val="24"/>
+              </w:rPr>
+              <w:t xml:space="preserve"> –</w:t>
+            </w:r>
+            <w:r>
+              <w:rPr>
+                <w:rFonts w:ascii="Arial" w:hAnsi="Arial" w:cs="Arial"/>
+                <w:b/>
+                <w:sz w:val="24"/>
+              </w:rPr>
+              <w:t xml:space="preserve"> Mostrar estado del pedido</w:t>
+            </w:r>
+          </w:p>
+        </w:tc>
+      </w:tr>
+      <w:tr>
+        <w:tc>
+          <w:tcPr>
+            <w:tcW w:w="1543" w:type="dxa"/>
+          </w:tcPr>
+          <w:p>
+            <w:pPr>
+              <w:pStyle w:val="Prrafodelista"/>
+              <w:ind w:left="0"/>
+              <w:jc w:val="center"/>
+              <w:rPr>
+                <w:rFonts w:ascii="Arial" w:hAnsi="Arial" w:cs="Arial"/>
+                <w:b/>
+                <w:sz w:val="24"/>
+              </w:rPr>
+            </w:pPr>
+            <w:r>
+              <w:rPr>
+                <w:rFonts w:ascii="Arial" w:hAnsi="Arial" w:cs="Arial"/>
+                <w:b/>
+                <w:sz w:val="24"/>
+              </w:rPr>
+              <w:t>Resumen</w:t>
+            </w:r>
+          </w:p>
+        </w:tc>
+        <w:tc>
+          <w:tcPr>
+            <w:tcW w:w="6565" w:type="dxa"/>
+          </w:tcPr>
+          <w:p>
+            <w:pPr>
+              <w:pStyle w:val="Prrafodelista"/>
+              <w:ind w:left="0"/>
+              <w:jc w:val="center"/>
+              <w:rPr>
+                <w:rFonts w:ascii="Arial" w:hAnsi="Arial" w:cs="Arial"/>
+                <w:b/>
+                <w:sz w:val="24"/>
+              </w:rPr>
+            </w:pPr>
+          </w:p>
+        </w:tc>
+      </w:tr>
+      <w:tr>
+        <w:tc>
+          <w:tcPr>
+            <w:tcW w:w="1543" w:type="dxa"/>
+          </w:tcPr>
+          <w:p>
+            <w:pPr>
+              <w:pStyle w:val="Prrafodelista"/>
+              <w:ind w:left="0"/>
+              <w:jc w:val="center"/>
+              <w:rPr>
+                <w:rFonts w:ascii="Arial" w:hAnsi="Arial" w:cs="Arial"/>
+                <w:b/>
+                <w:sz w:val="24"/>
+              </w:rPr>
+            </w:pPr>
+            <w:r>
+              <w:rPr>
+                <w:rFonts w:ascii="Arial" w:hAnsi="Arial" w:cs="Arial"/>
+                <w:b/>
+                <w:sz w:val="24"/>
+              </w:rPr>
+              <w:t>Entrada</w:t>
+            </w:r>
+          </w:p>
+        </w:tc>
+        <w:tc>
+          <w:tcPr>
+            <w:tcW w:w="6565" w:type="dxa"/>
+          </w:tcPr>
+          <w:p>
+            <w:pPr>
+              <w:pStyle w:val="Prrafodelista"/>
+              <w:ind w:left="0"/>
+              <w:jc w:val="center"/>
+              <w:rPr>
+                <w:rFonts w:ascii="Arial" w:hAnsi="Arial" w:cs="Arial"/>
+                <w:b/>
+                <w:sz w:val="24"/>
+              </w:rPr>
+            </w:pPr>
+          </w:p>
+        </w:tc>
+      </w:tr>
+      <w:tr>
+        <w:tc>
+          <w:tcPr>
+            <w:tcW w:w="1543" w:type="dxa"/>
+          </w:tcPr>
+          <w:p>
+            <w:pPr>
+              <w:pStyle w:val="Prrafodelista"/>
+              <w:ind w:left="0"/>
+              <w:jc w:val="center"/>
+              <w:rPr>
+                <w:rFonts w:ascii="Arial" w:hAnsi="Arial" w:cs="Arial"/>
+                <w:b/>
+                <w:sz w:val="24"/>
+              </w:rPr>
+            </w:pPr>
+            <w:r>
+              <w:rPr>
+                <w:rFonts w:ascii="Arial" w:hAnsi="Arial" w:cs="Arial"/>
+                <w:b/>
+                <w:sz w:val="24"/>
+              </w:rPr>
+              <w:t>Salida</w:t>
+            </w:r>
+          </w:p>
+        </w:tc>
+        <w:tc>
+          <w:tcPr>
+            <w:tcW w:w="6565" w:type="dxa"/>
+          </w:tcPr>
+          <w:p>
+            <w:pPr>
+              <w:pStyle w:val="Prrafodelista"/>
+              <w:ind w:left="0"/>
+              <w:jc w:val="center"/>
+              <w:rPr>
+                <w:rFonts w:ascii="Arial" w:hAnsi="Arial" w:cs="Arial"/>
+                <w:b/>
+                <w:sz w:val="24"/>
+              </w:rPr>
+            </w:pPr>
+          </w:p>
+        </w:tc>
+      </w:tr>
+    </w:tbl>
+    <w:p>
+      <w:pPr>
+        <w:pStyle w:val="Prrafodelista"/>
+        <w:jc w:val="both"/>
+        <w:rPr>
+          <w:rFonts w:ascii="Arial" w:hAnsi="Arial" w:cs="Arial"/>
+          <w:b/>
+          <w:sz w:val="24"/>
+        </w:rPr>
+      </w:pPr>
+    </w:p>
+    <w:tbl>
+      <w:tblPr>
+        <w:tblStyle w:val="Tablaconcuadrcula"/>
+        <w:tblW w:w="0" w:type="auto"/>
+        <w:tblInd w:w="720" w:type="dxa"/>
+        <w:tblLook w:val="04A0" w:firstRow="1" w:lastRow="0" w:firstColumn="1" w:lastColumn="0" w:noHBand="0" w:noVBand="1"/>
+      </w:tblPr>
+      <w:tblGrid>
+        <w:gridCol w:w="1543"/>
+        <w:gridCol w:w="6565"/>
+      </w:tblGrid>
+      <w:tr>
+        <w:tc>
+          <w:tcPr>
+            <w:tcW w:w="1543" w:type="dxa"/>
+          </w:tcPr>
+          <w:p>
+            <w:pPr>
+              <w:pStyle w:val="Prrafodelista"/>
+              <w:ind w:left="0"/>
+              <w:jc w:val="center"/>
+              <w:rPr>
+                <w:rFonts w:ascii="Arial" w:hAnsi="Arial" w:cs="Arial"/>
+                <w:b/>
+                <w:sz w:val="24"/>
+              </w:rPr>
+            </w:pPr>
+            <w:r>
+              <w:rPr>
+                <w:rFonts w:ascii="Arial" w:hAnsi="Arial" w:cs="Arial"/>
+                <w:b/>
+                <w:sz w:val="24"/>
+              </w:rPr>
+              <w:t>Nombre</w:t>
+            </w:r>
+          </w:p>
+        </w:tc>
+        <w:tc>
+          <w:tcPr>
+            <w:tcW w:w="6565" w:type="dxa"/>
+          </w:tcPr>
+          <w:p>
+            <w:pPr>
+              <w:pStyle w:val="Prrafodelista"/>
+              <w:ind w:left="0"/>
+              <w:jc w:val="center"/>
+              <w:rPr>
+                <w:rFonts w:ascii="Arial" w:hAnsi="Arial" w:cs="Arial"/>
+                <w:b/>
+                <w:sz w:val="24"/>
+              </w:rPr>
+            </w:pPr>
+            <w:proofErr w:type="spellStart"/>
+            <w:r>
+              <w:rPr>
+                <w:rFonts w:ascii="Arial" w:hAnsi="Arial" w:cs="Arial"/>
+                <w:b/>
+                <w:sz w:val="24"/>
+              </w:rPr>
+              <w:t>Req</w:t>
+            </w:r>
+            <w:proofErr w:type="spellEnd"/>
+            <w:r>
+              <w:rPr>
+                <w:rFonts w:ascii="Arial" w:hAnsi="Arial" w:cs="Arial"/>
+                <w:b/>
+                <w:sz w:val="24"/>
+              </w:rPr>
+              <w:t>. 00</w:t>
+            </w:r>
+            <w:r>
+              <w:rPr>
+                <w:rFonts w:ascii="Arial" w:hAnsi="Arial" w:cs="Arial"/>
+                <w:b/>
+                <w:sz w:val="24"/>
+              </w:rPr>
+              <w:t>3</w:t>
+            </w:r>
+            <w:r>
+              <w:rPr>
+                <w:rFonts w:ascii="Arial" w:hAnsi="Arial" w:cs="Arial"/>
+                <w:b/>
+                <w:sz w:val="24"/>
+              </w:rPr>
+              <w:t xml:space="preserve"> –</w:t>
+            </w:r>
+            <w:r>
+              <w:rPr>
+                <w:rFonts w:ascii="Arial" w:hAnsi="Arial" w:cs="Arial"/>
+                <w:b/>
+                <w:sz w:val="24"/>
+              </w:rPr>
+              <w:t xml:space="preserve"> Entregar pedido rápidamente</w:t>
+            </w:r>
+          </w:p>
+        </w:tc>
+      </w:tr>
+      <w:tr>
+        <w:tc>
+          <w:tcPr>
+            <w:tcW w:w="1543" w:type="dxa"/>
+          </w:tcPr>
+          <w:p>
+            <w:pPr>
+              <w:pStyle w:val="Prrafodelista"/>
+              <w:ind w:left="0"/>
+              <w:jc w:val="center"/>
+              <w:rPr>
+                <w:rFonts w:ascii="Arial" w:hAnsi="Arial" w:cs="Arial"/>
+                <w:b/>
+                <w:sz w:val="24"/>
+              </w:rPr>
+            </w:pPr>
+            <w:r>
+              <w:rPr>
+                <w:rFonts w:ascii="Arial" w:hAnsi="Arial" w:cs="Arial"/>
+                <w:b/>
+                <w:sz w:val="24"/>
+              </w:rPr>
+              <w:t>Resumen</w:t>
+            </w:r>
+          </w:p>
+        </w:tc>
+        <w:tc>
+          <w:tcPr>
+            <w:tcW w:w="6565" w:type="dxa"/>
+          </w:tcPr>
+          <w:p>
+            <w:pPr>
+              <w:pStyle w:val="Prrafodelista"/>
+              <w:ind w:left="0"/>
+              <w:jc w:val="center"/>
+              <w:rPr>
+                <w:rFonts w:ascii="Arial" w:hAnsi="Arial" w:cs="Arial"/>
+                <w:b/>
+                <w:sz w:val="24"/>
+              </w:rPr>
+            </w:pPr>
+          </w:p>
+        </w:tc>
+      </w:tr>
+      <w:tr>
+        <w:tc>
+          <w:tcPr>
+            <w:tcW w:w="1543" w:type="dxa"/>
+          </w:tcPr>
+          <w:p>
+            <w:pPr>
+              <w:pStyle w:val="Prrafodelista"/>
+              <w:ind w:left="0"/>
+              <w:jc w:val="center"/>
+              <w:rPr>
+                <w:rFonts w:ascii="Arial" w:hAnsi="Arial" w:cs="Arial"/>
+                <w:b/>
+                <w:sz w:val="24"/>
+              </w:rPr>
+            </w:pPr>
+            <w:r>
+              <w:rPr>
+                <w:rFonts w:ascii="Arial" w:hAnsi="Arial" w:cs="Arial"/>
+                <w:b/>
+                <w:sz w:val="24"/>
+              </w:rPr>
+              <w:t>Entrada</w:t>
+            </w:r>
+          </w:p>
+        </w:tc>
+        <w:tc>
+          <w:tcPr>
+            <w:tcW w:w="6565" w:type="dxa"/>
+          </w:tcPr>
+          <w:p>
+            <w:pPr>
+              <w:pStyle w:val="Prrafodelista"/>
+              <w:ind w:left="0"/>
+              <w:jc w:val="center"/>
+              <w:rPr>
+                <w:rFonts w:ascii="Arial" w:hAnsi="Arial" w:cs="Arial"/>
+                <w:b/>
+                <w:sz w:val="24"/>
+              </w:rPr>
+            </w:pPr>
+          </w:p>
+        </w:tc>
+      </w:tr>
+      <w:tr>
+        <w:tc>
+          <w:tcPr>
+            <w:tcW w:w="1543" w:type="dxa"/>
+          </w:tcPr>
+          <w:p>
+            <w:pPr>
+              <w:pStyle w:val="Prrafodelista"/>
+              <w:ind w:left="0"/>
+              <w:jc w:val="center"/>
+              <w:rPr>
+                <w:rFonts w:ascii="Arial" w:hAnsi="Arial" w:cs="Arial"/>
+                <w:b/>
+                <w:sz w:val="24"/>
+              </w:rPr>
+            </w:pPr>
+            <w:r>
+              <w:rPr>
+                <w:rFonts w:ascii="Arial" w:hAnsi="Arial" w:cs="Arial"/>
+                <w:b/>
+                <w:sz w:val="24"/>
+              </w:rPr>
+              <w:t>Salida</w:t>
+            </w:r>
+          </w:p>
+        </w:tc>
+        <w:tc>
+          <w:tcPr>
+            <w:tcW w:w="6565" w:type="dxa"/>
+          </w:tcPr>
+          <w:p>
+            <w:pPr>
+              <w:pStyle w:val="Prrafodelista"/>
+              <w:ind w:left="0"/>
+              <w:jc w:val="center"/>
+              <w:rPr>
+                <w:rFonts w:ascii="Arial" w:hAnsi="Arial" w:cs="Arial"/>
+                <w:b/>
+                <w:sz w:val="24"/>
+              </w:rPr>
+            </w:pPr>
+          </w:p>
+        </w:tc>
+      </w:tr>
+    </w:tbl>
+    <w:p>
+      <w:pPr>
+        <w:pStyle w:val="Prrafodelista"/>
+        <w:jc w:val="both"/>
+        <w:rPr>
+          <w:rFonts w:ascii="Arial" w:hAnsi="Arial" w:cs="Arial"/>
+          <w:b/>
+          <w:sz w:val="24"/>
+        </w:rPr>
+      </w:pPr>
+    </w:p>
+    <w:tbl>
+      <w:tblPr>
+        <w:tblStyle w:val="Tablaconcuadrcula"/>
+        <w:tblW w:w="0" w:type="auto"/>
+        <w:tblInd w:w="720" w:type="dxa"/>
+        <w:tblLook w:val="04A0" w:firstRow="1" w:lastRow="0" w:firstColumn="1" w:lastColumn="0" w:noHBand="0" w:noVBand="1"/>
+      </w:tblPr>
+      <w:tblGrid>
+        <w:gridCol w:w="1543"/>
+        <w:gridCol w:w="6565"/>
+      </w:tblGrid>
+      <w:tr>
+        <w:tc>
+          <w:tcPr>
+            <w:tcW w:w="1543" w:type="dxa"/>
+          </w:tcPr>
+          <w:p>
+            <w:pPr>
+              <w:pStyle w:val="Prrafodelista"/>
+              <w:ind w:left="0"/>
+              <w:jc w:val="center"/>
+              <w:rPr>
+                <w:rFonts w:ascii="Arial" w:hAnsi="Arial" w:cs="Arial"/>
+                <w:b/>
+                <w:sz w:val="24"/>
+              </w:rPr>
+            </w:pPr>
+            <w:r>
+              <w:rPr>
+                <w:rFonts w:ascii="Arial" w:hAnsi="Arial" w:cs="Arial"/>
+                <w:b/>
+                <w:sz w:val="24"/>
+              </w:rPr>
+              <w:t>Nombre</w:t>
+            </w:r>
+          </w:p>
+        </w:tc>
+        <w:tc>
+          <w:tcPr>
+            <w:tcW w:w="6565" w:type="dxa"/>
+          </w:tcPr>
+          <w:p>
+            <w:pPr>
+              <w:pStyle w:val="Prrafodelista"/>
+              <w:ind w:left="0"/>
+              <w:jc w:val="center"/>
+              <w:rPr>
+                <w:rFonts w:ascii="Arial" w:hAnsi="Arial" w:cs="Arial"/>
+                <w:b/>
+                <w:sz w:val="24"/>
+              </w:rPr>
+            </w:pPr>
+            <w:proofErr w:type="spellStart"/>
+            <w:r>
+              <w:rPr>
+                <w:rFonts w:ascii="Arial" w:hAnsi="Arial" w:cs="Arial"/>
+                <w:b/>
+                <w:sz w:val="24"/>
+              </w:rPr>
+              <w:t>Req</w:t>
+            </w:r>
+            <w:proofErr w:type="spellEnd"/>
+            <w:r>
+              <w:rPr>
+                <w:rFonts w:ascii="Arial" w:hAnsi="Arial" w:cs="Arial"/>
+                <w:b/>
+                <w:sz w:val="24"/>
+              </w:rPr>
+              <w:t>. 004</w:t>
+            </w:r>
+            <w:r>
+              <w:rPr>
+                <w:rFonts w:ascii="Arial" w:hAnsi="Arial" w:cs="Arial"/>
+                <w:b/>
+                <w:sz w:val="24"/>
+              </w:rPr>
+              <w:t xml:space="preserve"> – </w:t>
+            </w:r>
+            <w:r>
+              <w:rPr>
+                <w:rFonts w:ascii="Arial" w:hAnsi="Arial" w:cs="Arial"/>
+                <w:b/>
+                <w:sz w:val="24"/>
+              </w:rPr>
+              <w:t>Mostrar tráfico</w:t>
+            </w:r>
+          </w:p>
+        </w:tc>
+      </w:tr>
+      <w:tr>
+        <w:tc>
+          <w:tcPr>
+            <w:tcW w:w="1543" w:type="dxa"/>
+          </w:tcPr>
+          <w:p>
+            <w:pPr>
+              <w:pStyle w:val="Prrafodelista"/>
+              <w:ind w:left="0"/>
+              <w:jc w:val="center"/>
+              <w:rPr>
+                <w:rFonts w:ascii="Arial" w:hAnsi="Arial" w:cs="Arial"/>
+                <w:b/>
+                <w:sz w:val="24"/>
+              </w:rPr>
+            </w:pPr>
+            <w:r>
+              <w:rPr>
+                <w:rFonts w:ascii="Arial" w:hAnsi="Arial" w:cs="Arial"/>
+                <w:b/>
+                <w:sz w:val="24"/>
+              </w:rPr>
+              <w:t>Resumen</w:t>
+            </w:r>
+          </w:p>
+        </w:tc>
+        <w:tc>
+          <w:tcPr>
+            <w:tcW w:w="6565" w:type="dxa"/>
+          </w:tcPr>
+          <w:p>
+            <w:pPr>
+              <w:pStyle w:val="Prrafodelista"/>
+              <w:ind w:left="0"/>
+              <w:jc w:val="center"/>
+              <w:rPr>
+                <w:rFonts w:ascii="Arial" w:hAnsi="Arial" w:cs="Arial"/>
+                <w:b/>
+                <w:sz w:val="24"/>
+              </w:rPr>
+            </w:pPr>
+          </w:p>
+        </w:tc>
+      </w:tr>
+      <w:tr>
+        <w:tc>
+          <w:tcPr>
+            <w:tcW w:w="1543" w:type="dxa"/>
+          </w:tcPr>
+          <w:p>
+            <w:pPr>
+              <w:pStyle w:val="Prrafodelista"/>
+              <w:ind w:left="0"/>
+              <w:jc w:val="center"/>
+              <w:rPr>
+                <w:rFonts w:ascii="Arial" w:hAnsi="Arial" w:cs="Arial"/>
+                <w:b/>
+                <w:sz w:val="24"/>
+              </w:rPr>
+            </w:pPr>
+            <w:r>
+              <w:rPr>
+                <w:rFonts w:ascii="Arial" w:hAnsi="Arial" w:cs="Arial"/>
+                <w:b/>
+                <w:sz w:val="24"/>
+              </w:rPr>
+              <w:t>Entrada</w:t>
+            </w:r>
+          </w:p>
+        </w:tc>
+        <w:tc>
+          <w:tcPr>
+            <w:tcW w:w="6565" w:type="dxa"/>
+          </w:tcPr>
+          <w:p>
+            <w:pPr>
+              <w:pStyle w:val="Prrafodelista"/>
+              <w:ind w:left="0"/>
+              <w:jc w:val="center"/>
+              <w:rPr>
+                <w:rFonts w:ascii="Arial" w:hAnsi="Arial" w:cs="Arial"/>
+                <w:b/>
+                <w:sz w:val="24"/>
+              </w:rPr>
+            </w:pPr>
+          </w:p>
+        </w:tc>
+      </w:tr>
+      <w:tr>
+        <w:tc>
+          <w:tcPr>
+            <w:tcW w:w="1543" w:type="dxa"/>
+          </w:tcPr>
+          <w:p>
+            <w:pPr>
+              <w:pStyle w:val="Prrafodelista"/>
+              <w:ind w:left="0"/>
+              <w:jc w:val="center"/>
+              <w:rPr>
+                <w:rFonts w:ascii="Arial" w:hAnsi="Arial" w:cs="Arial"/>
+                <w:b/>
+                <w:sz w:val="24"/>
+              </w:rPr>
+            </w:pPr>
+            <w:r>
+              <w:rPr>
+                <w:rFonts w:ascii="Arial" w:hAnsi="Arial" w:cs="Arial"/>
+                <w:b/>
+                <w:sz w:val="24"/>
+              </w:rPr>
+              <w:t>Salida</w:t>
+            </w:r>
+          </w:p>
+        </w:tc>
+        <w:tc>
+          <w:tcPr>
+            <w:tcW w:w="6565" w:type="dxa"/>
+          </w:tcPr>
+          <w:p>
+            <w:pPr>
+              <w:pStyle w:val="Prrafodelista"/>
+              <w:ind w:left="0"/>
+              <w:jc w:val="center"/>
+              <w:rPr>
+                <w:rFonts w:ascii="Arial" w:hAnsi="Arial" w:cs="Arial"/>
+                <w:b/>
+                <w:sz w:val="24"/>
+              </w:rPr>
+            </w:pPr>
+          </w:p>
+        </w:tc>
+      </w:tr>
+    </w:tbl>
+    <w:p>
+      <w:pPr>
+        <w:pStyle w:val="Prrafodelista"/>
+        <w:jc w:val="both"/>
+        <w:rPr>
+          <w:rFonts w:ascii="Arial" w:hAnsi="Arial" w:cs="Arial"/>
+          <w:b/>
+          <w:sz w:val="24"/>
+        </w:rPr>
+      </w:pPr>
+    </w:p>
+    <w:tbl>
+      <w:tblPr>
+        <w:tblStyle w:val="Tablaconcuadrcula"/>
+        <w:tblW w:w="0" w:type="auto"/>
+        <w:tblInd w:w="720" w:type="dxa"/>
+        <w:tblLook w:val="04A0" w:firstRow="1" w:lastRow="0" w:firstColumn="1" w:lastColumn="0" w:noHBand="0" w:noVBand="1"/>
+      </w:tblPr>
+      <w:tblGrid>
+        <w:gridCol w:w="1543"/>
+        <w:gridCol w:w="6565"/>
+      </w:tblGrid>
+      <w:tr>
+        <w:tc>
+          <w:tcPr>
+            <w:tcW w:w="1543" w:type="dxa"/>
+          </w:tcPr>
+          <w:p>
+            <w:pPr>
+              <w:pStyle w:val="Prrafodelista"/>
+              <w:ind w:left="0"/>
+              <w:jc w:val="center"/>
+              <w:rPr>
+                <w:rFonts w:ascii="Arial" w:hAnsi="Arial" w:cs="Arial"/>
+                <w:b/>
+                <w:sz w:val="24"/>
+              </w:rPr>
+            </w:pPr>
+            <w:r>
+              <w:rPr>
+                <w:rFonts w:ascii="Arial" w:hAnsi="Arial" w:cs="Arial"/>
+                <w:b/>
+                <w:sz w:val="24"/>
+              </w:rPr>
+              <w:t>Nombre</w:t>
+            </w:r>
+          </w:p>
+        </w:tc>
+        <w:tc>
+          <w:tcPr>
+            <w:tcW w:w="6565" w:type="dxa"/>
+          </w:tcPr>
+          <w:p>
+            <w:pPr>
+              <w:pStyle w:val="Prrafodelista"/>
+              <w:ind w:left="0"/>
+              <w:jc w:val="center"/>
+              <w:rPr>
+                <w:rFonts w:ascii="Arial" w:hAnsi="Arial" w:cs="Arial"/>
+                <w:b/>
+                <w:sz w:val="24"/>
+              </w:rPr>
+            </w:pPr>
+            <w:proofErr w:type="spellStart"/>
+            <w:r>
+              <w:rPr>
+                <w:rFonts w:ascii="Arial" w:hAnsi="Arial" w:cs="Arial"/>
+                <w:b/>
+                <w:sz w:val="24"/>
+              </w:rPr>
+              <w:t>Req</w:t>
+            </w:r>
+            <w:proofErr w:type="spellEnd"/>
+            <w:r>
+              <w:rPr>
+                <w:rFonts w:ascii="Arial" w:hAnsi="Arial" w:cs="Arial"/>
+                <w:b/>
+                <w:sz w:val="24"/>
+              </w:rPr>
+              <w:t>. 005</w:t>
+            </w:r>
+            <w:r>
+              <w:rPr>
+                <w:rFonts w:ascii="Arial" w:hAnsi="Arial" w:cs="Arial"/>
+                <w:b/>
+                <w:sz w:val="24"/>
+              </w:rPr>
+              <w:t xml:space="preserve"> – Hacer pedido</w:t>
+            </w:r>
+          </w:p>
+        </w:tc>
+      </w:tr>
+      <w:tr>
+        <w:tc>
+          <w:tcPr>
+            <w:tcW w:w="1543" w:type="dxa"/>
+          </w:tcPr>
+          <w:p>
+            <w:pPr>
+              <w:pStyle w:val="Prrafodelista"/>
+              <w:ind w:left="0"/>
+              <w:jc w:val="center"/>
+              <w:rPr>
+                <w:rFonts w:ascii="Arial" w:hAnsi="Arial" w:cs="Arial"/>
+                <w:b/>
+                <w:sz w:val="24"/>
+              </w:rPr>
+            </w:pPr>
+            <w:r>
+              <w:rPr>
+                <w:rFonts w:ascii="Arial" w:hAnsi="Arial" w:cs="Arial"/>
+                <w:b/>
+                <w:sz w:val="24"/>
+              </w:rPr>
+              <w:t>Resumen</w:t>
+            </w:r>
+          </w:p>
+        </w:tc>
+        <w:tc>
+          <w:tcPr>
+            <w:tcW w:w="6565" w:type="dxa"/>
+          </w:tcPr>
+          <w:p>
+            <w:pPr>
+              <w:pStyle w:val="Prrafodelista"/>
+              <w:ind w:left="0"/>
+              <w:jc w:val="center"/>
+              <w:rPr>
+                <w:rFonts w:ascii="Arial" w:hAnsi="Arial" w:cs="Arial"/>
+                <w:b/>
+                <w:sz w:val="24"/>
+              </w:rPr>
+            </w:pPr>
+          </w:p>
+        </w:tc>
+      </w:tr>
+      <w:tr>
+        <w:tc>
+          <w:tcPr>
+            <w:tcW w:w="1543" w:type="dxa"/>
+          </w:tcPr>
+          <w:p>
+            <w:pPr>
+              <w:pStyle w:val="Prrafodelista"/>
+              <w:ind w:left="0"/>
+              <w:jc w:val="center"/>
+              <w:rPr>
+                <w:rFonts w:ascii="Arial" w:hAnsi="Arial" w:cs="Arial"/>
+                <w:b/>
+                <w:sz w:val="24"/>
+              </w:rPr>
+            </w:pPr>
+            <w:r>
+              <w:rPr>
+                <w:rFonts w:ascii="Arial" w:hAnsi="Arial" w:cs="Arial"/>
+                <w:b/>
+                <w:sz w:val="24"/>
+              </w:rPr>
+              <w:t>Entrada</w:t>
+            </w:r>
+          </w:p>
+        </w:tc>
+        <w:tc>
+          <w:tcPr>
+            <w:tcW w:w="6565" w:type="dxa"/>
+          </w:tcPr>
+          <w:p>
+            <w:pPr>
+              <w:pStyle w:val="Prrafodelista"/>
+              <w:ind w:left="0"/>
+              <w:jc w:val="center"/>
+              <w:rPr>
+                <w:rFonts w:ascii="Arial" w:hAnsi="Arial" w:cs="Arial"/>
+                <w:b/>
+                <w:sz w:val="24"/>
+              </w:rPr>
+            </w:pPr>
+          </w:p>
+        </w:tc>
+      </w:tr>
+      <w:tr>
+        <w:tc>
+          <w:tcPr>
+            <w:tcW w:w="1543" w:type="dxa"/>
+          </w:tcPr>
+          <w:p>
+            <w:pPr>
+              <w:pStyle w:val="Prrafodelista"/>
+              <w:ind w:left="0"/>
+              <w:jc w:val="center"/>
+              <w:rPr>
+                <w:rFonts w:ascii="Arial" w:hAnsi="Arial" w:cs="Arial"/>
+                <w:b/>
+                <w:sz w:val="24"/>
+              </w:rPr>
+            </w:pPr>
+            <w:r>
+              <w:rPr>
+                <w:rFonts w:ascii="Arial" w:hAnsi="Arial" w:cs="Arial"/>
+                <w:b/>
+                <w:sz w:val="24"/>
+              </w:rPr>
+              <w:t>Salida</w:t>
+            </w:r>
+          </w:p>
+        </w:tc>
+        <w:tc>
+          <w:tcPr>
+            <w:tcW w:w="6565" w:type="dxa"/>
+          </w:tcPr>
+          <w:p>
+            <w:pPr>
+              <w:pStyle w:val="Prrafodelista"/>
+              <w:ind w:left="0"/>
+              <w:jc w:val="center"/>
+              <w:rPr>
+                <w:rFonts w:ascii="Arial" w:hAnsi="Arial" w:cs="Arial"/>
+                <w:b/>
+                <w:sz w:val="24"/>
+              </w:rPr>
+            </w:pPr>
+          </w:p>
+        </w:tc>
+      </w:tr>
+    </w:tbl>
+    <w:p>
+      <w:pPr>
+        <w:pStyle w:val="Prrafodelista"/>
         <w:jc w:val="both"/>
         <w:rPr>
           <w:rFonts w:ascii="Arial" w:hAnsi="Arial" w:cs="Arial"/>
@@ -294,7 +1952,7 @@
       </w:pPr>
     </w:p>
     <w:sectPr>
-      <w:headerReference w:type="default" r:id="rId6"/>
+      <w:headerReference w:type="default" r:id="rId8"/>
       <w:pgSz w:w="12240" w:h="15840"/>
       <w:pgMar w:top="1417" w:right="1701" w:bottom="1417" w:left="1701" w:header="708" w:footer="708" w:gutter="0"/>
       <w:cols w:space="708"/>
@@ -404,6 +2062,659 @@
     </w:pPr>
   </w:p>
 </w:hdr>
+</file>
+
+<file path=word/numbering.xml><?xml version="1.0" encoding="utf-8"?>
+<w:numbering xmlns:wpc="http://schemas.microsoft.com/office/word/2010/wordprocessingCanvas" xmlns:mc="http://schemas.openxmlformats.org/markup-compatibility/2006" xmlns:o="urn:schemas-microsoft-com:office:office" xmlns:r="http://schemas.openxmlformats.org/officeDocument/2006/relationships" xmlns:m="http://schemas.openxmlformats.org/officeDocument/2006/math" xmlns:v="urn:schemas-microsoft-com:vml" xmlns:wp14="http://schemas.microsoft.com/office/word/2010/wordprocessingDrawing" xmlns:wp="http://schemas.openxmlformats.org/drawingml/2006/wordprocessingDrawing" xmlns:w10="urn:schemas-microsoft-com:office:word" xmlns:w="http://schemas.openxmlformats.org/wordprocessingml/2006/main" xmlns:w14="http://schemas.microsoft.com/office/word/2010/wordml" xmlns:w15="http://schemas.microsoft.com/office/word/2012/wordml" xmlns:wpg="http://schemas.microsoft.com/office/word/2010/wordprocessingGroup" xmlns:wpi="http://schemas.microsoft.com/office/word/2010/wordprocessingInk" xmlns:wne="http://schemas.microsoft.com/office/word/2006/wordml" xmlns:wps="http://schemas.microsoft.com/office/word/2010/wordprocessingShape" mc:Ignorable="w14 w15 wp14">
+  <w:abstractNum w:abstractNumId="0" w15:restartNumberingAfterBreak="0">
+    <w:nsid w:val="155F1166"/>
+    <w:multiLevelType w:val="hybridMultilevel"/>
+    <w:tmpl w:val="1F6CC19A"/>
+    <w:lvl w:ilvl="0" w:tplc="77823F76">
+      <w:start w:val="1"/>
+      <w:numFmt w:val="bullet"/>
+      <w:lvlText w:val=""/>
+      <w:lvlJc w:val="left"/>
+      <w:pPr>
+        <w:ind w:left="720" w:hanging="360"/>
+      </w:pPr>
+      <w:rPr>
+        <w:rFonts w:ascii="Symbol" w:eastAsiaTheme="minorHAnsi" w:hAnsi="Symbol" w:cs="Arial" w:hint="default"/>
+      </w:rPr>
+    </w:lvl>
+    <w:lvl w:ilvl="1" w:tplc="240A0003" w:tentative="1">
+      <w:start w:val="1"/>
+      <w:numFmt w:val="bullet"/>
+      <w:lvlText w:val="o"/>
+      <w:lvlJc w:val="left"/>
+      <w:pPr>
+        <w:ind w:left="1440" w:hanging="360"/>
+      </w:pPr>
+      <w:rPr>
+        <w:rFonts w:ascii="Courier New" w:hAnsi="Courier New" w:cs="Courier New" w:hint="default"/>
+      </w:rPr>
+    </w:lvl>
+    <w:lvl w:ilvl="2" w:tplc="240A0005" w:tentative="1">
+      <w:start w:val="1"/>
+      <w:numFmt w:val="bullet"/>
+      <w:lvlText w:val=""/>
+      <w:lvlJc w:val="left"/>
+      <w:pPr>
+        <w:ind w:left="2160" w:hanging="360"/>
+      </w:pPr>
+      <w:rPr>
+        <w:rFonts w:ascii="Wingdings" w:hAnsi="Wingdings" w:hint="default"/>
+      </w:rPr>
+    </w:lvl>
+    <w:lvl w:ilvl="3" w:tplc="240A0001" w:tentative="1">
+      <w:start w:val="1"/>
+      <w:numFmt w:val="bullet"/>
+      <w:lvlText w:val=""/>
+      <w:lvlJc w:val="left"/>
+      <w:pPr>
+        <w:ind w:left="2880" w:hanging="360"/>
+      </w:pPr>
+      <w:rPr>
+        <w:rFonts w:ascii="Symbol" w:hAnsi="Symbol" w:hint="default"/>
+      </w:rPr>
+    </w:lvl>
+    <w:lvl w:ilvl="4" w:tplc="240A0003" w:tentative="1">
+      <w:start w:val="1"/>
+      <w:numFmt w:val="bullet"/>
+      <w:lvlText w:val="o"/>
+      <w:lvlJc w:val="left"/>
+      <w:pPr>
+        <w:ind w:left="3600" w:hanging="360"/>
+      </w:pPr>
+      <w:rPr>
+        <w:rFonts w:ascii="Courier New" w:hAnsi="Courier New" w:cs="Courier New" w:hint="default"/>
+      </w:rPr>
+    </w:lvl>
+    <w:lvl w:ilvl="5" w:tplc="240A0005" w:tentative="1">
+      <w:start w:val="1"/>
+      <w:numFmt w:val="bullet"/>
+      <w:lvlText w:val=""/>
+      <w:lvlJc w:val="left"/>
+      <w:pPr>
+        <w:ind w:left="4320" w:hanging="360"/>
+      </w:pPr>
+      <w:rPr>
+        <w:rFonts w:ascii="Wingdings" w:hAnsi="Wingdings" w:hint="default"/>
+      </w:rPr>
+    </w:lvl>
+    <w:lvl w:ilvl="6" w:tplc="240A0001" w:tentative="1">
+      <w:start w:val="1"/>
+      <w:numFmt w:val="bullet"/>
+      <w:lvlText w:val=""/>
+      <w:lvlJc w:val="left"/>
+      <w:pPr>
+        <w:ind w:left="5040" w:hanging="360"/>
+      </w:pPr>
+      <w:rPr>
+        <w:rFonts w:ascii="Symbol" w:hAnsi="Symbol" w:hint="default"/>
+      </w:rPr>
+    </w:lvl>
+    <w:lvl w:ilvl="7" w:tplc="240A0003" w:tentative="1">
+      <w:start w:val="1"/>
+      <w:numFmt w:val="bullet"/>
+      <w:lvlText w:val="o"/>
+      <w:lvlJc w:val="left"/>
+      <w:pPr>
+        <w:ind w:left="5760" w:hanging="360"/>
+      </w:pPr>
+      <w:rPr>
+        <w:rFonts w:ascii="Courier New" w:hAnsi="Courier New" w:cs="Courier New" w:hint="default"/>
+      </w:rPr>
+    </w:lvl>
+    <w:lvl w:ilvl="8" w:tplc="240A0005" w:tentative="1">
+      <w:start w:val="1"/>
+      <w:numFmt w:val="bullet"/>
+      <w:lvlText w:val=""/>
+      <w:lvlJc w:val="left"/>
+      <w:pPr>
+        <w:ind w:left="6480" w:hanging="360"/>
+      </w:pPr>
+      <w:rPr>
+        <w:rFonts w:ascii="Wingdings" w:hAnsi="Wingdings" w:hint="default"/>
+      </w:rPr>
+    </w:lvl>
+  </w:abstractNum>
+  <w:abstractNum w:abstractNumId="1" w15:restartNumberingAfterBreak="0">
+    <w:nsid w:val="3428143B"/>
+    <w:multiLevelType w:val="hybridMultilevel"/>
+    <w:tmpl w:val="3384ABB6"/>
+    <w:lvl w:ilvl="0" w:tplc="240A000F">
+      <w:start w:val="1"/>
+      <w:numFmt w:val="decimal"/>
+      <w:lvlText w:val="%1."/>
+      <w:lvlJc w:val="left"/>
+      <w:pPr>
+        <w:ind w:left="720" w:hanging="360"/>
+      </w:pPr>
+      <w:rPr>
+        <w:rFonts w:hint="default"/>
+      </w:rPr>
+    </w:lvl>
+    <w:lvl w:ilvl="1" w:tplc="240A0019" w:tentative="1">
+      <w:start w:val="1"/>
+      <w:numFmt w:val="lowerLetter"/>
+      <w:lvlText w:val="%2."/>
+      <w:lvlJc w:val="left"/>
+      <w:pPr>
+        <w:ind w:left="1440" w:hanging="360"/>
+      </w:pPr>
+    </w:lvl>
+    <w:lvl w:ilvl="2" w:tplc="240A001B" w:tentative="1">
+      <w:start w:val="1"/>
+      <w:numFmt w:val="lowerRoman"/>
+      <w:lvlText w:val="%3."/>
+      <w:lvlJc w:val="right"/>
+      <w:pPr>
+        <w:ind w:left="2160" w:hanging="180"/>
+      </w:pPr>
+    </w:lvl>
+    <w:lvl w:ilvl="3" w:tplc="240A000F" w:tentative="1">
+      <w:start w:val="1"/>
+      <w:numFmt w:val="decimal"/>
+      <w:lvlText w:val="%4."/>
+      <w:lvlJc w:val="left"/>
+      <w:pPr>
+        <w:ind w:left="2880" w:hanging="360"/>
+      </w:pPr>
+    </w:lvl>
+    <w:lvl w:ilvl="4" w:tplc="240A0019" w:tentative="1">
+      <w:start w:val="1"/>
+      <w:numFmt w:val="lowerLetter"/>
+      <w:lvlText w:val="%5."/>
+      <w:lvlJc w:val="left"/>
+      <w:pPr>
+        <w:ind w:left="3600" w:hanging="360"/>
+      </w:pPr>
+    </w:lvl>
+    <w:lvl w:ilvl="5" w:tplc="240A001B" w:tentative="1">
+      <w:start w:val="1"/>
+      <w:numFmt w:val="lowerRoman"/>
+      <w:lvlText w:val="%6."/>
+      <w:lvlJc w:val="right"/>
+      <w:pPr>
+        <w:ind w:left="4320" w:hanging="180"/>
+      </w:pPr>
+    </w:lvl>
+    <w:lvl w:ilvl="6" w:tplc="240A000F" w:tentative="1">
+      <w:start w:val="1"/>
+      <w:numFmt w:val="decimal"/>
+      <w:lvlText w:val="%7."/>
+      <w:lvlJc w:val="left"/>
+      <w:pPr>
+        <w:ind w:left="5040" w:hanging="360"/>
+      </w:pPr>
+    </w:lvl>
+    <w:lvl w:ilvl="7" w:tplc="240A0019" w:tentative="1">
+      <w:start w:val="1"/>
+      <w:numFmt w:val="lowerLetter"/>
+      <w:lvlText w:val="%8."/>
+      <w:lvlJc w:val="left"/>
+      <w:pPr>
+        <w:ind w:left="5760" w:hanging="360"/>
+      </w:pPr>
+    </w:lvl>
+    <w:lvl w:ilvl="8" w:tplc="240A001B" w:tentative="1">
+      <w:start w:val="1"/>
+      <w:numFmt w:val="lowerRoman"/>
+      <w:lvlText w:val="%9."/>
+      <w:lvlJc w:val="right"/>
+      <w:pPr>
+        <w:ind w:left="6480" w:hanging="180"/>
+      </w:pPr>
+    </w:lvl>
+  </w:abstractNum>
+  <w:abstractNum w:abstractNumId="2" w15:restartNumberingAfterBreak="0">
+    <w:nsid w:val="385E2CF5"/>
+    <w:multiLevelType w:val="hybridMultilevel"/>
+    <w:tmpl w:val="D7A68988"/>
+    <w:lvl w:ilvl="0" w:tplc="240A000F">
+      <w:start w:val="1"/>
+      <w:numFmt w:val="decimal"/>
+      <w:lvlText w:val="%1."/>
+      <w:lvlJc w:val="left"/>
+      <w:pPr>
+        <w:ind w:left="720" w:hanging="360"/>
+      </w:pPr>
+      <w:rPr>
+        <w:rFonts w:hint="default"/>
+      </w:rPr>
+    </w:lvl>
+    <w:lvl w:ilvl="1" w:tplc="240A0019" w:tentative="1">
+      <w:start w:val="1"/>
+      <w:numFmt w:val="lowerLetter"/>
+      <w:lvlText w:val="%2."/>
+      <w:lvlJc w:val="left"/>
+      <w:pPr>
+        <w:ind w:left="1440" w:hanging="360"/>
+      </w:pPr>
+    </w:lvl>
+    <w:lvl w:ilvl="2" w:tplc="240A001B" w:tentative="1">
+      <w:start w:val="1"/>
+      <w:numFmt w:val="lowerRoman"/>
+      <w:lvlText w:val="%3."/>
+      <w:lvlJc w:val="right"/>
+      <w:pPr>
+        <w:ind w:left="2160" w:hanging="180"/>
+      </w:pPr>
+    </w:lvl>
+    <w:lvl w:ilvl="3" w:tplc="240A000F" w:tentative="1">
+      <w:start w:val="1"/>
+      <w:numFmt w:val="decimal"/>
+      <w:lvlText w:val="%4."/>
+      <w:lvlJc w:val="left"/>
+      <w:pPr>
+        <w:ind w:left="2880" w:hanging="360"/>
+      </w:pPr>
+    </w:lvl>
+    <w:lvl w:ilvl="4" w:tplc="240A0019" w:tentative="1">
+      <w:start w:val="1"/>
+      <w:numFmt w:val="lowerLetter"/>
+      <w:lvlText w:val="%5."/>
+      <w:lvlJc w:val="left"/>
+      <w:pPr>
+        <w:ind w:left="3600" w:hanging="360"/>
+      </w:pPr>
+    </w:lvl>
+    <w:lvl w:ilvl="5" w:tplc="240A001B" w:tentative="1">
+      <w:start w:val="1"/>
+      <w:numFmt w:val="lowerRoman"/>
+      <w:lvlText w:val="%6."/>
+      <w:lvlJc w:val="right"/>
+      <w:pPr>
+        <w:ind w:left="4320" w:hanging="180"/>
+      </w:pPr>
+    </w:lvl>
+    <w:lvl w:ilvl="6" w:tplc="240A000F" w:tentative="1">
+      <w:start w:val="1"/>
+      <w:numFmt w:val="decimal"/>
+      <w:lvlText w:val="%7."/>
+      <w:lvlJc w:val="left"/>
+      <w:pPr>
+        <w:ind w:left="5040" w:hanging="360"/>
+      </w:pPr>
+    </w:lvl>
+    <w:lvl w:ilvl="7" w:tplc="240A0019" w:tentative="1">
+      <w:start w:val="1"/>
+      <w:numFmt w:val="lowerLetter"/>
+      <w:lvlText w:val="%8."/>
+      <w:lvlJc w:val="left"/>
+      <w:pPr>
+        <w:ind w:left="5760" w:hanging="360"/>
+      </w:pPr>
+    </w:lvl>
+    <w:lvl w:ilvl="8" w:tplc="240A001B" w:tentative="1">
+      <w:start w:val="1"/>
+      <w:numFmt w:val="lowerRoman"/>
+      <w:lvlText w:val="%9."/>
+      <w:lvlJc w:val="right"/>
+      <w:pPr>
+        <w:ind w:left="6480" w:hanging="180"/>
+      </w:pPr>
+    </w:lvl>
+  </w:abstractNum>
+  <w:abstractNum w:abstractNumId="3" w15:restartNumberingAfterBreak="0">
+    <w:nsid w:val="3B3A726A"/>
+    <w:multiLevelType w:val="hybridMultilevel"/>
+    <w:tmpl w:val="821E4720"/>
+    <w:lvl w:ilvl="0" w:tplc="7C6CBBA0">
+      <w:start w:val="1"/>
+      <w:numFmt w:val="bullet"/>
+      <w:lvlText w:val=""/>
+      <w:lvlJc w:val="left"/>
+      <w:pPr>
+        <w:ind w:left="1440" w:hanging="360"/>
+      </w:pPr>
+      <w:rPr>
+        <w:rFonts w:ascii="Symbol" w:eastAsiaTheme="minorHAnsi" w:hAnsi="Symbol" w:cs="Arial" w:hint="default"/>
+      </w:rPr>
+    </w:lvl>
+    <w:lvl w:ilvl="1" w:tplc="240A0003" w:tentative="1">
+      <w:start w:val="1"/>
+      <w:numFmt w:val="bullet"/>
+      <w:lvlText w:val="o"/>
+      <w:lvlJc w:val="left"/>
+      <w:pPr>
+        <w:ind w:left="2160" w:hanging="360"/>
+      </w:pPr>
+      <w:rPr>
+        <w:rFonts w:ascii="Courier New" w:hAnsi="Courier New" w:cs="Courier New" w:hint="default"/>
+      </w:rPr>
+    </w:lvl>
+    <w:lvl w:ilvl="2" w:tplc="240A0005" w:tentative="1">
+      <w:start w:val="1"/>
+      <w:numFmt w:val="bullet"/>
+      <w:lvlText w:val=""/>
+      <w:lvlJc w:val="left"/>
+      <w:pPr>
+        <w:ind w:left="2880" w:hanging="360"/>
+      </w:pPr>
+      <w:rPr>
+        <w:rFonts w:ascii="Wingdings" w:hAnsi="Wingdings" w:hint="default"/>
+      </w:rPr>
+    </w:lvl>
+    <w:lvl w:ilvl="3" w:tplc="240A0001" w:tentative="1">
+      <w:start w:val="1"/>
+      <w:numFmt w:val="bullet"/>
+      <w:lvlText w:val=""/>
+      <w:lvlJc w:val="left"/>
+      <w:pPr>
+        <w:ind w:left="3600" w:hanging="360"/>
+      </w:pPr>
+      <w:rPr>
+        <w:rFonts w:ascii="Symbol" w:hAnsi="Symbol" w:hint="default"/>
+      </w:rPr>
+    </w:lvl>
+    <w:lvl w:ilvl="4" w:tplc="240A0003" w:tentative="1">
+      <w:start w:val="1"/>
+      <w:numFmt w:val="bullet"/>
+      <w:lvlText w:val="o"/>
+      <w:lvlJc w:val="left"/>
+      <w:pPr>
+        <w:ind w:left="4320" w:hanging="360"/>
+      </w:pPr>
+      <w:rPr>
+        <w:rFonts w:ascii="Courier New" w:hAnsi="Courier New" w:cs="Courier New" w:hint="default"/>
+      </w:rPr>
+    </w:lvl>
+    <w:lvl w:ilvl="5" w:tplc="240A0005" w:tentative="1">
+      <w:start w:val="1"/>
+      <w:numFmt w:val="bullet"/>
+      <w:lvlText w:val=""/>
+      <w:lvlJc w:val="left"/>
+      <w:pPr>
+        <w:ind w:left="5040" w:hanging="360"/>
+      </w:pPr>
+      <w:rPr>
+        <w:rFonts w:ascii="Wingdings" w:hAnsi="Wingdings" w:hint="default"/>
+      </w:rPr>
+    </w:lvl>
+    <w:lvl w:ilvl="6" w:tplc="240A0001" w:tentative="1">
+      <w:start w:val="1"/>
+      <w:numFmt w:val="bullet"/>
+      <w:lvlText w:val=""/>
+      <w:lvlJc w:val="left"/>
+      <w:pPr>
+        <w:ind w:left="5760" w:hanging="360"/>
+      </w:pPr>
+      <w:rPr>
+        <w:rFonts w:ascii="Symbol" w:hAnsi="Symbol" w:hint="default"/>
+      </w:rPr>
+    </w:lvl>
+    <w:lvl w:ilvl="7" w:tplc="240A0003" w:tentative="1">
+      <w:start w:val="1"/>
+      <w:numFmt w:val="bullet"/>
+      <w:lvlText w:val="o"/>
+      <w:lvlJc w:val="left"/>
+      <w:pPr>
+        <w:ind w:left="6480" w:hanging="360"/>
+      </w:pPr>
+      <w:rPr>
+        <w:rFonts w:ascii="Courier New" w:hAnsi="Courier New" w:cs="Courier New" w:hint="default"/>
+      </w:rPr>
+    </w:lvl>
+    <w:lvl w:ilvl="8" w:tplc="240A0005" w:tentative="1">
+      <w:start w:val="1"/>
+      <w:numFmt w:val="bullet"/>
+      <w:lvlText w:val=""/>
+      <w:lvlJc w:val="left"/>
+      <w:pPr>
+        <w:ind w:left="7200" w:hanging="360"/>
+      </w:pPr>
+      <w:rPr>
+        <w:rFonts w:ascii="Wingdings" w:hAnsi="Wingdings" w:hint="default"/>
+      </w:rPr>
+    </w:lvl>
+  </w:abstractNum>
+  <w:abstractNum w:abstractNumId="4" w15:restartNumberingAfterBreak="0">
+    <w:nsid w:val="49191897"/>
+    <w:multiLevelType w:val="hybridMultilevel"/>
+    <w:tmpl w:val="5BDC9148"/>
+    <w:lvl w:ilvl="0" w:tplc="28000CFC">
+      <w:start w:val="1"/>
+      <w:numFmt w:val="bullet"/>
+      <w:lvlText w:val=""/>
+      <w:lvlJc w:val="left"/>
+      <w:pPr>
+        <w:ind w:left="720" w:hanging="360"/>
+      </w:pPr>
+      <w:rPr>
+        <w:rFonts w:ascii="Symbol" w:eastAsiaTheme="minorHAnsi" w:hAnsi="Symbol" w:cs="Arial" w:hint="default"/>
+      </w:rPr>
+    </w:lvl>
+    <w:lvl w:ilvl="1" w:tplc="240A0003" w:tentative="1">
+      <w:start w:val="1"/>
+      <w:numFmt w:val="bullet"/>
+      <w:lvlText w:val="o"/>
+      <w:lvlJc w:val="left"/>
+      <w:pPr>
+        <w:ind w:left="1440" w:hanging="360"/>
+      </w:pPr>
+      <w:rPr>
+        <w:rFonts w:ascii="Courier New" w:hAnsi="Courier New" w:cs="Courier New" w:hint="default"/>
+      </w:rPr>
+    </w:lvl>
+    <w:lvl w:ilvl="2" w:tplc="240A0005" w:tentative="1">
+      <w:start w:val="1"/>
+      <w:numFmt w:val="bullet"/>
+      <w:lvlText w:val=""/>
+      <w:lvlJc w:val="left"/>
+      <w:pPr>
+        <w:ind w:left="2160" w:hanging="360"/>
+      </w:pPr>
+      <w:rPr>
+        <w:rFonts w:ascii="Wingdings" w:hAnsi="Wingdings" w:hint="default"/>
+      </w:rPr>
+    </w:lvl>
+    <w:lvl w:ilvl="3" w:tplc="240A0001" w:tentative="1">
+      <w:start w:val="1"/>
+      <w:numFmt w:val="bullet"/>
+      <w:lvlText w:val=""/>
+      <w:lvlJc w:val="left"/>
+      <w:pPr>
+        <w:ind w:left="2880" w:hanging="360"/>
+      </w:pPr>
+      <w:rPr>
+        <w:rFonts w:ascii="Symbol" w:hAnsi="Symbol" w:hint="default"/>
+      </w:rPr>
+    </w:lvl>
+    <w:lvl w:ilvl="4" w:tplc="240A0003" w:tentative="1">
+      <w:start w:val="1"/>
+      <w:numFmt w:val="bullet"/>
+      <w:lvlText w:val="o"/>
+      <w:lvlJc w:val="left"/>
+      <w:pPr>
+        <w:ind w:left="3600" w:hanging="360"/>
+      </w:pPr>
+      <w:rPr>
+        <w:rFonts w:ascii="Courier New" w:hAnsi="Courier New" w:cs="Courier New" w:hint="default"/>
+      </w:rPr>
+    </w:lvl>
+    <w:lvl w:ilvl="5" w:tplc="240A0005" w:tentative="1">
+      <w:start w:val="1"/>
+      <w:numFmt w:val="bullet"/>
+      <w:lvlText w:val=""/>
+      <w:lvlJc w:val="left"/>
+      <w:pPr>
+        <w:ind w:left="4320" w:hanging="360"/>
+      </w:pPr>
+      <w:rPr>
+        <w:rFonts w:ascii="Wingdings" w:hAnsi="Wingdings" w:hint="default"/>
+      </w:rPr>
+    </w:lvl>
+    <w:lvl w:ilvl="6" w:tplc="240A0001" w:tentative="1">
+      <w:start w:val="1"/>
+      <w:numFmt w:val="bullet"/>
+      <w:lvlText w:val=""/>
+      <w:lvlJc w:val="left"/>
+      <w:pPr>
+        <w:ind w:left="5040" w:hanging="360"/>
+      </w:pPr>
+      <w:rPr>
+        <w:rFonts w:ascii="Symbol" w:hAnsi="Symbol" w:hint="default"/>
+      </w:rPr>
+    </w:lvl>
+    <w:lvl w:ilvl="7" w:tplc="240A0003" w:tentative="1">
+      <w:start w:val="1"/>
+      <w:numFmt w:val="bullet"/>
+      <w:lvlText w:val="o"/>
+      <w:lvlJc w:val="left"/>
+      <w:pPr>
+        <w:ind w:left="5760" w:hanging="360"/>
+      </w:pPr>
+      <w:rPr>
+        <w:rFonts w:ascii="Courier New" w:hAnsi="Courier New" w:cs="Courier New" w:hint="default"/>
+      </w:rPr>
+    </w:lvl>
+    <w:lvl w:ilvl="8" w:tplc="240A0005" w:tentative="1">
+      <w:start w:val="1"/>
+      <w:numFmt w:val="bullet"/>
+      <w:lvlText w:val=""/>
+      <w:lvlJc w:val="left"/>
+      <w:pPr>
+        <w:ind w:left="6480" w:hanging="360"/>
+      </w:pPr>
+      <w:rPr>
+        <w:rFonts w:ascii="Wingdings" w:hAnsi="Wingdings" w:hint="default"/>
+      </w:rPr>
+    </w:lvl>
+  </w:abstractNum>
+  <w:abstractNum w:abstractNumId="5" w15:restartNumberingAfterBreak="0">
+    <w:nsid w:val="68067223"/>
+    <w:multiLevelType w:val="hybridMultilevel"/>
+    <w:tmpl w:val="CED695FC"/>
+    <w:lvl w:ilvl="0" w:tplc="3640C3BE">
+      <w:start w:val="1"/>
+      <w:numFmt w:val="bullet"/>
+      <w:lvlText w:val=""/>
+      <w:lvlJc w:val="left"/>
+      <w:pPr>
+        <w:ind w:left="1080" w:hanging="360"/>
+      </w:pPr>
+      <w:rPr>
+        <w:rFonts w:ascii="Symbol" w:eastAsiaTheme="minorHAnsi" w:hAnsi="Symbol" w:cs="Arial" w:hint="default"/>
+      </w:rPr>
+    </w:lvl>
+    <w:lvl w:ilvl="1" w:tplc="240A0003" w:tentative="1">
+      <w:start w:val="1"/>
+      <w:numFmt w:val="bullet"/>
+      <w:lvlText w:val="o"/>
+      <w:lvlJc w:val="left"/>
+      <w:pPr>
+        <w:ind w:left="1800" w:hanging="360"/>
+      </w:pPr>
+      <w:rPr>
+        <w:rFonts w:ascii="Courier New" w:hAnsi="Courier New" w:cs="Courier New" w:hint="default"/>
+      </w:rPr>
+    </w:lvl>
+    <w:lvl w:ilvl="2" w:tplc="240A0005" w:tentative="1">
+      <w:start w:val="1"/>
+      <w:numFmt w:val="bullet"/>
+      <w:lvlText w:val=""/>
+      <w:lvlJc w:val="left"/>
+      <w:pPr>
+        <w:ind w:left="2520" w:hanging="360"/>
+      </w:pPr>
+      <w:rPr>
+        <w:rFonts w:ascii="Wingdings" w:hAnsi="Wingdings" w:hint="default"/>
+      </w:rPr>
+    </w:lvl>
+    <w:lvl w:ilvl="3" w:tplc="240A0001" w:tentative="1">
+      <w:start w:val="1"/>
+      <w:numFmt w:val="bullet"/>
+      <w:lvlText w:val=""/>
+      <w:lvlJc w:val="left"/>
+      <w:pPr>
+        <w:ind w:left="3240" w:hanging="360"/>
+      </w:pPr>
+      <w:rPr>
+        <w:rFonts w:ascii="Symbol" w:hAnsi="Symbol" w:hint="default"/>
+      </w:rPr>
+    </w:lvl>
+    <w:lvl w:ilvl="4" w:tplc="240A0003" w:tentative="1">
+      <w:start w:val="1"/>
+      <w:numFmt w:val="bullet"/>
+      <w:lvlText w:val="o"/>
+      <w:lvlJc w:val="left"/>
+      <w:pPr>
+        <w:ind w:left="3960" w:hanging="360"/>
+      </w:pPr>
+      <w:rPr>
+        <w:rFonts w:ascii="Courier New" w:hAnsi="Courier New" w:cs="Courier New" w:hint="default"/>
+      </w:rPr>
+    </w:lvl>
+    <w:lvl w:ilvl="5" w:tplc="240A0005" w:tentative="1">
+      <w:start w:val="1"/>
+      <w:numFmt w:val="bullet"/>
+      <w:lvlText w:val=""/>
+      <w:lvlJc w:val="left"/>
+      <w:pPr>
+        <w:ind w:left="4680" w:hanging="360"/>
+      </w:pPr>
+      <w:rPr>
+        <w:rFonts w:ascii="Wingdings" w:hAnsi="Wingdings" w:hint="default"/>
+      </w:rPr>
+    </w:lvl>
+    <w:lvl w:ilvl="6" w:tplc="240A0001" w:tentative="1">
+      <w:start w:val="1"/>
+      <w:numFmt w:val="bullet"/>
+      <w:lvlText w:val=""/>
+      <w:lvlJc w:val="left"/>
+      <w:pPr>
+        <w:ind w:left="5400" w:hanging="360"/>
+      </w:pPr>
+      <w:rPr>
+        <w:rFonts w:ascii="Symbol" w:hAnsi="Symbol" w:hint="default"/>
+      </w:rPr>
+    </w:lvl>
+    <w:lvl w:ilvl="7" w:tplc="240A0003" w:tentative="1">
+      <w:start w:val="1"/>
+      <w:numFmt w:val="bullet"/>
+      <w:lvlText w:val="o"/>
+      <w:lvlJc w:val="left"/>
+      <w:pPr>
+        <w:ind w:left="6120" w:hanging="360"/>
+      </w:pPr>
+      <w:rPr>
+        <w:rFonts w:ascii="Courier New" w:hAnsi="Courier New" w:cs="Courier New" w:hint="default"/>
+      </w:rPr>
+    </w:lvl>
+    <w:lvl w:ilvl="8" w:tplc="240A0005" w:tentative="1">
+      <w:start w:val="1"/>
+      <w:numFmt w:val="bullet"/>
+      <w:lvlText w:val=""/>
+      <w:lvlJc w:val="left"/>
+      <w:pPr>
+        <w:ind w:left="6840" w:hanging="360"/>
+      </w:pPr>
+      <w:rPr>
+        <w:rFonts w:ascii="Wingdings" w:hAnsi="Wingdings" w:hint="default"/>
+      </w:rPr>
+    </w:lvl>
+  </w:abstractNum>
+  <w:num w:numId="1">
+    <w:abstractNumId w:val="2"/>
+  </w:num>
+  <w:num w:numId="2">
+    <w:abstractNumId w:val="1"/>
+  </w:num>
+  <w:num w:numId="3">
+    <w:abstractNumId w:val="5"/>
+  </w:num>
+  <w:num w:numId="4">
+    <w:abstractNumId w:val="3"/>
+  </w:num>
+  <w:num w:numId="5">
+    <w:abstractNumId w:val="0"/>
+  </w:num>
+  <w:num w:numId="6">
+    <w:abstractNumId w:val="4"/>
+  </w:num>
+</w:numbering>
 </file>
 
 <file path=word/styles.xml><?xml version="1.0" encoding="utf-8"?>
@@ -871,6 +3182,48 @@
     <w:uiPriority w:val="99"/>
     <w:rsid w:val="00A038F8"/>
   </w:style>
+  <w:style w:type="paragraph" w:styleId="Prrafodelista">
+    <w:name w:val="List Paragraph"/>
+    <w:basedOn w:val="Normal"/>
+    <w:uiPriority w:val="34"/>
+    <w:qFormat/>
+    <w:rsid w:val="00A038F8"/>
+    <w:pPr>
+      <w:ind w:left="720"/>
+      <w:contextualSpacing/>
+    </w:pPr>
+  </w:style>
+  <w:style w:type="character" w:styleId="Hipervnculo">
+    <w:name w:val="Hyperlink"/>
+    <w:basedOn w:val="Fuentedeprrafopredeter"/>
+    <w:uiPriority w:val="99"/>
+    <w:semiHidden/>
+    <w:unhideWhenUsed/>
+    <w:rsid w:val="00A038F8"/>
+    <w:rPr>
+      <w:color w:val="0000FF"/>
+      <w:u w:val="single"/>
+    </w:rPr>
+  </w:style>
+  <w:style w:type="table" w:styleId="Tablaconcuadrcula">
+    <w:name w:val="Table Grid"/>
+    <w:basedOn w:val="Tablanormal"/>
+    <w:uiPriority w:val="39"/>
+    <w:rsid w:val="00A038F8"/>
+    <w:pPr>
+      <w:spacing w:after="0" w:line="240" w:lineRule="auto"/>
+    </w:pPr>
+    <w:tblPr>
+      <w:tblBorders>
+        <w:top w:val="single" w:sz="4" w:space="0" w:color="auto"/>
+        <w:left w:val="single" w:sz="4" w:space="0" w:color="auto"/>
+        <w:bottom w:val="single" w:sz="4" w:space="0" w:color="auto"/>
+        <w:right w:val="single" w:sz="4" w:space="0" w:color="auto"/>
+        <w:insideH w:val="single" w:sz="4" w:space="0" w:color="auto"/>
+        <w:insideV w:val="single" w:sz="4" w:space="0" w:color="auto"/>
+      </w:tblBorders>
+    </w:tblPr>
+  </w:style>
 </w:styles>
 </file>
 
@@ -1133,4 +3486,89 @@
     </a:ext>
   </a:extLst>
 </a:theme>
+</file>
+
+<file path=customXml/item1.xml><?xml version="1.0" encoding="utf-8"?>
+<b:Sources xmlns:b="http://schemas.openxmlformats.org/officeDocument/2006/bibliography" xmlns="http://schemas.openxmlformats.org/officeDocument/2006/bibliography" SelectedStyle="\APASixthEditionOfficeOnline.xsl" StyleName="APA" Version="6">
+  <b:Source>
+    <b:Tag>Wik18</b:Tag>
+    <b:SourceType>InternetSite</b:SourceType>
+    <b:Guid>{12EADAF2-0404-4937-9660-0E83B37B492F}</b:Guid>
+    <b:Title>Wikipedia</b:Title>
+    <b:Year>2018</b:Year>
+    <b:Author>
+      <b:Author>
+        <b:NameList>
+          <b:Person>
+            <b:Last>Wikipedia</b:Last>
+          </b:Person>
+        </b:NameList>
+      </b:Author>
+    </b:Author>
+    <b:InternetSiteTitle>Wikipedia</b:InternetSiteTitle>
+    <b:Month>9</b:Month>
+    <b:Day>4</b:Day>
+    <b:URL>https://es.wikipedia.org/wiki/Domicilio</b:URL>
+    <b:RefOrder>2</b:RefOrder>
+  </b:Source>
+  <b:Source>
+    <b:Tag>Wik181</b:Tag>
+    <b:SourceType>InternetSite</b:SourceType>
+    <b:Guid>{88F27409-5F05-4486-9BF6-B9919CA01EE3}</b:Guid>
+    <b:Author>
+      <b:Author>
+        <b:Corporate>Wikipedia</b:Corporate>
+      </b:Author>
+    </b:Author>
+    <b:Title>Wikipedia</b:Title>
+    <b:InternetSiteTitle>Wikipedia</b:InternetSiteTitle>
+    <b:Year>2018</b:Year>
+    <b:Month>10</b:Month>
+    <b:Day>11</b:Day>
+    <b:URL>https://es.wikipedia.org/wiki/Algoritmo_de_Dijkstra</b:URL>
+    <b:RefOrder>3</b:RefOrder>
+  </b:Source>
+  <b:Source>
+    <b:Tag>Wik182</b:Tag>
+    <b:SourceType>InternetSite</b:SourceType>
+    <b:Guid>{174522C2-6A48-4F30-A36C-9B2BAB973AE1}</b:Guid>
+    <b:Author>
+      <b:Author>
+        <b:Corporate>Wikipedia</b:Corporate>
+      </b:Author>
+    </b:Author>
+    <b:Title>Wikipedia</b:Title>
+    <b:InternetSiteTitle>Wikipedia</b:InternetSiteTitle>
+    <b:Year>2018</b:Year>
+    <b:Month>10</b:Month>
+    <b:Day>9</b:Day>
+    <b:URL>https://es.wikipedia.org/wiki/Algoritmo_de_Floyd-Warshall#El_algoritmo_de_Floyd</b:URL>
+    <b:RefOrder>4</b:RefOrder>
+  </b:Source>
+  <b:Source>
+    <b:Tag>Wik183</b:Tag>
+    <b:SourceType>InternetSite</b:SourceType>
+    <b:Guid>{AFEACC33-EBF4-44E7-9C74-E202C6894864}</b:Guid>
+    <b:Author>
+      <b:Author>
+        <b:Corporate>Wikipedia</b:Corporate>
+      </b:Author>
+    </b:Author>
+    <b:Title>Wikipedia</b:Title>
+    <b:InternetSiteTitle>Wikipedia</b:InternetSiteTitle>
+    <b:Year>2018</b:Year>
+    <b:Month>10</b:Month>
+    <b:Day>18</b:Day>
+    <b:URL>https://es.wikipedia.org/wiki/Grafo</b:URL>
+    <b:RefOrder>1</b:RefOrder>
+  </b:Source>
+</b:Sources>
+</file>
+
+<file path=customXml/itemProps1.xml><?xml version="1.0" encoding="utf-8"?>
+<ds:datastoreItem xmlns:ds="http://schemas.openxmlformats.org/officeDocument/2006/customXml" ds:itemID="{772223B1-6B56-4647-8E8B-8BBA9967B9BC}">
+  <ds:schemaRefs>
+    <ds:schemaRef ds:uri="http://schemas.openxmlformats.org/officeDocument/2006/bibliography"/>
+  </ds:schemaRefs>
+</ds:datastoreItem>
 </file>
</xml_diff>

<commit_message>
functional requirements are already.
</commit_message>
<xml_diff>
--- a/JSDomicilios/documents/PROYECTO.docx
+++ b/JSDomicilios/documents/PROYECTO.docx
@@ -909,13 +909,18 @@
             <w:pPr>
               <w:pStyle w:val="Prrafodelista"/>
               <w:ind w:left="0"/>
-              <w:jc w:val="center"/>
-              <w:rPr>
-                <w:rFonts w:ascii="Arial" w:hAnsi="Arial" w:cs="Arial"/>
-                <w:b/>
+              <w:rPr>
+                <w:rFonts w:ascii="Arial" w:hAnsi="Arial" w:cs="Arial"/>
                 <w:sz w:val="24"/>
               </w:rPr>
             </w:pPr>
+            <w:r>
+              <w:rPr>
+                <w:rFonts w:ascii="Arial" w:hAnsi="Arial" w:cs="Arial"/>
+                <w:sz w:val="24"/>
+              </w:rPr>
+              <w:t>Dada una lista de productos, permite al usuario escoger los productos para su pedido.</w:t>
+            </w:r>
           </w:p>
         </w:tc>
       </w:tr>
@@ -952,14 +957,23 @@
           <w:p>
             <w:pPr>
               <w:pStyle w:val="Prrafodelista"/>
-              <w:ind w:left="0"/>
-              <w:jc w:val="center"/>
+              <w:numPr>
+                <w:ilvl w:val="0"/>
+                <w:numId w:val="7"/>
+              </w:numPr>
               <w:rPr>
                 <w:rFonts w:ascii="Arial" w:hAnsi="Arial" w:cs="Arial"/>
                 <w:b/>
                 <w:sz w:val="24"/>
               </w:rPr>
             </w:pPr>
+            <w:r>
+              <w:rPr>
+                <w:rFonts w:ascii="Arial" w:hAnsi="Arial" w:cs="Arial"/>
+                <w:sz w:val="24"/>
+              </w:rPr>
+              <w:t>Productos a escoger</w:t>
+            </w:r>
           </w:p>
         </w:tc>
       </w:tr>
@@ -997,13 +1011,18 @@
             <w:pPr>
               <w:pStyle w:val="Prrafodelista"/>
               <w:ind w:left="0"/>
-              <w:jc w:val="center"/>
-              <w:rPr>
-                <w:rFonts w:ascii="Arial" w:hAnsi="Arial" w:cs="Arial"/>
-                <w:b/>
+              <w:rPr>
+                <w:rFonts w:ascii="Arial" w:hAnsi="Arial" w:cs="Arial"/>
                 <w:sz w:val="24"/>
               </w:rPr>
             </w:pPr>
+            <w:r>
+              <w:rPr>
+                <w:rFonts w:ascii="Arial" w:hAnsi="Arial" w:cs="Arial"/>
+                <w:sz w:val="24"/>
+              </w:rPr>
+              <w:t>El pedido se ha realizado.</w:t>
+            </w:r>
           </w:p>
         </w:tc>
       </w:tr>
@@ -1142,13 +1161,18 @@
             <w:pPr>
               <w:pStyle w:val="Prrafodelista"/>
               <w:ind w:left="0"/>
-              <w:jc w:val="center"/>
-              <w:rPr>
-                <w:rFonts w:ascii="Arial" w:hAnsi="Arial" w:cs="Arial"/>
-                <w:b/>
+              <w:rPr>
+                <w:rFonts w:ascii="Arial" w:hAnsi="Arial" w:cs="Arial"/>
                 <w:sz w:val="24"/>
               </w:rPr>
             </w:pPr>
+            <w:r>
+              <w:rPr>
+                <w:rFonts w:ascii="Arial" w:hAnsi="Arial" w:cs="Arial"/>
+                <w:sz w:val="24"/>
+              </w:rPr>
+              <w:t xml:space="preserve">Permite visualizar gráficamente el camino transcurrido del domiciliario que lleva el pedido a la residencia del usuario. </w:t>
+            </w:r>
           </w:p>
         </w:tc>
       </w:tr>
@@ -1184,15 +1208,32 @@
           </w:tcPr>
           <w:p>
             <w:pPr>
-              <w:pStyle w:val="Prrafodelista"/>
-              <w:ind w:left="0"/>
-              <w:jc w:val="center"/>
-              <w:rPr>
-                <w:rFonts w:ascii="Arial" w:hAnsi="Arial" w:cs="Arial"/>
-                <w:b/>
+              <w:rPr>
+                <w:rFonts w:ascii="Arial" w:hAnsi="Arial" w:cs="Arial"/>
                 <w:sz w:val="24"/>
               </w:rPr>
             </w:pPr>
+            <w:r>
+              <w:rPr>
+                <w:rFonts w:ascii="Arial" w:hAnsi="Arial" w:cs="Arial"/>
+                <w:sz w:val="24"/>
+              </w:rPr>
+              <w:t>&lt;</w:t>
+            </w:r>
+            <w:r>
+              <w:rPr>
+                <w:rFonts w:ascii="Arial" w:hAnsi="Arial" w:cs="Arial"/>
+                <w:sz w:val="24"/>
+              </w:rPr>
+              <w:t>No requiere</w:t>
+            </w:r>
+            <w:r>
+              <w:rPr>
+                <w:rFonts w:ascii="Arial" w:hAnsi="Arial" w:cs="Arial"/>
+                <w:sz w:val="24"/>
+              </w:rPr>
+              <w:t>&gt;</w:t>
+            </w:r>
           </w:p>
         </w:tc>
       </w:tr>
@@ -1230,13 +1271,18 @@
             <w:pPr>
               <w:pStyle w:val="Prrafodelista"/>
               <w:ind w:left="0"/>
-              <w:jc w:val="center"/>
-              <w:rPr>
-                <w:rFonts w:ascii="Arial" w:hAnsi="Arial" w:cs="Arial"/>
-                <w:b/>
+              <w:rPr>
+                <w:rFonts w:ascii="Arial" w:hAnsi="Arial" w:cs="Arial"/>
                 <w:sz w:val="24"/>
               </w:rPr>
             </w:pPr>
+            <w:r>
+              <w:rPr>
+                <w:rFonts w:ascii="Arial" w:hAnsi="Arial" w:cs="Arial"/>
+                <w:sz w:val="24"/>
+              </w:rPr>
+              <w:t>Se ha mostrado el estado del pedido.</w:t>
+            </w:r>
           </w:p>
         </w:tc>
       </w:tr>
@@ -1383,13 +1429,18 @@
             <w:pPr>
               <w:pStyle w:val="Prrafodelista"/>
               <w:ind w:left="0"/>
-              <w:jc w:val="center"/>
-              <w:rPr>
-                <w:rFonts w:ascii="Arial" w:hAnsi="Arial" w:cs="Arial"/>
-                <w:b/>
+              <w:rPr>
+                <w:rFonts w:ascii="Arial" w:hAnsi="Arial" w:cs="Arial"/>
                 <w:sz w:val="24"/>
               </w:rPr>
             </w:pPr>
+            <w:r>
+              <w:rPr>
+                <w:rFonts w:ascii="Arial" w:hAnsi="Arial" w:cs="Arial"/>
+                <w:sz w:val="24"/>
+              </w:rPr>
+              <w:t>Permite que el domiciliario encuentre el camino más corto para entregar el pedido lo más rápido posible. Tiene en cuenta la distancia (sumatoria del largo de las calles), y los niveles de tráfico.</w:t>
+            </w:r>
           </w:p>
         </w:tc>
       </w:tr>
@@ -1427,13 +1478,16 @@
             <w:pPr>
               <w:pStyle w:val="Prrafodelista"/>
               <w:ind w:left="0"/>
-              <w:jc w:val="center"/>
-              <w:rPr>
-                <w:rFonts w:ascii="Arial" w:hAnsi="Arial" w:cs="Arial"/>
-                <w:b/>
-                <w:sz w:val="24"/>
+              <w:rPr>
+                <w:rFonts w:ascii="Arial" w:hAnsi="Arial" w:cs="Arial"/>
               </w:rPr>
             </w:pPr>
+            <w:r>
+              <w:rPr>
+                <w:rFonts w:ascii="Arial" w:hAnsi="Arial" w:cs="Arial"/>
+              </w:rPr>
+              <w:t>&lt;No requiere&gt;</w:t>
+            </w:r>
           </w:p>
         </w:tc>
       </w:tr>
@@ -1471,13 +1525,18 @@
             <w:pPr>
               <w:pStyle w:val="Prrafodelista"/>
               <w:ind w:left="0"/>
-              <w:jc w:val="center"/>
-              <w:rPr>
-                <w:rFonts w:ascii="Arial" w:hAnsi="Arial" w:cs="Arial"/>
-                <w:b/>
+              <w:rPr>
+                <w:rFonts w:ascii="Arial" w:hAnsi="Arial" w:cs="Arial"/>
                 <w:sz w:val="24"/>
               </w:rPr>
             </w:pPr>
+            <w:r>
+              <w:rPr>
+                <w:rFonts w:ascii="Arial" w:hAnsi="Arial" w:cs="Arial"/>
+                <w:sz w:val="24"/>
+              </w:rPr>
+              <w:t>Se ha entregado el pedido al usuario.</w:t>
+            </w:r>
           </w:p>
         </w:tc>
       </w:tr>
@@ -1616,13 +1675,70 @@
             <w:pPr>
               <w:pStyle w:val="Prrafodelista"/>
               <w:ind w:left="0"/>
-              <w:jc w:val="center"/>
-              <w:rPr>
-                <w:rFonts w:ascii="Arial" w:hAnsi="Arial" w:cs="Arial"/>
-                <w:b/>
+              <w:rPr>
+                <w:rFonts w:ascii="Arial" w:hAnsi="Arial" w:cs="Arial"/>
                 <w:sz w:val="24"/>
               </w:rPr>
             </w:pPr>
+            <w:r>
+              <w:rPr>
+                <w:rFonts w:ascii="Arial" w:hAnsi="Arial" w:cs="Arial"/>
+                <w:sz w:val="24"/>
+              </w:rPr>
+              <w:t xml:space="preserve">Durante el recorrido del pedido, este requerimiento permite visualizar es estado del tráfico de las calles representado por colores. </w:t>
+            </w:r>
+            <w:r>
+              <w:rPr>
+                <w:rFonts w:ascii="Arial" w:hAnsi="Arial" w:cs="Arial"/>
+                <w:sz w:val="24"/>
+                <w:highlight w:val="red"/>
+              </w:rPr>
+              <w:t>Rojo:</w:t>
+            </w:r>
+            <w:r>
+              <w:rPr>
+                <w:rFonts w:ascii="Arial" w:hAnsi="Arial" w:cs="Arial"/>
+                <w:sz w:val="24"/>
+              </w:rPr>
+              <w:t xml:space="preserve"> </w:t>
+            </w:r>
+            <w:r>
+              <w:rPr>
+                <w:rFonts w:ascii="Arial" w:hAnsi="Arial" w:cs="Arial"/>
+                <w:sz w:val="24"/>
+              </w:rPr>
+              <w:t xml:space="preserve">cuando el nivel de tráfico es alto, </w:t>
+            </w:r>
+            <w:r>
+              <w:rPr>
+                <w:rFonts w:ascii="Arial" w:hAnsi="Arial" w:cs="Arial"/>
+                <w:sz w:val="24"/>
+                <w:highlight w:val="yellow"/>
+              </w:rPr>
+              <w:t>Amarillo</w:t>
+            </w:r>
+            <w:r>
+              <w:rPr>
+                <w:rFonts w:ascii="Arial" w:hAnsi="Arial" w:cs="Arial"/>
+                <w:sz w:val="24"/>
+              </w:rPr>
+              <w:t xml:space="preserve">: cuando el nivel de tráfico es medio, </w:t>
+            </w:r>
+            <w:r>
+              <w:rPr>
+                <w:rFonts w:ascii="Arial" w:hAnsi="Arial" w:cs="Arial"/>
+                <w:sz w:val="24"/>
+                <w:highlight w:val="green"/>
+              </w:rPr>
+              <w:t>Verde:</w:t>
+            </w:r>
+            <w:r>
+              <w:rPr>
+                <w:rFonts w:ascii="Arial" w:hAnsi="Arial" w:cs="Arial"/>
+                <w:sz w:val="24"/>
+              </w:rPr>
+              <w:t xml:space="preserve"> cuando el nivel de tráfico es bajo.</w:t>
+            </w:r>
           </w:p>
         </w:tc>
       </w:tr>
@@ -1658,15 +1774,35 @@
           </w:tcPr>
           <w:p>
             <w:pPr>
-              <w:pStyle w:val="Prrafodelista"/>
-              <w:ind w:left="0"/>
-              <w:jc w:val="center"/>
               <w:rPr>
                 <w:rFonts w:ascii="Arial" w:hAnsi="Arial" w:cs="Arial"/>
                 <w:b/>
                 <w:sz w:val="24"/>
               </w:rPr>
             </w:pPr>
+            <w:r>
+              <w:rPr>
+                <w:rFonts w:ascii="Arial" w:hAnsi="Arial" w:cs="Arial"/>
+                <w:b/>
+                <w:sz w:val="24"/>
+              </w:rPr>
+              <w:t>&lt;</w:t>
+            </w:r>
+            <w:r>
+              <w:rPr>
+                <w:rFonts w:ascii="Arial" w:hAnsi="Arial" w:cs="Arial"/>
+                <w:sz w:val="24"/>
+              </w:rPr>
+              <w:t>No requiere</w:t>
+            </w:r>
+            <w:r>
+              <w:rPr>
+                <w:rFonts w:ascii="Arial" w:hAnsi="Arial" w:cs="Arial"/>
+                <w:b/>
+                <w:sz w:val="24"/>
+              </w:rPr>
+              <w:t>&gt;</w:t>
+            </w:r>
           </w:p>
         </w:tc>
       </w:tr>
@@ -1704,245 +1840,24 @@
             <w:pPr>
               <w:pStyle w:val="Prrafodelista"/>
               <w:ind w:left="0"/>
-              <w:jc w:val="center"/>
-              <w:rPr>
-                <w:rFonts w:ascii="Arial" w:hAnsi="Arial" w:cs="Arial"/>
-                <w:b/>
+              <w:rPr>
+                <w:rFonts w:ascii="Arial" w:hAnsi="Arial" w:cs="Arial"/>
                 <w:sz w:val="24"/>
               </w:rPr>
             </w:pPr>
+            <w:r>
+              <w:rPr>
+                <w:rFonts w:ascii="Arial" w:hAnsi="Arial" w:cs="Arial"/>
+                <w:sz w:val="24"/>
+              </w:rPr>
+              <w:t>Se ha mostrado el estado del tráfico.</w:t>
+            </w:r>
           </w:p>
         </w:tc>
       </w:tr>
     </w:tbl>
     <w:p>
       <w:pPr>
-        <w:pStyle w:val="Prrafodelista"/>
-        <w:jc w:val="both"/>
-        <w:rPr>
-          <w:rFonts w:ascii="Arial" w:hAnsi="Arial" w:cs="Arial"/>
-          <w:b/>
-          <w:sz w:val="24"/>
-        </w:rPr>
-      </w:pPr>
-    </w:p>
-    <w:tbl>
-      <w:tblPr>
-        <w:tblStyle w:val="Tablaconcuadrcula"/>
-        <w:tblW w:w="0" w:type="auto"/>
-        <w:tblInd w:w="720" w:type="dxa"/>
-        <w:tblLook w:val="04A0" w:firstRow="1" w:lastRow="0" w:firstColumn="1" w:lastColumn="0" w:noHBand="0" w:noVBand="1"/>
-      </w:tblPr>
-      <w:tblGrid>
-        <w:gridCol w:w="1543"/>
-        <w:gridCol w:w="6565"/>
-      </w:tblGrid>
-      <w:tr>
-        <w:tc>
-          <w:tcPr>
-            <w:tcW w:w="1543" w:type="dxa"/>
-          </w:tcPr>
-          <w:p>
-            <w:pPr>
-              <w:pStyle w:val="Prrafodelista"/>
-              <w:ind w:left="0"/>
-              <w:jc w:val="center"/>
-              <w:rPr>
-                <w:rFonts w:ascii="Arial" w:hAnsi="Arial" w:cs="Arial"/>
-                <w:b/>
-                <w:sz w:val="24"/>
-              </w:rPr>
-            </w:pPr>
-            <w:r>
-              <w:rPr>
-                <w:rFonts w:ascii="Arial" w:hAnsi="Arial" w:cs="Arial"/>
-                <w:b/>
-                <w:sz w:val="24"/>
-              </w:rPr>
-              <w:t>Nombre</w:t>
-            </w:r>
-          </w:p>
-        </w:tc>
-        <w:tc>
-          <w:tcPr>
-            <w:tcW w:w="6565" w:type="dxa"/>
-          </w:tcPr>
-          <w:p>
-            <w:pPr>
-              <w:pStyle w:val="Prrafodelista"/>
-              <w:ind w:left="0"/>
-              <w:jc w:val="center"/>
-              <w:rPr>
-                <w:rFonts w:ascii="Arial" w:hAnsi="Arial" w:cs="Arial"/>
-                <w:b/>
-                <w:sz w:val="24"/>
-              </w:rPr>
-            </w:pPr>
-            <w:proofErr w:type="spellStart"/>
-            <w:r>
-              <w:rPr>
-                <w:rFonts w:ascii="Arial" w:hAnsi="Arial" w:cs="Arial"/>
-                <w:b/>
-                <w:sz w:val="24"/>
-              </w:rPr>
-              <w:t>Req</w:t>
-            </w:r>
-            <w:proofErr w:type="spellEnd"/>
-            <w:r>
-              <w:rPr>
-                <w:rFonts w:ascii="Arial" w:hAnsi="Arial" w:cs="Arial"/>
-                <w:b/>
-                <w:sz w:val="24"/>
-              </w:rPr>
-              <w:t>. 005</w:t>
-            </w:r>
-            <w:r>
-              <w:rPr>
-                <w:rFonts w:ascii="Arial" w:hAnsi="Arial" w:cs="Arial"/>
-                <w:b/>
-                <w:sz w:val="24"/>
-              </w:rPr>
-              <w:t xml:space="preserve"> – Hacer pedido</w:t>
-            </w:r>
-          </w:p>
-        </w:tc>
-      </w:tr>
-      <w:tr>
-        <w:tc>
-          <w:tcPr>
-            <w:tcW w:w="1543" w:type="dxa"/>
-          </w:tcPr>
-          <w:p>
-            <w:pPr>
-              <w:pStyle w:val="Prrafodelista"/>
-              <w:ind w:left="0"/>
-              <w:jc w:val="center"/>
-              <w:rPr>
-                <w:rFonts w:ascii="Arial" w:hAnsi="Arial" w:cs="Arial"/>
-                <w:b/>
-                <w:sz w:val="24"/>
-              </w:rPr>
-            </w:pPr>
-            <w:r>
-              <w:rPr>
-                <w:rFonts w:ascii="Arial" w:hAnsi="Arial" w:cs="Arial"/>
-                <w:b/>
-                <w:sz w:val="24"/>
-              </w:rPr>
-              <w:t>Resumen</w:t>
-            </w:r>
-          </w:p>
-        </w:tc>
-        <w:tc>
-          <w:tcPr>
-            <w:tcW w:w="6565" w:type="dxa"/>
-          </w:tcPr>
-          <w:p>
-            <w:pPr>
-              <w:pStyle w:val="Prrafodelista"/>
-              <w:ind w:left="0"/>
-              <w:jc w:val="center"/>
-              <w:rPr>
-                <w:rFonts w:ascii="Arial" w:hAnsi="Arial" w:cs="Arial"/>
-                <w:b/>
-                <w:sz w:val="24"/>
-              </w:rPr>
-            </w:pPr>
-          </w:p>
-        </w:tc>
-      </w:tr>
-      <w:tr>
-        <w:tc>
-          <w:tcPr>
-            <w:tcW w:w="1543" w:type="dxa"/>
-          </w:tcPr>
-          <w:p>
-            <w:pPr>
-              <w:pStyle w:val="Prrafodelista"/>
-              <w:ind w:left="0"/>
-              <w:jc w:val="center"/>
-              <w:rPr>
-                <w:rFonts w:ascii="Arial" w:hAnsi="Arial" w:cs="Arial"/>
-                <w:b/>
-                <w:sz w:val="24"/>
-              </w:rPr>
-            </w:pPr>
-            <w:r>
-              <w:rPr>
-                <w:rFonts w:ascii="Arial" w:hAnsi="Arial" w:cs="Arial"/>
-                <w:b/>
-                <w:sz w:val="24"/>
-              </w:rPr>
-              <w:t>Entrada</w:t>
-            </w:r>
-          </w:p>
-        </w:tc>
-        <w:tc>
-          <w:tcPr>
-            <w:tcW w:w="6565" w:type="dxa"/>
-          </w:tcPr>
-          <w:p>
-            <w:pPr>
-              <w:pStyle w:val="Prrafodelista"/>
-              <w:ind w:left="0"/>
-              <w:jc w:val="center"/>
-              <w:rPr>
-                <w:rFonts w:ascii="Arial" w:hAnsi="Arial" w:cs="Arial"/>
-                <w:b/>
-                <w:sz w:val="24"/>
-              </w:rPr>
-            </w:pPr>
-          </w:p>
-        </w:tc>
-      </w:tr>
-      <w:tr>
-        <w:tc>
-          <w:tcPr>
-            <w:tcW w:w="1543" w:type="dxa"/>
-          </w:tcPr>
-          <w:p>
-            <w:pPr>
-              <w:pStyle w:val="Prrafodelista"/>
-              <w:ind w:left="0"/>
-              <w:jc w:val="center"/>
-              <w:rPr>
-                <w:rFonts w:ascii="Arial" w:hAnsi="Arial" w:cs="Arial"/>
-                <w:b/>
-                <w:sz w:val="24"/>
-              </w:rPr>
-            </w:pPr>
-            <w:r>
-              <w:rPr>
-                <w:rFonts w:ascii="Arial" w:hAnsi="Arial" w:cs="Arial"/>
-                <w:b/>
-                <w:sz w:val="24"/>
-              </w:rPr>
-              <w:t>Salida</w:t>
-            </w:r>
-          </w:p>
-        </w:tc>
-        <w:tc>
-          <w:tcPr>
-            <w:tcW w:w="6565" w:type="dxa"/>
-          </w:tcPr>
-          <w:p>
-            <w:pPr>
-              <w:pStyle w:val="Prrafodelista"/>
-              <w:ind w:left="0"/>
-              <w:jc w:val="center"/>
-              <w:rPr>
-                <w:rFonts w:ascii="Arial" w:hAnsi="Arial" w:cs="Arial"/>
-                <w:b/>
-                <w:sz w:val="24"/>
-              </w:rPr>
-            </w:pPr>
-          </w:p>
-        </w:tc>
-      </w:tr>
-    </w:tbl>
-    <w:p>
-      <w:pPr>
-        <w:pStyle w:val="Prrafodelista"/>
         <w:jc w:val="both"/>
         <w:rPr>
           <w:rFonts w:ascii="Arial" w:hAnsi="Arial" w:cs="Arial"/>
@@ -2584,6 +2499,119 @@
     </w:lvl>
   </w:abstractNum>
   <w:abstractNum w:abstractNumId="5" w15:restartNumberingAfterBreak="0">
+    <w:nsid w:val="589A4F49"/>
+    <w:multiLevelType w:val="hybridMultilevel"/>
+    <w:tmpl w:val="2BE0995A"/>
+    <w:lvl w:ilvl="0" w:tplc="46BC0CBE">
+      <w:start w:val="2"/>
+      <w:numFmt w:val="bullet"/>
+      <w:lvlText w:val="-"/>
+      <w:lvlJc w:val="left"/>
+      <w:pPr>
+        <w:ind w:left="720" w:hanging="360"/>
+      </w:pPr>
+      <w:rPr>
+        <w:rFonts w:ascii="Arial" w:eastAsiaTheme="minorHAnsi" w:hAnsi="Arial" w:cs="Arial" w:hint="default"/>
+      </w:rPr>
+    </w:lvl>
+    <w:lvl w:ilvl="1" w:tplc="240A0003" w:tentative="1">
+      <w:start w:val="1"/>
+      <w:numFmt w:val="bullet"/>
+      <w:lvlText w:val="o"/>
+      <w:lvlJc w:val="left"/>
+      <w:pPr>
+        <w:ind w:left="1440" w:hanging="360"/>
+      </w:pPr>
+      <w:rPr>
+        <w:rFonts w:ascii="Courier New" w:hAnsi="Courier New" w:cs="Courier New" w:hint="default"/>
+      </w:rPr>
+    </w:lvl>
+    <w:lvl w:ilvl="2" w:tplc="240A0005" w:tentative="1">
+      <w:start w:val="1"/>
+      <w:numFmt w:val="bullet"/>
+      <w:lvlText w:val=""/>
+      <w:lvlJc w:val="left"/>
+      <w:pPr>
+        <w:ind w:left="2160" w:hanging="360"/>
+      </w:pPr>
+      <w:rPr>
+        <w:rFonts w:ascii="Wingdings" w:hAnsi="Wingdings" w:hint="default"/>
+      </w:rPr>
+    </w:lvl>
+    <w:lvl w:ilvl="3" w:tplc="240A0001" w:tentative="1">
+      <w:start w:val="1"/>
+      <w:numFmt w:val="bullet"/>
+      <w:lvlText w:val=""/>
+      <w:lvlJc w:val="left"/>
+      <w:pPr>
+        <w:ind w:left="2880" w:hanging="360"/>
+      </w:pPr>
+      <w:rPr>
+        <w:rFonts w:ascii="Symbol" w:hAnsi="Symbol" w:hint="default"/>
+      </w:rPr>
+    </w:lvl>
+    <w:lvl w:ilvl="4" w:tplc="240A0003" w:tentative="1">
+      <w:start w:val="1"/>
+      <w:numFmt w:val="bullet"/>
+      <w:lvlText w:val="o"/>
+      <w:lvlJc w:val="left"/>
+      <w:pPr>
+        <w:ind w:left="3600" w:hanging="360"/>
+      </w:pPr>
+      <w:rPr>
+        <w:rFonts w:ascii="Courier New" w:hAnsi="Courier New" w:cs="Courier New" w:hint="default"/>
+      </w:rPr>
+    </w:lvl>
+    <w:lvl w:ilvl="5" w:tplc="240A0005" w:tentative="1">
+      <w:start w:val="1"/>
+      <w:numFmt w:val="bullet"/>
+      <w:lvlText w:val=""/>
+      <w:lvlJc w:val="left"/>
+      <w:pPr>
+        <w:ind w:left="4320" w:hanging="360"/>
+      </w:pPr>
+      <w:rPr>
+        <w:rFonts w:ascii="Wingdings" w:hAnsi="Wingdings" w:hint="default"/>
+      </w:rPr>
+    </w:lvl>
+    <w:lvl w:ilvl="6" w:tplc="240A0001" w:tentative="1">
+      <w:start w:val="1"/>
+      <w:numFmt w:val="bullet"/>
+      <w:lvlText w:val=""/>
+      <w:lvlJc w:val="left"/>
+      <w:pPr>
+        <w:ind w:left="5040" w:hanging="360"/>
+      </w:pPr>
+      <w:rPr>
+        <w:rFonts w:ascii="Symbol" w:hAnsi="Symbol" w:hint="default"/>
+      </w:rPr>
+    </w:lvl>
+    <w:lvl w:ilvl="7" w:tplc="240A0003" w:tentative="1">
+      <w:start w:val="1"/>
+      <w:numFmt w:val="bullet"/>
+      <w:lvlText w:val="o"/>
+      <w:lvlJc w:val="left"/>
+      <w:pPr>
+        <w:ind w:left="5760" w:hanging="360"/>
+      </w:pPr>
+      <w:rPr>
+        <w:rFonts w:ascii="Courier New" w:hAnsi="Courier New" w:cs="Courier New" w:hint="default"/>
+      </w:rPr>
+    </w:lvl>
+    <w:lvl w:ilvl="8" w:tplc="240A0005" w:tentative="1">
+      <w:start w:val="1"/>
+      <w:numFmt w:val="bullet"/>
+      <w:lvlText w:val=""/>
+      <w:lvlJc w:val="left"/>
+      <w:pPr>
+        <w:ind w:left="6480" w:hanging="360"/>
+      </w:pPr>
+      <w:rPr>
+        <w:rFonts w:ascii="Wingdings" w:hAnsi="Wingdings" w:hint="default"/>
+      </w:rPr>
+    </w:lvl>
+  </w:abstractNum>
+  <w:abstractNum w:abstractNumId="6" w15:restartNumberingAfterBreak="0">
     <w:nsid w:val="68067223"/>
     <w:multiLevelType w:val="hybridMultilevel"/>
     <w:tmpl w:val="CED695FC"/>
@@ -2703,7 +2731,7 @@
     <w:abstractNumId w:val="1"/>
   </w:num>
   <w:num w:numId="3">
-    <w:abstractNumId w:val="5"/>
+    <w:abstractNumId w:val="6"/>
   </w:num>
   <w:num w:numId="4">
     <w:abstractNumId w:val="3"/>
@@ -2713,6 +2741,9 @@
   </w:num>
   <w:num w:numId="6">
     <w:abstractNumId w:val="4"/>
+  </w:num>
+  <w:num w:numId="7">
+    <w:abstractNumId w:val="5"/>
   </w:num>
 </w:numbering>
 </file>
@@ -3566,7 +3597,7 @@
 </file>
 
 <file path=customXml/itemProps1.xml><?xml version="1.0" encoding="utf-8"?>
-<ds:datastoreItem xmlns:ds="http://schemas.openxmlformats.org/officeDocument/2006/customXml" ds:itemID="{939E27C4-A710-43E4-A0C1-0C9A86DB59C4}">
+<ds:datastoreItem xmlns:ds="http://schemas.openxmlformats.org/officeDocument/2006/customXml" ds:itemID="{D2D991F8-3C90-40E2-B226-7E6B982E2304}">
   <ds:schemaRefs>
     <ds:schemaRef ds:uri="http://schemas.openxmlformats.org/officeDocument/2006/bibliography"/>
   </ds:schemaRefs>

</xml_diff>

<commit_message>
TAD graph is already.
</commit_message>
<xml_diff>
--- a/JSDomicilios/documents/PROYECTO.docx
+++ b/JSDomicilios/documents/PROYECTO.docx
@@ -1866,8 +1866,1724 @@
         </w:rPr>
       </w:pPr>
     </w:p>
+    <w:p>
+      <w:pPr>
+        <w:jc w:val="both"/>
+        <w:rPr>
+          <w:rFonts w:ascii="Arial" w:hAnsi="Arial" w:cs="Arial"/>
+          <w:b/>
+          <w:sz w:val="24"/>
+        </w:rPr>
+      </w:pPr>
+    </w:p>
+    <w:p>
+      <w:pPr>
+        <w:jc w:val="both"/>
+        <w:rPr>
+          <w:rFonts w:ascii="Arial" w:hAnsi="Arial" w:cs="Arial"/>
+          <w:b/>
+          <w:sz w:val="24"/>
+        </w:rPr>
+      </w:pPr>
+      <w:r>
+        <w:rPr>
+          <w:rFonts w:ascii="Arial" w:hAnsi="Arial" w:cs="Arial"/>
+          <w:b/>
+          <w:sz w:val="24"/>
+        </w:rPr>
+        <w:t>Diseño de tipos abstractos de datos TAD</w:t>
+      </w:r>
+    </w:p>
+    <w:tbl>
+      <w:tblPr>
+        <w:tblStyle w:val="Tablaconcuadrcula"/>
+        <w:tblW w:w="0" w:type="auto"/>
+        <w:tblLook w:val="04A0" w:firstRow="1" w:lastRow="0" w:firstColumn="1" w:lastColumn="0" w:noHBand="0" w:noVBand="1"/>
+      </w:tblPr>
+      <w:tblGrid>
+        <w:gridCol w:w="704"/>
+        <w:gridCol w:w="5245"/>
+        <w:gridCol w:w="2879"/>
+      </w:tblGrid>
+      <w:tr>
+        <w:tc>
+          <w:tcPr>
+            <w:tcW w:w="704" w:type="dxa"/>
+          </w:tcPr>
+          <w:p>
+            <w:pPr>
+              <w:rPr>
+                <w:b/>
+              </w:rPr>
+            </w:pPr>
+            <w:r>
+              <w:rPr>
+                <w:b/>
+              </w:rPr>
+              <w:t>TAD</w:t>
+            </w:r>
+          </w:p>
+        </w:tc>
+        <w:tc>
+          <w:tcPr>
+            <w:tcW w:w="8124" w:type="dxa"/>
+            <w:gridSpan w:val="2"/>
+          </w:tcPr>
+          <w:p>
+            <w:pPr>
+              <w:rPr>
+                <w:b/>
+              </w:rPr>
+            </w:pPr>
+            <w:r>
+              <w:rPr>
+                <w:b/>
+              </w:rPr>
+              <w:t>GRAFO</w:t>
+            </w:r>
+          </w:p>
+        </w:tc>
+      </w:tr>
+      <w:tr>
+        <w:tc>
+          <w:tcPr>
+            <w:tcW w:w="8828" w:type="dxa"/>
+            <w:gridSpan w:val="3"/>
+          </w:tcPr>
+          <w:p>
+            <w:r>
+              <w:rPr>
+                <w:noProof/>
+                <w:lang w:eastAsia="es-CO"/>
+              </w:rPr>
+              <w:drawing>
+                <wp:anchor distT="0" distB="0" distL="114300" distR="114300" simplePos="0" relativeHeight="251659264" behindDoc="0" locked="0" layoutInCell="1" allowOverlap="1" wp14:anchorId="1BDCA1CD" wp14:editId="7A37E6B3">
+                  <wp:simplePos x="0" y="0"/>
+                  <wp:positionH relativeFrom="column">
+                    <wp:posOffset>1590675</wp:posOffset>
+                  </wp:positionH>
+                  <wp:positionV relativeFrom="paragraph">
+                    <wp:posOffset>59055</wp:posOffset>
+                  </wp:positionV>
+                  <wp:extent cx="2120900" cy="1400175"/>
+                  <wp:effectExtent l="0" t="0" r="0" b="9525"/>
+                  <wp:wrapSquare wrapText="bothSides"/>
+                  <wp:docPr id="1" name="Imagen 1" descr="https://upload.wikimedia.org/wikipedia/commons/thumb/5/5b/6n-graf.svg/200px-6n-graf.svg.png"/>
+                  <wp:cNvGraphicFramePr>
+                    <a:graphicFrameLocks xmlns:a="http://schemas.openxmlformats.org/drawingml/2006/main" noChangeAspect="1"/>
+                  </wp:cNvGraphicFramePr>
+                  <a:graphic xmlns:a="http://schemas.openxmlformats.org/drawingml/2006/main">
+                    <a:graphicData uri="http://schemas.openxmlformats.org/drawingml/2006/picture">
+                      <pic:pic xmlns:pic="http://schemas.openxmlformats.org/drawingml/2006/picture">
+                        <pic:nvPicPr>
+                          <pic:cNvPr id="0" name="Picture 1" descr="https://upload.wikimedia.org/wikipedia/commons/thumb/5/5b/6n-graf.svg/200px-6n-graf.svg.png"/>
+                          <pic:cNvPicPr>
+                            <a:picLocks noChangeAspect="1" noChangeArrowheads="1"/>
+                          </pic:cNvPicPr>
+                        </pic:nvPicPr>
+                        <pic:blipFill>
+                          <a:blip r:embed="rId8">
+                            <a:extLst>
+                              <a:ext uri="{28A0092B-C50C-407E-A947-70E740481C1C}">
+                                <a14:useLocalDpi xmlns:a14="http://schemas.microsoft.com/office/drawing/2010/main" val="0"/>
+                              </a:ext>
+                            </a:extLst>
+                          </a:blip>
+                          <a:srcRect/>
+                          <a:stretch>
+                            <a:fillRect/>
+                          </a:stretch>
+                        </pic:blipFill>
+                        <pic:spPr bwMode="auto">
+                          <a:xfrm>
+                            <a:off x="0" y="0"/>
+                            <a:ext cx="2120900" cy="1400175"/>
+                          </a:xfrm>
+                          <a:prstGeom prst="rect">
+                            <a:avLst/>
+                          </a:prstGeom>
+                          <a:noFill/>
+                          <a:ln>
+                            <a:noFill/>
+                          </a:ln>
+                        </pic:spPr>
+                      </pic:pic>
+                    </a:graphicData>
+                  </a:graphic>
+                  <wp14:sizeRelH relativeFrom="margin">
+                    <wp14:pctWidth>0</wp14:pctWidth>
+                  </wp14:sizeRelH>
+                  <wp14:sizeRelV relativeFrom="margin">
+                    <wp14:pctHeight>0</wp14:pctHeight>
+                  </wp14:sizeRelV>
+                </wp:anchor>
+              </w:drawing>
+            </w:r>
+          </w:p>
+          <w:p/>
+          <w:p/>
+          <w:p/>
+          <w:p/>
+          <w:p/>
+          <w:p/>
+          <w:p/>
+          <w:p/>
+          <w:p>
+            <w:pPr>
+              <w:jc w:val="center"/>
+            </w:pPr>
+            <w:r>
+              <w:t>Grafo de 6 vértices y 7 aristas</w:t>
+            </w:r>
+          </w:p>
+        </w:tc>
+      </w:tr>
+      <w:tr>
+        <w:tc>
+          <w:tcPr>
+            <w:tcW w:w="8828" w:type="dxa"/>
+            <w:gridSpan w:val="3"/>
+          </w:tcPr>
+          <w:p>
+            <w:pPr>
+              <w:rPr>
+                <w:b/>
+              </w:rPr>
+            </w:pPr>
+            <w:r>
+              <w:rPr>
+                <w:b/>
+              </w:rPr>
+              <w:t>Invariantes</w:t>
+            </w:r>
+          </w:p>
+          <w:p>
+            <w:pPr>
+              <w:rPr>
+                <w:b/>
+              </w:rPr>
+            </w:pPr>
+            <w:r>
+              <w:t xml:space="preserve">El grafo se define como </w:t>
+            </w:r>
+            <w:r>
+              <w:rPr>
+                <w:b/>
+                <w:highlight w:val="green"/>
+              </w:rPr>
+              <w:t>G = (V, E)</w:t>
+            </w:r>
+            <w:r>
+              <w:rPr>
+                <w:b/>
+              </w:rPr>
+              <w:t xml:space="preserve"> </w:t>
+            </w:r>
+            <w:r>
+              <w:t xml:space="preserve">siendo </w:t>
+            </w:r>
+            <w:r>
+              <w:rPr>
+                <w:b/>
+              </w:rPr>
+              <w:t xml:space="preserve">V </w:t>
+            </w:r>
+            <w:r>
+              <w:t xml:space="preserve">el conjunto de vértices y </w:t>
+            </w:r>
+            <w:r>
+              <w:rPr>
+                <w:b/>
+              </w:rPr>
+              <w:t xml:space="preserve">E </w:t>
+            </w:r>
+            <w:r>
+              <w:t>un conjunto de aristas.</w:t>
+            </w:r>
+          </w:p>
+        </w:tc>
+      </w:tr>
+      <w:tr>
+        <w:tc>
+          <w:tcPr>
+            <w:tcW w:w="5949" w:type="dxa"/>
+            <w:gridSpan w:val="2"/>
+          </w:tcPr>
+          <w:p>
+            <w:r>
+              <w:t xml:space="preserve">Grafo () </w:t>
+            </w:r>
+            <w:r>
+              <w:sym w:font="Wingdings" w:char="F0E0"/>
+            </w:r>
+            <w:r>
+              <w:t xml:space="preserve"> Constructor                                                                               </w:t>
+            </w:r>
+          </w:p>
+          <w:p>
+            <w:proofErr w:type="spellStart"/>
+            <w:r>
+              <w:t>crearGrafo</w:t>
+            </w:r>
+            <w:proofErr w:type="spellEnd"/>
+            <w:r>
+              <w:t xml:space="preserve"> () </w:t>
+            </w:r>
+            <w:r>
+              <w:sym w:font="Wingdings" w:char="F0E0"/>
+            </w:r>
+            <w:r>
+              <w:t xml:space="preserve"> Grafo</w:t>
+            </w:r>
+          </w:p>
+          <w:p>
+            <w:proofErr w:type="spellStart"/>
+            <w:r>
+              <w:t>agregarArista</w:t>
+            </w:r>
+            <w:proofErr w:type="spellEnd"/>
+            <w:r>
+              <w:t xml:space="preserve"> (grafo,nodo1,nodo2) </w:t>
+            </w:r>
+            <w:r>
+              <w:sym w:font="Wingdings" w:char="F0E0"/>
+            </w:r>
+            <w:r>
+              <w:t xml:space="preserve"> Grafo </w:t>
+            </w:r>
+            <w:r>
+              <w:sym w:font="Wingdings" w:char="F0E0"/>
+            </w:r>
+            <w:r>
+              <w:t xml:space="preserve"> Arista</w:t>
+            </w:r>
+          </w:p>
+          <w:p>
+            <w:proofErr w:type="spellStart"/>
+            <w:r>
+              <w:t>agregarNodo</w:t>
+            </w:r>
+            <w:proofErr w:type="spellEnd"/>
+            <w:r>
+              <w:t xml:space="preserve"> (grafo, nodo) </w:t>
+            </w:r>
+            <w:r>
+              <w:sym w:font="Wingdings" w:char="F0E0"/>
+            </w:r>
+            <w:r>
+              <w:t xml:space="preserve"> Grafo </w:t>
+            </w:r>
+            <w:r>
+              <w:sym w:font="Wingdings" w:char="F0E0"/>
+            </w:r>
+            <w:r>
+              <w:t xml:space="preserve"> Nodo</w:t>
+            </w:r>
+          </w:p>
+          <w:p>
+            <w:proofErr w:type="spellStart"/>
+            <w:r>
+              <w:t>eliminarNodo</w:t>
+            </w:r>
+            <w:proofErr w:type="spellEnd"/>
+            <w:r>
+              <w:t xml:space="preserve"> (grafo, nodo) </w:t>
+            </w:r>
+            <w:r>
+              <w:sym w:font="Wingdings" w:char="F0E0"/>
+            </w:r>
+            <w:r>
+              <w:t xml:space="preserve"> Grafo </w:t>
+            </w:r>
+            <w:r>
+              <w:sym w:font="Wingdings" w:char="F0E0"/>
+            </w:r>
+            <w:r>
+              <w:t xml:space="preserve"> </w:t>
+            </w:r>
+            <w:proofErr w:type="spellStart"/>
+            <w:r>
+              <w:t>Grafo</w:t>
+            </w:r>
+            <w:proofErr w:type="spellEnd"/>
+          </w:p>
+          <w:p>
+            <w:proofErr w:type="spellStart"/>
+            <w:r>
+              <w:t>eliminarArista</w:t>
+            </w:r>
+            <w:proofErr w:type="spellEnd"/>
+            <w:r>
+              <w:t xml:space="preserve"> (grafo, nodo, nodo) </w:t>
+            </w:r>
+            <w:r>
+              <w:sym w:font="Wingdings" w:char="F0E0"/>
+            </w:r>
+            <w:r>
+              <w:t xml:space="preserve"> Grafo </w:t>
+            </w:r>
+            <w:r>
+              <w:sym w:font="Wingdings" w:char="F0E0"/>
+            </w:r>
+            <w:r>
+              <w:t xml:space="preserve"> </w:t>
+            </w:r>
+            <w:proofErr w:type="spellStart"/>
+            <w:r>
+              <w:t>Grafo</w:t>
+            </w:r>
+            <w:proofErr w:type="spellEnd"/>
+          </w:p>
+          <w:p>
+            <w:proofErr w:type="spellStart"/>
+            <w:r>
+              <w:t>isEmpty</w:t>
+            </w:r>
+            <w:proofErr w:type="spellEnd"/>
+            <w:r>
+              <w:t xml:space="preserve"> () </w:t>
+            </w:r>
+            <w:r>
+              <w:sym w:font="Wingdings" w:char="F0E0"/>
+            </w:r>
+            <w:r>
+              <w:t xml:space="preserve"> Grafo </w:t>
+            </w:r>
+            <w:r>
+              <w:sym w:font="Wingdings" w:char="F0E0"/>
+            </w:r>
+            <w:r>
+              <w:t xml:space="preserve"> </w:t>
+            </w:r>
+            <w:proofErr w:type="spellStart"/>
+            <w:r>
+              <w:t>boolean</w:t>
+            </w:r>
+            <w:proofErr w:type="spellEnd"/>
+          </w:p>
+          <w:p>
+            <w:proofErr w:type="spellStart"/>
+            <w:r>
+              <w:t>contain</w:t>
+            </w:r>
+            <w:proofErr w:type="spellEnd"/>
+            <w:r>
+              <w:t xml:space="preserve"> () </w:t>
+            </w:r>
+            <w:r>
+              <w:sym w:font="Wingdings" w:char="F0E0"/>
+            </w:r>
+            <w:r>
+              <w:t xml:space="preserve"> Grafo  </w:t>
+            </w:r>
+            <w:r>
+              <w:sym w:font="Wingdings" w:char="F0E0"/>
+            </w:r>
+            <w:r>
+              <w:t xml:space="preserve"> </w:t>
+            </w:r>
+            <w:proofErr w:type="spellStart"/>
+            <w:r>
+              <w:t>boolean</w:t>
+            </w:r>
+            <w:proofErr w:type="spellEnd"/>
+          </w:p>
+          <w:p>
+            <w:r>
+              <w:t>adyacentes(Grafo, nodo, nodo)</w:t>
+            </w:r>
+            <w:r>
+              <w:sym w:font="Wingdings" w:char="F0E0"/>
+            </w:r>
+            <w:r>
+              <w:t xml:space="preserve"> Grafo </w:t>
+            </w:r>
+            <w:r>
+              <w:sym w:font="Wingdings" w:char="F0E0"/>
+            </w:r>
+            <w:r>
+              <w:t xml:space="preserve"> </w:t>
+            </w:r>
+            <w:proofErr w:type="spellStart"/>
+            <w:r>
+              <w:t>boolean</w:t>
+            </w:r>
+            <w:proofErr w:type="spellEnd"/>
+          </w:p>
+          <w:p>
+            <w:r>
+              <w:t xml:space="preserve">predecesor(Grafo, nodo, nodo) </w:t>
+            </w:r>
+            <w:r>
+              <w:sym w:font="Wingdings" w:char="F0E0"/>
+            </w:r>
+            <w:r>
+              <w:t xml:space="preserve"> Grafo</w:t>
+            </w:r>
+            <w:r>
+              <w:sym w:font="Wingdings" w:char="F0E0"/>
+            </w:r>
+            <w:r>
+              <w:t xml:space="preserve"> </w:t>
+            </w:r>
+            <w:proofErr w:type="spellStart"/>
+            <w:r>
+              <w:t>boolean</w:t>
+            </w:r>
+            <w:proofErr w:type="spellEnd"/>
+          </w:p>
+          <w:p>
+            <w:r>
+              <w:t xml:space="preserve">sucesor (Grafo, nodo, nodo) </w:t>
+            </w:r>
+            <w:r>
+              <w:sym w:font="Wingdings" w:char="F0E0"/>
+            </w:r>
+            <w:r>
+              <w:t xml:space="preserve"> Grafo </w:t>
+            </w:r>
+            <w:r>
+              <w:sym w:font="Wingdings" w:char="F0E0"/>
+            </w:r>
+            <w:r>
+              <w:t xml:space="preserve"> </w:t>
+            </w:r>
+            <w:proofErr w:type="spellStart"/>
+            <w:r>
+              <w:t>boolean</w:t>
+            </w:r>
+            <w:proofErr w:type="spellEnd"/>
+          </w:p>
+        </w:tc>
+        <w:tc>
+          <w:tcPr>
+            <w:tcW w:w="2879" w:type="dxa"/>
+          </w:tcPr>
+          <w:p>
+            <w:pPr>
+              <w:jc w:val="center"/>
+            </w:pPr>
+            <w:r>
+              <w:t>Constructor</w:t>
+            </w:r>
+          </w:p>
+          <w:p>
+            <w:pPr>
+              <w:jc w:val="center"/>
+            </w:pPr>
+            <w:r>
+              <w:t>Generador</w:t>
+            </w:r>
+          </w:p>
+          <w:p>
+            <w:pPr>
+              <w:jc w:val="center"/>
+            </w:pPr>
+            <w:r>
+              <w:t>Generador</w:t>
+            </w:r>
+            <w:r>
+              <w:br/>
+            </w:r>
+            <w:proofErr w:type="spellStart"/>
+            <w:r>
+              <w:t>Generador</w:t>
+            </w:r>
+            <w:proofErr w:type="spellEnd"/>
+          </w:p>
+          <w:p>
+            <w:pPr>
+              <w:jc w:val="center"/>
+            </w:pPr>
+            <w:r>
+              <w:t>Constructor</w:t>
+            </w:r>
+            <w:r>
+              <w:br/>
+            </w:r>
+            <w:proofErr w:type="spellStart"/>
+            <w:r>
+              <w:t>Constructor</w:t>
+            </w:r>
+            <w:proofErr w:type="spellEnd"/>
+          </w:p>
+          <w:p>
+            <w:pPr>
+              <w:jc w:val="center"/>
+            </w:pPr>
+            <w:r>
+              <w:t>Selector</w:t>
+            </w:r>
+          </w:p>
+          <w:p>
+            <w:pPr>
+              <w:jc w:val="center"/>
+            </w:pPr>
+            <w:r>
+              <w:t>Selector</w:t>
+            </w:r>
+          </w:p>
+          <w:p>
+            <w:pPr>
+              <w:jc w:val="center"/>
+            </w:pPr>
+            <w:r>
+              <w:t>Selector</w:t>
+            </w:r>
+          </w:p>
+          <w:p>
+            <w:pPr>
+              <w:jc w:val="center"/>
+            </w:pPr>
+            <w:r>
+              <w:t>Selector</w:t>
+            </w:r>
+          </w:p>
+          <w:p>
+            <w:pPr>
+              <w:jc w:val="center"/>
+            </w:pPr>
+            <w:r>
+              <w:t>Selector</w:t>
+            </w:r>
+          </w:p>
+        </w:tc>
+      </w:tr>
+      <w:tr>
+        <w:tc>
+          <w:tcPr>
+            <w:tcW w:w="8828" w:type="dxa"/>
+            <w:gridSpan w:val="3"/>
+          </w:tcPr>
+          <w:p>
+            <w:pPr>
+              <w:pStyle w:val="Prrafodelista"/>
+              <w:numPr>
+                <w:ilvl w:val="0"/>
+                <w:numId w:val="8"/>
+              </w:numPr>
+            </w:pPr>
+            <w:r>
+              <w:br w:type="page"/>
+            </w:r>
+            <w:r>
+              <w:rPr>
+                <w:b/>
+              </w:rPr>
+              <w:t xml:space="preserve">Pre: </w:t>
+            </w:r>
+            <w:r>
+              <w:t>Se ha creado una instancia de un grafo.</w:t>
+            </w:r>
+          </w:p>
+          <w:p>
+            <w:pPr>
+              <w:pStyle w:val="Prrafodelista"/>
+              <w:numPr>
+                <w:ilvl w:val="0"/>
+                <w:numId w:val="8"/>
+              </w:numPr>
+            </w:pPr>
+            <w:r>
+              <w:rPr>
+                <w:b/>
+              </w:rPr>
+              <w:t xml:space="preserve">Post: </w:t>
+            </w:r>
+            <w:r>
+              <w:t>Se ha creado un nuevo grafo vacío.</w:t>
+            </w:r>
+          </w:p>
+          <w:p>
+            <w:pPr>
+              <w:pStyle w:val="Prrafodelista"/>
+              <w:numPr>
+                <w:ilvl w:val="0"/>
+                <w:numId w:val="8"/>
+              </w:numPr>
+            </w:pPr>
+            <w:r>
+              <w:rPr>
+                <w:b/>
+              </w:rPr>
+              <w:t xml:space="preserve">Def: </w:t>
+            </w:r>
+            <w:r>
+              <w:t>Crea un grafo vacío.</w:t>
+            </w:r>
+          </w:p>
+          <w:p>
+            <w:pPr>
+              <w:jc w:val="center"/>
+            </w:pPr>
+            <w:proofErr w:type="spellStart"/>
+            <w:r>
+              <w:rPr>
+                <w:b/>
+                <w:i/>
+              </w:rPr>
+              <w:t>public</w:t>
+            </w:r>
+            <w:proofErr w:type="spellEnd"/>
+            <w:r>
+              <w:rPr>
+                <w:b/>
+                <w:i/>
+              </w:rPr>
+              <w:t xml:space="preserve"> Grafo </w:t>
+            </w:r>
+            <w:proofErr w:type="spellStart"/>
+            <w:r>
+              <w:rPr>
+                <w:b/>
+                <w:i/>
+              </w:rPr>
+              <w:t>crearGrafo</w:t>
+            </w:r>
+            <w:proofErr w:type="spellEnd"/>
+            <w:r>
+              <w:rPr>
+                <w:b/>
+                <w:i/>
+              </w:rPr>
+              <w:t xml:space="preserve"> ()</w:t>
+            </w:r>
+          </w:p>
+          <w:p/>
+          <w:p>
+            <w:pPr>
+              <w:pStyle w:val="Prrafodelista"/>
+              <w:numPr>
+                <w:ilvl w:val="0"/>
+                <w:numId w:val="8"/>
+              </w:numPr>
+            </w:pPr>
+            <w:r>
+              <w:rPr>
+                <w:b/>
+              </w:rPr>
+              <w:t xml:space="preserve">Pre: </w:t>
+            </w:r>
+            <w:r>
+              <w:t xml:space="preserve">El </w:t>
+            </w:r>
+            <w:proofErr w:type="gramStart"/>
+            <w:r>
+              <w:t>grafo(</w:t>
+            </w:r>
+            <w:proofErr w:type="gramEnd"/>
+            <w:r>
+              <w:t xml:space="preserve">grafo) ha sido creado. Los nodos (nodo1, nodo2) han sido añadidos al </w:t>
+            </w:r>
+            <w:proofErr w:type="gramStart"/>
+            <w:r>
+              <w:t>grafo(</w:t>
+            </w:r>
+            <w:proofErr w:type="gramEnd"/>
+            <w:r>
+              <w:t>grafo).</w:t>
+            </w:r>
+          </w:p>
+          <w:p>
+            <w:pPr>
+              <w:pStyle w:val="Prrafodelista"/>
+              <w:numPr>
+                <w:ilvl w:val="0"/>
+                <w:numId w:val="8"/>
+              </w:numPr>
+            </w:pPr>
+            <w:r>
+              <w:rPr>
+                <w:b/>
+              </w:rPr>
+              <w:t xml:space="preserve">Post: </w:t>
+            </w:r>
+            <w:r>
+              <w:t>Se ha creado una relación entre los dos nodos (nodo1, nodo2).</w:t>
+            </w:r>
+          </w:p>
+          <w:p>
+            <w:pPr>
+              <w:pStyle w:val="Prrafodelista"/>
+              <w:numPr>
+                <w:ilvl w:val="0"/>
+                <w:numId w:val="8"/>
+              </w:numPr>
+            </w:pPr>
+            <w:r>
+              <w:rPr>
+                <w:b/>
+              </w:rPr>
+              <w:t xml:space="preserve">Def: </w:t>
+            </w:r>
+            <w:r>
+              <w:t xml:space="preserve">Dado un </w:t>
+            </w:r>
+            <w:proofErr w:type="gramStart"/>
+            <w:r>
+              <w:t>grafo(</w:t>
+            </w:r>
+            <w:proofErr w:type="gramEnd"/>
+            <w:r>
+              <w:t>grafo) añade una relación entre dos nodos (nodo1 y nodo2) del mismo grafo.</w:t>
+            </w:r>
+          </w:p>
+          <w:p>
+            <w:pPr>
+              <w:pStyle w:val="Prrafodelista"/>
+              <w:jc w:val="center"/>
+              <w:rPr>
+                <w:b/>
+                <w:i/>
+              </w:rPr>
+            </w:pPr>
+            <w:proofErr w:type="spellStart"/>
+            <w:r>
+              <w:rPr>
+                <w:b/>
+                <w:i/>
+              </w:rPr>
+              <w:t>public</w:t>
+            </w:r>
+            <w:proofErr w:type="spellEnd"/>
+            <w:r>
+              <w:rPr>
+                <w:b/>
+                <w:i/>
+              </w:rPr>
+              <w:t xml:space="preserve"> </w:t>
+            </w:r>
+            <w:proofErr w:type="spellStart"/>
+            <w:r>
+              <w:rPr>
+                <w:b/>
+                <w:i/>
+              </w:rPr>
+              <w:t>void</w:t>
+            </w:r>
+            <w:proofErr w:type="spellEnd"/>
+            <w:r>
+              <w:rPr>
+                <w:b/>
+                <w:i/>
+              </w:rPr>
+              <w:t xml:space="preserve"> </w:t>
+            </w:r>
+            <w:proofErr w:type="spellStart"/>
+            <w:r>
+              <w:rPr>
+                <w:b/>
+                <w:i/>
+              </w:rPr>
+              <w:t>agregarArista</w:t>
+            </w:r>
+            <w:proofErr w:type="spellEnd"/>
+            <w:r>
+              <w:rPr>
+                <w:b/>
+                <w:i/>
+              </w:rPr>
+              <w:t xml:space="preserve"> (grafo, nodo1, nodo2)</w:t>
+            </w:r>
+          </w:p>
+          <w:p/>
+          <w:p>
+            <w:pPr>
+              <w:pStyle w:val="Prrafodelista"/>
+              <w:numPr>
+                <w:ilvl w:val="0"/>
+                <w:numId w:val="8"/>
+              </w:numPr>
+            </w:pPr>
+            <w:r>
+              <w:rPr>
+                <w:b/>
+              </w:rPr>
+              <w:t xml:space="preserve">Pre: </w:t>
+            </w:r>
+            <w:r>
+              <w:t xml:space="preserve">El </w:t>
+            </w:r>
+            <w:proofErr w:type="gramStart"/>
+            <w:r>
+              <w:t>grafo(</w:t>
+            </w:r>
+            <w:proofErr w:type="gramEnd"/>
+            <w:r>
+              <w:t>grafo) ha sido creado.</w:t>
+            </w:r>
+          </w:p>
+          <w:p>
+            <w:pPr>
+              <w:pStyle w:val="Prrafodelista"/>
+              <w:numPr>
+                <w:ilvl w:val="0"/>
+                <w:numId w:val="8"/>
+              </w:numPr>
+            </w:pPr>
+            <w:r>
+              <w:rPr>
+                <w:b/>
+              </w:rPr>
+              <w:t xml:space="preserve">Post: </w:t>
+            </w:r>
+            <w:r>
+              <w:t xml:space="preserve">Se ha añadido un nuevo nodo en el </w:t>
+            </w:r>
+            <w:proofErr w:type="gramStart"/>
+            <w:r>
+              <w:t>grafo(</w:t>
+            </w:r>
+            <w:proofErr w:type="gramEnd"/>
+            <w:r>
+              <w:t>grafo).</w:t>
+            </w:r>
+          </w:p>
+          <w:p>
+            <w:pPr>
+              <w:pStyle w:val="Prrafodelista"/>
+              <w:numPr>
+                <w:ilvl w:val="0"/>
+                <w:numId w:val="8"/>
+              </w:numPr>
+            </w:pPr>
+            <w:r>
+              <w:rPr>
+                <w:b/>
+              </w:rPr>
+              <w:t xml:space="preserve">Def: </w:t>
+            </w:r>
+            <w:r>
+              <w:t xml:space="preserve">Dado un grafo(grafo) incluye un nodo( </w:t>
+            </w:r>
+            <w:proofErr w:type="spellStart"/>
+            <w:r>
+              <w:t>nuevoNodo</w:t>
+            </w:r>
+            <w:proofErr w:type="spellEnd"/>
+            <w:r>
+              <w:t>) en él.</w:t>
+            </w:r>
+          </w:p>
+          <w:p>
+            <w:pPr>
+              <w:pStyle w:val="Prrafodelista"/>
+              <w:jc w:val="center"/>
+            </w:pPr>
+            <w:proofErr w:type="spellStart"/>
+            <w:r>
+              <w:rPr>
+                <w:b/>
+              </w:rPr>
+              <w:t>public</w:t>
+            </w:r>
+            <w:proofErr w:type="spellEnd"/>
+            <w:r>
+              <w:rPr>
+                <w:b/>
+              </w:rPr>
+              <w:t xml:space="preserve"> </w:t>
+            </w:r>
+            <w:proofErr w:type="spellStart"/>
+            <w:r>
+              <w:rPr>
+                <w:b/>
+              </w:rPr>
+              <w:t>void</w:t>
+            </w:r>
+            <w:proofErr w:type="spellEnd"/>
+            <w:r>
+              <w:rPr>
+                <w:b/>
+              </w:rPr>
+              <w:t xml:space="preserve"> </w:t>
+            </w:r>
+            <w:proofErr w:type="spellStart"/>
+            <w:r>
+              <w:rPr>
+                <w:b/>
+              </w:rPr>
+              <w:t>agregarNodo</w:t>
+            </w:r>
+            <w:proofErr w:type="spellEnd"/>
+            <w:r>
+              <w:rPr>
+                <w:b/>
+              </w:rPr>
+              <w:t xml:space="preserve">( </w:t>
+            </w:r>
+            <w:proofErr w:type="spellStart"/>
+            <w:r>
+              <w:rPr>
+                <w:b/>
+              </w:rPr>
+              <w:t>grafo,nuevoNodo</w:t>
+            </w:r>
+            <w:proofErr w:type="spellEnd"/>
+            <w:r>
+              <w:rPr>
+                <w:b/>
+              </w:rPr>
+              <w:t>)</w:t>
+            </w:r>
+          </w:p>
+          <w:p/>
+          <w:p>
+            <w:pPr>
+              <w:pStyle w:val="Prrafodelista"/>
+              <w:numPr>
+                <w:ilvl w:val="0"/>
+                <w:numId w:val="8"/>
+              </w:numPr>
+            </w:pPr>
+            <w:r>
+              <w:rPr>
+                <w:b/>
+              </w:rPr>
+              <w:t xml:space="preserve">Pre: </w:t>
+            </w:r>
+            <w:r>
+              <w:t xml:space="preserve">El </w:t>
+            </w:r>
+            <w:proofErr w:type="gramStart"/>
+            <w:r>
+              <w:t>grafo(</w:t>
+            </w:r>
+            <w:proofErr w:type="gramEnd"/>
+            <w:r>
+              <w:t xml:space="preserve">grafo) ha sido creado. El </w:t>
+            </w:r>
+            <w:proofErr w:type="gramStart"/>
+            <w:r>
+              <w:t>nodo(</w:t>
+            </w:r>
+            <w:proofErr w:type="gramEnd"/>
+            <w:r>
+              <w:t>nodo) ha sido añadido al grafo(grafo).</w:t>
+            </w:r>
+          </w:p>
+          <w:p>
+            <w:pPr>
+              <w:pStyle w:val="Prrafodelista"/>
+              <w:numPr>
+                <w:ilvl w:val="0"/>
+                <w:numId w:val="8"/>
+              </w:numPr>
+            </w:pPr>
+            <w:r>
+              <w:rPr>
+                <w:b/>
+              </w:rPr>
+              <w:t xml:space="preserve">Post: </w:t>
+            </w:r>
+            <w:r>
+              <w:t xml:space="preserve">El </w:t>
+            </w:r>
+            <w:proofErr w:type="gramStart"/>
+            <w:r>
+              <w:t>nodo(</w:t>
+            </w:r>
+            <w:proofErr w:type="gramEnd"/>
+            <w:r>
+              <w:t>nodo) ha sido eliminado del grafo.</w:t>
+            </w:r>
+          </w:p>
+          <w:p>
+            <w:pPr>
+              <w:pStyle w:val="Prrafodelista"/>
+              <w:numPr>
+                <w:ilvl w:val="0"/>
+                <w:numId w:val="8"/>
+              </w:numPr>
+            </w:pPr>
+            <w:r>
+              <w:rPr>
+                <w:b/>
+              </w:rPr>
+              <w:t xml:space="preserve">Def: </w:t>
+            </w:r>
+            <w:r>
+              <w:t xml:space="preserve">Dado un </w:t>
+            </w:r>
+            <w:proofErr w:type="gramStart"/>
+            <w:r>
+              <w:t>grafo(</w:t>
+            </w:r>
+            <w:proofErr w:type="gramEnd"/>
+            <w:r>
+              <w:t xml:space="preserve">grafo) elimina un nodo(nodo) que está incluido en él. </w:t>
+            </w:r>
+          </w:p>
+          <w:p>
+            <w:pPr>
+              <w:pStyle w:val="Prrafodelista"/>
+              <w:jc w:val="center"/>
+            </w:pPr>
+            <w:proofErr w:type="spellStart"/>
+            <w:r>
+              <w:rPr>
+                <w:b/>
+              </w:rPr>
+              <w:t>public</w:t>
+            </w:r>
+            <w:proofErr w:type="spellEnd"/>
+            <w:r>
+              <w:rPr>
+                <w:b/>
+              </w:rPr>
+              <w:t xml:space="preserve"> Grafo </w:t>
+            </w:r>
+            <w:proofErr w:type="spellStart"/>
+            <w:r>
+              <w:rPr>
+                <w:b/>
+              </w:rPr>
+              <w:t>eliminarNodo</w:t>
+            </w:r>
+            <w:proofErr w:type="spellEnd"/>
+            <w:r>
+              <w:rPr>
+                <w:b/>
+              </w:rPr>
+              <w:t>(grafo, nodo)</w:t>
+            </w:r>
+          </w:p>
+          <w:p/>
+          <w:p>
+            <w:pPr>
+              <w:pStyle w:val="Prrafodelista"/>
+              <w:numPr>
+                <w:ilvl w:val="0"/>
+                <w:numId w:val="8"/>
+              </w:numPr>
+            </w:pPr>
+            <w:r>
+              <w:rPr>
+                <w:b/>
+              </w:rPr>
+              <w:t xml:space="preserve">Pre: </w:t>
+            </w:r>
+            <w:r>
+              <w:t xml:space="preserve">El </w:t>
+            </w:r>
+            <w:proofErr w:type="gramStart"/>
+            <w:r>
+              <w:t>grafo(</w:t>
+            </w:r>
+            <w:proofErr w:type="gramEnd"/>
+            <w:r>
+              <w:t xml:space="preserve">grafo) ha sido creado. Los nodos (nodo1, nodo2) han sido añadidos al </w:t>
+            </w:r>
+            <w:proofErr w:type="gramStart"/>
+            <w:r>
+              <w:t>grafo(</w:t>
+            </w:r>
+            <w:proofErr w:type="gramEnd"/>
+            <w:r>
+              <w:t>grafo).</w:t>
+            </w:r>
+          </w:p>
+          <w:p>
+            <w:pPr>
+              <w:pStyle w:val="Prrafodelista"/>
+              <w:numPr>
+                <w:ilvl w:val="0"/>
+                <w:numId w:val="8"/>
+              </w:numPr>
+            </w:pPr>
+            <w:r>
+              <w:rPr>
+                <w:b/>
+              </w:rPr>
+              <w:t xml:space="preserve">Post: </w:t>
+            </w:r>
+            <w:r>
+              <w:t>La arista existente entre el nodo1 y nodo2 del grafo, ha sido eliminada.</w:t>
+            </w:r>
+          </w:p>
+          <w:p>
+            <w:pPr>
+              <w:pStyle w:val="Prrafodelista"/>
+              <w:numPr>
+                <w:ilvl w:val="0"/>
+                <w:numId w:val="8"/>
+              </w:numPr>
+            </w:pPr>
+            <w:r>
+              <w:rPr>
+                <w:b/>
+              </w:rPr>
+              <w:t xml:space="preserve">Def: </w:t>
+            </w:r>
+            <w:r>
+              <w:t>Dado un grafo elimina la relación entre dos nodos pertenecientes a este.</w:t>
+            </w:r>
+          </w:p>
+          <w:p>
+            <w:pPr>
+              <w:jc w:val="center"/>
+              <w:rPr>
+                <w:b/>
+              </w:rPr>
+            </w:pPr>
+            <w:proofErr w:type="spellStart"/>
+            <w:r>
+              <w:rPr>
+                <w:b/>
+              </w:rPr>
+              <w:t>public</w:t>
+            </w:r>
+            <w:proofErr w:type="spellEnd"/>
+            <w:r>
+              <w:rPr>
+                <w:b/>
+              </w:rPr>
+              <w:t xml:space="preserve"> Grafo </w:t>
+            </w:r>
+            <w:proofErr w:type="spellStart"/>
+            <w:r>
+              <w:rPr>
+                <w:b/>
+              </w:rPr>
+              <w:t>eliminarArista</w:t>
+            </w:r>
+            <w:proofErr w:type="spellEnd"/>
+            <w:r>
+              <w:rPr>
+                <w:b/>
+              </w:rPr>
+              <w:t>(grafo,nodo1,nodo2)</w:t>
+            </w:r>
+          </w:p>
+          <w:p>
+            <w:pPr>
+              <w:jc w:val="center"/>
+              <w:rPr>
+                <w:b/>
+              </w:rPr>
+            </w:pPr>
+          </w:p>
+          <w:p>
+            <w:pPr>
+              <w:pStyle w:val="Prrafodelista"/>
+              <w:numPr>
+                <w:ilvl w:val="0"/>
+                <w:numId w:val="8"/>
+              </w:numPr>
+            </w:pPr>
+            <w:r>
+              <w:rPr>
+                <w:b/>
+              </w:rPr>
+              <w:t xml:space="preserve">Pre: </w:t>
+            </w:r>
+            <w:r>
+              <w:t>El grafo ha sido inicializado.</w:t>
+            </w:r>
+          </w:p>
+          <w:p>
+            <w:pPr>
+              <w:pStyle w:val="Prrafodelista"/>
+              <w:numPr>
+                <w:ilvl w:val="0"/>
+                <w:numId w:val="8"/>
+              </w:numPr>
+            </w:pPr>
+            <w:r>
+              <w:rPr>
+                <w:b/>
+              </w:rPr>
+              <w:t xml:space="preserve">Post: </w:t>
+            </w:r>
+            <w:r>
+              <w:t xml:space="preserve">Se ha retornado un booleano que determina si el grafo está </w:t>
+            </w:r>
+            <w:proofErr w:type="spellStart"/>
+            <w:r>
+              <w:t>vacio</w:t>
+            </w:r>
+            <w:proofErr w:type="spellEnd"/>
+            <w:r>
+              <w:t>.</w:t>
+            </w:r>
+          </w:p>
+          <w:p>
+            <w:pPr>
+              <w:pStyle w:val="Prrafodelista"/>
+              <w:numPr>
+                <w:ilvl w:val="0"/>
+                <w:numId w:val="8"/>
+              </w:numPr>
+            </w:pPr>
+            <w:r>
+              <w:rPr>
+                <w:b/>
+              </w:rPr>
+              <w:t xml:space="preserve">Def: </w:t>
+            </w:r>
+            <w:r>
+              <w:t>Verifica si un grafo está vacío (no contiene nodos).</w:t>
+            </w:r>
+          </w:p>
+          <w:p>
+            <w:pPr>
+              <w:pStyle w:val="Prrafodelista"/>
+              <w:jc w:val="center"/>
+            </w:pPr>
+            <w:proofErr w:type="spellStart"/>
+            <w:r>
+              <w:rPr>
+                <w:b/>
+              </w:rPr>
+              <w:t>public</w:t>
+            </w:r>
+            <w:proofErr w:type="spellEnd"/>
+            <w:r>
+              <w:rPr>
+                <w:b/>
+              </w:rPr>
+              <w:t xml:space="preserve"> </w:t>
+            </w:r>
+            <w:proofErr w:type="spellStart"/>
+            <w:r>
+              <w:rPr>
+                <w:b/>
+              </w:rPr>
+              <w:t>boolean</w:t>
+            </w:r>
+            <w:proofErr w:type="spellEnd"/>
+            <w:r>
+              <w:rPr>
+                <w:b/>
+              </w:rPr>
+              <w:t xml:space="preserve"> </w:t>
+            </w:r>
+            <w:proofErr w:type="spellStart"/>
+            <w:r>
+              <w:rPr>
+                <w:b/>
+              </w:rPr>
+              <w:t>isEmpty</w:t>
+            </w:r>
+            <w:proofErr w:type="spellEnd"/>
+            <w:r>
+              <w:rPr>
+                <w:b/>
+              </w:rPr>
+              <w:t>(grafo)</w:t>
+            </w:r>
+          </w:p>
+          <w:p/>
+          <w:p>
+            <w:pPr>
+              <w:pStyle w:val="Prrafodelista"/>
+              <w:numPr>
+                <w:ilvl w:val="0"/>
+                <w:numId w:val="8"/>
+              </w:numPr>
+            </w:pPr>
+            <w:r>
+              <w:rPr>
+                <w:b/>
+              </w:rPr>
+              <w:t xml:space="preserve">Pre: </w:t>
+            </w:r>
+            <w:r>
+              <w:t>El grafo ha sido inicializado.</w:t>
+            </w:r>
+          </w:p>
+          <w:p>
+            <w:pPr>
+              <w:pStyle w:val="Prrafodelista"/>
+              <w:numPr>
+                <w:ilvl w:val="0"/>
+                <w:numId w:val="8"/>
+              </w:numPr>
+            </w:pPr>
+            <w:r>
+              <w:rPr>
+                <w:b/>
+              </w:rPr>
+              <w:t xml:space="preserve">Post: </w:t>
+            </w:r>
+            <w:r>
+              <w:t>Se ha retornado un booleano que determina si el nodo(nodo) pertenece al grafo(grafo)</w:t>
+            </w:r>
+          </w:p>
+          <w:p>
+            <w:pPr>
+              <w:pStyle w:val="Prrafodelista"/>
+              <w:numPr>
+                <w:ilvl w:val="0"/>
+                <w:numId w:val="8"/>
+              </w:numPr>
+            </w:pPr>
+            <w:r>
+              <w:rPr>
+                <w:b/>
+              </w:rPr>
+              <w:t xml:space="preserve">Def: </w:t>
+            </w:r>
+            <w:r>
+              <w:t>Verifica si un nodo pertenece a un grafo.</w:t>
+            </w:r>
+          </w:p>
+          <w:p>
+            <w:pPr>
+              <w:pStyle w:val="Prrafodelista"/>
+              <w:jc w:val="center"/>
+            </w:pPr>
+            <w:proofErr w:type="spellStart"/>
+            <w:r>
+              <w:rPr>
+                <w:b/>
+              </w:rPr>
+              <w:t>Public</w:t>
+            </w:r>
+            <w:proofErr w:type="spellEnd"/>
+            <w:r>
+              <w:rPr>
+                <w:b/>
+              </w:rPr>
+              <w:t xml:space="preserve"> </w:t>
+            </w:r>
+            <w:proofErr w:type="spellStart"/>
+            <w:r>
+              <w:rPr>
+                <w:b/>
+              </w:rPr>
+              <w:t>boolean</w:t>
+            </w:r>
+            <w:proofErr w:type="spellEnd"/>
+            <w:r>
+              <w:rPr>
+                <w:b/>
+              </w:rPr>
+              <w:t xml:space="preserve"> </w:t>
+            </w:r>
+            <w:proofErr w:type="spellStart"/>
+            <w:r>
+              <w:rPr>
+                <w:b/>
+              </w:rPr>
+              <w:t>contain</w:t>
+            </w:r>
+            <w:proofErr w:type="spellEnd"/>
+            <w:r>
+              <w:rPr>
+                <w:b/>
+              </w:rPr>
+              <w:t>(grafo, nodo)</w:t>
+            </w:r>
+          </w:p>
+          <w:p>
+            <w:pPr>
+              <w:pStyle w:val="Prrafodelista"/>
+            </w:pPr>
+          </w:p>
+          <w:p>
+            <w:pPr>
+              <w:pStyle w:val="Prrafodelista"/>
+              <w:numPr>
+                <w:ilvl w:val="0"/>
+                <w:numId w:val="8"/>
+              </w:numPr>
+            </w:pPr>
+            <w:r>
+              <w:rPr>
+                <w:b/>
+              </w:rPr>
+              <w:t xml:space="preserve">Pre: </w:t>
+            </w:r>
+            <w:r>
+              <w:t>El grafo ha sido inicializado. Los nodos (nodo1, nodo2) han sido añadidos al grafo (grafo).</w:t>
+            </w:r>
+          </w:p>
+          <w:p>
+            <w:pPr>
+              <w:pStyle w:val="Prrafodelista"/>
+              <w:numPr>
+                <w:ilvl w:val="0"/>
+                <w:numId w:val="8"/>
+              </w:numPr>
+            </w:pPr>
+            <w:r>
+              <w:rPr>
+                <w:b/>
+              </w:rPr>
+              <w:t xml:space="preserve">Post: </w:t>
+            </w:r>
+            <w:r>
+              <w:t xml:space="preserve">Se ha verificado si los nodos </w:t>
+            </w:r>
+            <w:proofErr w:type="gramStart"/>
+            <w:r>
+              <w:t>( nodo1</w:t>
+            </w:r>
+            <w:proofErr w:type="gramEnd"/>
+            <w:r>
+              <w:t>, nodo2) tienen una arista en común.</w:t>
+            </w:r>
+          </w:p>
+          <w:p>
+            <w:pPr>
+              <w:pStyle w:val="Prrafodelista"/>
+              <w:numPr>
+                <w:ilvl w:val="0"/>
+                <w:numId w:val="8"/>
+              </w:numPr>
+            </w:pPr>
+            <w:r>
+              <w:rPr>
+                <w:b/>
+              </w:rPr>
+              <w:t xml:space="preserve">Def: </w:t>
+            </w:r>
+            <w:r>
+              <w:t>Comprueba si dos nodos tienen una arista que los relaciones.</w:t>
+            </w:r>
+          </w:p>
+          <w:p>
+            <w:pPr>
+              <w:pStyle w:val="Prrafodelista"/>
+              <w:jc w:val="center"/>
+            </w:pPr>
+            <w:proofErr w:type="spellStart"/>
+            <w:r>
+              <w:rPr>
+                <w:b/>
+              </w:rPr>
+              <w:t>public</w:t>
+            </w:r>
+            <w:proofErr w:type="spellEnd"/>
+            <w:r>
+              <w:rPr>
+                <w:b/>
+              </w:rPr>
+              <w:t xml:space="preserve"> </w:t>
+            </w:r>
+            <w:proofErr w:type="spellStart"/>
+            <w:r>
+              <w:rPr>
+                <w:b/>
+              </w:rPr>
+              <w:t>boolean</w:t>
+            </w:r>
+            <w:proofErr w:type="spellEnd"/>
+            <w:r>
+              <w:rPr>
+                <w:b/>
+              </w:rPr>
+              <w:t xml:space="preserve"> adyacentes(grafo,nodo1,nodo2)</w:t>
+            </w:r>
+          </w:p>
+          <w:p/>
+          <w:p>
+            <w:pPr>
+              <w:pStyle w:val="Prrafodelista"/>
+              <w:numPr>
+                <w:ilvl w:val="0"/>
+                <w:numId w:val="8"/>
+              </w:numPr>
+            </w:pPr>
+            <w:r>
+              <w:rPr>
+                <w:b/>
+              </w:rPr>
+              <w:t xml:space="preserve">Pre: </w:t>
+            </w:r>
+            <w:r>
+              <w:t>El grafo ha sido inicializado. Los nodos (nodo1, nodo2) han sido añadidos al grafo (grafo).</w:t>
+            </w:r>
+          </w:p>
+          <w:p>
+            <w:pPr>
+              <w:pStyle w:val="Prrafodelista"/>
+              <w:numPr>
+                <w:ilvl w:val="0"/>
+                <w:numId w:val="8"/>
+              </w:numPr>
+            </w:pPr>
+            <w:r>
+              <w:rPr>
+                <w:b/>
+              </w:rPr>
+              <w:t xml:space="preserve">Post: </w:t>
+            </w:r>
+            <w:r>
+              <w:t>Se ha verificado si el nodo2 es predecesor del nodo1.</w:t>
+            </w:r>
+          </w:p>
+          <w:p>
+            <w:pPr>
+              <w:pStyle w:val="Prrafodelista"/>
+              <w:numPr>
+                <w:ilvl w:val="0"/>
+                <w:numId w:val="8"/>
+              </w:numPr>
+            </w:pPr>
+            <w:r>
+              <w:rPr>
+                <w:b/>
+              </w:rPr>
+              <w:t xml:space="preserve">Def: </w:t>
+            </w:r>
+            <w:r>
+              <w:t>Dado un grafo, comprueba si un nodo es predecesor de otro. (para un grafo dirigido)</w:t>
+            </w:r>
+          </w:p>
+          <w:p>
+            <w:pPr>
+              <w:pStyle w:val="Prrafodelista"/>
+              <w:jc w:val="center"/>
+            </w:pPr>
+            <w:proofErr w:type="spellStart"/>
+            <w:r>
+              <w:rPr>
+                <w:b/>
+              </w:rPr>
+              <w:t>public</w:t>
+            </w:r>
+            <w:proofErr w:type="spellEnd"/>
+            <w:r>
+              <w:rPr>
+                <w:b/>
+              </w:rPr>
+              <w:t xml:space="preserve"> </w:t>
+            </w:r>
+            <w:proofErr w:type="spellStart"/>
+            <w:r>
+              <w:rPr>
+                <w:b/>
+              </w:rPr>
+              <w:t>boolean</w:t>
+            </w:r>
+            <w:proofErr w:type="spellEnd"/>
+            <w:r>
+              <w:rPr>
+                <w:b/>
+              </w:rPr>
+              <w:t xml:space="preserve"> predecesor(grafo,nodo1,nodo2)</w:t>
+            </w:r>
+          </w:p>
+          <w:p>
+            <w:pPr>
+              <w:jc w:val="center"/>
+            </w:pPr>
+          </w:p>
+          <w:p>
+            <w:pPr>
+              <w:pStyle w:val="Prrafodelista"/>
+              <w:numPr>
+                <w:ilvl w:val="0"/>
+                <w:numId w:val="8"/>
+              </w:numPr>
+            </w:pPr>
+            <w:r>
+              <w:rPr>
+                <w:b/>
+              </w:rPr>
+              <w:t xml:space="preserve">Pre: </w:t>
+            </w:r>
+            <w:r>
+              <w:t>El grafo ha sido inicializado. Los nodos (nodo1, nodo2) han sido añadidos al grafo (grafo).</w:t>
+            </w:r>
+          </w:p>
+          <w:p>
+            <w:pPr>
+              <w:pStyle w:val="Prrafodelista"/>
+              <w:numPr>
+                <w:ilvl w:val="0"/>
+                <w:numId w:val="8"/>
+              </w:numPr>
+            </w:pPr>
+            <w:r>
+              <w:rPr>
+                <w:b/>
+              </w:rPr>
+              <w:t xml:space="preserve">Post: </w:t>
+            </w:r>
+            <w:r>
+              <w:t>Se ha verificado si el nodo2 es sucesor del nodo1.</w:t>
+            </w:r>
+          </w:p>
+          <w:p>
+            <w:pPr>
+              <w:pStyle w:val="Prrafodelista"/>
+              <w:numPr>
+                <w:ilvl w:val="0"/>
+                <w:numId w:val="8"/>
+              </w:numPr>
+            </w:pPr>
+            <w:r>
+              <w:rPr>
+                <w:b/>
+              </w:rPr>
+              <w:t xml:space="preserve">Def: </w:t>
+            </w:r>
+            <w:r>
+              <w:t>Dado un grafo, comprueba si un nodo es sucesor de otro. (para un grafo dirigido)</w:t>
+            </w:r>
+          </w:p>
+          <w:p>
+            <w:pPr>
+              <w:pStyle w:val="Prrafodelista"/>
+              <w:jc w:val="center"/>
+            </w:pPr>
+            <w:proofErr w:type="spellStart"/>
+            <w:r>
+              <w:rPr>
+                <w:b/>
+              </w:rPr>
+              <w:t>public</w:t>
+            </w:r>
+            <w:proofErr w:type="spellEnd"/>
+            <w:r>
+              <w:rPr>
+                <w:b/>
+              </w:rPr>
+              <w:t xml:space="preserve"> </w:t>
+            </w:r>
+            <w:proofErr w:type="spellStart"/>
+            <w:r>
+              <w:rPr>
+                <w:b/>
+              </w:rPr>
+              <w:t>boolean</w:t>
+            </w:r>
+            <w:proofErr w:type="spellEnd"/>
+            <w:r>
+              <w:rPr>
+                <w:b/>
+              </w:rPr>
+              <w:t xml:space="preserve"> sucesor(grafo,nodo1,nodo2)</w:t>
+            </w:r>
+          </w:p>
+          <w:p>
+            <w:pPr>
+              <w:pStyle w:val="Prrafodelista"/>
+            </w:pPr>
+          </w:p>
+          <w:p>
+            <w:pPr>
+              <w:pStyle w:val="Prrafodelista"/>
+            </w:pPr>
+          </w:p>
+        </w:tc>
+      </w:tr>
+    </w:tbl>
+    <w:p>
+      <w:pPr>
+        <w:jc w:val="both"/>
+        <w:rPr>
+          <w:rFonts w:ascii="Arial" w:hAnsi="Arial" w:cs="Arial"/>
+          <w:b/>
+          <w:sz w:val="24"/>
+        </w:rPr>
+      </w:pPr>
+    </w:p>
     <w:sectPr>
-      <w:headerReference w:type="default" r:id="rId8"/>
+      <w:headerReference w:type="default" r:id="rId9"/>
       <w:pgSz w:w="12240" w:h="15840"/>
       <w:pgMar w:top="1417" w:right="1701" w:bottom="1417" w:left="1701" w:header="708" w:footer="708" w:gutter="0"/>
       <w:cols w:space="708"/>
@@ -2095,6 +3811,118 @@
     </w:lvl>
   </w:abstractNum>
   <w:abstractNum w:abstractNumId="1" w15:restartNumberingAfterBreak="0">
+    <w:nsid w:val="2B7F575E"/>
+    <w:multiLevelType w:val="hybridMultilevel"/>
+    <w:tmpl w:val="CA5E1FEC"/>
+    <w:lvl w:ilvl="0" w:tplc="BDA4DC9C">
+      <w:numFmt w:val="bullet"/>
+      <w:lvlText w:val=""/>
+      <w:lvlJc w:val="left"/>
+      <w:pPr>
+        <w:ind w:left="720" w:hanging="360"/>
+      </w:pPr>
+      <w:rPr>
+        <w:rFonts w:ascii="Symbol" w:eastAsiaTheme="minorHAnsi" w:hAnsi="Symbol" w:cstheme="minorBidi" w:hint="default"/>
+      </w:rPr>
+    </w:lvl>
+    <w:lvl w:ilvl="1" w:tplc="240A0003" w:tentative="1">
+      <w:start w:val="1"/>
+      <w:numFmt w:val="bullet"/>
+      <w:lvlText w:val="o"/>
+      <w:lvlJc w:val="left"/>
+      <w:pPr>
+        <w:ind w:left="1440" w:hanging="360"/>
+      </w:pPr>
+      <w:rPr>
+        <w:rFonts w:ascii="Courier New" w:hAnsi="Courier New" w:cs="Courier New" w:hint="default"/>
+      </w:rPr>
+    </w:lvl>
+    <w:lvl w:ilvl="2" w:tplc="240A0005" w:tentative="1">
+      <w:start w:val="1"/>
+      <w:numFmt w:val="bullet"/>
+      <w:lvlText w:val=""/>
+      <w:lvlJc w:val="left"/>
+      <w:pPr>
+        <w:ind w:left="2160" w:hanging="360"/>
+      </w:pPr>
+      <w:rPr>
+        <w:rFonts w:ascii="Wingdings" w:hAnsi="Wingdings" w:hint="default"/>
+      </w:rPr>
+    </w:lvl>
+    <w:lvl w:ilvl="3" w:tplc="240A0001" w:tentative="1">
+      <w:start w:val="1"/>
+      <w:numFmt w:val="bullet"/>
+      <w:lvlText w:val=""/>
+      <w:lvlJc w:val="left"/>
+      <w:pPr>
+        <w:ind w:left="2880" w:hanging="360"/>
+      </w:pPr>
+      <w:rPr>
+        <w:rFonts w:ascii="Symbol" w:hAnsi="Symbol" w:hint="default"/>
+      </w:rPr>
+    </w:lvl>
+    <w:lvl w:ilvl="4" w:tplc="240A0003" w:tentative="1">
+      <w:start w:val="1"/>
+      <w:numFmt w:val="bullet"/>
+      <w:lvlText w:val="o"/>
+      <w:lvlJc w:val="left"/>
+      <w:pPr>
+        <w:ind w:left="3600" w:hanging="360"/>
+      </w:pPr>
+      <w:rPr>
+        <w:rFonts w:ascii="Courier New" w:hAnsi="Courier New" w:cs="Courier New" w:hint="default"/>
+      </w:rPr>
+    </w:lvl>
+    <w:lvl w:ilvl="5" w:tplc="240A0005" w:tentative="1">
+      <w:start w:val="1"/>
+      <w:numFmt w:val="bullet"/>
+      <w:lvlText w:val=""/>
+      <w:lvlJc w:val="left"/>
+      <w:pPr>
+        <w:ind w:left="4320" w:hanging="360"/>
+      </w:pPr>
+      <w:rPr>
+        <w:rFonts w:ascii="Wingdings" w:hAnsi="Wingdings" w:hint="default"/>
+      </w:rPr>
+    </w:lvl>
+    <w:lvl w:ilvl="6" w:tplc="240A0001" w:tentative="1">
+      <w:start w:val="1"/>
+      <w:numFmt w:val="bullet"/>
+      <w:lvlText w:val=""/>
+      <w:lvlJc w:val="left"/>
+      <w:pPr>
+        <w:ind w:left="5040" w:hanging="360"/>
+      </w:pPr>
+      <w:rPr>
+        <w:rFonts w:ascii="Symbol" w:hAnsi="Symbol" w:hint="default"/>
+      </w:rPr>
+    </w:lvl>
+    <w:lvl w:ilvl="7" w:tplc="240A0003" w:tentative="1">
+      <w:start w:val="1"/>
+      <w:numFmt w:val="bullet"/>
+      <w:lvlText w:val="o"/>
+      <w:lvlJc w:val="left"/>
+      <w:pPr>
+        <w:ind w:left="5760" w:hanging="360"/>
+      </w:pPr>
+      <w:rPr>
+        <w:rFonts w:ascii="Courier New" w:hAnsi="Courier New" w:cs="Courier New" w:hint="default"/>
+      </w:rPr>
+    </w:lvl>
+    <w:lvl w:ilvl="8" w:tplc="240A0005" w:tentative="1">
+      <w:start w:val="1"/>
+      <w:numFmt w:val="bullet"/>
+      <w:lvlText w:val=""/>
+      <w:lvlJc w:val="left"/>
+      <w:pPr>
+        <w:ind w:left="6480" w:hanging="360"/>
+      </w:pPr>
+      <w:rPr>
+        <w:rFonts w:ascii="Wingdings" w:hAnsi="Wingdings" w:hint="default"/>
+      </w:rPr>
+    </w:lvl>
+  </w:abstractNum>
+  <w:abstractNum w:abstractNumId="2" w15:restartNumberingAfterBreak="0">
     <w:nsid w:val="3428143B"/>
     <w:multiLevelType w:val="hybridMultilevel"/>
     <w:tmpl w:val="3384ABB6"/>
@@ -2183,7 +4011,7 @@
       </w:pPr>
     </w:lvl>
   </w:abstractNum>
-  <w:abstractNum w:abstractNumId="2" w15:restartNumberingAfterBreak="0">
+  <w:abstractNum w:abstractNumId="3" w15:restartNumberingAfterBreak="0">
     <w:nsid w:val="385E2CF5"/>
     <w:multiLevelType w:val="hybridMultilevel"/>
     <w:tmpl w:val="D7A68988"/>
@@ -2272,7 +4100,7 @@
       </w:pPr>
     </w:lvl>
   </w:abstractNum>
-  <w:abstractNum w:abstractNumId="3" w15:restartNumberingAfterBreak="0">
+  <w:abstractNum w:abstractNumId="4" w15:restartNumberingAfterBreak="0">
     <w:nsid w:val="3B3A726A"/>
     <w:multiLevelType w:val="hybridMultilevel"/>
     <w:tmpl w:val="821E4720"/>
@@ -2385,7 +4213,7 @@
       </w:rPr>
     </w:lvl>
   </w:abstractNum>
-  <w:abstractNum w:abstractNumId="4" w15:restartNumberingAfterBreak="0">
+  <w:abstractNum w:abstractNumId="5" w15:restartNumberingAfterBreak="0">
     <w:nsid w:val="49191897"/>
     <w:multiLevelType w:val="hybridMultilevel"/>
     <w:tmpl w:val="5BDC9148"/>
@@ -2498,7 +4326,7 @@
       </w:rPr>
     </w:lvl>
   </w:abstractNum>
-  <w:abstractNum w:abstractNumId="5" w15:restartNumberingAfterBreak="0">
+  <w:abstractNum w:abstractNumId="6" w15:restartNumberingAfterBreak="0">
     <w:nsid w:val="589A4F49"/>
     <w:multiLevelType w:val="hybridMultilevel"/>
     <w:tmpl w:val="2BE0995A"/>
@@ -2611,7 +4439,7 @@
       </w:rPr>
     </w:lvl>
   </w:abstractNum>
-  <w:abstractNum w:abstractNumId="6" w15:restartNumberingAfterBreak="0">
+  <w:abstractNum w:abstractNumId="7" w15:restartNumberingAfterBreak="0">
     <w:nsid w:val="68067223"/>
     <w:multiLevelType w:val="hybridMultilevel"/>
     <w:tmpl w:val="CED695FC"/>
@@ -2725,25 +4553,28 @@
     </w:lvl>
   </w:abstractNum>
   <w:num w:numId="1">
+    <w:abstractNumId w:val="3"/>
+  </w:num>
+  <w:num w:numId="2">
     <w:abstractNumId w:val="2"/>
   </w:num>
-  <w:num w:numId="2">
-    <w:abstractNumId w:val="1"/>
-  </w:num>
   <w:num w:numId="3">
-    <w:abstractNumId w:val="6"/>
+    <w:abstractNumId w:val="7"/>
   </w:num>
   <w:num w:numId="4">
-    <w:abstractNumId w:val="3"/>
+    <w:abstractNumId w:val="4"/>
   </w:num>
   <w:num w:numId="5">
     <w:abstractNumId w:val="0"/>
   </w:num>
   <w:num w:numId="6">
-    <w:abstractNumId w:val="4"/>
+    <w:abstractNumId w:val="5"/>
   </w:num>
   <w:num w:numId="7">
-    <w:abstractNumId w:val="5"/>
+    <w:abstractNumId w:val="6"/>
+  </w:num>
+  <w:num w:numId="8">
+    <w:abstractNumId w:val="1"/>
   </w:num>
 </w:numbering>
 </file>
@@ -3597,7 +5428,7 @@
 </file>
 
 <file path=customXml/itemProps1.xml><?xml version="1.0" encoding="utf-8"?>
-<ds:datastoreItem xmlns:ds="http://schemas.openxmlformats.org/officeDocument/2006/customXml" ds:itemID="{E903B0CA-E493-4983-A6F9-603C7F0A8408}">
+<ds:datastoreItem xmlns:ds="http://schemas.openxmlformats.org/officeDocument/2006/customXml" ds:itemID="{DA91C308-6C92-459F-8EBF-FEF6C465D0AB}">
   <ds:schemaRefs>
     <ds:schemaRef ds:uri="http://schemas.openxmlformats.org/officeDocument/2006/bibliography"/>
   </ds:schemaRefs>

</xml_diff>

<commit_message>
Interface Graph are added.
</commit_message>
<xml_diff>
--- a/JSDomicilios/documents/PROYECTO.docx
+++ b/JSDomicilios/documents/PROYECTO.docx
@@ -273,11 +273,6 @@
     </w:p>
     <w:p>
       <w:pPr>
-        <w:pStyle w:val="Prrafodelista"/>
-        <w:numPr>
-          <w:ilvl w:val="0"/>
-          <w:numId w:val="2"/>
-        </w:numPr>
         <w:tabs>
           <w:tab w:val="left" w:pos="5160"/>
         </w:tabs>
@@ -770,6 +765,19 @@
     </w:p>
     <w:p>
       <w:pPr>
+        <w:tabs>
+          <w:tab w:val="left" w:pos="5160"/>
+        </w:tabs>
+        <w:jc w:val="both"/>
+        <w:rPr>
+          <w:rFonts w:ascii="Arial" w:hAnsi="Arial" w:cs="Arial"/>
+          <w:b/>
+          <w:sz w:val="24"/>
+        </w:rPr>
+      </w:pPr>
+    </w:p>
+    <w:p>
+      <w:pPr>
         <w:pStyle w:val="Prrafodelista"/>
         <w:numPr>
           <w:ilvl w:val="0"/>
@@ -1856,6 +1864,46 @@
         </w:tc>
       </w:tr>
     </w:tbl>
+    <w:p>
+      <w:pPr>
+        <w:jc w:val="both"/>
+        <w:rPr>
+          <w:rFonts w:ascii="Arial" w:hAnsi="Arial" w:cs="Arial"/>
+          <w:b/>
+          <w:sz w:val="24"/>
+        </w:rPr>
+      </w:pPr>
+    </w:p>
+    <w:p>
+      <w:pPr>
+        <w:jc w:val="both"/>
+        <w:rPr>
+          <w:rFonts w:ascii="Arial" w:hAnsi="Arial" w:cs="Arial"/>
+          <w:b/>
+          <w:sz w:val="24"/>
+        </w:rPr>
+      </w:pPr>
+    </w:p>
+    <w:p>
+      <w:pPr>
+        <w:jc w:val="both"/>
+        <w:rPr>
+          <w:rFonts w:ascii="Arial" w:hAnsi="Arial" w:cs="Arial"/>
+          <w:b/>
+          <w:sz w:val="24"/>
+        </w:rPr>
+      </w:pPr>
+    </w:p>
+    <w:p>
+      <w:pPr>
+        <w:jc w:val="both"/>
+        <w:rPr>
+          <w:rFonts w:ascii="Arial" w:hAnsi="Arial" w:cs="Arial"/>
+          <w:b/>
+          <w:sz w:val="24"/>
+        </w:rPr>
+      </w:pPr>
+    </w:p>
     <w:p>
       <w:pPr>
         <w:jc w:val="both"/>
@@ -3567,6 +3615,980 @@
           <w:p>
             <w:pPr>
               <w:pStyle w:val="Prrafodelista"/>
+            </w:pPr>
+          </w:p>
+        </w:tc>
+      </w:tr>
+    </w:tbl>
+    <w:p>
+      <w:pPr>
+        <w:jc w:val="both"/>
+        <w:rPr>
+          <w:rFonts w:ascii="Arial" w:hAnsi="Arial" w:cs="Arial"/>
+          <w:b/>
+          <w:sz w:val="24"/>
+        </w:rPr>
+      </w:pPr>
+    </w:p>
+    <w:p>
+      <w:pPr>
+        <w:jc w:val="both"/>
+        <w:rPr>
+          <w:rFonts w:ascii="Arial" w:hAnsi="Arial" w:cs="Arial"/>
+          <w:b/>
+          <w:sz w:val="24"/>
+        </w:rPr>
+      </w:pPr>
+    </w:p>
+    <w:p>
+      <w:pPr>
+        <w:jc w:val="both"/>
+        <w:rPr>
+          <w:rFonts w:ascii="Arial" w:hAnsi="Arial" w:cs="Arial"/>
+          <w:b/>
+          <w:sz w:val="24"/>
+        </w:rPr>
+      </w:pPr>
+    </w:p>
+    <w:p>
+      <w:pPr>
+        <w:jc w:val="both"/>
+        <w:rPr>
+          <w:rFonts w:ascii="Arial" w:hAnsi="Arial" w:cs="Arial"/>
+          <w:b/>
+          <w:sz w:val="24"/>
+        </w:rPr>
+      </w:pPr>
+      <w:r>
+        <w:rPr>
+          <w:rFonts w:ascii="Arial" w:hAnsi="Arial" w:cs="Arial"/>
+          <w:b/>
+          <w:sz w:val="24"/>
+        </w:rPr>
+        <w:t>Diseño de pruebas unitarias</w:t>
+      </w:r>
+    </w:p>
+    <w:tbl>
+      <w:tblPr>
+        <w:tblStyle w:val="Tabladecuadrcula4"/>
+        <w:tblW w:w="8899" w:type="dxa"/>
+        <w:tblLook w:val="04A0" w:firstRow="1" w:lastRow="0" w:firstColumn="1" w:lastColumn="0" w:noHBand="0" w:noVBand="1"/>
+      </w:tblPr>
+      <w:tblGrid>
+        <w:gridCol w:w="1439"/>
+        <w:gridCol w:w="1417"/>
+        <w:gridCol w:w="1705"/>
+        <w:gridCol w:w="1439"/>
+        <w:gridCol w:w="1410"/>
+        <w:gridCol w:w="1489"/>
+      </w:tblGrid>
+      <w:tr>
+        <w:trPr>
+          <w:cnfStyle w:val="100000000000" w:firstRow="1" w:lastRow="0" w:firstColumn="0" w:lastColumn="0" w:oddVBand="0" w:evenVBand="0" w:oddHBand="0" w:evenHBand="0" w:firstRowFirstColumn="0" w:firstRowLastColumn="0" w:lastRowFirstColumn="0" w:lastRowLastColumn="0"/>
+          <w:trHeight w:val="592"/>
+        </w:trPr>
+        <w:tc>
+          <w:tcPr>
+            <w:cnfStyle w:val="001000000000" w:firstRow="0" w:lastRow="0" w:firstColumn="1" w:lastColumn="0" w:oddVBand="0" w:evenVBand="0" w:oddHBand="0" w:evenHBand="0" w:firstRowFirstColumn="0" w:firstRowLastColumn="0" w:lastRowFirstColumn="0" w:lastRowLastColumn="0"/>
+            <w:tcW w:w="1439" w:type="dxa"/>
+            <w:vAlign w:val="center"/>
+          </w:tcPr>
+          <w:p>
+            <w:pPr>
+              <w:jc w:val="center"/>
+              <w:rPr>
+                <w:rFonts w:ascii="Arial" w:hAnsi="Arial" w:cs="Arial"/>
+                <w:b w:val="0"/>
+                <w:sz w:val="24"/>
+              </w:rPr>
+            </w:pPr>
+            <w:r>
+              <w:rPr>
+                <w:rFonts w:ascii="Arial" w:hAnsi="Arial" w:cs="Arial"/>
+                <w:b w:val="0"/>
+                <w:sz w:val="24"/>
+              </w:rPr>
+              <w:t>Entrada</w:t>
+            </w:r>
+          </w:p>
+        </w:tc>
+        <w:tc>
+          <w:tcPr>
+            <w:tcW w:w="1417" w:type="dxa"/>
+            <w:vAlign w:val="center"/>
+          </w:tcPr>
+          <w:p>
+            <w:pPr>
+              <w:jc w:val="center"/>
+              <w:cnfStyle w:val="100000000000" w:firstRow="1" w:lastRow="0" w:firstColumn="0" w:lastColumn="0" w:oddVBand="0" w:evenVBand="0" w:oddHBand="0" w:evenHBand="0" w:firstRowFirstColumn="0" w:firstRowLastColumn="0" w:lastRowFirstColumn="0" w:lastRowLastColumn="0"/>
+              <w:rPr>
+                <w:rFonts w:ascii="Arial" w:hAnsi="Arial" w:cs="Arial"/>
+                <w:b w:val="0"/>
+                <w:sz w:val="24"/>
+              </w:rPr>
+            </w:pPr>
+            <w:r>
+              <w:rPr>
+                <w:rFonts w:ascii="Arial" w:hAnsi="Arial" w:cs="Arial"/>
+                <w:b w:val="0"/>
+                <w:sz w:val="24"/>
+              </w:rPr>
+              <w:t>Salida</w:t>
+            </w:r>
+          </w:p>
+        </w:tc>
+        <w:tc>
+          <w:tcPr>
+            <w:tcW w:w="1705" w:type="dxa"/>
+            <w:vAlign w:val="center"/>
+          </w:tcPr>
+          <w:p>
+            <w:pPr>
+              <w:jc w:val="center"/>
+              <w:cnfStyle w:val="100000000000" w:firstRow="1" w:lastRow="0" w:firstColumn="0" w:lastColumn="0" w:oddVBand="0" w:evenVBand="0" w:oddHBand="0" w:evenHBand="0" w:firstRowFirstColumn="0" w:firstRowLastColumn="0" w:lastRowFirstColumn="0" w:lastRowLastColumn="0"/>
+              <w:rPr>
+                <w:rFonts w:ascii="Arial" w:hAnsi="Arial" w:cs="Arial"/>
+                <w:b w:val="0"/>
+                <w:sz w:val="24"/>
+              </w:rPr>
+            </w:pPr>
+            <w:r>
+              <w:rPr>
+                <w:rFonts w:ascii="Arial" w:hAnsi="Arial" w:cs="Arial"/>
+                <w:b w:val="0"/>
+                <w:sz w:val="24"/>
+              </w:rPr>
+              <w:t>Descripción</w:t>
+            </w:r>
+          </w:p>
+        </w:tc>
+        <w:tc>
+          <w:tcPr>
+            <w:tcW w:w="1439" w:type="dxa"/>
+            <w:vAlign w:val="center"/>
+          </w:tcPr>
+          <w:p>
+            <w:pPr>
+              <w:jc w:val="center"/>
+              <w:cnfStyle w:val="100000000000" w:firstRow="1" w:lastRow="0" w:firstColumn="0" w:lastColumn="0" w:oddVBand="0" w:evenVBand="0" w:oddHBand="0" w:evenHBand="0" w:firstRowFirstColumn="0" w:firstRowLastColumn="0" w:lastRowFirstColumn="0" w:lastRowLastColumn="0"/>
+              <w:rPr>
+                <w:rFonts w:ascii="Arial" w:hAnsi="Arial" w:cs="Arial"/>
+                <w:b w:val="0"/>
+                <w:sz w:val="24"/>
+              </w:rPr>
+            </w:pPr>
+            <w:r>
+              <w:rPr>
+                <w:rFonts w:ascii="Arial" w:hAnsi="Arial" w:cs="Arial"/>
+                <w:b w:val="0"/>
+                <w:sz w:val="24"/>
+              </w:rPr>
+              <w:t>Nombre del Método</w:t>
+            </w:r>
+          </w:p>
+        </w:tc>
+        <w:tc>
+          <w:tcPr>
+            <w:tcW w:w="1410" w:type="dxa"/>
+            <w:vAlign w:val="center"/>
+          </w:tcPr>
+          <w:p>
+            <w:pPr>
+              <w:jc w:val="center"/>
+              <w:cnfStyle w:val="100000000000" w:firstRow="1" w:lastRow="0" w:firstColumn="0" w:lastColumn="0" w:oddVBand="0" w:evenVBand="0" w:oddHBand="0" w:evenHBand="0" w:firstRowFirstColumn="0" w:firstRowLastColumn="0" w:lastRowFirstColumn="0" w:lastRowLastColumn="0"/>
+              <w:rPr>
+                <w:rFonts w:ascii="Arial" w:hAnsi="Arial" w:cs="Arial"/>
+                <w:b w:val="0"/>
+                <w:sz w:val="24"/>
+              </w:rPr>
+            </w:pPr>
+            <w:r>
+              <w:rPr>
+                <w:rFonts w:ascii="Arial" w:hAnsi="Arial" w:cs="Arial"/>
+                <w:b w:val="0"/>
+                <w:sz w:val="24"/>
+              </w:rPr>
+              <w:t>Clase</w:t>
+            </w:r>
+          </w:p>
+        </w:tc>
+        <w:tc>
+          <w:tcPr>
+            <w:tcW w:w="1489" w:type="dxa"/>
+            <w:vAlign w:val="center"/>
+          </w:tcPr>
+          <w:p>
+            <w:pPr>
+              <w:jc w:val="center"/>
+              <w:cnfStyle w:val="100000000000" w:firstRow="1" w:lastRow="0" w:firstColumn="0" w:lastColumn="0" w:oddVBand="0" w:evenVBand="0" w:oddHBand="0" w:evenHBand="0" w:firstRowFirstColumn="0" w:firstRowLastColumn="0" w:lastRowFirstColumn="0" w:lastRowLastColumn="0"/>
+              <w:rPr>
+                <w:rFonts w:ascii="Arial" w:hAnsi="Arial" w:cs="Arial"/>
+                <w:b w:val="0"/>
+                <w:sz w:val="24"/>
+              </w:rPr>
+            </w:pPr>
+            <w:r>
+              <w:rPr>
+                <w:rFonts w:ascii="Arial" w:hAnsi="Arial" w:cs="Arial"/>
+                <w:b w:val="0"/>
+                <w:sz w:val="24"/>
+              </w:rPr>
+              <w:t>Escenario</w:t>
+            </w:r>
+          </w:p>
+        </w:tc>
+      </w:tr>
+      <w:tr>
+        <w:trPr>
+          <w:cnfStyle w:val="000000100000" w:firstRow="0" w:lastRow="0" w:firstColumn="0" w:lastColumn="0" w:oddVBand="0" w:evenVBand="0" w:oddHBand="1" w:evenHBand="0" w:firstRowFirstColumn="0" w:firstRowLastColumn="0" w:lastRowFirstColumn="0" w:lastRowLastColumn="0"/>
+          <w:trHeight w:val="173"/>
+        </w:trPr>
+        <w:tc>
+          <w:tcPr>
+            <w:cnfStyle w:val="001000000000" w:firstRow="0" w:lastRow="0" w:firstColumn="1" w:lastColumn="0" w:oddVBand="0" w:evenVBand="0" w:oddHBand="0" w:evenHBand="0" w:firstRowFirstColumn="0" w:firstRowLastColumn="0" w:lastRowFirstColumn="0" w:lastRowLastColumn="0"/>
+            <w:tcW w:w="1439" w:type="dxa"/>
+          </w:tcPr>
+          <w:p>
+            <w:pPr>
+              <w:jc w:val="center"/>
+              <w:rPr>
+                <w:rFonts w:ascii="Arial" w:hAnsi="Arial" w:cs="Arial"/>
+                <w:b w:val="0"/>
+                <w:sz w:val="24"/>
+              </w:rPr>
+            </w:pPr>
+          </w:p>
+        </w:tc>
+        <w:tc>
+          <w:tcPr>
+            <w:tcW w:w="1417" w:type="dxa"/>
+          </w:tcPr>
+          <w:p>
+            <w:pPr>
+              <w:jc w:val="center"/>
+              <w:cnfStyle w:val="000000100000" w:firstRow="0" w:lastRow="0" w:firstColumn="0" w:lastColumn="0" w:oddVBand="0" w:evenVBand="0" w:oddHBand="1" w:evenHBand="0" w:firstRowFirstColumn="0" w:firstRowLastColumn="0" w:lastRowFirstColumn="0" w:lastRowLastColumn="0"/>
+              <w:rPr>
+                <w:rFonts w:ascii="Arial" w:hAnsi="Arial" w:cs="Arial"/>
+                <w:b/>
+                <w:sz w:val="24"/>
+              </w:rPr>
+            </w:pPr>
+            <w:r>
+              <w:rPr>
+                <w:rFonts w:ascii="Arial" w:hAnsi="Arial" w:cs="Arial"/>
+                <w:b/>
+                <w:sz w:val="24"/>
+              </w:rPr>
+              <w:t>true</w:t>
+            </w:r>
+          </w:p>
+        </w:tc>
+        <w:tc>
+          <w:tcPr>
+            <w:tcW w:w="1705" w:type="dxa"/>
+            <w:vMerge w:val="restart"/>
+          </w:tcPr>
+          <w:p>
+            <w:pPr>
+              <w:jc w:val="center"/>
+              <w:cnfStyle w:val="000000100000" w:firstRow="0" w:lastRow="0" w:firstColumn="0" w:lastColumn="0" w:oddVBand="0" w:evenVBand="0" w:oddHBand="1" w:evenHBand="0" w:firstRowFirstColumn="0" w:firstRowLastColumn="0" w:lastRowFirstColumn="0" w:lastRowLastColumn="0"/>
+              <w:rPr>
+                <w:rFonts w:ascii="Arial" w:hAnsi="Arial" w:cs="Arial"/>
+                <w:sz w:val="24"/>
+              </w:rPr>
+            </w:pPr>
+            <w:r>
+              <w:rPr>
+                <w:rFonts w:ascii="Arial" w:hAnsi="Arial" w:cs="Arial"/>
+                <w:sz w:val="24"/>
+              </w:rPr>
+              <w:t>El método retorna true cuando</w:t>
+            </w:r>
+            <w:r>
+              <w:rPr>
+                <w:rFonts w:ascii="Arial" w:hAnsi="Arial" w:cs="Arial"/>
+                <w:sz w:val="24"/>
+              </w:rPr>
+              <w:br/>
+              <w:t>retorta false, en caso contrario.</w:t>
+            </w:r>
+          </w:p>
+        </w:tc>
+        <w:tc>
+          <w:tcPr>
+            <w:tcW w:w="1439" w:type="dxa"/>
+            <w:vMerge w:val="restart"/>
+          </w:tcPr>
+          <w:p>
+            <w:pPr>
+              <w:jc w:val="center"/>
+              <w:cnfStyle w:val="000000100000" w:firstRow="0" w:lastRow="0" w:firstColumn="0" w:lastColumn="0" w:oddVBand="0" w:evenVBand="0" w:oddHBand="1" w:evenHBand="0" w:firstRowFirstColumn="0" w:firstRowLastColumn="0" w:lastRowFirstColumn="0" w:lastRowLastColumn="0"/>
+              <w:rPr>
+                <w:rFonts w:ascii="Arial" w:hAnsi="Arial" w:cs="Arial"/>
+                <w:b/>
+                <w:sz w:val="24"/>
+              </w:rPr>
+            </w:pPr>
+          </w:p>
+        </w:tc>
+        <w:tc>
+          <w:tcPr>
+            <w:tcW w:w="1410" w:type="dxa"/>
+            <w:vMerge w:val="restart"/>
+          </w:tcPr>
+          <w:p>
+            <w:pPr>
+              <w:jc w:val="center"/>
+              <w:cnfStyle w:val="000000100000" w:firstRow="0" w:lastRow="0" w:firstColumn="0" w:lastColumn="0" w:oddVBand="0" w:evenVBand="0" w:oddHBand="1" w:evenHBand="0" w:firstRowFirstColumn="0" w:firstRowLastColumn="0" w:lastRowFirstColumn="0" w:lastRowLastColumn="0"/>
+              <w:rPr>
+                <w:rFonts w:ascii="Arial" w:hAnsi="Arial" w:cs="Arial"/>
+                <w:b/>
+                <w:sz w:val="24"/>
+              </w:rPr>
+            </w:pPr>
+          </w:p>
+        </w:tc>
+        <w:tc>
+          <w:tcPr>
+            <w:tcW w:w="1489" w:type="dxa"/>
+            <w:vMerge w:val="restart"/>
+          </w:tcPr>
+          <w:p>
+            <w:pPr>
+              <w:jc w:val="center"/>
+              <w:cnfStyle w:val="000000100000" w:firstRow="0" w:lastRow="0" w:firstColumn="0" w:lastColumn="0" w:oddVBand="0" w:evenVBand="0" w:oddHBand="1" w:evenHBand="0" w:firstRowFirstColumn="0" w:firstRowLastColumn="0" w:lastRowFirstColumn="0" w:lastRowLastColumn="0"/>
+              <w:rPr>
+                <w:rFonts w:ascii="Arial" w:hAnsi="Arial" w:cs="Arial"/>
+                <w:b/>
+                <w:sz w:val="24"/>
+              </w:rPr>
+            </w:pPr>
+          </w:p>
+        </w:tc>
+      </w:tr>
+      <w:tr>
+        <w:trPr>
+          <w:trHeight w:val="172"/>
+        </w:trPr>
+        <w:tc>
+          <w:tcPr>
+            <w:cnfStyle w:val="001000000000" w:firstRow="0" w:lastRow="0" w:firstColumn="1" w:lastColumn="0" w:oddVBand="0" w:evenVBand="0" w:oddHBand="0" w:evenHBand="0" w:firstRowFirstColumn="0" w:firstRowLastColumn="0" w:lastRowFirstColumn="0" w:lastRowLastColumn="0"/>
+            <w:tcW w:w="1439" w:type="dxa"/>
+            <w:shd w:val="clear" w:color="auto" w:fill="CCCCCC" w:themeFill="text1" w:themeFillTint="33"/>
+          </w:tcPr>
+          <w:p>
+            <w:pPr>
+              <w:jc w:val="center"/>
+              <w:rPr>
+                <w:rFonts w:ascii="Arial" w:hAnsi="Arial" w:cs="Arial"/>
+                <w:b w:val="0"/>
+                <w:sz w:val="24"/>
+              </w:rPr>
+            </w:pPr>
+          </w:p>
+        </w:tc>
+        <w:tc>
+          <w:tcPr>
+            <w:tcW w:w="1417" w:type="dxa"/>
+            <w:shd w:val="clear" w:color="auto" w:fill="CCCCCC" w:themeFill="text1" w:themeFillTint="33"/>
+          </w:tcPr>
+          <w:p>
+            <w:pPr>
+              <w:jc w:val="center"/>
+              <w:cnfStyle w:val="000000000000" w:firstRow="0" w:lastRow="0" w:firstColumn="0" w:lastColumn="0" w:oddVBand="0" w:evenVBand="0" w:oddHBand="0" w:evenHBand="0" w:firstRowFirstColumn="0" w:firstRowLastColumn="0" w:lastRowFirstColumn="0" w:lastRowLastColumn="0"/>
+              <w:rPr>
+                <w:rFonts w:ascii="Arial" w:hAnsi="Arial" w:cs="Arial"/>
+                <w:b/>
+                <w:sz w:val="24"/>
+              </w:rPr>
+            </w:pPr>
+            <w:r>
+              <w:rPr>
+                <w:rFonts w:ascii="Arial" w:hAnsi="Arial" w:cs="Arial"/>
+                <w:b/>
+                <w:sz w:val="24"/>
+              </w:rPr>
+              <w:t>False</w:t>
+            </w:r>
+          </w:p>
+        </w:tc>
+        <w:tc>
+          <w:tcPr>
+            <w:tcW w:w="1705" w:type="dxa"/>
+            <w:vMerge/>
+            <w:shd w:val="clear" w:color="auto" w:fill="CCCCCC" w:themeFill="text1" w:themeFillTint="33"/>
+          </w:tcPr>
+          <w:p>
+            <w:pPr>
+              <w:jc w:val="center"/>
+              <w:cnfStyle w:val="000000000000" w:firstRow="0" w:lastRow="0" w:firstColumn="0" w:lastColumn="0" w:oddVBand="0" w:evenVBand="0" w:oddHBand="0" w:evenHBand="0" w:firstRowFirstColumn="0" w:firstRowLastColumn="0" w:lastRowFirstColumn="0" w:lastRowLastColumn="0"/>
+              <w:rPr>
+                <w:rFonts w:ascii="Arial" w:hAnsi="Arial" w:cs="Arial"/>
+                <w:b/>
+                <w:sz w:val="24"/>
+              </w:rPr>
+            </w:pPr>
+          </w:p>
+        </w:tc>
+        <w:tc>
+          <w:tcPr>
+            <w:tcW w:w="1439" w:type="dxa"/>
+            <w:vMerge/>
+            <w:shd w:val="clear" w:color="auto" w:fill="CCCCCC" w:themeFill="text1" w:themeFillTint="33"/>
+          </w:tcPr>
+          <w:p>
+            <w:pPr>
+              <w:jc w:val="center"/>
+              <w:cnfStyle w:val="000000000000" w:firstRow="0" w:lastRow="0" w:firstColumn="0" w:lastColumn="0" w:oddVBand="0" w:evenVBand="0" w:oddHBand="0" w:evenHBand="0" w:firstRowFirstColumn="0" w:firstRowLastColumn="0" w:lastRowFirstColumn="0" w:lastRowLastColumn="0"/>
+              <w:rPr>
+                <w:rFonts w:ascii="Arial" w:hAnsi="Arial" w:cs="Arial"/>
+                <w:b/>
+                <w:sz w:val="24"/>
+              </w:rPr>
+            </w:pPr>
+          </w:p>
+        </w:tc>
+        <w:tc>
+          <w:tcPr>
+            <w:tcW w:w="1410" w:type="dxa"/>
+            <w:vMerge/>
+            <w:shd w:val="clear" w:color="auto" w:fill="CCCCCC" w:themeFill="text1" w:themeFillTint="33"/>
+          </w:tcPr>
+          <w:p>
+            <w:pPr>
+              <w:jc w:val="center"/>
+              <w:cnfStyle w:val="000000000000" w:firstRow="0" w:lastRow="0" w:firstColumn="0" w:lastColumn="0" w:oddVBand="0" w:evenVBand="0" w:oddHBand="0" w:evenHBand="0" w:firstRowFirstColumn="0" w:firstRowLastColumn="0" w:lastRowFirstColumn="0" w:lastRowLastColumn="0"/>
+              <w:rPr>
+                <w:rFonts w:ascii="Arial" w:hAnsi="Arial" w:cs="Arial"/>
+                <w:b/>
+                <w:sz w:val="24"/>
+              </w:rPr>
+            </w:pPr>
+          </w:p>
+        </w:tc>
+        <w:tc>
+          <w:tcPr>
+            <w:tcW w:w="1489" w:type="dxa"/>
+            <w:vMerge/>
+            <w:shd w:val="clear" w:color="auto" w:fill="CCCCCC" w:themeFill="text1" w:themeFillTint="33"/>
+          </w:tcPr>
+          <w:p>
+            <w:pPr>
+              <w:jc w:val="center"/>
+              <w:cnfStyle w:val="000000000000" w:firstRow="0" w:lastRow="0" w:firstColumn="0" w:lastColumn="0" w:oddVBand="0" w:evenVBand="0" w:oddHBand="0" w:evenHBand="0" w:firstRowFirstColumn="0" w:firstRowLastColumn="0" w:lastRowFirstColumn="0" w:lastRowLastColumn="0"/>
+              <w:rPr>
+                <w:rFonts w:ascii="Arial" w:hAnsi="Arial" w:cs="Arial"/>
+                <w:b/>
+                <w:sz w:val="24"/>
+              </w:rPr>
+            </w:pPr>
+          </w:p>
+        </w:tc>
+      </w:tr>
+      <w:tr>
+        <w:trPr>
+          <w:cnfStyle w:val="000000100000" w:firstRow="0" w:lastRow="0" w:firstColumn="0" w:lastColumn="0" w:oddVBand="0" w:evenVBand="0" w:oddHBand="1" w:evenHBand="0" w:firstRowFirstColumn="0" w:firstRowLastColumn="0" w:lastRowFirstColumn="0" w:lastRowLastColumn="0"/>
+          <w:trHeight w:val="338"/>
+        </w:trPr>
+        <w:tc>
+          <w:tcPr>
+            <w:cnfStyle w:val="001000000000" w:firstRow="0" w:lastRow="0" w:firstColumn="1" w:lastColumn="0" w:oddVBand="0" w:evenVBand="0" w:oddHBand="0" w:evenHBand="0" w:firstRowFirstColumn="0" w:firstRowLastColumn="0" w:lastRowFirstColumn="0" w:lastRowLastColumn="0"/>
+            <w:tcW w:w="1439" w:type="dxa"/>
+          </w:tcPr>
+          <w:p>
+            <w:pPr>
+              <w:jc w:val="center"/>
+              <w:rPr>
+                <w:rFonts w:ascii="Arial" w:hAnsi="Arial" w:cs="Arial"/>
+                <w:b w:val="0"/>
+                <w:sz w:val="24"/>
+              </w:rPr>
+            </w:pPr>
+          </w:p>
+        </w:tc>
+        <w:tc>
+          <w:tcPr>
+            <w:tcW w:w="1417" w:type="dxa"/>
+          </w:tcPr>
+          <w:p>
+            <w:pPr>
+              <w:jc w:val="center"/>
+              <w:cnfStyle w:val="000000100000" w:firstRow="0" w:lastRow="0" w:firstColumn="0" w:lastColumn="0" w:oddVBand="0" w:evenVBand="0" w:oddHBand="1" w:evenHBand="0" w:firstRowFirstColumn="0" w:firstRowLastColumn="0" w:lastRowFirstColumn="0" w:lastRowLastColumn="0"/>
+              <w:rPr>
+                <w:rFonts w:ascii="Arial" w:hAnsi="Arial" w:cs="Arial"/>
+                <w:b/>
+                <w:sz w:val="24"/>
+              </w:rPr>
+            </w:pPr>
+          </w:p>
+        </w:tc>
+        <w:tc>
+          <w:tcPr>
+            <w:tcW w:w="1705" w:type="dxa"/>
+          </w:tcPr>
+          <w:p>
+            <w:pPr>
+              <w:jc w:val="center"/>
+              <w:cnfStyle w:val="000000100000" w:firstRow="0" w:lastRow="0" w:firstColumn="0" w:lastColumn="0" w:oddVBand="0" w:evenVBand="0" w:oddHBand="1" w:evenHBand="0" w:firstRowFirstColumn="0" w:firstRowLastColumn="0" w:lastRowFirstColumn="0" w:lastRowLastColumn="0"/>
+              <w:rPr>
+                <w:rFonts w:ascii="Arial" w:hAnsi="Arial" w:cs="Arial"/>
+                <w:b/>
+                <w:sz w:val="24"/>
+              </w:rPr>
+            </w:pPr>
+          </w:p>
+        </w:tc>
+        <w:tc>
+          <w:tcPr>
+            <w:tcW w:w="1439" w:type="dxa"/>
+          </w:tcPr>
+          <w:p>
+            <w:pPr>
+              <w:jc w:val="center"/>
+              <w:cnfStyle w:val="000000100000" w:firstRow="0" w:lastRow="0" w:firstColumn="0" w:lastColumn="0" w:oddVBand="0" w:evenVBand="0" w:oddHBand="1" w:evenHBand="0" w:firstRowFirstColumn="0" w:firstRowLastColumn="0" w:lastRowFirstColumn="0" w:lastRowLastColumn="0"/>
+              <w:rPr>
+                <w:rFonts w:ascii="Arial" w:hAnsi="Arial" w:cs="Arial"/>
+                <w:b/>
+                <w:sz w:val="24"/>
+              </w:rPr>
+            </w:pPr>
+          </w:p>
+        </w:tc>
+        <w:tc>
+          <w:tcPr>
+            <w:tcW w:w="1410" w:type="dxa"/>
+          </w:tcPr>
+          <w:p>
+            <w:pPr>
+              <w:jc w:val="center"/>
+              <w:cnfStyle w:val="000000100000" w:firstRow="0" w:lastRow="0" w:firstColumn="0" w:lastColumn="0" w:oddVBand="0" w:evenVBand="0" w:oddHBand="1" w:evenHBand="0" w:firstRowFirstColumn="0" w:firstRowLastColumn="0" w:lastRowFirstColumn="0" w:lastRowLastColumn="0"/>
+              <w:rPr>
+                <w:rFonts w:ascii="Arial" w:hAnsi="Arial" w:cs="Arial"/>
+                <w:b/>
+                <w:sz w:val="24"/>
+              </w:rPr>
+            </w:pPr>
+          </w:p>
+        </w:tc>
+        <w:tc>
+          <w:tcPr>
+            <w:tcW w:w="1489" w:type="dxa"/>
+          </w:tcPr>
+          <w:p>
+            <w:pPr>
+              <w:jc w:val="center"/>
+              <w:cnfStyle w:val="000000100000" w:firstRow="0" w:lastRow="0" w:firstColumn="0" w:lastColumn="0" w:oddVBand="0" w:evenVBand="0" w:oddHBand="1" w:evenHBand="0" w:firstRowFirstColumn="0" w:firstRowLastColumn="0" w:lastRowFirstColumn="0" w:lastRowLastColumn="0"/>
+              <w:rPr>
+                <w:rFonts w:ascii="Arial" w:hAnsi="Arial" w:cs="Arial"/>
+                <w:b/>
+                <w:sz w:val="24"/>
+              </w:rPr>
+            </w:pPr>
+          </w:p>
+        </w:tc>
+      </w:tr>
+      <w:tr>
+        <w:trPr>
+          <w:trHeight w:val="338"/>
+        </w:trPr>
+        <w:tc>
+          <w:tcPr>
+            <w:cnfStyle w:val="001000000000" w:firstRow="0" w:lastRow="0" w:firstColumn="1" w:lastColumn="0" w:oddVBand="0" w:evenVBand="0" w:oddHBand="0" w:evenHBand="0" w:firstRowFirstColumn="0" w:firstRowLastColumn="0" w:lastRowFirstColumn="0" w:lastRowLastColumn="0"/>
+            <w:tcW w:w="1439" w:type="dxa"/>
+          </w:tcPr>
+          <w:p>
+            <w:pPr>
+              <w:jc w:val="center"/>
+              <w:rPr>
+                <w:rFonts w:ascii="Arial" w:hAnsi="Arial" w:cs="Arial"/>
+                <w:b w:val="0"/>
+                <w:sz w:val="24"/>
+              </w:rPr>
+            </w:pPr>
+          </w:p>
+        </w:tc>
+        <w:tc>
+          <w:tcPr>
+            <w:tcW w:w="1417" w:type="dxa"/>
+          </w:tcPr>
+          <w:p>
+            <w:pPr>
+              <w:jc w:val="center"/>
+              <w:cnfStyle w:val="000000000000" w:firstRow="0" w:lastRow="0" w:firstColumn="0" w:lastColumn="0" w:oddVBand="0" w:evenVBand="0" w:oddHBand="0" w:evenHBand="0" w:firstRowFirstColumn="0" w:firstRowLastColumn="0" w:lastRowFirstColumn="0" w:lastRowLastColumn="0"/>
+              <w:rPr>
+                <w:rFonts w:ascii="Arial" w:hAnsi="Arial" w:cs="Arial"/>
+                <w:b/>
+                <w:sz w:val="24"/>
+              </w:rPr>
+            </w:pPr>
+          </w:p>
+        </w:tc>
+        <w:tc>
+          <w:tcPr>
+            <w:tcW w:w="1705" w:type="dxa"/>
+          </w:tcPr>
+          <w:p>
+            <w:pPr>
+              <w:jc w:val="center"/>
+              <w:cnfStyle w:val="000000000000" w:firstRow="0" w:lastRow="0" w:firstColumn="0" w:lastColumn="0" w:oddVBand="0" w:evenVBand="0" w:oddHBand="0" w:evenHBand="0" w:firstRowFirstColumn="0" w:firstRowLastColumn="0" w:lastRowFirstColumn="0" w:lastRowLastColumn="0"/>
+              <w:rPr>
+                <w:rFonts w:ascii="Arial" w:hAnsi="Arial" w:cs="Arial"/>
+                <w:b/>
+                <w:sz w:val="24"/>
+              </w:rPr>
+            </w:pPr>
+          </w:p>
+        </w:tc>
+        <w:tc>
+          <w:tcPr>
+            <w:tcW w:w="1439" w:type="dxa"/>
+          </w:tcPr>
+          <w:p>
+            <w:pPr>
+              <w:jc w:val="center"/>
+              <w:cnfStyle w:val="000000000000" w:firstRow="0" w:lastRow="0" w:firstColumn="0" w:lastColumn="0" w:oddVBand="0" w:evenVBand="0" w:oddHBand="0" w:evenHBand="0" w:firstRowFirstColumn="0" w:firstRowLastColumn="0" w:lastRowFirstColumn="0" w:lastRowLastColumn="0"/>
+              <w:rPr>
+                <w:rFonts w:ascii="Arial" w:hAnsi="Arial" w:cs="Arial"/>
+                <w:b/>
+                <w:sz w:val="24"/>
+              </w:rPr>
+            </w:pPr>
+          </w:p>
+        </w:tc>
+        <w:tc>
+          <w:tcPr>
+            <w:tcW w:w="1410" w:type="dxa"/>
+          </w:tcPr>
+          <w:p>
+            <w:pPr>
+              <w:jc w:val="center"/>
+              <w:cnfStyle w:val="000000000000" w:firstRow="0" w:lastRow="0" w:firstColumn="0" w:lastColumn="0" w:oddVBand="0" w:evenVBand="0" w:oddHBand="0" w:evenHBand="0" w:firstRowFirstColumn="0" w:firstRowLastColumn="0" w:lastRowFirstColumn="0" w:lastRowLastColumn="0"/>
+              <w:rPr>
+                <w:rFonts w:ascii="Arial" w:hAnsi="Arial" w:cs="Arial"/>
+                <w:b/>
+                <w:sz w:val="24"/>
+              </w:rPr>
+            </w:pPr>
+          </w:p>
+        </w:tc>
+        <w:tc>
+          <w:tcPr>
+            <w:tcW w:w="1489" w:type="dxa"/>
+          </w:tcPr>
+          <w:p>
+            <w:pPr>
+              <w:jc w:val="center"/>
+              <w:cnfStyle w:val="000000000000" w:firstRow="0" w:lastRow="0" w:firstColumn="0" w:lastColumn="0" w:oddVBand="0" w:evenVBand="0" w:oddHBand="0" w:evenHBand="0" w:firstRowFirstColumn="0" w:firstRowLastColumn="0" w:lastRowFirstColumn="0" w:lastRowLastColumn="0"/>
+              <w:rPr>
+                <w:rFonts w:ascii="Arial" w:hAnsi="Arial" w:cs="Arial"/>
+                <w:b/>
+                <w:sz w:val="24"/>
+              </w:rPr>
+            </w:pPr>
+          </w:p>
+        </w:tc>
+      </w:tr>
+      <w:tr>
+        <w:trPr>
+          <w:cnfStyle w:val="000000100000" w:firstRow="0" w:lastRow="0" w:firstColumn="0" w:lastColumn="0" w:oddVBand="0" w:evenVBand="0" w:oddHBand="1" w:evenHBand="0" w:firstRowFirstColumn="0" w:firstRowLastColumn="0" w:lastRowFirstColumn="0" w:lastRowLastColumn="0"/>
+          <w:trHeight w:val="338"/>
+        </w:trPr>
+        <w:tc>
+          <w:tcPr>
+            <w:cnfStyle w:val="001000000000" w:firstRow="0" w:lastRow="0" w:firstColumn="1" w:lastColumn="0" w:oddVBand="0" w:evenVBand="0" w:oddHBand="0" w:evenHBand="0" w:firstRowFirstColumn="0" w:firstRowLastColumn="0" w:lastRowFirstColumn="0" w:lastRowLastColumn="0"/>
+            <w:tcW w:w="1439" w:type="dxa"/>
+          </w:tcPr>
+          <w:p>
+            <w:pPr>
+              <w:jc w:val="center"/>
+              <w:rPr>
+                <w:rFonts w:ascii="Arial" w:hAnsi="Arial" w:cs="Arial"/>
+                <w:b w:val="0"/>
+                <w:sz w:val="24"/>
+              </w:rPr>
+            </w:pPr>
+          </w:p>
+        </w:tc>
+        <w:tc>
+          <w:tcPr>
+            <w:tcW w:w="1417" w:type="dxa"/>
+          </w:tcPr>
+          <w:p>
+            <w:pPr>
+              <w:jc w:val="center"/>
+              <w:cnfStyle w:val="000000100000" w:firstRow="0" w:lastRow="0" w:firstColumn="0" w:lastColumn="0" w:oddVBand="0" w:evenVBand="0" w:oddHBand="1" w:evenHBand="0" w:firstRowFirstColumn="0" w:firstRowLastColumn="0" w:lastRowFirstColumn="0" w:lastRowLastColumn="0"/>
+              <w:rPr>
+                <w:rFonts w:ascii="Arial" w:hAnsi="Arial" w:cs="Arial"/>
+                <w:b/>
+                <w:sz w:val="24"/>
+              </w:rPr>
+            </w:pPr>
+          </w:p>
+        </w:tc>
+        <w:tc>
+          <w:tcPr>
+            <w:tcW w:w="1705" w:type="dxa"/>
+          </w:tcPr>
+          <w:p>
+            <w:pPr>
+              <w:jc w:val="center"/>
+              <w:cnfStyle w:val="000000100000" w:firstRow="0" w:lastRow="0" w:firstColumn="0" w:lastColumn="0" w:oddVBand="0" w:evenVBand="0" w:oddHBand="1" w:evenHBand="0" w:firstRowFirstColumn="0" w:firstRowLastColumn="0" w:lastRowFirstColumn="0" w:lastRowLastColumn="0"/>
+              <w:rPr>
+                <w:rFonts w:ascii="Arial" w:hAnsi="Arial" w:cs="Arial"/>
+                <w:b/>
+                <w:sz w:val="24"/>
+              </w:rPr>
+            </w:pPr>
+          </w:p>
+        </w:tc>
+        <w:tc>
+          <w:tcPr>
+            <w:tcW w:w="1439" w:type="dxa"/>
+          </w:tcPr>
+          <w:p>
+            <w:pPr>
+              <w:jc w:val="center"/>
+              <w:cnfStyle w:val="000000100000" w:firstRow="0" w:lastRow="0" w:firstColumn="0" w:lastColumn="0" w:oddVBand="0" w:evenVBand="0" w:oddHBand="1" w:evenHBand="0" w:firstRowFirstColumn="0" w:firstRowLastColumn="0" w:lastRowFirstColumn="0" w:lastRowLastColumn="0"/>
+              <w:rPr>
+                <w:rFonts w:ascii="Arial" w:hAnsi="Arial" w:cs="Arial"/>
+                <w:b/>
+                <w:sz w:val="24"/>
+              </w:rPr>
+            </w:pPr>
+          </w:p>
+        </w:tc>
+        <w:tc>
+          <w:tcPr>
+            <w:tcW w:w="1410" w:type="dxa"/>
+          </w:tcPr>
+          <w:p>
+            <w:pPr>
+              <w:jc w:val="center"/>
+              <w:cnfStyle w:val="000000100000" w:firstRow="0" w:lastRow="0" w:firstColumn="0" w:lastColumn="0" w:oddVBand="0" w:evenVBand="0" w:oddHBand="1" w:evenHBand="0" w:firstRowFirstColumn="0" w:firstRowLastColumn="0" w:lastRowFirstColumn="0" w:lastRowLastColumn="0"/>
+              <w:rPr>
+                <w:rFonts w:ascii="Arial" w:hAnsi="Arial" w:cs="Arial"/>
+                <w:b/>
+                <w:sz w:val="24"/>
+              </w:rPr>
+            </w:pPr>
+          </w:p>
+        </w:tc>
+        <w:tc>
+          <w:tcPr>
+            <w:tcW w:w="1489" w:type="dxa"/>
+          </w:tcPr>
+          <w:p>
+            <w:pPr>
+              <w:jc w:val="center"/>
+              <w:cnfStyle w:val="000000100000" w:firstRow="0" w:lastRow="0" w:firstColumn="0" w:lastColumn="0" w:oddVBand="0" w:evenVBand="0" w:oddHBand="1" w:evenHBand="0" w:firstRowFirstColumn="0" w:firstRowLastColumn="0" w:lastRowFirstColumn="0" w:lastRowLastColumn="0"/>
+              <w:rPr>
+                <w:rFonts w:ascii="Arial" w:hAnsi="Arial" w:cs="Arial"/>
+                <w:b/>
+                <w:sz w:val="24"/>
+              </w:rPr>
+            </w:pPr>
+          </w:p>
+        </w:tc>
+      </w:tr>
+      <w:tr>
+        <w:trPr>
+          <w:trHeight w:val="338"/>
+        </w:trPr>
+        <w:tc>
+          <w:tcPr>
+            <w:cnfStyle w:val="001000000000" w:firstRow="0" w:lastRow="0" w:firstColumn="1" w:lastColumn="0" w:oddVBand="0" w:evenVBand="0" w:oddHBand="0" w:evenHBand="0" w:firstRowFirstColumn="0" w:firstRowLastColumn="0" w:lastRowFirstColumn="0" w:lastRowLastColumn="0"/>
+            <w:tcW w:w="1439" w:type="dxa"/>
+          </w:tcPr>
+          <w:p>
+            <w:pPr>
+              <w:jc w:val="center"/>
+              <w:rPr>
+                <w:rFonts w:ascii="Arial" w:hAnsi="Arial" w:cs="Arial"/>
+                <w:b w:val="0"/>
+                <w:sz w:val="24"/>
+              </w:rPr>
+            </w:pPr>
+          </w:p>
+        </w:tc>
+        <w:tc>
+          <w:tcPr>
+            <w:tcW w:w="1417" w:type="dxa"/>
+          </w:tcPr>
+          <w:p>
+            <w:pPr>
+              <w:jc w:val="center"/>
+              <w:cnfStyle w:val="000000000000" w:firstRow="0" w:lastRow="0" w:firstColumn="0" w:lastColumn="0" w:oddVBand="0" w:evenVBand="0" w:oddHBand="0" w:evenHBand="0" w:firstRowFirstColumn="0" w:firstRowLastColumn="0" w:lastRowFirstColumn="0" w:lastRowLastColumn="0"/>
+              <w:rPr>
+                <w:rFonts w:ascii="Arial" w:hAnsi="Arial" w:cs="Arial"/>
+                <w:b/>
+                <w:sz w:val="24"/>
+              </w:rPr>
+            </w:pPr>
+          </w:p>
+        </w:tc>
+        <w:tc>
+          <w:tcPr>
+            <w:tcW w:w="1705" w:type="dxa"/>
+          </w:tcPr>
+          <w:p>
+            <w:pPr>
+              <w:jc w:val="center"/>
+              <w:cnfStyle w:val="000000000000" w:firstRow="0" w:lastRow="0" w:firstColumn="0" w:lastColumn="0" w:oddVBand="0" w:evenVBand="0" w:oddHBand="0" w:evenHBand="0" w:firstRowFirstColumn="0" w:firstRowLastColumn="0" w:lastRowFirstColumn="0" w:lastRowLastColumn="0"/>
+              <w:rPr>
+                <w:rFonts w:ascii="Arial" w:hAnsi="Arial" w:cs="Arial"/>
+                <w:b/>
+                <w:sz w:val="24"/>
+              </w:rPr>
+            </w:pPr>
+          </w:p>
+        </w:tc>
+        <w:tc>
+          <w:tcPr>
+            <w:tcW w:w="1439" w:type="dxa"/>
+          </w:tcPr>
+          <w:p>
+            <w:pPr>
+              <w:jc w:val="center"/>
+              <w:cnfStyle w:val="000000000000" w:firstRow="0" w:lastRow="0" w:firstColumn="0" w:lastColumn="0" w:oddVBand="0" w:evenVBand="0" w:oddHBand="0" w:evenHBand="0" w:firstRowFirstColumn="0" w:firstRowLastColumn="0" w:lastRowFirstColumn="0" w:lastRowLastColumn="0"/>
+              <w:rPr>
+                <w:rFonts w:ascii="Arial" w:hAnsi="Arial" w:cs="Arial"/>
+                <w:b/>
+                <w:sz w:val="24"/>
+              </w:rPr>
+            </w:pPr>
+          </w:p>
+        </w:tc>
+        <w:tc>
+          <w:tcPr>
+            <w:tcW w:w="1410" w:type="dxa"/>
+          </w:tcPr>
+          <w:p>
+            <w:pPr>
+              <w:jc w:val="center"/>
+              <w:cnfStyle w:val="000000000000" w:firstRow="0" w:lastRow="0" w:firstColumn="0" w:lastColumn="0" w:oddVBand="0" w:evenVBand="0" w:oddHBand="0" w:evenHBand="0" w:firstRowFirstColumn="0" w:firstRowLastColumn="0" w:lastRowFirstColumn="0" w:lastRowLastColumn="0"/>
+              <w:rPr>
+                <w:rFonts w:ascii="Arial" w:hAnsi="Arial" w:cs="Arial"/>
+                <w:b/>
+                <w:sz w:val="24"/>
+              </w:rPr>
+            </w:pPr>
+          </w:p>
+        </w:tc>
+        <w:tc>
+          <w:tcPr>
+            <w:tcW w:w="1489" w:type="dxa"/>
+          </w:tcPr>
+          <w:p>
+            <w:pPr>
+              <w:jc w:val="center"/>
+              <w:cnfStyle w:val="000000000000" w:firstRow="0" w:lastRow="0" w:firstColumn="0" w:lastColumn="0" w:oddVBand="0" w:evenVBand="0" w:oddHBand="0" w:evenHBand="0" w:firstRowFirstColumn="0" w:firstRowLastColumn="0" w:lastRowFirstColumn="0" w:lastRowLastColumn="0"/>
+              <w:rPr>
+                <w:rFonts w:ascii="Arial" w:hAnsi="Arial" w:cs="Arial"/>
+                <w:b/>
+                <w:sz w:val="24"/>
+              </w:rPr>
+            </w:pPr>
+          </w:p>
+        </w:tc>
+      </w:tr>
+      <w:tr>
+        <w:trPr>
+          <w:cnfStyle w:val="000000100000" w:firstRow="0" w:lastRow="0" w:firstColumn="0" w:lastColumn="0" w:oddVBand="0" w:evenVBand="0" w:oddHBand="1" w:evenHBand="0" w:firstRowFirstColumn="0" w:firstRowLastColumn="0" w:lastRowFirstColumn="0" w:lastRowLastColumn="0"/>
+          <w:trHeight w:val="338"/>
+        </w:trPr>
+        <w:tc>
+          <w:tcPr>
+            <w:cnfStyle w:val="001000000000" w:firstRow="0" w:lastRow="0" w:firstColumn="1" w:lastColumn="0" w:oddVBand="0" w:evenVBand="0" w:oddHBand="0" w:evenHBand="0" w:firstRowFirstColumn="0" w:firstRowLastColumn="0" w:lastRowFirstColumn="0" w:lastRowLastColumn="0"/>
+            <w:tcW w:w="1439" w:type="dxa"/>
+          </w:tcPr>
+          <w:p>
+            <w:pPr>
+              <w:jc w:val="center"/>
+              <w:rPr>
+                <w:rFonts w:ascii="Arial" w:hAnsi="Arial" w:cs="Arial"/>
+                <w:b w:val="0"/>
+                <w:sz w:val="24"/>
+              </w:rPr>
+            </w:pPr>
+          </w:p>
+        </w:tc>
+        <w:tc>
+          <w:tcPr>
+            <w:tcW w:w="1417" w:type="dxa"/>
+          </w:tcPr>
+          <w:p>
+            <w:pPr>
+              <w:jc w:val="center"/>
+              <w:cnfStyle w:val="000000100000" w:firstRow="0" w:lastRow="0" w:firstColumn="0" w:lastColumn="0" w:oddVBand="0" w:evenVBand="0" w:oddHBand="1" w:evenHBand="0" w:firstRowFirstColumn="0" w:firstRowLastColumn="0" w:lastRowFirstColumn="0" w:lastRowLastColumn="0"/>
+              <w:rPr>
+                <w:rFonts w:ascii="Arial" w:hAnsi="Arial" w:cs="Arial"/>
+                <w:b/>
+                <w:sz w:val="24"/>
+              </w:rPr>
+            </w:pPr>
+          </w:p>
+        </w:tc>
+        <w:tc>
+          <w:tcPr>
+            <w:tcW w:w="1705" w:type="dxa"/>
+          </w:tcPr>
+          <w:p>
+            <w:pPr>
+              <w:jc w:val="center"/>
+              <w:cnfStyle w:val="000000100000" w:firstRow="0" w:lastRow="0" w:firstColumn="0" w:lastColumn="0" w:oddVBand="0" w:evenVBand="0" w:oddHBand="1" w:evenHBand="0" w:firstRowFirstColumn="0" w:firstRowLastColumn="0" w:lastRowFirstColumn="0" w:lastRowLastColumn="0"/>
+              <w:rPr>
+                <w:rFonts w:ascii="Arial" w:hAnsi="Arial" w:cs="Arial"/>
+                <w:b/>
+                <w:sz w:val="24"/>
+              </w:rPr>
+            </w:pPr>
+          </w:p>
+        </w:tc>
+        <w:tc>
+          <w:tcPr>
+            <w:tcW w:w="1439" w:type="dxa"/>
+          </w:tcPr>
+          <w:p>
+            <w:pPr>
+              <w:jc w:val="center"/>
+              <w:cnfStyle w:val="000000100000" w:firstRow="0" w:lastRow="0" w:firstColumn="0" w:lastColumn="0" w:oddVBand="0" w:evenVBand="0" w:oddHBand="1" w:evenHBand="0" w:firstRowFirstColumn="0" w:firstRowLastColumn="0" w:lastRowFirstColumn="0" w:lastRowLastColumn="0"/>
+              <w:rPr>
+                <w:rFonts w:ascii="Arial" w:hAnsi="Arial" w:cs="Arial"/>
+                <w:b/>
+                <w:sz w:val="24"/>
+              </w:rPr>
+            </w:pPr>
+          </w:p>
+        </w:tc>
+        <w:tc>
+          <w:tcPr>
+            <w:tcW w:w="1410" w:type="dxa"/>
+          </w:tcPr>
+          <w:p>
+            <w:pPr>
+              <w:jc w:val="center"/>
+              <w:cnfStyle w:val="000000100000" w:firstRow="0" w:lastRow="0" w:firstColumn="0" w:lastColumn="0" w:oddVBand="0" w:evenVBand="0" w:oddHBand="1" w:evenHBand="0" w:firstRowFirstColumn="0" w:firstRowLastColumn="0" w:lastRowFirstColumn="0" w:lastRowLastColumn="0"/>
+              <w:rPr>
+                <w:rFonts w:ascii="Arial" w:hAnsi="Arial" w:cs="Arial"/>
+                <w:b/>
+                <w:sz w:val="24"/>
+              </w:rPr>
+            </w:pPr>
+          </w:p>
+        </w:tc>
+        <w:tc>
+          <w:tcPr>
+            <w:tcW w:w="1489" w:type="dxa"/>
+          </w:tcPr>
+          <w:p>
+            <w:pPr>
+              <w:jc w:val="center"/>
+              <w:cnfStyle w:val="000000100000" w:firstRow="0" w:lastRow="0" w:firstColumn="0" w:lastColumn="0" w:oddVBand="0" w:evenVBand="0" w:oddHBand="1" w:evenHBand="0" w:firstRowFirstColumn="0" w:firstRowLastColumn="0" w:lastRowFirstColumn="0" w:lastRowLastColumn="0"/>
+              <w:rPr>
+                <w:rFonts w:ascii="Arial" w:hAnsi="Arial" w:cs="Arial"/>
+                <w:b/>
+                <w:sz w:val="24"/>
+              </w:rPr>
             </w:pPr>
           </w:p>
         </w:tc>
@@ -5086,6 +6108,766 @@
       </w:tblBorders>
     </w:tblPr>
   </w:style>
+  <w:style w:type="table" w:styleId="Tabladecuadrcula4-nfasis2">
+    <w:name w:val="Grid Table 4 Accent 2"/>
+    <w:basedOn w:val="Tablanormal"/>
+    <w:uiPriority w:val="49"/>
+    <w:rsid w:val="00A038F8"/>
+    <w:pPr>
+      <w:spacing w:after="0" w:line="240" w:lineRule="auto"/>
+    </w:pPr>
+    <w:tblPr>
+      <w:tblStyleRowBandSize w:val="1"/>
+      <w:tblStyleColBandSize w:val="1"/>
+      <w:tblBorders>
+        <w:top w:val="single" w:sz="4" w:space="0" w:color="F4B083" w:themeColor="accent2" w:themeTint="99"/>
+        <w:left w:val="single" w:sz="4" w:space="0" w:color="F4B083" w:themeColor="accent2" w:themeTint="99"/>
+        <w:bottom w:val="single" w:sz="4" w:space="0" w:color="F4B083" w:themeColor="accent2" w:themeTint="99"/>
+        <w:right w:val="single" w:sz="4" w:space="0" w:color="F4B083" w:themeColor="accent2" w:themeTint="99"/>
+        <w:insideH w:val="single" w:sz="4" w:space="0" w:color="F4B083" w:themeColor="accent2" w:themeTint="99"/>
+        <w:insideV w:val="single" w:sz="4" w:space="0" w:color="F4B083" w:themeColor="accent2" w:themeTint="99"/>
+      </w:tblBorders>
+    </w:tblPr>
+    <w:tblStylePr w:type="firstRow">
+      <w:rPr>
+        <w:b/>
+        <w:bCs/>
+        <w:color w:val="FFFFFF" w:themeColor="background1"/>
+      </w:rPr>
+      <w:tblPr/>
+      <w:tcPr>
+        <w:tcBorders>
+          <w:top w:val="single" w:sz="4" w:space="0" w:color="ED7D31" w:themeColor="accent2"/>
+          <w:left w:val="single" w:sz="4" w:space="0" w:color="ED7D31" w:themeColor="accent2"/>
+          <w:bottom w:val="single" w:sz="4" w:space="0" w:color="ED7D31" w:themeColor="accent2"/>
+          <w:right w:val="single" w:sz="4" w:space="0" w:color="ED7D31" w:themeColor="accent2"/>
+          <w:insideH w:val="nil"/>
+          <w:insideV w:val="nil"/>
+        </w:tcBorders>
+        <w:shd w:val="clear" w:color="auto" w:fill="ED7D31" w:themeFill="accent2"/>
+      </w:tcPr>
+    </w:tblStylePr>
+    <w:tblStylePr w:type="lastRow">
+      <w:rPr>
+        <w:b/>
+        <w:bCs/>
+      </w:rPr>
+      <w:tblPr/>
+      <w:tcPr>
+        <w:tcBorders>
+          <w:top w:val="double" w:sz="4" w:space="0" w:color="ED7D31" w:themeColor="accent2"/>
+        </w:tcBorders>
+      </w:tcPr>
+    </w:tblStylePr>
+    <w:tblStylePr w:type="firstCol">
+      <w:rPr>
+        <w:b/>
+        <w:bCs/>
+      </w:rPr>
+    </w:tblStylePr>
+    <w:tblStylePr w:type="lastCol">
+      <w:rPr>
+        <w:b/>
+        <w:bCs/>
+      </w:rPr>
+    </w:tblStylePr>
+    <w:tblStylePr w:type="band1Vert">
+      <w:tblPr/>
+      <w:tcPr>
+        <w:shd w:val="clear" w:color="auto" w:fill="FBE4D5" w:themeFill="accent2" w:themeFillTint="33"/>
+      </w:tcPr>
+    </w:tblStylePr>
+    <w:tblStylePr w:type="band1Horz">
+      <w:tblPr/>
+      <w:tcPr>
+        <w:shd w:val="clear" w:color="auto" w:fill="FBE4D5" w:themeFill="accent2" w:themeFillTint="33"/>
+      </w:tcPr>
+    </w:tblStylePr>
+  </w:style>
+  <w:style w:type="table" w:styleId="Tabladelista3-nfasis1">
+    <w:name w:val="List Table 3 Accent 1"/>
+    <w:basedOn w:val="Tablanormal"/>
+    <w:uiPriority w:val="48"/>
+    <w:rsid w:val="00A038F8"/>
+    <w:pPr>
+      <w:spacing w:after="0" w:line="240" w:lineRule="auto"/>
+    </w:pPr>
+    <w:tblPr>
+      <w:tblStyleRowBandSize w:val="1"/>
+      <w:tblStyleColBandSize w:val="1"/>
+      <w:tblBorders>
+        <w:top w:val="single" w:sz="4" w:space="0" w:color="5B9BD5" w:themeColor="accent1"/>
+        <w:left w:val="single" w:sz="4" w:space="0" w:color="5B9BD5" w:themeColor="accent1"/>
+        <w:bottom w:val="single" w:sz="4" w:space="0" w:color="5B9BD5" w:themeColor="accent1"/>
+        <w:right w:val="single" w:sz="4" w:space="0" w:color="5B9BD5" w:themeColor="accent1"/>
+      </w:tblBorders>
+    </w:tblPr>
+    <w:tblStylePr w:type="firstRow">
+      <w:rPr>
+        <w:b/>
+        <w:bCs/>
+        <w:color w:val="FFFFFF" w:themeColor="background1"/>
+      </w:rPr>
+      <w:tblPr/>
+      <w:tcPr>
+        <w:shd w:val="clear" w:color="auto" w:fill="5B9BD5" w:themeFill="accent1"/>
+      </w:tcPr>
+    </w:tblStylePr>
+    <w:tblStylePr w:type="lastRow">
+      <w:rPr>
+        <w:b/>
+        <w:bCs/>
+      </w:rPr>
+      <w:tblPr/>
+      <w:tcPr>
+        <w:tcBorders>
+          <w:top w:val="double" w:sz="4" w:space="0" w:color="5B9BD5" w:themeColor="accent1"/>
+        </w:tcBorders>
+        <w:shd w:val="clear" w:color="auto" w:fill="FFFFFF" w:themeFill="background1"/>
+      </w:tcPr>
+    </w:tblStylePr>
+    <w:tblStylePr w:type="firstCol">
+      <w:rPr>
+        <w:b/>
+        <w:bCs/>
+      </w:rPr>
+      <w:tblPr/>
+      <w:tcPr>
+        <w:tcBorders>
+          <w:right w:val="nil"/>
+        </w:tcBorders>
+        <w:shd w:val="clear" w:color="auto" w:fill="FFFFFF" w:themeFill="background1"/>
+      </w:tcPr>
+    </w:tblStylePr>
+    <w:tblStylePr w:type="lastCol">
+      <w:rPr>
+        <w:b/>
+        <w:bCs/>
+      </w:rPr>
+      <w:tblPr/>
+      <w:tcPr>
+        <w:tcBorders>
+          <w:left w:val="nil"/>
+        </w:tcBorders>
+        <w:shd w:val="clear" w:color="auto" w:fill="FFFFFF" w:themeFill="background1"/>
+      </w:tcPr>
+    </w:tblStylePr>
+    <w:tblStylePr w:type="band1Vert">
+      <w:tblPr/>
+      <w:tcPr>
+        <w:tcBorders>
+          <w:left w:val="single" w:sz="4" w:space="0" w:color="5B9BD5" w:themeColor="accent1"/>
+          <w:right w:val="single" w:sz="4" w:space="0" w:color="5B9BD5" w:themeColor="accent1"/>
+        </w:tcBorders>
+      </w:tcPr>
+    </w:tblStylePr>
+    <w:tblStylePr w:type="band1Horz">
+      <w:tblPr/>
+      <w:tcPr>
+        <w:tcBorders>
+          <w:top w:val="single" w:sz="4" w:space="0" w:color="5B9BD5" w:themeColor="accent1"/>
+          <w:bottom w:val="single" w:sz="4" w:space="0" w:color="5B9BD5" w:themeColor="accent1"/>
+          <w:insideH w:val="nil"/>
+        </w:tcBorders>
+      </w:tcPr>
+    </w:tblStylePr>
+    <w:tblStylePr w:type="neCell">
+      <w:tblPr/>
+      <w:tcPr>
+        <w:tcBorders>
+          <w:left w:val="nil"/>
+          <w:bottom w:val="nil"/>
+        </w:tcBorders>
+      </w:tcPr>
+    </w:tblStylePr>
+    <w:tblStylePr w:type="nwCell">
+      <w:tblPr/>
+      <w:tcPr>
+        <w:tcBorders>
+          <w:bottom w:val="nil"/>
+          <w:right w:val="nil"/>
+        </w:tcBorders>
+      </w:tcPr>
+    </w:tblStylePr>
+    <w:tblStylePr w:type="seCell">
+      <w:tblPr/>
+      <w:tcPr>
+        <w:tcBorders>
+          <w:top w:val="double" w:sz="4" w:space="0" w:color="5B9BD5" w:themeColor="accent1"/>
+          <w:left w:val="nil"/>
+        </w:tcBorders>
+      </w:tcPr>
+    </w:tblStylePr>
+    <w:tblStylePr w:type="swCell">
+      <w:tblPr/>
+      <w:tcPr>
+        <w:tcBorders>
+          <w:top w:val="double" w:sz="4" w:space="0" w:color="5B9BD5" w:themeColor="accent1"/>
+          <w:right w:val="nil"/>
+        </w:tcBorders>
+      </w:tcPr>
+    </w:tblStylePr>
+  </w:style>
+  <w:style w:type="table" w:styleId="Tabladecuadrcula4-nfasis1">
+    <w:name w:val="Grid Table 4 Accent 1"/>
+    <w:basedOn w:val="Tablanormal"/>
+    <w:uiPriority w:val="49"/>
+    <w:rsid w:val="00A038F8"/>
+    <w:pPr>
+      <w:spacing w:after="0" w:line="240" w:lineRule="auto"/>
+    </w:pPr>
+    <w:tblPr>
+      <w:tblStyleRowBandSize w:val="1"/>
+      <w:tblStyleColBandSize w:val="1"/>
+      <w:tblBorders>
+        <w:top w:val="single" w:sz="4" w:space="0" w:color="9CC2E5" w:themeColor="accent1" w:themeTint="99"/>
+        <w:left w:val="single" w:sz="4" w:space="0" w:color="9CC2E5" w:themeColor="accent1" w:themeTint="99"/>
+        <w:bottom w:val="single" w:sz="4" w:space="0" w:color="9CC2E5" w:themeColor="accent1" w:themeTint="99"/>
+        <w:right w:val="single" w:sz="4" w:space="0" w:color="9CC2E5" w:themeColor="accent1" w:themeTint="99"/>
+        <w:insideH w:val="single" w:sz="4" w:space="0" w:color="9CC2E5" w:themeColor="accent1" w:themeTint="99"/>
+        <w:insideV w:val="single" w:sz="4" w:space="0" w:color="9CC2E5" w:themeColor="accent1" w:themeTint="99"/>
+      </w:tblBorders>
+    </w:tblPr>
+    <w:tblStylePr w:type="firstRow">
+      <w:rPr>
+        <w:b/>
+        <w:bCs/>
+        <w:color w:val="FFFFFF" w:themeColor="background1"/>
+      </w:rPr>
+      <w:tblPr/>
+      <w:tcPr>
+        <w:tcBorders>
+          <w:top w:val="single" w:sz="4" w:space="0" w:color="5B9BD5" w:themeColor="accent1"/>
+          <w:left w:val="single" w:sz="4" w:space="0" w:color="5B9BD5" w:themeColor="accent1"/>
+          <w:bottom w:val="single" w:sz="4" w:space="0" w:color="5B9BD5" w:themeColor="accent1"/>
+          <w:right w:val="single" w:sz="4" w:space="0" w:color="5B9BD5" w:themeColor="accent1"/>
+          <w:insideH w:val="nil"/>
+          <w:insideV w:val="nil"/>
+        </w:tcBorders>
+        <w:shd w:val="clear" w:color="auto" w:fill="5B9BD5" w:themeFill="accent1"/>
+      </w:tcPr>
+    </w:tblStylePr>
+    <w:tblStylePr w:type="lastRow">
+      <w:rPr>
+        <w:b/>
+        <w:bCs/>
+      </w:rPr>
+      <w:tblPr/>
+      <w:tcPr>
+        <w:tcBorders>
+          <w:top w:val="double" w:sz="4" w:space="0" w:color="5B9BD5" w:themeColor="accent1"/>
+        </w:tcBorders>
+      </w:tcPr>
+    </w:tblStylePr>
+    <w:tblStylePr w:type="firstCol">
+      <w:rPr>
+        <w:b/>
+        <w:bCs/>
+      </w:rPr>
+    </w:tblStylePr>
+    <w:tblStylePr w:type="lastCol">
+      <w:rPr>
+        <w:b/>
+        <w:bCs/>
+      </w:rPr>
+    </w:tblStylePr>
+    <w:tblStylePr w:type="band1Vert">
+      <w:tblPr/>
+      <w:tcPr>
+        <w:shd w:val="clear" w:color="auto" w:fill="DEEAF6" w:themeFill="accent1" w:themeFillTint="33"/>
+      </w:tcPr>
+    </w:tblStylePr>
+    <w:tblStylePr w:type="band1Horz">
+      <w:tblPr/>
+      <w:tcPr>
+        <w:shd w:val="clear" w:color="auto" w:fill="DEEAF6" w:themeFill="accent1" w:themeFillTint="33"/>
+      </w:tcPr>
+    </w:tblStylePr>
+  </w:style>
+  <w:style w:type="table" w:styleId="Tabladecuadrcula4">
+    <w:name w:val="Grid Table 4"/>
+    <w:basedOn w:val="Tablanormal"/>
+    <w:uiPriority w:val="49"/>
+    <w:rsid w:val="00A038F8"/>
+    <w:pPr>
+      <w:spacing w:after="0" w:line="240" w:lineRule="auto"/>
+    </w:pPr>
+    <w:tblPr>
+      <w:tblStyleRowBandSize w:val="1"/>
+      <w:tblStyleColBandSize w:val="1"/>
+      <w:tblBorders>
+        <w:top w:val="single" w:sz="4" w:space="0" w:color="666666" w:themeColor="text1" w:themeTint="99"/>
+        <w:left w:val="single" w:sz="4" w:space="0" w:color="666666" w:themeColor="text1" w:themeTint="99"/>
+        <w:bottom w:val="single" w:sz="4" w:space="0" w:color="666666" w:themeColor="text1" w:themeTint="99"/>
+        <w:right w:val="single" w:sz="4" w:space="0" w:color="666666" w:themeColor="text1" w:themeTint="99"/>
+        <w:insideH w:val="single" w:sz="4" w:space="0" w:color="666666" w:themeColor="text1" w:themeTint="99"/>
+        <w:insideV w:val="single" w:sz="4" w:space="0" w:color="666666" w:themeColor="text1" w:themeTint="99"/>
+      </w:tblBorders>
+    </w:tblPr>
+    <w:tblStylePr w:type="firstRow">
+      <w:rPr>
+        <w:b/>
+        <w:bCs/>
+        <w:color w:val="FFFFFF" w:themeColor="background1"/>
+      </w:rPr>
+      <w:tblPr/>
+      <w:tcPr>
+        <w:tcBorders>
+          <w:top w:val="single" w:sz="4" w:space="0" w:color="000000" w:themeColor="text1"/>
+          <w:left w:val="single" w:sz="4" w:space="0" w:color="000000" w:themeColor="text1"/>
+          <w:bottom w:val="single" w:sz="4" w:space="0" w:color="000000" w:themeColor="text1"/>
+          <w:right w:val="single" w:sz="4" w:space="0" w:color="000000" w:themeColor="text1"/>
+          <w:insideH w:val="nil"/>
+          <w:insideV w:val="nil"/>
+        </w:tcBorders>
+        <w:shd w:val="clear" w:color="auto" w:fill="000000" w:themeFill="text1"/>
+      </w:tcPr>
+    </w:tblStylePr>
+    <w:tblStylePr w:type="lastRow">
+      <w:rPr>
+        <w:b/>
+        <w:bCs/>
+      </w:rPr>
+      <w:tblPr/>
+      <w:tcPr>
+        <w:tcBorders>
+          <w:top w:val="double" w:sz="4" w:space="0" w:color="000000" w:themeColor="text1"/>
+        </w:tcBorders>
+      </w:tcPr>
+    </w:tblStylePr>
+    <w:tblStylePr w:type="firstCol">
+      <w:rPr>
+        <w:b/>
+        <w:bCs/>
+      </w:rPr>
+    </w:tblStylePr>
+    <w:tblStylePr w:type="lastCol">
+      <w:rPr>
+        <w:b/>
+        <w:bCs/>
+      </w:rPr>
+    </w:tblStylePr>
+    <w:tblStylePr w:type="band1Vert">
+      <w:tblPr/>
+      <w:tcPr>
+        <w:shd w:val="clear" w:color="auto" w:fill="CCCCCC" w:themeFill="text1" w:themeFillTint="33"/>
+      </w:tcPr>
+    </w:tblStylePr>
+    <w:tblStylePr w:type="band1Horz">
+      <w:tblPr/>
+      <w:tcPr>
+        <w:shd w:val="clear" w:color="auto" w:fill="CCCCCC" w:themeFill="text1" w:themeFillTint="33"/>
+      </w:tcPr>
+    </w:tblStylePr>
+  </w:style>
+  <w:style w:type="table" w:styleId="Tabladecuadrcula3-nfasis1">
+    <w:name w:val="Grid Table 3 Accent 1"/>
+    <w:basedOn w:val="Tablanormal"/>
+    <w:uiPriority w:val="48"/>
+    <w:rsid w:val="00A038F8"/>
+    <w:pPr>
+      <w:spacing w:after="0" w:line="240" w:lineRule="auto"/>
+    </w:pPr>
+    <w:tblPr>
+      <w:tblStyleRowBandSize w:val="1"/>
+      <w:tblStyleColBandSize w:val="1"/>
+      <w:tblBorders>
+        <w:top w:val="single" w:sz="4" w:space="0" w:color="9CC2E5" w:themeColor="accent1" w:themeTint="99"/>
+        <w:left w:val="single" w:sz="4" w:space="0" w:color="9CC2E5" w:themeColor="accent1" w:themeTint="99"/>
+        <w:bottom w:val="single" w:sz="4" w:space="0" w:color="9CC2E5" w:themeColor="accent1" w:themeTint="99"/>
+        <w:right w:val="single" w:sz="4" w:space="0" w:color="9CC2E5" w:themeColor="accent1" w:themeTint="99"/>
+        <w:insideH w:val="single" w:sz="4" w:space="0" w:color="9CC2E5" w:themeColor="accent1" w:themeTint="99"/>
+        <w:insideV w:val="single" w:sz="4" w:space="0" w:color="9CC2E5" w:themeColor="accent1" w:themeTint="99"/>
+      </w:tblBorders>
+    </w:tblPr>
+    <w:tblStylePr w:type="firstRow">
+      <w:rPr>
+        <w:b/>
+        <w:bCs/>
+      </w:rPr>
+      <w:tblPr/>
+      <w:tcPr>
+        <w:tcBorders>
+          <w:top w:val="nil"/>
+          <w:left w:val="nil"/>
+          <w:right w:val="nil"/>
+          <w:insideH w:val="nil"/>
+          <w:insideV w:val="nil"/>
+        </w:tcBorders>
+        <w:shd w:val="clear" w:color="auto" w:fill="FFFFFF" w:themeFill="background1"/>
+      </w:tcPr>
+    </w:tblStylePr>
+    <w:tblStylePr w:type="lastRow">
+      <w:rPr>
+        <w:b/>
+        <w:bCs/>
+      </w:rPr>
+      <w:tblPr/>
+      <w:tcPr>
+        <w:tcBorders>
+          <w:left w:val="nil"/>
+          <w:bottom w:val="nil"/>
+          <w:right w:val="nil"/>
+          <w:insideH w:val="nil"/>
+          <w:insideV w:val="nil"/>
+        </w:tcBorders>
+        <w:shd w:val="clear" w:color="auto" w:fill="FFFFFF" w:themeFill="background1"/>
+      </w:tcPr>
+    </w:tblStylePr>
+    <w:tblStylePr w:type="firstCol">
+      <w:pPr>
+        <w:jc w:val="right"/>
+      </w:pPr>
+      <w:rPr>
+        <w:i/>
+        <w:iCs/>
+      </w:rPr>
+      <w:tblPr/>
+      <w:tcPr>
+        <w:tcBorders>
+          <w:top w:val="nil"/>
+          <w:left w:val="nil"/>
+          <w:bottom w:val="nil"/>
+          <w:insideH w:val="nil"/>
+          <w:insideV w:val="nil"/>
+        </w:tcBorders>
+        <w:shd w:val="clear" w:color="auto" w:fill="FFFFFF" w:themeFill="background1"/>
+      </w:tcPr>
+    </w:tblStylePr>
+    <w:tblStylePr w:type="lastCol">
+      <w:rPr>
+        <w:i/>
+        <w:iCs/>
+      </w:rPr>
+      <w:tblPr/>
+      <w:tcPr>
+        <w:tcBorders>
+          <w:top w:val="nil"/>
+          <w:bottom w:val="nil"/>
+          <w:right w:val="nil"/>
+          <w:insideH w:val="nil"/>
+          <w:insideV w:val="nil"/>
+        </w:tcBorders>
+        <w:shd w:val="clear" w:color="auto" w:fill="FFFFFF" w:themeFill="background1"/>
+      </w:tcPr>
+    </w:tblStylePr>
+    <w:tblStylePr w:type="band1Vert">
+      <w:tblPr/>
+      <w:tcPr>
+        <w:shd w:val="clear" w:color="auto" w:fill="DEEAF6" w:themeFill="accent1" w:themeFillTint="33"/>
+      </w:tcPr>
+    </w:tblStylePr>
+    <w:tblStylePr w:type="band1Horz">
+      <w:tblPr/>
+      <w:tcPr>
+        <w:shd w:val="clear" w:color="auto" w:fill="DEEAF6" w:themeFill="accent1" w:themeFillTint="33"/>
+      </w:tcPr>
+    </w:tblStylePr>
+    <w:tblStylePr w:type="neCell">
+      <w:tblPr/>
+      <w:tcPr>
+        <w:tcBorders>
+          <w:bottom w:val="single" w:sz="4" w:space="0" w:color="9CC2E5" w:themeColor="accent1" w:themeTint="99"/>
+        </w:tcBorders>
+      </w:tcPr>
+    </w:tblStylePr>
+    <w:tblStylePr w:type="nwCell">
+      <w:tblPr/>
+      <w:tcPr>
+        <w:tcBorders>
+          <w:bottom w:val="single" w:sz="4" w:space="0" w:color="9CC2E5" w:themeColor="accent1" w:themeTint="99"/>
+        </w:tcBorders>
+      </w:tcPr>
+    </w:tblStylePr>
+    <w:tblStylePr w:type="seCell">
+      <w:tblPr/>
+      <w:tcPr>
+        <w:tcBorders>
+          <w:top w:val="single" w:sz="4" w:space="0" w:color="9CC2E5" w:themeColor="accent1" w:themeTint="99"/>
+        </w:tcBorders>
+      </w:tcPr>
+    </w:tblStylePr>
+    <w:tblStylePr w:type="swCell">
+      <w:tblPr/>
+      <w:tcPr>
+        <w:tcBorders>
+          <w:top w:val="single" w:sz="4" w:space="0" w:color="9CC2E5" w:themeColor="accent1" w:themeTint="99"/>
+        </w:tcBorders>
+      </w:tcPr>
+    </w:tblStylePr>
+  </w:style>
+  <w:style w:type="table" w:styleId="Tabladecuadrcula3-nfasis2">
+    <w:name w:val="Grid Table 3 Accent 2"/>
+    <w:basedOn w:val="Tablanormal"/>
+    <w:uiPriority w:val="48"/>
+    <w:rsid w:val="00A038F8"/>
+    <w:pPr>
+      <w:spacing w:after="0" w:line="240" w:lineRule="auto"/>
+    </w:pPr>
+    <w:tblPr>
+      <w:tblStyleRowBandSize w:val="1"/>
+      <w:tblStyleColBandSize w:val="1"/>
+      <w:tblBorders>
+        <w:top w:val="single" w:sz="4" w:space="0" w:color="F4B083" w:themeColor="accent2" w:themeTint="99"/>
+        <w:left w:val="single" w:sz="4" w:space="0" w:color="F4B083" w:themeColor="accent2" w:themeTint="99"/>
+        <w:bottom w:val="single" w:sz="4" w:space="0" w:color="F4B083" w:themeColor="accent2" w:themeTint="99"/>
+        <w:right w:val="single" w:sz="4" w:space="0" w:color="F4B083" w:themeColor="accent2" w:themeTint="99"/>
+        <w:insideH w:val="single" w:sz="4" w:space="0" w:color="F4B083" w:themeColor="accent2" w:themeTint="99"/>
+        <w:insideV w:val="single" w:sz="4" w:space="0" w:color="F4B083" w:themeColor="accent2" w:themeTint="99"/>
+      </w:tblBorders>
+    </w:tblPr>
+    <w:tblStylePr w:type="firstRow">
+      <w:rPr>
+        <w:b/>
+        <w:bCs/>
+      </w:rPr>
+      <w:tblPr/>
+      <w:tcPr>
+        <w:tcBorders>
+          <w:top w:val="nil"/>
+          <w:left w:val="nil"/>
+          <w:right w:val="nil"/>
+          <w:insideH w:val="nil"/>
+          <w:insideV w:val="nil"/>
+        </w:tcBorders>
+        <w:shd w:val="clear" w:color="auto" w:fill="FFFFFF" w:themeFill="background1"/>
+      </w:tcPr>
+    </w:tblStylePr>
+    <w:tblStylePr w:type="lastRow">
+      <w:rPr>
+        <w:b/>
+        <w:bCs/>
+      </w:rPr>
+      <w:tblPr/>
+      <w:tcPr>
+        <w:tcBorders>
+          <w:left w:val="nil"/>
+          <w:bottom w:val="nil"/>
+          <w:right w:val="nil"/>
+          <w:insideH w:val="nil"/>
+          <w:insideV w:val="nil"/>
+        </w:tcBorders>
+        <w:shd w:val="clear" w:color="auto" w:fill="FFFFFF" w:themeFill="background1"/>
+      </w:tcPr>
+    </w:tblStylePr>
+    <w:tblStylePr w:type="firstCol">
+      <w:pPr>
+        <w:jc w:val="right"/>
+      </w:pPr>
+      <w:rPr>
+        <w:i/>
+        <w:iCs/>
+      </w:rPr>
+      <w:tblPr/>
+      <w:tcPr>
+        <w:tcBorders>
+          <w:top w:val="nil"/>
+          <w:left w:val="nil"/>
+          <w:bottom w:val="nil"/>
+          <w:insideH w:val="nil"/>
+          <w:insideV w:val="nil"/>
+        </w:tcBorders>
+        <w:shd w:val="clear" w:color="auto" w:fill="FFFFFF" w:themeFill="background1"/>
+      </w:tcPr>
+    </w:tblStylePr>
+    <w:tblStylePr w:type="lastCol">
+      <w:rPr>
+        <w:i/>
+        <w:iCs/>
+      </w:rPr>
+      <w:tblPr/>
+      <w:tcPr>
+        <w:tcBorders>
+          <w:top w:val="nil"/>
+          <w:bottom w:val="nil"/>
+          <w:right w:val="nil"/>
+          <w:insideH w:val="nil"/>
+          <w:insideV w:val="nil"/>
+        </w:tcBorders>
+        <w:shd w:val="clear" w:color="auto" w:fill="FFFFFF" w:themeFill="background1"/>
+      </w:tcPr>
+    </w:tblStylePr>
+    <w:tblStylePr w:type="band1Vert">
+      <w:tblPr/>
+      <w:tcPr>
+        <w:shd w:val="clear" w:color="auto" w:fill="FBE4D5" w:themeFill="accent2" w:themeFillTint="33"/>
+      </w:tcPr>
+    </w:tblStylePr>
+    <w:tblStylePr w:type="band1Horz">
+      <w:tblPr/>
+      <w:tcPr>
+        <w:shd w:val="clear" w:color="auto" w:fill="FBE4D5" w:themeFill="accent2" w:themeFillTint="33"/>
+      </w:tcPr>
+    </w:tblStylePr>
+    <w:tblStylePr w:type="neCell">
+      <w:tblPr/>
+      <w:tcPr>
+        <w:tcBorders>
+          <w:bottom w:val="single" w:sz="4" w:space="0" w:color="F4B083" w:themeColor="accent2" w:themeTint="99"/>
+        </w:tcBorders>
+      </w:tcPr>
+    </w:tblStylePr>
+    <w:tblStylePr w:type="nwCell">
+      <w:tblPr/>
+      <w:tcPr>
+        <w:tcBorders>
+          <w:bottom w:val="single" w:sz="4" w:space="0" w:color="F4B083" w:themeColor="accent2" w:themeTint="99"/>
+        </w:tcBorders>
+      </w:tcPr>
+    </w:tblStylePr>
+    <w:tblStylePr w:type="seCell">
+      <w:tblPr/>
+      <w:tcPr>
+        <w:tcBorders>
+          <w:top w:val="single" w:sz="4" w:space="0" w:color="F4B083" w:themeColor="accent2" w:themeTint="99"/>
+        </w:tcBorders>
+      </w:tcPr>
+    </w:tblStylePr>
+    <w:tblStylePr w:type="swCell">
+      <w:tblPr/>
+      <w:tcPr>
+        <w:tcBorders>
+          <w:top w:val="single" w:sz="4" w:space="0" w:color="F4B083" w:themeColor="accent2" w:themeTint="99"/>
+        </w:tcBorders>
+      </w:tcPr>
+    </w:tblStylePr>
+  </w:style>
+  <w:style w:type="table" w:styleId="Tabladecuadrcula3-nfasis6">
+    <w:name w:val="Grid Table 3 Accent 6"/>
+    <w:basedOn w:val="Tablanormal"/>
+    <w:uiPriority w:val="48"/>
+    <w:rsid w:val="00A038F8"/>
+    <w:pPr>
+      <w:spacing w:after="0" w:line="240" w:lineRule="auto"/>
+    </w:pPr>
+    <w:tblPr>
+      <w:tblStyleRowBandSize w:val="1"/>
+      <w:tblStyleColBandSize w:val="1"/>
+      <w:tblBorders>
+        <w:top w:val="single" w:sz="4" w:space="0" w:color="A8D08D" w:themeColor="accent6" w:themeTint="99"/>
+        <w:left w:val="single" w:sz="4" w:space="0" w:color="A8D08D" w:themeColor="accent6" w:themeTint="99"/>
+        <w:bottom w:val="single" w:sz="4" w:space="0" w:color="A8D08D" w:themeColor="accent6" w:themeTint="99"/>
+        <w:right w:val="single" w:sz="4" w:space="0" w:color="A8D08D" w:themeColor="accent6" w:themeTint="99"/>
+        <w:insideH w:val="single" w:sz="4" w:space="0" w:color="A8D08D" w:themeColor="accent6" w:themeTint="99"/>
+        <w:insideV w:val="single" w:sz="4" w:space="0" w:color="A8D08D" w:themeColor="accent6" w:themeTint="99"/>
+      </w:tblBorders>
+    </w:tblPr>
+    <w:tblStylePr w:type="firstRow">
+      <w:rPr>
+        <w:b/>
+        <w:bCs/>
+      </w:rPr>
+      <w:tblPr/>
+      <w:tcPr>
+        <w:tcBorders>
+          <w:top w:val="nil"/>
+          <w:left w:val="nil"/>
+          <w:right w:val="nil"/>
+          <w:insideH w:val="nil"/>
+          <w:insideV w:val="nil"/>
+        </w:tcBorders>
+        <w:shd w:val="clear" w:color="auto" w:fill="FFFFFF" w:themeFill="background1"/>
+      </w:tcPr>
+    </w:tblStylePr>
+    <w:tblStylePr w:type="lastRow">
+      <w:rPr>
+        <w:b/>
+        <w:bCs/>
+      </w:rPr>
+      <w:tblPr/>
+      <w:tcPr>
+        <w:tcBorders>
+          <w:left w:val="nil"/>
+          <w:bottom w:val="nil"/>
+          <w:right w:val="nil"/>
+          <w:insideH w:val="nil"/>
+          <w:insideV w:val="nil"/>
+        </w:tcBorders>
+        <w:shd w:val="clear" w:color="auto" w:fill="FFFFFF" w:themeFill="background1"/>
+      </w:tcPr>
+    </w:tblStylePr>
+    <w:tblStylePr w:type="firstCol">
+      <w:pPr>
+        <w:jc w:val="right"/>
+      </w:pPr>
+      <w:rPr>
+        <w:i/>
+        <w:iCs/>
+      </w:rPr>
+      <w:tblPr/>
+      <w:tcPr>
+        <w:tcBorders>
+          <w:top w:val="nil"/>
+          <w:left w:val="nil"/>
+          <w:bottom w:val="nil"/>
+          <w:insideH w:val="nil"/>
+          <w:insideV w:val="nil"/>
+        </w:tcBorders>
+        <w:shd w:val="clear" w:color="auto" w:fill="FFFFFF" w:themeFill="background1"/>
+      </w:tcPr>
+    </w:tblStylePr>
+    <w:tblStylePr w:type="lastCol">
+      <w:rPr>
+        <w:i/>
+        <w:iCs/>
+      </w:rPr>
+      <w:tblPr/>
+      <w:tcPr>
+        <w:tcBorders>
+          <w:top w:val="nil"/>
+          <w:bottom w:val="nil"/>
+          <w:right w:val="nil"/>
+          <w:insideH w:val="nil"/>
+          <w:insideV w:val="nil"/>
+        </w:tcBorders>
+        <w:shd w:val="clear" w:color="auto" w:fill="FFFFFF" w:themeFill="background1"/>
+      </w:tcPr>
+    </w:tblStylePr>
+    <w:tblStylePr w:type="band1Vert">
+      <w:tblPr/>
+      <w:tcPr>
+        <w:shd w:val="clear" w:color="auto" w:fill="E2EFD9" w:themeFill="accent6" w:themeFillTint="33"/>
+      </w:tcPr>
+    </w:tblStylePr>
+    <w:tblStylePr w:type="band1Horz">
+      <w:tblPr/>
+      <w:tcPr>
+        <w:shd w:val="clear" w:color="auto" w:fill="E2EFD9" w:themeFill="accent6" w:themeFillTint="33"/>
+      </w:tcPr>
+    </w:tblStylePr>
+    <w:tblStylePr w:type="neCell">
+      <w:tblPr/>
+      <w:tcPr>
+        <w:tcBorders>
+          <w:bottom w:val="single" w:sz="4" w:space="0" w:color="A8D08D" w:themeColor="accent6" w:themeTint="99"/>
+        </w:tcBorders>
+      </w:tcPr>
+    </w:tblStylePr>
+    <w:tblStylePr w:type="nwCell">
+      <w:tblPr/>
+      <w:tcPr>
+        <w:tcBorders>
+          <w:bottom w:val="single" w:sz="4" w:space="0" w:color="A8D08D" w:themeColor="accent6" w:themeTint="99"/>
+        </w:tcBorders>
+      </w:tcPr>
+    </w:tblStylePr>
+    <w:tblStylePr w:type="seCell">
+      <w:tblPr/>
+      <w:tcPr>
+        <w:tcBorders>
+          <w:top w:val="single" w:sz="4" w:space="0" w:color="A8D08D" w:themeColor="accent6" w:themeTint="99"/>
+        </w:tcBorders>
+      </w:tcPr>
+    </w:tblStylePr>
+    <w:tblStylePr w:type="swCell">
+      <w:tblPr/>
+      <w:tcPr>
+        <w:tcBorders>
+          <w:top w:val="single" w:sz="4" w:space="0" w:color="A8D08D" w:themeColor="accent6" w:themeTint="99"/>
+        </w:tcBorders>
+      </w:tcPr>
+    </w:tblStylePr>
+  </w:style>
 </w:styles>
 </file>
 
@@ -5428,7 +7210,7 @@
 </file>
 
 <file path=customXml/itemProps1.xml><?xml version="1.0" encoding="utf-8"?>
-<ds:datastoreItem xmlns:ds="http://schemas.openxmlformats.org/officeDocument/2006/customXml" ds:itemID="{DA91C308-6C92-459F-8EBF-FEF6C465D0AB}">
+<ds:datastoreItem xmlns:ds="http://schemas.openxmlformats.org/officeDocument/2006/customXml" ds:itemID="{C861AC32-D689-48E9-8016-741927C9D72C}">
   <ds:schemaRefs>
     <ds:schemaRef ds:uri="http://schemas.openxmlformats.org/officeDocument/2006/bibliography"/>
   </ds:schemaRefs>

</xml_diff>

<commit_message>
Test class design are partially finished.
</commit_message>
<xml_diff>
--- a/JSDomicilios/documents/PROYECTO.docx
+++ b/JSDomicilios/documents/PROYECTO.docx
@@ -2460,39 +2460,39 @@
               <w:jc w:val="center"/>
             </w:pPr>
             <w:r>
-              <w:t>Selector</w:t>
-            </w:r>
-          </w:p>
-          <w:p>
-            <w:pPr>
-              <w:jc w:val="center"/>
-            </w:pPr>
-            <w:r>
-              <w:t>Selector</w:t>
-            </w:r>
-          </w:p>
-          <w:p>
-            <w:pPr>
-              <w:jc w:val="center"/>
-            </w:pPr>
-            <w:r>
-              <w:t>Selector</w:t>
-            </w:r>
-          </w:p>
-          <w:p>
-            <w:pPr>
-              <w:jc w:val="center"/>
-            </w:pPr>
-            <w:r>
-              <w:t>Selector</w:t>
-            </w:r>
-          </w:p>
-          <w:p>
-            <w:pPr>
-              <w:jc w:val="center"/>
-            </w:pPr>
-            <w:r>
-              <w:t>Selector</w:t>
+              <w:t>Consultor</w:t>
+            </w:r>
+          </w:p>
+          <w:p>
+            <w:pPr>
+              <w:jc w:val="center"/>
+            </w:pPr>
+            <w:r>
+              <w:t>Consultor</w:t>
+            </w:r>
+          </w:p>
+          <w:p>
+            <w:pPr>
+              <w:jc w:val="center"/>
+            </w:pPr>
+            <w:r>
+              <w:t>Consultor</w:t>
+            </w:r>
+          </w:p>
+          <w:p>
+            <w:pPr>
+              <w:jc w:val="center"/>
+            </w:pPr>
+            <w:r>
+              <w:t>Consultor</w:t>
+            </w:r>
+          </w:p>
+          <w:p>
+            <w:pPr>
+              <w:jc w:val="center"/>
+            </w:pPr>
+            <w:r>
+              <w:t>Consultor</w:t>
             </w:r>
           </w:p>
         </w:tc>
@@ -3671,7 +3671,7 @@
     <w:tbl>
       <w:tblPr>
         <w:tblStyle w:val="Tabladecuadrcula4"/>
-        <w:tblW w:w="9451" w:type="dxa"/>
+        <w:tblW w:w="9493" w:type="dxa"/>
         <w:tblLayout w:type="fixed"/>
         <w:tblLook w:val="04A0" w:firstRow="1" w:lastRow="0" w:firstColumn="1" w:lastColumn="0" w:noHBand="0" w:noVBand="1"/>
       </w:tblPr>
@@ -3679,9 +3679,9 @@
         <w:gridCol w:w="1199"/>
         <w:gridCol w:w="904"/>
         <w:gridCol w:w="3312"/>
-        <w:gridCol w:w="1384"/>
-        <w:gridCol w:w="1326"/>
-        <w:gridCol w:w="1326"/>
+        <w:gridCol w:w="1951"/>
+        <w:gridCol w:w="759"/>
+        <w:gridCol w:w="1368"/>
       </w:tblGrid>
       <w:tr>
         <w:trPr>
@@ -3692,6 +3692,7 @@
           <w:tcPr>
             <w:cnfStyle w:val="001000000000" w:firstRow="0" w:lastRow="0" w:firstColumn="1" w:lastColumn="0" w:oddVBand="0" w:evenVBand="0" w:oddHBand="0" w:evenHBand="0" w:firstRowFirstColumn="0" w:firstRowLastColumn="0" w:lastRowFirstColumn="0" w:lastRowLastColumn="0"/>
             <w:tcW w:w="1199" w:type="dxa"/>
+            <w:vAlign w:val="center"/>
           </w:tcPr>
           <w:p>
             <w:pPr>
@@ -3715,6 +3716,7 @@
         <w:tc>
           <w:tcPr>
             <w:tcW w:w="904" w:type="dxa"/>
+            <w:vAlign w:val="center"/>
           </w:tcPr>
           <w:p>
             <w:pPr>
@@ -3739,6 +3741,7 @@
         <w:tc>
           <w:tcPr>
             <w:tcW w:w="3312" w:type="dxa"/>
+            <w:vAlign w:val="center"/>
           </w:tcPr>
           <w:p>
             <w:pPr>
@@ -3762,7 +3765,8 @@
         </w:tc>
         <w:tc>
           <w:tcPr>
-            <w:tcW w:w="1384" w:type="dxa"/>
+            <w:tcW w:w="1951" w:type="dxa"/>
+            <w:vAlign w:val="center"/>
           </w:tcPr>
           <w:p>
             <w:pPr>
@@ -3786,7 +3790,8 @@
         </w:tc>
         <w:tc>
           <w:tcPr>
-            <w:tcW w:w="1326" w:type="dxa"/>
+            <w:tcW w:w="759" w:type="dxa"/>
+            <w:vAlign w:val="center"/>
           </w:tcPr>
           <w:p>
             <w:pPr>
@@ -3810,7 +3815,8 @@
         </w:tc>
         <w:tc>
           <w:tcPr>
-            <w:tcW w:w="1326" w:type="dxa"/>
+            <w:tcW w:w="1368" w:type="dxa"/>
+            <w:vAlign w:val="center"/>
           </w:tcPr>
           <w:p>
             <w:pPr>
@@ -3850,7 +3856,8 @@
               <w:rPr>
                 <w:rFonts w:ascii="Arial" w:hAnsi="Arial" w:cs="Arial"/>
                 <w:b w:val="0"/>
-                <w:sz w:val="24"/>
+                <w:sz w:val="18"/>
+                <w:szCs w:val="18"/>
               </w:rPr>
             </w:pPr>
           </w:p>
@@ -3868,13 +3875,15 @@
                 <w:rFonts w:ascii="Arial" w:hAnsi="Arial" w:cs="Arial"/>
                 <w:b/>
                 <w:sz w:val="18"/>
-              </w:rPr>
-            </w:pPr>
-            <w:r>
-              <w:rPr>
-                <w:rFonts w:ascii="Arial" w:hAnsi="Arial" w:cs="Arial"/>
-                <w:b/>
-                <w:sz w:val="18"/>
+                <w:szCs w:val="18"/>
+              </w:rPr>
+            </w:pPr>
+            <w:r>
+              <w:rPr>
+                <w:rFonts w:ascii="Arial" w:hAnsi="Arial" w:cs="Arial"/>
+                <w:b/>
+                <w:sz w:val="18"/>
+                <w:szCs w:val="18"/>
               </w:rPr>
               <w:t>True</w:t>
             </w:r>
@@ -3893,27 +3902,22 @@
               <w:rPr>
                 <w:rFonts w:ascii="Arial" w:hAnsi="Arial" w:cs="Arial"/>
                 <w:sz w:val="18"/>
-              </w:rPr>
-            </w:pPr>
-            <w:r>
-              <w:rPr>
-                <w:rFonts w:ascii="Arial" w:hAnsi="Arial" w:cs="Arial"/>
-                <w:sz w:val="18"/>
-              </w:rPr>
-              <w:t>El m</w:t>
-            </w:r>
-            <w:r>
-              <w:rPr>
-                <w:rFonts w:ascii="Arial" w:hAnsi="Arial" w:cs="Arial"/>
-                <w:sz w:val="18"/>
-              </w:rPr>
-              <w:t>étodo retorna true cuando el nodo ingresado pertenece al Grafo, y este es eliminado. retorna false, si el nodo no pertenece al Grafo, y por tanto no se puede eliminar.</w:t>
-            </w:r>
-          </w:p>
-        </w:tc>
-        <w:tc>
-          <w:tcPr>
-            <w:tcW w:w="1384" w:type="dxa"/>
+                <w:szCs w:val="18"/>
+              </w:rPr>
+            </w:pPr>
+            <w:r>
+              <w:rPr>
+                <w:rFonts w:ascii="Arial" w:hAnsi="Arial" w:cs="Arial"/>
+                <w:sz w:val="18"/>
+                <w:szCs w:val="18"/>
+              </w:rPr>
+              <w:t>El método retorna true cuando el nodo ingresado pertenece al Grafo, y este es eliminado. retorna false, si el nodo no pertenece al Grafo, y por tanto no se puede eliminar.</w:t>
+            </w:r>
+          </w:p>
+        </w:tc>
+        <w:tc>
+          <w:tcPr>
+            <w:tcW w:w="1951" w:type="dxa"/>
             <w:vMerge w:val="restart"/>
             <w:vAlign w:val="center"/>
           </w:tcPr>
@@ -3924,7 +3928,8 @@
               <w:rPr>
                 <w:rFonts w:ascii="Arial" w:hAnsi="Arial" w:cs="Arial"/>
                 <w:b/>
-                <w:sz w:val="24"/>
+                <w:sz w:val="18"/>
+                <w:szCs w:val="18"/>
               </w:rPr>
             </w:pPr>
           </w:p>
@@ -3934,7 +3939,8 @@
               <w:cnfStyle w:val="000000100000" w:firstRow="0" w:lastRow="0" w:firstColumn="0" w:lastColumn="0" w:oddVBand="0" w:evenVBand="0" w:oddHBand="1" w:evenHBand="0" w:firstRowFirstColumn="0" w:firstRowLastColumn="0" w:lastRowFirstColumn="0" w:lastRowLastColumn="0"/>
               <w:rPr>
                 <w:rFonts w:ascii="Arial" w:hAnsi="Arial" w:cs="Arial"/>
-                <w:sz w:val="24"/>
+                <w:sz w:val="18"/>
+                <w:szCs w:val="18"/>
               </w:rPr>
             </w:pPr>
             <w:proofErr w:type="spellStart"/>
@@ -3942,22 +3948,60 @@
               <w:rPr>
                 <w:rFonts w:ascii="Arial" w:hAnsi="Arial" w:cs="Arial"/>
                 <w:sz w:val="18"/>
-              </w:rPr>
-              <w:t>EliminarNodo</w:t>
+                <w:szCs w:val="18"/>
+              </w:rPr>
+              <w:t>removeVertex</w:t>
             </w:r>
             <w:proofErr w:type="spellEnd"/>
             <w:r>
               <w:rPr>
                 <w:rFonts w:ascii="Arial" w:hAnsi="Arial" w:cs="Arial"/>
                 <w:sz w:val="18"/>
-              </w:rPr>
-              <w:t>(Grafo, Nodo)</w:t>
-            </w:r>
-          </w:p>
-        </w:tc>
-        <w:tc>
-          <w:tcPr>
-            <w:tcW w:w="1326" w:type="dxa"/>
+                <w:szCs w:val="18"/>
+              </w:rPr>
+              <w:t>(</w:t>
+            </w:r>
+            <w:proofErr w:type="spellStart"/>
+            <w:r>
+              <w:rPr>
+                <w:rFonts w:ascii="Arial" w:hAnsi="Arial" w:cs="Arial"/>
+                <w:sz w:val="18"/>
+                <w:szCs w:val="18"/>
+              </w:rPr>
+              <w:t>Graph</w:t>
+            </w:r>
+            <w:proofErr w:type="spellEnd"/>
+            <w:r>
+              <w:rPr>
+                <w:rFonts w:ascii="Arial" w:hAnsi="Arial" w:cs="Arial"/>
+                <w:sz w:val="18"/>
+                <w:szCs w:val="18"/>
+              </w:rPr>
+              <w:t xml:space="preserve">, </w:t>
+            </w:r>
+            <w:proofErr w:type="spellStart"/>
+            <w:r>
+              <w:rPr>
+                <w:rFonts w:ascii="Arial" w:hAnsi="Arial" w:cs="Arial"/>
+                <w:sz w:val="18"/>
+                <w:szCs w:val="18"/>
+              </w:rPr>
+              <w:t>Vertex</w:t>
+            </w:r>
+            <w:proofErr w:type="spellEnd"/>
+            <w:r>
+              <w:rPr>
+                <w:rFonts w:ascii="Arial" w:hAnsi="Arial" w:cs="Arial"/>
+                <w:sz w:val="18"/>
+                <w:szCs w:val="18"/>
+              </w:rPr>
+              <w:t>)</w:t>
+            </w:r>
+          </w:p>
+        </w:tc>
+        <w:tc>
+          <w:tcPr>
+            <w:tcW w:w="759" w:type="dxa"/>
             <w:vMerge w:val="restart"/>
             <w:vAlign w:val="center"/>
           </w:tcPr>
@@ -3968,14 +4012,26 @@
               <w:rPr>
                 <w:rFonts w:ascii="Arial" w:hAnsi="Arial" w:cs="Arial"/>
                 <w:b/>
-                <w:sz w:val="24"/>
-              </w:rPr>
-            </w:pPr>
-          </w:p>
-        </w:tc>
-        <w:tc>
-          <w:tcPr>
-            <w:tcW w:w="1326" w:type="dxa"/>
+                <w:sz w:val="18"/>
+                <w:szCs w:val="18"/>
+              </w:rPr>
+            </w:pPr>
+            <w:proofErr w:type="spellStart"/>
+            <w:r>
+              <w:rPr>
+                <w:rFonts w:ascii="Arial" w:hAnsi="Arial" w:cs="Arial"/>
+                <w:b/>
+                <w:sz w:val="18"/>
+                <w:szCs w:val="18"/>
+              </w:rPr>
+              <w:t>Graph</w:t>
+            </w:r>
+            <w:proofErr w:type="spellEnd"/>
+          </w:p>
+        </w:tc>
+        <w:tc>
+          <w:tcPr>
+            <w:tcW w:w="1368" w:type="dxa"/>
             <w:vMerge w:val="restart"/>
             <w:vAlign w:val="center"/>
           </w:tcPr>
@@ -3985,10 +4041,28 @@
               <w:cnfStyle w:val="000000100000" w:firstRow="0" w:lastRow="0" w:firstColumn="0" w:lastColumn="0" w:oddVBand="0" w:evenVBand="0" w:oddHBand="1" w:evenHBand="0" w:firstRowFirstColumn="0" w:firstRowLastColumn="0" w:lastRowFirstColumn="0" w:lastRowLastColumn="0"/>
               <w:rPr>
                 <w:rFonts w:ascii="Arial" w:hAnsi="Arial" w:cs="Arial"/>
-                <w:b/>
-                <w:sz w:val="24"/>
-              </w:rPr>
-            </w:pPr>
+                <w:sz w:val="18"/>
+                <w:szCs w:val="18"/>
+              </w:rPr>
+            </w:pPr>
+            <w:proofErr w:type="spellStart"/>
+            <w:r>
+              <w:rPr>
+                <w:rFonts w:ascii="Arial" w:hAnsi="Arial" w:cs="Arial"/>
+                <w:sz w:val="18"/>
+                <w:szCs w:val="18"/>
+              </w:rPr>
+              <w:t>SceneOne</w:t>
+            </w:r>
+            <w:proofErr w:type="spellEnd"/>
+            <w:r>
+              <w:rPr>
+                <w:rFonts w:ascii="Arial" w:hAnsi="Arial" w:cs="Arial"/>
+                <w:sz w:val="18"/>
+                <w:szCs w:val="18"/>
+              </w:rPr>
+              <w:t>()</w:t>
+            </w:r>
           </w:p>
         </w:tc>
       </w:tr>
@@ -4008,7 +4082,8 @@
               <w:rPr>
                 <w:rFonts w:ascii="Arial" w:hAnsi="Arial" w:cs="Arial"/>
                 <w:b w:val="0"/>
-                <w:sz w:val="24"/>
+                <w:sz w:val="18"/>
+                <w:szCs w:val="18"/>
               </w:rPr>
             </w:pPr>
           </w:p>
@@ -4026,13 +4101,15 @@
                 <w:rFonts w:ascii="Arial" w:hAnsi="Arial" w:cs="Arial"/>
                 <w:b/>
                 <w:sz w:val="18"/>
-              </w:rPr>
-            </w:pPr>
-            <w:r>
-              <w:rPr>
-                <w:rFonts w:ascii="Arial" w:hAnsi="Arial" w:cs="Arial"/>
-                <w:b/>
-                <w:sz w:val="18"/>
+                <w:szCs w:val="18"/>
+              </w:rPr>
+            </w:pPr>
+            <w:r>
+              <w:rPr>
+                <w:rFonts w:ascii="Arial" w:hAnsi="Arial" w:cs="Arial"/>
+                <w:b/>
+                <w:sz w:val="18"/>
+                <w:szCs w:val="18"/>
               </w:rPr>
               <w:t>False</w:t>
             </w:r>
@@ -4052,13 +4129,14 @@
                 <w:rFonts w:ascii="Arial" w:hAnsi="Arial" w:cs="Arial"/>
                 <w:b/>
                 <w:sz w:val="18"/>
-              </w:rPr>
-            </w:pPr>
-          </w:p>
-        </w:tc>
-        <w:tc>
-          <w:tcPr>
-            <w:tcW w:w="1384" w:type="dxa"/>
+                <w:szCs w:val="18"/>
+              </w:rPr>
+            </w:pPr>
+          </w:p>
+        </w:tc>
+        <w:tc>
+          <w:tcPr>
+            <w:tcW w:w="1951" w:type="dxa"/>
             <w:vMerge/>
             <w:vAlign w:val="center"/>
           </w:tcPr>
@@ -4069,14 +4147,15 @@
               <w:rPr>
                 <w:rFonts w:ascii="Arial" w:hAnsi="Arial" w:cs="Arial"/>
                 <w:b/>
-                <w:sz w:val="24"/>
-              </w:rPr>
-            </w:pPr>
-          </w:p>
-        </w:tc>
-        <w:tc>
-          <w:tcPr>
-            <w:tcW w:w="1326" w:type="dxa"/>
+                <w:sz w:val="18"/>
+                <w:szCs w:val="18"/>
+              </w:rPr>
+            </w:pPr>
+          </w:p>
+        </w:tc>
+        <w:tc>
+          <w:tcPr>
+            <w:tcW w:w="759" w:type="dxa"/>
             <w:vMerge/>
             <w:vAlign w:val="center"/>
           </w:tcPr>
@@ -4087,14 +4166,15 @@
               <w:rPr>
                 <w:rFonts w:ascii="Arial" w:hAnsi="Arial" w:cs="Arial"/>
                 <w:b/>
-                <w:sz w:val="24"/>
-              </w:rPr>
-            </w:pPr>
-          </w:p>
-        </w:tc>
-        <w:tc>
-          <w:tcPr>
-            <w:tcW w:w="1326" w:type="dxa"/>
+                <w:sz w:val="18"/>
+                <w:szCs w:val="18"/>
+              </w:rPr>
+            </w:pPr>
+          </w:p>
+        </w:tc>
+        <w:tc>
+          <w:tcPr>
+            <w:tcW w:w="1368" w:type="dxa"/>
             <w:vMerge/>
             <w:vAlign w:val="center"/>
           </w:tcPr>
@@ -4105,7 +4185,8 @@
               <w:rPr>
                 <w:rFonts w:ascii="Arial" w:hAnsi="Arial" w:cs="Arial"/>
                 <w:b/>
-                <w:sz w:val="24"/>
+                <w:sz w:val="18"/>
+                <w:szCs w:val="18"/>
               </w:rPr>
             </w:pPr>
           </w:p>
@@ -4114,7 +4195,7 @@
       <w:tr>
         <w:trPr>
           <w:cnfStyle w:val="000000100000" w:firstRow="0" w:lastRow="0" w:firstColumn="0" w:lastColumn="0" w:oddVBand="0" w:evenVBand="0" w:oddHBand="1" w:evenHBand="0" w:firstRowFirstColumn="0" w:firstRowLastColumn="0" w:lastRowFirstColumn="0" w:lastRowLastColumn="0"/>
-          <w:trHeight w:val="846"/>
+          <w:trHeight w:val="485"/>
         </w:trPr>
         <w:tc>
           <w:tcPr>
@@ -4128,7 +4209,8 @@
               <w:rPr>
                 <w:rFonts w:ascii="Arial" w:hAnsi="Arial" w:cs="Arial"/>
                 <w:b w:val="0"/>
-                <w:sz w:val="24"/>
+                <w:sz w:val="18"/>
+                <w:szCs w:val="18"/>
               </w:rPr>
             </w:pPr>
           </w:p>
@@ -4145,9 +4227,19 @@
               <w:rPr>
                 <w:rFonts w:ascii="Arial" w:hAnsi="Arial" w:cs="Arial"/>
                 <w:b/>
-                <w:sz w:val="24"/>
-              </w:rPr>
-            </w:pPr>
+                <w:sz w:val="18"/>
+                <w:szCs w:val="18"/>
+              </w:rPr>
+            </w:pPr>
+            <w:r>
+              <w:rPr>
+                <w:rFonts w:ascii="Arial" w:hAnsi="Arial" w:cs="Arial"/>
+                <w:b/>
+                <w:sz w:val="18"/>
+                <w:szCs w:val="18"/>
+              </w:rPr>
+              <w:t>True</w:t>
+            </w:r>
           </w:p>
         </w:tc>
         <w:tc>
@@ -4164,12 +4256,14 @@
                 <w:rFonts w:ascii="Arial" w:hAnsi="Arial" w:cs="Arial"/>
                 <w:b/>
                 <w:sz w:val="18"/>
-              </w:rPr>
-            </w:pPr>
-            <w:r>
-              <w:rPr>
-                <w:rFonts w:ascii="Arial" w:hAnsi="Arial" w:cs="Arial"/>
-                <w:sz w:val="18"/>
+                <w:szCs w:val="18"/>
+              </w:rPr>
+            </w:pPr>
+            <w:r>
+              <w:rPr>
+                <w:rFonts w:ascii="Arial" w:hAnsi="Arial" w:cs="Arial"/>
+                <w:sz w:val="18"/>
+                <w:szCs w:val="18"/>
               </w:rPr>
               <w:t>El método retorna true cuando</w:t>
             </w:r>
@@ -4177,6 +4271,7 @@
               <w:rPr>
                 <w:rFonts w:ascii="Arial" w:hAnsi="Arial" w:cs="Arial"/>
                 <w:sz w:val="18"/>
+                <w:szCs w:val="18"/>
               </w:rPr>
               <w:br/>
             </w:r>
@@ -4184,30 +4279,15 @@
               <w:rPr>
                 <w:rFonts w:ascii="Arial" w:hAnsi="Arial" w:cs="Arial"/>
                 <w:sz w:val="18"/>
-              </w:rPr>
-              <w:t xml:space="preserve">el nodo ingresado no pertenece al grafo y es agregado. Retorna false en caso de pertenecer al grafo, y </w:t>
-            </w:r>
-            <w:proofErr w:type="spellStart"/>
-            <w:r>
-              <w:rPr>
-                <w:rFonts w:ascii="Arial" w:hAnsi="Arial" w:cs="Arial"/>
-                <w:sz w:val="18"/>
-              </w:rPr>
-              <w:t>portanto</w:t>
-            </w:r>
-            <w:proofErr w:type="spellEnd"/>
-            <w:r>
-              <w:rPr>
-                <w:rFonts w:ascii="Arial" w:hAnsi="Arial" w:cs="Arial"/>
-                <w:sz w:val="18"/>
-              </w:rPr>
-              <w:t xml:space="preserve"> no se puede agregar de nuevo.</w:t>
-            </w:r>
-          </w:p>
-        </w:tc>
-        <w:tc>
-          <w:tcPr>
-            <w:tcW w:w="1384" w:type="dxa"/>
+                <w:szCs w:val="18"/>
+              </w:rPr>
+              <w:t>el nodo ingresado no pertenece al grafo y es agregado. Retorna false en caso de pertenecer al grafo, y por tanto no se puede agregar de nuevo.</w:t>
+            </w:r>
+          </w:p>
+        </w:tc>
+        <w:tc>
+          <w:tcPr>
+            <w:tcW w:w="1951" w:type="dxa"/>
             <w:vMerge w:val="restart"/>
             <w:vAlign w:val="center"/>
           </w:tcPr>
@@ -4217,7 +4297,8 @@
               <w:cnfStyle w:val="000000100000" w:firstRow="0" w:lastRow="0" w:firstColumn="0" w:lastColumn="0" w:oddVBand="0" w:evenVBand="0" w:oddHBand="1" w:evenHBand="0" w:firstRowFirstColumn="0" w:firstRowLastColumn="0" w:lastRowFirstColumn="0" w:lastRowLastColumn="0"/>
               <w:rPr>
                 <w:rFonts w:ascii="Arial" w:hAnsi="Arial" w:cs="Arial"/>
-                <w:sz w:val="24"/>
+                <w:sz w:val="18"/>
+                <w:szCs w:val="18"/>
               </w:rPr>
             </w:pPr>
             <w:proofErr w:type="spellStart"/>
@@ -4225,14 +4306,16 @@
               <w:rPr>
                 <w:rFonts w:ascii="Arial" w:hAnsi="Arial" w:cs="Arial"/>
                 <w:sz w:val="18"/>
-              </w:rPr>
-              <w:t>AgregarNodo</w:t>
+                <w:szCs w:val="18"/>
+              </w:rPr>
+              <w:t>removeEdge</w:t>
             </w:r>
             <w:proofErr w:type="spellEnd"/>
             <w:r>
               <w:rPr>
                 <w:rFonts w:ascii="Arial" w:hAnsi="Arial" w:cs="Arial"/>
                 <w:sz w:val="18"/>
+                <w:szCs w:val="18"/>
               </w:rPr>
               <w:t>(</w:t>
             </w:r>
@@ -4241,14 +4324,16 @@
               <w:rPr>
                 <w:rFonts w:ascii="Arial" w:hAnsi="Arial" w:cs="Arial"/>
                 <w:sz w:val="18"/>
-              </w:rPr>
-              <w:t>Grafo,Nodo</w:t>
+                <w:szCs w:val="18"/>
+              </w:rPr>
+              <w:t>Graph,Edge</w:t>
             </w:r>
             <w:proofErr w:type="spellEnd"/>
             <w:r>
               <w:rPr>
                 <w:rFonts w:ascii="Arial" w:hAnsi="Arial" w:cs="Arial"/>
                 <w:sz w:val="18"/>
+                <w:szCs w:val="18"/>
               </w:rPr>
               <w:t>)</w:t>
             </w:r>
@@ -4256,7 +4341,7 @@
         </w:tc>
         <w:tc>
           <w:tcPr>
-            <w:tcW w:w="1326" w:type="dxa"/>
+            <w:tcW w:w="759" w:type="dxa"/>
             <w:vMerge w:val="restart"/>
             <w:vAlign w:val="center"/>
           </w:tcPr>
@@ -4267,14 +4352,26 @@
               <w:rPr>
                 <w:rFonts w:ascii="Arial" w:hAnsi="Arial" w:cs="Arial"/>
                 <w:b/>
-                <w:sz w:val="24"/>
-              </w:rPr>
-            </w:pPr>
-          </w:p>
-        </w:tc>
-        <w:tc>
-          <w:tcPr>
-            <w:tcW w:w="1326" w:type="dxa"/>
+                <w:sz w:val="18"/>
+                <w:szCs w:val="18"/>
+              </w:rPr>
+            </w:pPr>
+            <w:proofErr w:type="spellStart"/>
+            <w:r>
+              <w:rPr>
+                <w:rFonts w:ascii="Arial" w:hAnsi="Arial" w:cs="Arial"/>
+                <w:b/>
+                <w:sz w:val="18"/>
+                <w:szCs w:val="18"/>
+              </w:rPr>
+              <w:t>Graph</w:t>
+            </w:r>
+            <w:proofErr w:type="spellEnd"/>
+          </w:p>
+        </w:tc>
+        <w:tc>
+          <w:tcPr>
+            <w:tcW w:w="1368" w:type="dxa"/>
             <w:vMerge w:val="restart"/>
             <w:vAlign w:val="center"/>
           </w:tcPr>
@@ -4284,16 +4381,34 @@
               <w:cnfStyle w:val="000000100000" w:firstRow="0" w:lastRow="0" w:firstColumn="0" w:lastColumn="0" w:oddVBand="0" w:evenVBand="0" w:oddHBand="1" w:evenHBand="0" w:firstRowFirstColumn="0" w:firstRowLastColumn="0" w:lastRowFirstColumn="0" w:lastRowLastColumn="0"/>
               <w:rPr>
                 <w:rFonts w:ascii="Arial" w:hAnsi="Arial" w:cs="Arial"/>
-                <w:b/>
-                <w:sz w:val="24"/>
-              </w:rPr>
-            </w:pPr>
+                <w:sz w:val="18"/>
+                <w:szCs w:val="18"/>
+              </w:rPr>
+            </w:pPr>
+            <w:proofErr w:type="spellStart"/>
+            <w:r>
+              <w:rPr>
+                <w:rFonts w:ascii="Arial" w:hAnsi="Arial" w:cs="Arial"/>
+                <w:sz w:val="18"/>
+                <w:szCs w:val="18"/>
+              </w:rPr>
+              <w:t>SceneTwo</w:t>
+            </w:r>
+            <w:proofErr w:type="spellEnd"/>
+            <w:r>
+              <w:rPr>
+                <w:rFonts w:ascii="Arial" w:hAnsi="Arial" w:cs="Arial"/>
+                <w:sz w:val="18"/>
+                <w:szCs w:val="18"/>
+              </w:rPr>
+              <w:t>()</w:t>
+            </w:r>
           </w:p>
         </w:tc>
       </w:tr>
       <w:tr>
         <w:trPr>
-          <w:trHeight w:val="846"/>
+          <w:trHeight w:val="70"/>
         </w:trPr>
         <w:tc>
           <w:tcPr>
@@ -4307,7 +4422,8 @@
               <w:rPr>
                 <w:rFonts w:ascii="Arial" w:hAnsi="Arial" w:cs="Arial"/>
                 <w:b w:val="0"/>
-                <w:sz w:val="24"/>
+                <w:sz w:val="18"/>
+                <w:szCs w:val="18"/>
               </w:rPr>
             </w:pPr>
           </w:p>
@@ -4324,9 +4440,19 @@
               <w:rPr>
                 <w:rFonts w:ascii="Arial" w:hAnsi="Arial" w:cs="Arial"/>
                 <w:b/>
-                <w:sz w:val="24"/>
-              </w:rPr>
-            </w:pPr>
+                <w:sz w:val="18"/>
+                <w:szCs w:val="18"/>
+              </w:rPr>
+            </w:pPr>
+            <w:r>
+              <w:rPr>
+                <w:rFonts w:ascii="Arial" w:hAnsi="Arial" w:cs="Arial"/>
+                <w:b/>
+                <w:sz w:val="18"/>
+                <w:szCs w:val="18"/>
+              </w:rPr>
+              <w:t>False</w:t>
+            </w:r>
           </w:p>
         </w:tc>
         <w:tc>
@@ -4342,13 +4468,14 @@
               <w:rPr>
                 <w:rFonts w:ascii="Arial" w:hAnsi="Arial" w:cs="Arial"/>
                 <w:sz w:val="18"/>
-              </w:rPr>
-            </w:pPr>
-          </w:p>
-        </w:tc>
-        <w:tc>
-          <w:tcPr>
-            <w:tcW w:w="1384" w:type="dxa"/>
+                <w:szCs w:val="18"/>
+              </w:rPr>
+            </w:pPr>
+          </w:p>
+        </w:tc>
+        <w:tc>
+          <w:tcPr>
+            <w:tcW w:w="1951" w:type="dxa"/>
             <w:vMerge/>
             <w:vAlign w:val="center"/>
           </w:tcPr>
@@ -4359,14 +4486,15 @@
               <w:rPr>
                 <w:rFonts w:ascii="Arial" w:hAnsi="Arial" w:cs="Arial"/>
                 <w:b/>
-                <w:sz w:val="24"/>
-              </w:rPr>
-            </w:pPr>
-          </w:p>
-        </w:tc>
-        <w:tc>
-          <w:tcPr>
-            <w:tcW w:w="1326" w:type="dxa"/>
+                <w:sz w:val="18"/>
+                <w:szCs w:val="18"/>
+              </w:rPr>
+            </w:pPr>
+          </w:p>
+        </w:tc>
+        <w:tc>
+          <w:tcPr>
+            <w:tcW w:w="759" w:type="dxa"/>
             <w:vMerge/>
             <w:vAlign w:val="center"/>
           </w:tcPr>
@@ -4377,14 +4505,15 @@
               <w:rPr>
                 <w:rFonts w:ascii="Arial" w:hAnsi="Arial" w:cs="Arial"/>
                 <w:b/>
-                <w:sz w:val="24"/>
-              </w:rPr>
-            </w:pPr>
-          </w:p>
-        </w:tc>
-        <w:tc>
-          <w:tcPr>
-            <w:tcW w:w="1326" w:type="dxa"/>
+                <w:sz w:val="18"/>
+                <w:szCs w:val="18"/>
+              </w:rPr>
+            </w:pPr>
+          </w:p>
+        </w:tc>
+        <w:tc>
+          <w:tcPr>
+            <w:tcW w:w="1368" w:type="dxa"/>
             <w:vMerge/>
             <w:vAlign w:val="center"/>
           </w:tcPr>
@@ -4395,7 +4524,8 @@
               <w:rPr>
                 <w:rFonts w:ascii="Arial" w:hAnsi="Arial" w:cs="Arial"/>
                 <w:b/>
-                <w:sz w:val="24"/>
+                <w:sz w:val="18"/>
+                <w:szCs w:val="18"/>
               </w:rPr>
             </w:pPr>
           </w:p>
@@ -4404,7 +4534,7 @@
       <w:tr>
         <w:trPr>
           <w:cnfStyle w:val="000000100000" w:firstRow="0" w:lastRow="0" w:firstColumn="0" w:lastColumn="0" w:oddVBand="0" w:evenVBand="0" w:oddHBand="1" w:evenHBand="0" w:firstRowFirstColumn="0" w:firstRowLastColumn="0" w:lastRowFirstColumn="0" w:lastRowLastColumn="0"/>
-          <w:trHeight w:val="846"/>
+          <w:trHeight w:val="340"/>
         </w:trPr>
         <w:tc>
           <w:tcPr>
@@ -4418,7 +4548,8 @@
               <w:rPr>
                 <w:rFonts w:ascii="Arial" w:hAnsi="Arial" w:cs="Arial"/>
                 <w:b w:val="0"/>
-                <w:sz w:val="24"/>
+                <w:sz w:val="18"/>
+                <w:szCs w:val="18"/>
               </w:rPr>
             </w:pPr>
           </w:p>
@@ -4435,9 +4566,19 @@
               <w:rPr>
                 <w:rFonts w:ascii="Arial" w:hAnsi="Arial" w:cs="Arial"/>
                 <w:b/>
-                <w:sz w:val="24"/>
-              </w:rPr>
-            </w:pPr>
+                <w:sz w:val="18"/>
+                <w:szCs w:val="18"/>
+              </w:rPr>
+            </w:pPr>
+            <w:r>
+              <w:rPr>
+                <w:rFonts w:ascii="Arial" w:hAnsi="Arial" w:cs="Arial"/>
+                <w:b/>
+                <w:sz w:val="18"/>
+                <w:szCs w:val="18"/>
+              </w:rPr>
+              <w:t>True</w:t>
+            </w:r>
           </w:p>
         </w:tc>
         <w:tc>
@@ -4454,28 +4595,39 @@
                 <w:rFonts w:ascii="Arial" w:hAnsi="Arial" w:cs="Arial"/>
                 <w:b/>
                 <w:sz w:val="18"/>
-              </w:rPr>
-            </w:pPr>
-            <w:r>
-              <w:rPr>
-                <w:rFonts w:ascii="Arial" w:hAnsi="Arial" w:cs="Arial"/>
-                <w:sz w:val="18"/>
-              </w:rPr>
-              <w:t>El método retorna true cuando</w:t>
-            </w:r>
-            <w:r>
-              <w:rPr>
-                <w:rFonts w:ascii="Arial" w:hAnsi="Arial" w:cs="Arial"/>
-                <w:sz w:val="18"/>
+                <w:szCs w:val="18"/>
+              </w:rPr>
+            </w:pPr>
+            <w:r>
+              <w:rPr>
+                <w:rFonts w:ascii="Arial" w:hAnsi="Arial" w:cs="Arial"/>
+                <w:sz w:val="18"/>
+                <w:szCs w:val="18"/>
+              </w:rPr>
+              <w:t>El método r</w:t>
+            </w:r>
+            <w:r>
+              <w:rPr>
+                <w:rFonts w:ascii="Arial" w:hAnsi="Arial" w:cs="Arial"/>
+                <w:sz w:val="18"/>
+                <w:szCs w:val="18"/>
+              </w:rPr>
+              <w:t>etorna true cuando</w:t>
+            </w:r>
+            <w:r>
+              <w:rPr>
+                <w:rFonts w:ascii="Arial" w:hAnsi="Arial" w:cs="Arial"/>
+                <w:sz w:val="18"/>
+                <w:szCs w:val="18"/>
               </w:rPr>
               <w:br/>
-              <w:t>retorta false, en caso contrario.</w:t>
-            </w:r>
-          </w:p>
-        </w:tc>
-        <w:tc>
-          <w:tcPr>
-            <w:tcW w:w="1384" w:type="dxa"/>
+              <w:t>el nodo ingresado pertenece al grafo, retorna false cuando no pertenece.</w:t>
+            </w:r>
+          </w:p>
+        </w:tc>
+        <w:tc>
+          <w:tcPr>
+            <w:tcW w:w="1951" w:type="dxa"/>
             <w:vMerge w:val="restart"/>
             <w:vAlign w:val="center"/>
           </w:tcPr>
@@ -4485,15 +4637,51 @@
               <w:cnfStyle w:val="000000100000" w:firstRow="0" w:lastRow="0" w:firstColumn="0" w:lastColumn="0" w:oddVBand="0" w:evenVBand="0" w:oddHBand="1" w:evenHBand="0" w:firstRowFirstColumn="0" w:firstRowLastColumn="0" w:lastRowFirstColumn="0" w:lastRowLastColumn="0"/>
               <w:rPr>
                 <w:rFonts w:ascii="Arial" w:hAnsi="Arial" w:cs="Arial"/>
-                <w:b/>
-                <w:sz w:val="24"/>
-              </w:rPr>
-            </w:pPr>
-          </w:p>
-        </w:tc>
-        <w:tc>
-          <w:tcPr>
-            <w:tcW w:w="1326" w:type="dxa"/>
+                <w:sz w:val="18"/>
+                <w:szCs w:val="18"/>
+              </w:rPr>
+            </w:pPr>
+            <w:proofErr w:type="spellStart"/>
+            <w:r>
+              <w:rPr>
+                <w:rFonts w:ascii="Arial" w:hAnsi="Arial" w:cs="Arial"/>
+                <w:sz w:val="18"/>
+                <w:szCs w:val="18"/>
+              </w:rPr>
+              <w:t>contain</w:t>
+            </w:r>
+            <w:proofErr w:type="spellEnd"/>
+            <w:r>
+              <w:rPr>
+                <w:rFonts w:ascii="Arial" w:hAnsi="Arial" w:cs="Arial"/>
+                <w:sz w:val="18"/>
+                <w:szCs w:val="18"/>
+              </w:rPr>
+              <w:t>(</w:t>
+            </w:r>
+            <w:proofErr w:type="spellStart"/>
+            <w:r>
+              <w:rPr>
+                <w:rFonts w:ascii="Arial" w:hAnsi="Arial" w:cs="Arial"/>
+                <w:sz w:val="18"/>
+                <w:szCs w:val="18"/>
+              </w:rPr>
+              <w:t>Graph,Vertex</w:t>
+            </w:r>
+            <w:proofErr w:type="spellEnd"/>
+            <w:r>
+              <w:rPr>
+                <w:rFonts w:ascii="Arial" w:hAnsi="Arial" w:cs="Arial"/>
+                <w:sz w:val="18"/>
+                <w:szCs w:val="18"/>
+              </w:rPr>
+              <w:t>)</w:t>
+            </w:r>
+          </w:p>
+        </w:tc>
+        <w:tc>
+          <w:tcPr>
+            <w:tcW w:w="759" w:type="dxa"/>
             <w:vMerge w:val="restart"/>
             <w:vAlign w:val="center"/>
           </w:tcPr>
@@ -4504,14 +4692,26 @@
               <w:rPr>
                 <w:rFonts w:ascii="Arial" w:hAnsi="Arial" w:cs="Arial"/>
                 <w:b/>
-                <w:sz w:val="24"/>
-              </w:rPr>
-            </w:pPr>
-          </w:p>
-        </w:tc>
-        <w:tc>
-          <w:tcPr>
-            <w:tcW w:w="1326" w:type="dxa"/>
+                <w:sz w:val="18"/>
+                <w:szCs w:val="18"/>
+              </w:rPr>
+            </w:pPr>
+            <w:proofErr w:type="spellStart"/>
+            <w:r>
+              <w:rPr>
+                <w:rFonts w:ascii="Arial" w:hAnsi="Arial" w:cs="Arial"/>
+                <w:b/>
+                <w:sz w:val="18"/>
+                <w:szCs w:val="18"/>
+              </w:rPr>
+              <w:t>Graph</w:t>
+            </w:r>
+            <w:proofErr w:type="spellEnd"/>
+          </w:p>
+        </w:tc>
+        <w:tc>
+          <w:tcPr>
+            <w:tcW w:w="1368" w:type="dxa"/>
             <w:vMerge w:val="restart"/>
             <w:vAlign w:val="center"/>
           </w:tcPr>
@@ -4521,16 +4721,34 @@
               <w:cnfStyle w:val="000000100000" w:firstRow="0" w:lastRow="0" w:firstColumn="0" w:lastColumn="0" w:oddVBand="0" w:evenVBand="0" w:oddHBand="1" w:evenHBand="0" w:firstRowFirstColumn="0" w:firstRowLastColumn="0" w:lastRowFirstColumn="0" w:lastRowLastColumn="0"/>
               <w:rPr>
                 <w:rFonts w:ascii="Arial" w:hAnsi="Arial" w:cs="Arial"/>
-                <w:b/>
-                <w:sz w:val="24"/>
-              </w:rPr>
-            </w:pPr>
+                <w:sz w:val="18"/>
+                <w:szCs w:val="18"/>
+              </w:rPr>
+            </w:pPr>
+            <w:proofErr w:type="spellStart"/>
+            <w:r>
+              <w:rPr>
+                <w:rFonts w:ascii="Arial" w:hAnsi="Arial" w:cs="Arial"/>
+                <w:sz w:val="18"/>
+                <w:szCs w:val="18"/>
+              </w:rPr>
+              <w:t>SceneThree</w:t>
+            </w:r>
+            <w:proofErr w:type="spellEnd"/>
+            <w:r>
+              <w:rPr>
+                <w:rFonts w:ascii="Arial" w:hAnsi="Arial" w:cs="Arial"/>
+                <w:sz w:val="18"/>
+                <w:szCs w:val="18"/>
+              </w:rPr>
+              <w:t>()</w:t>
+            </w:r>
           </w:p>
         </w:tc>
       </w:tr>
       <w:tr>
         <w:trPr>
-          <w:trHeight w:val="846"/>
+          <w:trHeight w:val="196"/>
         </w:trPr>
         <w:tc>
           <w:tcPr>
@@ -4544,7 +4762,8 @@
               <w:rPr>
                 <w:rFonts w:ascii="Arial" w:hAnsi="Arial" w:cs="Arial"/>
                 <w:b w:val="0"/>
-                <w:sz w:val="24"/>
+                <w:sz w:val="18"/>
+                <w:szCs w:val="18"/>
               </w:rPr>
             </w:pPr>
           </w:p>
@@ -4561,9 +4780,19 @@
               <w:rPr>
                 <w:rFonts w:ascii="Arial" w:hAnsi="Arial" w:cs="Arial"/>
                 <w:b/>
-                <w:sz w:val="24"/>
-              </w:rPr>
-            </w:pPr>
+                <w:sz w:val="18"/>
+                <w:szCs w:val="18"/>
+              </w:rPr>
+            </w:pPr>
+            <w:r>
+              <w:rPr>
+                <w:rFonts w:ascii="Arial" w:hAnsi="Arial" w:cs="Arial"/>
+                <w:b/>
+                <w:sz w:val="18"/>
+                <w:szCs w:val="18"/>
+              </w:rPr>
+              <w:t>False</w:t>
+            </w:r>
           </w:p>
         </w:tc>
         <w:tc>
@@ -4579,13 +4808,14 @@
               <w:rPr>
                 <w:rFonts w:ascii="Arial" w:hAnsi="Arial" w:cs="Arial"/>
                 <w:sz w:val="18"/>
-              </w:rPr>
-            </w:pPr>
-          </w:p>
-        </w:tc>
-        <w:tc>
-          <w:tcPr>
-            <w:tcW w:w="1384" w:type="dxa"/>
+                <w:szCs w:val="18"/>
+              </w:rPr>
+            </w:pPr>
+          </w:p>
+        </w:tc>
+        <w:tc>
+          <w:tcPr>
+            <w:tcW w:w="1951" w:type="dxa"/>
             <w:vMerge/>
             <w:vAlign w:val="center"/>
           </w:tcPr>
@@ -4596,14 +4826,15 @@
               <w:rPr>
                 <w:rFonts w:ascii="Arial" w:hAnsi="Arial" w:cs="Arial"/>
                 <w:b/>
-                <w:sz w:val="24"/>
-              </w:rPr>
-            </w:pPr>
-          </w:p>
-        </w:tc>
-        <w:tc>
-          <w:tcPr>
-            <w:tcW w:w="1326" w:type="dxa"/>
+                <w:sz w:val="18"/>
+                <w:szCs w:val="18"/>
+              </w:rPr>
+            </w:pPr>
+          </w:p>
+        </w:tc>
+        <w:tc>
+          <w:tcPr>
+            <w:tcW w:w="759" w:type="dxa"/>
             <w:vMerge/>
             <w:vAlign w:val="center"/>
           </w:tcPr>
@@ -4614,14 +4845,15 @@
               <w:rPr>
                 <w:rFonts w:ascii="Arial" w:hAnsi="Arial" w:cs="Arial"/>
                 <w:b/>
-                <w:sz w:val="24"/>
-              </w:rPr>
-            </w:pPr>
-          </w:p>
-        </w:tc>
-        <w:tc>
-          <w:tcPr>
-            <w:tcW w:w="1326" w:type="dxa"/>
+                <w:sz w:val="18"/>
+                <w:szCs w:val="18"/>
+              </w:rPr>
+            </w:pPr>
+          </w:p>
+        </w:tc>
+        <w:tc>
+          <w:tcPr>
+            <w:tcW w:w="1368" w:type="dxa"/>
             <w:vMerge/>
             <w:vAlign w:val="center"/>
           </w:tcPr>
@@ -4632,7 +4864,8 @@
               <w:rPr>
                 <w:rFonts w:ascii="Arial" w:hAnsi="Arial" w:cs="Arial"/>
                 <w:b/>
-                <w:sz w:val="24"/>
+                <w:sz w:val="18"/>
+                <w:szCs w:val="18"/>
               </w:rPr>
             </w:pPr>
           </w:p>
@@ -4641,7 +4874,7 @@
       <w:tr>
         <w:trPr>
           <w:cnfStyle w:val="000000100000" w:firstRow="0" w:lastRow="0" w:firstColumn="0" w:lastColumn="0" w:oddVBand="0" w:evenVBand="0" w:oddHBand="1" w:evenHBand="0" w:firstRowFirstColumn="0" w:firstRowLastColumn="0" w:lastRowFirstColumn="0" w:lastRowLastColumn="0"/>
-          <w:trHeight w:val="846"/>
+          <w:trHeight w:val="278"/>
         </w:trPr>
         <w:tc>
           <w:tcPr>
@@ -4655,7 +4888,8 @@
               <w:rPr>
                 <w:rFonts w:ascii="Arial" w:hAnsi="Arial" w:cs="Arial"/>
                 <w:b w:val="0"/>
-                <w:sz w:val="24"/>
+                <w:sz w:val="18"/>
+                <w:szCs w:val="18"/>
               </w:rPr>
             </w:pPr>
           </w:p>
@@ -4672,9 +4906,19 @@
               <w:rPr>
                 <w:rFonts w:ascii="Arial" w:hAnsi="Arial" w:cs="Arial"/>
                 <w:b/>
-                <w:sz w:val="24"/>
-              </w:rPr>
-            </w:pPr>
+                <w:sz w:val="18"/>
+                <w:szCs w:val="18"/>
+              </w:rPr>
+            </w:pPr>
+            <w:r>
+              <w:rPr>
+                <w:rFonts w:ascii="Arial" w:hAnsi="Arial" w:cs="Arial"/>
+                <w:b/>
+                <w:sz w:val="18"/>
+                <w:szCs w:val="18"/>
+              </w:rPr>
+              <w:t>True</w:t>
+            </w:r>
           </w:p>
         </w:tc>
         <w:tc>
@@ -4691,12 +4935,14 @@
                 <w:rFonts w:ascii="Arial" w:hAnsi="Arial" w:cs="Arial"/>
                 <w:b/>
                 <w:sz w:val="18"/>
-              </w:rPr>
-            </w:pPr>
-            <w:r>
-              <w:rPr>
-                <w:rFonts w:ascii="Arial" w:hAnsi="Arial" w:cs="Arial"/>
-                <w:sz w:val="18"/>
+                <w:szCs w:val="18"/>
+              </w:rPr>
+            </w:pPr>
+            <w:r>
+              <w:rPr>
+                <w:rFonts w:ascii="Arial" w:hAnsi="Arial" w:cs="Arial"/>
+                <w:sz w:val="18"/>
+                <w:szCs w:val="18"/>
               </w:rPr>
               <w:t>El método retorna true cuando</w:t>
             </w:r>
@@ -4704,15 +4950,15 @@
               <w:rPr>
                 <w:rFonts w:ascii="Arial" w:hAnsi="Arial" w:cs="Arial"/>
                 <w:sz w:val="18"/>
-              </w:rPr>
-              <w:br/>
-              <w:t>retorta false, en caso contrario.</w:t>
-            </w:r>
-          </w:p>
-        </w:tc>
-        <w:tc>
-          <w:tcPr>
-            <w:tcW w:w="1384" w:type="dxa"/>
+                <w:szCs w:val="18"/>
+              </w:rPr>
+              <w:t xml:space="preserve"> el grafo está vacío (no contiene ningún nodo), retorna false si posee por lo menos un nodo.</w:t>
+            </w:r>
+          </w:p>
+        </w:tc>
+        <w:tc>
+          <w:tcPr>
+            <w:tcW w:w="1951" w:type="dxa"/>
             <w:vMerge w:val="restart"/>
             <w:vAlign w:val="center"/>
           </w:tcPr>
@@ -4722,15 +4968,51 @@
               <w:cnfStyle w:val="000000100000" w:firstRow="0" w:lastRow="0" w:firstColumn="0" w:lastColumn="0" w:oddVBand="0" w:evenVBand="0" w:oddHBand="1" w:evenHBand="0" w:firstRowFirstColumn="0" w:firstRowLastColumn="0" w:lastRowFirstColumn="0" w:lastRowLastColumn="0"/>
               <w:rPr>
                 <w:rFonts w:ascii="Arial" w:hAnsi="Arial" w:cs="Arial"/>
-                <w:b/>
-                <w:sz w:val="24"/>
-              </w:rPr>
-            </w:pPr>
-          </w:p>
-        </w:tc>
-        <w:tc>
-          <w:tcPr>
-            <w:tcW w:w="1326" w:type="dxa"/>
+                <w:sz w:val="18"/>
+                <w:szCs w:val="18"/>
+              </w:rPr>
+            </w:pPr>
+            <w:proofErr w:type="spellStart"/>
+            <w:r>
+              <w:rPr>
+                <w:rFonts w:ascii="Arial" w:hAnsi="Arial" w:cs="Arial"/>
+                <w:sz w:val="18"/>
+                <w:szCs w:val="18"/>
+              </w:rPr>
+              <w:t>isEmpty</w:t>
+            </w:r>
+            <w:proofErr w:type="spellEnd"/>
+            <w:r>
+              <w:rPr>
+                <w:rFonts w:ascii="Arial" w:hAnsi="Arial" w:cs="Arial"/>
+                <w:sz w:val="18"/>
+                <w:szCs w:val="18"/>
+              </w:rPr>
+              <w:t>(</w:t>
+            </w:r>
+            <w:proofErr w:type="spellStart"/>
+            <w:r>
+              <w:rPr>
+                <w:rFonts w:ascii="Arial" w:hAnsi="Arial" w:cs="Arial"/>
+                <w:sz w:val="18"/>
+                <w:szCs w:val="18"/>
+              </w:rPr>
+              <w:t>Graph</w:t>
+            </w:r>
+            <w:proofErr w:type="spellEnd"/>
+            <w:r>
+              <w:rPr>
+                <w:rFonts w:ascii="Arial" w:hAnsi="Arial" w:cs="Arial"/>
+                <w:sz w:val="18"/>
+                <w:szCs w:val="18"/>
+              </w:rPr>
+              <w:t>)</w:t>
+            </w:r>
+          </w:p>
+        </w:tc>
+        <w:tc>
+          <w:tcPr>
+            <w:tcW w:w="759" w:type="dxa"/>
             <w:vMerge w:val="restart"/>
             <w:vAlign w:val="center"/>
           </w:tcPr>
@@ -4741,14 +5023,26 @@
               <w:rPr>
                 <w:rFonts w:ascii="Arial" w:hAnsi="Arial" w:cs="Arial"/>
                 <w:b/>
-                <w:sz w:val="24"/>
-              </w:rPr>
-            </w:pPr>
-          </w:p>
-        </w:tc>
-        <w:tc>
-          <w:tcPr>
-            <w:tcW w:w="1326" w:type="dxa"/>
+                <w:sz w:val="18"/>
+                <w:szCs w:val="18"/>
+              </w:rPr>
+            </w:pPr>
+            <w:proofErr w:type="spellStart"/>
+            <w:r>
+              <w:rPr>
+                <w:rFonts w:ascii="Arial" w:hAnsi="Arial" w:cs="Arial"/>
+                <w:b/>
+                <w:sz w:val="18"/>
+                <w:szCs w:val="18"/>
+              </w:rPr>
+              <w:t>Graph</w:t>
+            </w:r>
+            <w:proofErr w:type="spellEnd"/>
+          </w:p>
+        </w:tc>
+        <w:tc>
+          <w:tcPr>
+            <w:tcW w:w="1368" w:type="dxa"/>
             <w:vMerge w:val="restart"/>
             <w:vAlign w:val="center"/>
           </w:tcPr>
@@ -4758,31 +5052,48 @@
               <w:cnfStyle w:val="000000100000" w:firstRow="0" w:lastRow="0" w:firstColumn="0" w:lastColumn="0" w:oddVBand="0" w:evenVBand="0" w:oddHBand="1" w:evenHBand="0" w:firstRowFirstColumn="0" w:firstRowLastColumn="0" w:lastRowFirstColumn="0" w:lastRowLastColumn="0"/>
               <w:rPr>
                 <w:rFonts w:ascii="Arial" w:hAnsi="Arial" w:cs="Arial"/>
-                <w:b/>
-                <w:sz w:val="24"/>
-              </w:rPr>
-            </w:pPr>
+                <w:sz w:val="18"/>
+                <w:szCs w:val="18"/>
+              </w:rPr>
+            </w:pPr>
+            <w:proofErr w:type="spellStart"/>
+            <w:r>
+              <w:rPr>
+                <w:rFonts w:ascii="Arial" w:hAnsi="Arial" w:cs="Arial"/>
+                <w:sz w:val="18"/>
+                <w:szCs w:val="18"/>
+              </w:rPr>
+              <w:t>SceneFour</w:t>
+            </w:r>
+            <w:proofErr w:type="spellEnd"/>
+            <w:r>
+              <w:rPr>
+                <w:rFonts w:ascii="Arial" w:hAnsi="Arial" w:cs="Arial"/>
+                <w:sz w:val="18"/>
+                <w:szCs w:val="18"/>
+              </w:rPr>
+              <w:t>()</w:t>
+            </w:r>
           </w:p>
         </w:tc>
       </w:tr>
       <w:tr>
         <w:trPr>
-          <w:trHeight w:val="846"/>
+          <w:trHeight w:val="424"/>
         </w:trPr>
         <w:tc>
           <w:tcPr>
             <w:cnfStyle w:val="001000000000" w:firstRow="0" w:lastRow="0" w:firstColumn="1" w:lastColumn="0" w:oddVBand="0" w:evenVBand="0" w:oddHBand="0" w:evenHBand="0" w:firstRowFirstColumn="0" w:firstRowLastColumn="0" w:lastRowFirstColumn="0" w:lastRowLastColumn="0"/>
             <w:tcW w:w="1199" w:type="dxa"/>
-            <w:shd w:val="clear" w:color="auto" w:fill="CCCCCC" w:themeFill="text1" w:themeFillTint="33"/>
             <w:vAlign w:val="center"/>
           </w:tcPr>
           <w:p>
             <w:pPr>
-              <w:jc w:val="center"/>
               <w:rPr>
                 <w:rFonts w:ascii="Arial" w:hAnsi="Arial" w:cs="Arial"/>
                 <w:b w:val="0"/>
-                <w:sz w:val="24"/>
+                <w:sz w:val="18"/>
+                <w:szCs w:val="18"/>
               </w:rPr>
             </w:pPr>
           </w:p>
@@ -4790,7 +5101,6 @@
         <w:tc>
           <w:tcPr>
             <w:tcW w:w="904" w:type="dxa"/>
-            <w:shd w:val="clear" w:color="auto" w:fill="CCCCCC" w:themeFill="text1" w:themeFillTint="33"/>
             <w:vAlign w:val="center"/>
           </w:tcPr>
           <w:p>
@@ -4800,16 +5110,25 @@
               <w:rPr>
                 <w:rFonts w:ascii="Arial" w:hAnsi="Arial" w:cs="Arial"/>
                 <w:b/>
-                <w:sz w:val="24"/>
-              </w:rPr>
-            </w:pPr>
+                <w:sz w:val="18"/>
+                <w:szCs w:val="18"/>
+              </w:rPr>
+            </w:pPr>
+            <w:r>
+              <w:rPr>
+                <w:rFonts w:ascii="Arial" w:hAnsi="Arial" w:cs="Arial"/>
+                <w:b/>
+                <w:sz w:val="18"/>
+                <w:szCs w:val="18"/>
+              </w:rPr>
+              <w:t>False</w:t>
+            </w:r>
           </w:p>
         </w:tc>
         <w:tc>
           <w:tcPr>
             <w:tcW w:w="3312" w:type="dxa"/>
             <w:vMerge/>
-            <w:shd w:val="clear" w:color="auto" w:fill="CCCCCC" w:themeFill="text1" w:themeFillTint="33"/>
             <w:vAlign w:val="center"/>
           </w:tcPr>
           <w:p>
@@ -4819,15 +5138,15 @@
               <w:rPr>
                 <w:rFonts w:ascii="Arial" w:hAnsi="Arial" w:cs="Arial"/>
                 <w:sz w:val="18"/>
-              </w:rPr>
-            </w:pPr>
-          </w:p>
-        </w:tc>
-        <w:tc>
-          <w:tcPr>
-            <w:tcW w:w="1384" w:type="dxa"/>
+                <w:szCs w:val="18"/>
+              </w:rPr>
+            </w:pPr>
+          </w:p>
+        </w:tc>
+        <w:tc>
+          <w:tcPr>
+            <w:tcW w:w="1951" w:type="dxa"/>
             <w:vMerge/>
-            <w:shd w:val="clear" w:color="auto" w:fill="CCCCCC" w:themeFill="text1" w:themeFillTint="33"/>
             <w:vAlign w:val="center"/>
           </w:tcPr>
           <w:p>
@@ -4837,16 +5156,16 @@
               <w:rPr>
                 <w:rFonts w:ascii="Arial" w:hAnsi="Arial" w:cs="Arial"/>
                 <w:b/>
-                <w:sz w:val="24"/>
-              </w:rPr>
-            </w:pPr>
-          </w:p>
-        </w:tc>
-        <w:tc>
-          <w:tcPr>
-            <w:tcW w:w="1326" w:type="dxa"/>
+                <w:sz w:val="18"/>
+                <w:szCs w:val="18"/>
+              </w:rPr>
+            </w:pPr>
+          </w:p>
+        </w:tc>
+        <w:tc>
+          <w:tcPr>
+            <w:tcW w:w="759" w:type="dxa"/>
             <w:vMerge/>
-            <w:shd w:val="clear" w:color="auto" w:fill="CCCCCC" w:themeFill="text1" w:themeFillTint="33"/>
             <w:vAlign w:val="center"/>
           </w:tcPr>
           <w:p>
@@ -4856,16 +5175,16 @@
               <w:rPr>
                 <w:rFonts w:ascii="Arial" w:hAnsi="Arial" w:cs="Arial"/>
                 <w:b/>
-                <w:sz w:val="24"/>
-              </w:rPr>
-            </w:pPr>
-          </w:p>
-        </w:tc>
-        <w:tc>
-          <w:tcPr>
-            <w:tcW w:w="1326" w:type="dxa"/>
+                <w:sz w:val="18"/>
+                <w:szCs w:val="18"/>
+              </w:rPr>
+            </w:pPr>
+          </w:p>
+        </w:tc>
+        <w:tc>
+          <w:tcPr>
+            <w:tcW w:w="1368" w:type="dxa"/>
             <w:vMerge/>
-            <w:shd w:val="clear" w:color="auto" w:fill="CCCCCC" w:themeFill="text1" w:themeFillTint="33"/>
             <w:vAlign w:val="center"/>
           </w:tcPr>
           <w:p>
@@ -4875,7 +5194,8 @@
               <w:rPr>
                 <w:rFonts w:ascii="Arial" w:hAnsi="Arial" w:cs="Arial"/>
                 <w:b/>
-                <w:sz w:val="24"/>
+                <w:sz w:val="18"/>
+                <w:szCs w:val="18"/>
               </w:rPr>
             </w:pPr>
           </w:p>
@@ -4884,7 +5204,7 @@
       <w:tr>
         <w:trPr>
           <w:cnfStyle w:val="000000100000" w:firstRow="0" w:lastRow="0" w:firstColumn="0" w:lastColumn="0" w:oddVBand="0" w:evenVBand="0" w:oddHBand="1" w:evenHBand="0" w:firstRowFirstColumn="0" w:firstRowLastColumn="0" w:lastRowFirstColumn="0" w:lastRowLastColumn="0"/>
-          <w:trHeight w:val="346"/>
+          <w:trHeight w:val="210"/>
         </w:trPr>
         <w:tc>
           <w:tcPr>
@@ -4898,7 +5218,8 @@
               <w:rPr>
                 <w:rFonts w:ascii="Arial" w:hAnsi="Arial" w:cs="Arial"/>
                 <w:b w:val="0"/>
-                <w:sz w:val="24"/>
+                <w:sz w:val="18"/>
+                <w:szCs w:val="18"/>
               </w:rPr>
             </w:pPr>
           </w:p>
@@ -4915,14 +5236,25 @@
               <w:rPr>
                 <w:rFonts w:ascii="Arial" w:hAnsi="Arial" w:cs="Arial"/>
                 <w:b/>
-                <w:sz w:val="24"/>
-              </w:rPr>
-            </w:pPr>
+                <w:sz w:val="18"/>
+                <w:szCs w:val="18"/>
+              </w:rPr>
+            </w:pPr>
+            <w:r>
+              <w:rPr>
+                <w:rFonts w:ascii="Arial" w:hAnsi="Arial" w:cs="Arial"/>
+                <w:b/>
+                <w:sz w:val="18"/>
+                <w:szCs w:val="18"/>
+              </w:rPr>
+              <w:t>True</w:t>
+            </w:r>
           </w:p>
         </w:tc>
         <w:tc>
           <w:tcPr>
             <w:tcW w:w="3312" w:type="dxa"/>
+            <w:vMerge w:val="restart"/>
             <w:vAlign w:val="center"/>
           </w:tcPr>
           <w:p>
@@ -4933,28 +5265,55 @@
                 <w:rFonts w:ascii="Arial" w:hAnsi="Arial" w:cs="Arial"/>
                 <w:b/>
                 <w:sz w:val="18"/>
-              </w:rPr>
-            </w:pPr>
-            <w:r>
-              <w:rPr>
-                <w:rFonts w:ascii="Arial" w:hAnsi="Arial" w:cs="Arial"/>
-                <w:sz w:val="18"/>
-              </w:rPr>
-              <w:t>El método retorna true cuando</w:t>
-            </w:r>
-            <w:r>
-              <w:rPr>
-                <w:rFonts w:ascii="Arial" w:hAnsi="Arial" w:cs="Arial"/>
-                <w:sz w:val="18"/>
-              </w:rPr>
-              <w:br/>
-              <w:t>retorta false, en caso contrario.</w:t>
-            </w:r>
-          </w:p>
-        </w:tc>
-        <w:tc>
-          <w:tcPr>
-            <w:tcW w:w="1384" w:type="dxa"/>
+                <w:szCs w:val="18"/>
+              </w:rPr>
+            </w:pPr>
+            <w:r>
+              <w:rPr>
+                <w:rFonts w:ascii="Arial" w:hAnsi="Arial" w:cs="Arial"/>
+                <w:sz w:val="18"/>
+                <w:szCs w:val="18"/>
+              </w:rPr>
+              <w:t>Dado un grafo, e</w:t>
+            </w:r>
+            <w:r>
+              <w:rPr>
+                <w:rFonts w:ascii="Arial" w:hAnsi="Arial" w:cs="Arial"/>
+                <w:sz w:val="18"/>
+                <w:szCs w:val="18"/>
+              </w:rPr>
+              <w:t xml:space="preserve">l método retorna true </w:t>
+            </w:r>
+            <w:r>
+              <w:rPr>
+                <w:rFonts w:ascii="Arial" w:hAnsi="Arial" w:cs="Arial"/>
+                <w:sz w:val="18"/>
+                <w:szCs w:val="18"/>
+              </w:rPr>
+              <w:t xml:space="preserve">si los dos vértices ingresados son adyacentes, </w:t>
+            </w:r>
+            <w:r>
+              <w:rPr>
+                <w:rFonts w:ascii="Arial" w:hAnsi="Arial" w:cs="Arial"/>
+                <w:sz w:val="18"/>
+                <w:szCs w:val="18"/>
+              </w:rPr>
+              <w:t>retorta false</w:t>
+            </w:r>
+            <w:r>
+              <w:rPr>
+                <w:rFonts w:ascii="Arial" w:hAnsi="Arial" w:cs="Arial"/>
+                <w:sz w:val="18"/>
+                <w:szCs w:val="18"/>
+              </w:rPr>
+              <w:t xml:space="preserve"> si no lo son.</w:t>
+            </w:r>
+          </w:p>
+        </w:tc>
+        <w:tc>
+          <w:tcPr>
+            <w:tcW w:w="1951" w:type="dxa"/>
+            <w:vMerge w:val="restart"/>
             <w:vAlign w:val="center"/>
           </w:tcPr>
           <w:p>
@@ -4963,15 +5322,52 @@
               <w:cnfStyle w:val="000000100000" w:firstRow="0" w:lastRow="0" w:firstColumn="0" w:lastColumn="0" w:oddVBand="0" w:evenVBand="0" w:oddHBand="1" w:evenHBand="0" w:firstRowFirstColumn="0" w:firstRowLastColumn="0" w:lastRowFirstColumn="0" w:lastRowLastColumn="0"/>
               <w:rPr>
                 <w:rFonts w:ascii="Arial" w:hAnsi="Arial" w:cs="Arial"/>
-                <w:b/>
-                <w:sz w:val="24"/>
-              </w:rPr>
-            </w:pPr>
-          </w:p>
-        </w:tc>
-        <w:tc>
-          <w:tcPr>
-            <w:tcW w:w="1326" w:type="dxa"/>
+                <w:sz w:val="18"/>
+                <w:szCs w:val="18"/>
+              </w:rPr>
+            </w:pPr>
+            <w:proofErr w:type="spellStart"/>
+            <w:r>
+              <w:rPr>
+                <w:rFonts w:ascii="Arial" w:hAnsi="Arial" w:cs="Arial"/>
+                <w:sz w:val="18"/>
+                <w:szCs w:val="18"/>
+              </w:rPr>
+              <w:t>adjacent</w:t>
+            </w:r>
+            <w:proofErr w:type="spellEnd"/>
+            <w:r>
+              <w:rPr>
+                <w:rFonts w:ascii="Arial" w:hAnsi="Arial" w:cs="Arial"/>
+                <w:sz w:val="18"/>
+                <w:szCs w:val="18"/>
+              </w:rPr>
+              <w:t>(</w:t>
+            </w:r>
+            <w:proofErr w:type="spellStart"/>
+            <w:r>
+              <w:rPr>
+                <w:rFonts w:ascii="Arial" w:hAnsi="Arial" w:cs="Arial"/>
+                <w:sz w:val="18"/>
+                <w:szCs w:val="18"/>
+              </w:rPr>
+              <w:t>Graph,Vertex,Vertex</w:t>
+            </w:r>
+            <w:proofErr w:type="spellEnd"/>
+            <w:r>
+              <w:rPr>
+                <w:rFonts w:ascii="Arial" w:hAnsi="Arial" w:cs="Arial"/>
+                <w:sz w:val="18"/>
+                <w:szCs w:val="18"/>
+              </w:rPr>
+              <w:t>)</w:t>
+            </w:r>
+          </w:p>
+        </w:tc>
+        <w:tc>
+          <w:tcPr>
+            <w:tcW w:w="759" w:type="dxa"/>
+            <w:vMerge w:val="restart"/>
             <w:vAlign w:val="center"/>
           </w:tcPr>
           <w:p>
@@ -4981,14 +5377,27 @@
               <w:rPr>
                 <w:rFonts w:ascii="Arial" w:hAnsi="Arial" w:cs="Arial"/>
                 <w:b/>
-                <w:sz w:val="24"/>
-              </w:rPr>
-            </w:pPr>
-          </w:p>
-        </w:tc>
-        <w:tc>
-          <w:tcPr>
-            <w:tcW w:w="1326" w:type="dxa"/>
+                <w:sz w:val="18"/>
+                <w:szCs w:val="18"/>
+              </w:rPr>
+            </w:pPr>
+            <w:proofErr w:type="spellStart"/>
+            <w:r>
+              <w:rPr>
+                <w:rFonts w:ascii="Arial" w:hAnsi="Arial" w:cs="Arial"/>
+                <w:b/>
+                <w:sz w:val="18"/>
+                <w:szCs w:val="18"/>
+              </w:rPr>
+              <w:t>Graph</w:t>
+            </w:r>
+            <w:proofErr w:type="spellEnd"/>
+          </w:p>
+        </w:tc>
+        <w:tc>
+          <w:tcPr>
+            <w:tcW w:w="1368" w:type="dxa"/>
+            <w:vMerge w:val="restart"/>
             <w:vAlign w:val="center"/>
           </w:tcPr>
           <w:p>
@@ -4997,16 +5406,34 @@
               <w:cnfStyle w:val="000000100000" w:firstRow="0" w:lastRow="0" w:firstColumn="0" w:lastColumn="0" w:oddVBand="0" w:evenVBand="0" w:oddHBand="1" w:evenHBand="0" w:firstRowFirstColumn="0" w:firstRowLastColumn="0" w:lastRowFirstColumn="0" w:lastRowLastColumn="0"/>
               <w:rPr>
                 <w:rFonts w:ascii="Arial" w:hAnsi="Arial" w:cs="Arial"/>
-                <w:b/>
-                <w:sz w:val="24"/>
-              </w:rPr>
-            </w:pPr>
+                <w:sz w:val="18"/>
+                <w:szCs w:val="18"/>
+              </w:rPr>
+            </w:pPr>
+            <w:proofErr w:type="spellStart"/>
+            <w:r>
+              <w:rPr>
+                <w:rFonts w:ascii="Arial" w:hAnsi="Arial" w:cs="Arial"/>
+                <w:sz w:val="18"/>
+                <w:szCs w:val="18"/>
+              </w:rPr>
+              <w:t>SceneFive</w:t>
+            </w:r>
+            <w:proofErr w:type="spellEnd"/>
+            <w:r>
+              <w:rPr>
+                <w:rFonts w:ascii="Arial" w:hAnsi="Arial" w:cs="Arial"/>
+                <w:sz w:val="18"/>
+                <w:szCs w:val="18"/>
+              </w:rPr>
+              <w:t>()</w:t>
+            </w:r>
           </w:p>
         </w:tc>
       </w:tr>
       <w:tr>
         <w:trPr>
-          <w:trHeight w:val="346"/>
+          <w:trHeight w:val="210"/>
         </w:trPr>
         <w:tc>
           <w:tcPr>
@@ -5020,7 +5447,8 @@
               <w:rPr>
                 <w:rFonts w:ascii="Arial" w:hAnsi="Arial" w:cs="Arial"/>
                 <w:b w:val="0"/>
-                <w:sz w:val="24"/>
+                <w:sz w:val="18"/>
+                <w:szCs w:val="18"/>
               </w:rPr>
             </w:pPr>
           </w:p>
@@ -5037,14 +5465,25 @@
               <w:rPr>
                 <w:rFonts w:ascii="Arial" w:hAnsi="Arial" w:cs="Arial"/>
                 <w:b/>
-                <w:sz w:val="24"/>
-              </w:rPr>
-            </w:pPr>
+                <w:sz w:val="18"/>
+                <w:szCs w:val="18"/>
+              </w:rPr>
+            </w:pPr>
+            <w:r>
+              <w:rPr>
+                <w:rFonts w:ascii="Arial" w:hAnsi="Arial" w:cs="Arial"/>
+                <w:b/>
+                <w:sz w:val="18"/>
+                <w:szCs w:val="18"/>
+              </w:rPr>
+              <w:t>False</w:t>
+            </w:r>
           </w:p>
         </w:tc>
         <w:tc>
           <w:tcPr>
             <w:tcW w:w="3312" w:type="dxa"/>
+            <w:vMerge/>
             <w:vAlign w:val="center"/>
           </w:tcPr>
           <w:p>
@@ -5053,14 +5492,140 @@
               <w:cnfStyle w:val="000000000000" w:firstRow="0" w:lastRow="0" w:firstColumn="0" w:lastColumn="0" w:oddVBand="0" w:evenVBand="0" w:oddHBand="0" w:evenHBand="0" w:firstRowFirstColumn="0" w:firstRowLastColumn="0" w:lastRowFirstColumn="0" w:lastRowLastColumn="0"/>
               <w:rPr>
                 <w:rFonts w:ascii="Arial" w:hAnsi="Arial" w:cs="Arial"/>
-                <w:b/>
-                <w:sz w:val="18"/>
-              </w:rPr>
-            </w:pPr>
-            <w:r>
-              <w:rPr>
-                <w:rFonts w:ascii="Arial" w:hAnsi="Arial" w:cs="Arial"/>
-                <w:sz w:val="18"/>
+                <w:sz w:val="18"/>
+                <w:szCs w:val="18"/>
+              </w:rPr>
+            </w:pPr>
+          </w:p>
+        </w:tc>
+        <w:tc>
+          <w:tcPr>
+            <w:tcW w:w="1951" w:type="dxa"/>
+            <w:vMerge/>
+            <w:vAlign w:val="center"/>
+          </w:tcPr>
+          <w:p>
+            <w:pPr>
+              <w:jc w:val="center"/>
+              <w:cnfStyle w:val="000000000000" w:firstRow="0" w:lastRow="0" w:firstColumn="0" w:lastColumn="0" w:oddVBand="0" w:evenVBand="0" w:oddHBand="0" w:evenHBand="0" w:firstRowFirstColumn="0" w:firstRowLastColumn="0" w:lastRowFirstColumn="0" w:lastRowLastColumn="0"/>
+              <w:rPr>
+                <w:rFonts w:ascii="Arial" w:hAnsi="Arial" w:cs="Arial"/>
+                <w:sz w:val="18"/>
+                <w:szCs w:val="18"/>
+              </w:rPr>
+            </w:pPr>
+          </w:p>
+        </w:tc>
+        <w:tc>
+          <w:tcPr>
+            <w:tcW w:w="759" w:type="dxa"/>
+            <w:vMerge/>
+            <w:vAlign w:val="center"/>
+          </w:tcPr>
+          <w:p>
+            <w:pPr>
+              <w:jc w:val="center"/>
+              <w:cnfStyle w:val="000000000000" w:firstRow="0" w:lastRow="0" w:firstColumn="0" w:lastColumn="0" w:oddVBand="0" w:evenVBand="0" w:oddHBand="0" w:evenHBand="0" w:firstRowFirstColumn="0" w:firstRowLastColumn="0" w:lastRowFirstColumn="0" w:lastRowLastColumn="0"/>
+              <w:rPr>
+                <w:rFonts w:ascii="Arial" w:hAnsi="Arial" w:cs="Arial"/>
+                <w:b/>
+                <w:sz w:val="18"/>
+                <w:szCs w:val="18"/>
+              </w:rPr>
+            </w:pPr>
+          </w:p>
+        </w:tc>
+        <w:tc>
+          <w:tcPr>
+            <w:tcW w:w="1368" w:type="dxa"/>
+            <w:vMerge/>
+            <w:vAlign w:val="center"/>
+          </w:tcPr>
+          <w:p>
+            <w:pPr>
+              <w:jc w:val="center"/>
+              <w:cnfStyle w:val="000000000000" w:firstRow="0" w:lastRow="0" w:firstColumn="0" w:lastColumn="0" w:oddVBand="0" w:evenVBand="0" w:oddHBand="0" w:evenHBand="0" w:firstRowFirstColumn="0" w:firstRowLastColumn="0" w:lastRowFirstColumn="0" w:lastRowLastColumn="0"/>
+              <w:rPr>
+                <w:rFonts w:ascii="Arial" w:hAnsi="Arial" w:cs="Arial"/>
+                <w:sz w:val="18"/>
+                <w:szCs w:val="18"/>
+              </w:rPr>
+            </w:pPr>
+          </w:p>
+        </w:tc>
+      </w:tr>
+      <w:tr>
+        <w:trPr>
+          <w:cnfStyle w:val="000000100000" w:firstRow="0" w:lastRow="0" w:firstColumn="0" w:lastColumn="0" w:oddVBand="0" w:evenVBand="0" w:oddHBand="1" w:evenHBand="0" w:firstRowFirstColumn="0" w:firstRowLastColumn="0" w:lastRowFirstColumn="0" w:lastRowLastColumn="0"/>
+          <w:trHeight w:val="210"/>
+        </w:trPr>
+        <w:tc>
+          <w:tcPr>
+            <w:cnfStyle w:val="001000000000" w:firstRow="0" w:lastRow="0" w:firstColumn="1" w:lastColumn="0" w:oddVBand="0" w:evenVBand="0" w:oddHBand="0" w:evenHBand="0" w:firstRowFirstColumn="0" w:firstRowLastColumn="0" w:lastRowFirstColumn="0" w:lastRowLastColumn="0"/>
+            <w:tcW w:w="1199" w:type="dxa"/>
+            <w:vAlign w:val="center"/>
+          </w:tcPr>
+          <w:p>
+            <w:pPr>
+              <w:jc w:val="center"/>
+              <w:rPr>
+                <w:rFonts w:ascii="Arial" w:hAnsi="Arial" w:cs="Arial"/>
+                <w:b w:val="0"/>
+                <w:sz w:val="18"/>
+                <w:szCs w:val="18"/>
+              </w:rPr>
+            </w:pPr>
+          </w:p>
+        </w:tc>
+        <w:tc>
+          <w:tcPr>
+            <w:tcW w:w="904" w:type="dxa"/>
+            <w:vAlign w:val="center"/>
+          </w:tcPr>
+          <w:p>
+            <w:pPr>
+              <w:jc w:val="center"/>
+              <w:cnfStyle w:val="000000100000" w:firstRow="0" w:lastRow="0" w:firstColumn="0" w:lastColumn="0" w:oddVBand="0" w:evenVBand="0" w:oddHBand="1" w:evenHBand="0" w:firstRowFirstColumn="0" w:firstRowLastColumn="0" w:lastRowFirstColumn="0" w:lastRowLastColumn="0"/>
+              <w:rPr>
+                <w:rFonts w:ascii="Arial" w:hAnsi="Arial" w:cs="Arial"/>
+                <w:b/>
+                <w:sz w:val="18"/>
+                <w:szCs w:val="18"/>
+              </w:rPr>
+            </w:pPr>
+            <w:r>
+              <w:rPr>
+                <w:rFonts w:ascii="Arial" w:hAnsi="Arial" w:cs="Arial"/>
+                <w:b/>
+                <w:sz w:val="18"/>
+                <w:szCs w:val="18"/>
+              </w:rPr>
+              <w:t>True</w:t>
+            </w:r>
+          </w:p>
+        </w:tc>
+        <w:tc>
+          <w:tcPr>
+            <w:tcW w:w="3312" w:type="dxa"/>
+            <w:vMerge w:val="restart"/>
+            <w:vAlign w:val="center"/>
+          </w:tcPr>
+          <w:p>
+            <w:pPr>
+              <w:jc w:val="center"/>
+              <w:cnfStyle w:val="000000100000" w:firstRow="0" w:lastRow="0" w:firstColumn="0" w:lastColumn="0" w:oddVBand="0" w:evenVBand="0" w:oddHBand="1" w:evenHBand="0" w:firstRowFirstColumn="0" w:firstRowLastColumn="0" w:lastRowFirstColumn="0" w:lastRowLastColumn="0"/>
+              <w:rPr>
+                <w:rFonts w:ascii="Arial" w:hAnsi="Arial" w:cs="Arial"/>
+                <w:b/>
+                <w:sz w:val="18"/>
+                <w:szCs w:val="18"/>
+              </w:rPr>
+            </w:pPr>
+            <w:r>
+              <w:rPr>
+                <w:rFonts w:ascii="Arial" w:hAnsi="Arial" w:cs="Arial"/>
+                <w:sz w:val="18"/>
+                <w:szCs w:val="18"/>
               </w:rPr>
               <w:t>El método retorna true cuando</w:t>
             </w:r>
@@ -5068,32 +5633,194 @@
               <w:rPr>
                 <w:rFonts w:ascii="Arial" w:hAnsi="Arial" w:cs="Arial"/>
                 <w:sz w:val="18"/>
-              </w:rPr>
-              <w:br/>
-              <w:t>retorta false, en caso contrario.</w:t>
-            </w:r>
-          </w:p>
-        </w:tc>
-        <w:tc>
-          <w:tcPr>
-            <w:tcW w:w="1384" w:type="dxa"/>
+                <w:szCs w:val="18"/>
+              </w:rPr>
+              <w:t xml:space="preserve"> se ha agregado una arista del nodo ingresado, entre los dos nodos ingresados. R</w:t>
+            </w:r>
+            <w:r>
+              <w:rPr>
+                <w:rFonts w:ascii="Arial" w:hAnsi="Arial" w:cs="Arial"/>
+                <w:sz w:val="18"/>
+                <w:szCs w:val="18"/>
+              </w:rPr>
+              <w:t>etorta false, en caso contrario.</w:t>
+            </w:r>
+          </w:p>
+        </w:tc>
+        <w:tc>
+          <w:tcPr>
+            <w:tcW w:w="1951" w:type="dxa"/>
+            <w:vMerge w:val="restart"/>
             <w:vAlign w:val="center"/>
           </w:tcPr>
           <w:p>
             <w:pPr>
               <w:jc w:val="center"/>
+              <w:cnfStyle w:val="000000100000" w:firstRow="0" w:lastRow="0" w:firstColumn="0" w:lastColumn="0" w:oddVBand="0" w:evenVBand="0" w:oddHBand="1" w:evenHBand="0" w:firstRowFirstColumn="0" w:firstRowLastColumn="0" w:lastRowFirstColumn="0" w:lastRowLastColumn="0"/>
+              <w:rPr>
+                <w:rFonts w:ascii="Arial" w:hAnsi="Arial" w:cs="Arial"/>
+                <w:sz w:val="18"/>
+                <w:szCs w:val="18"/>
+              </w:rPr>
+            </w:pPr>
+            <w:proofErr w:type="spellStart"/>
+            <w:r>
+              <w:rPr>
+                <w:rFonts w:ascii="Arial" w:hAnsi="Arial" w:cs="Arial"/>
+                <w:sz w:val="18"/>
+                <w:szCs w:val="18"/>
+              </w:rPr>
+              <w:t>addEdge</w:t>
+            </w:r>
+            <w:proofErr w:type="spellEnd"/>
+            <w:r>
+              <w:rPr>
+                <w:rFonts w:ascii="Arial" w:hAnsi="Arial" w:cs="Arial"/>
+                <w:sz w:val="18"/>
+                <w:szCs w:val="18"/>
+              </w:rPr>
+              <w:t>(</w:t>
+            </w:r>
+            <w:proofErr w:type="spellStart"/>
+            <w:r>
+              <w:rPr>
+                <w:rFonts w:ascii="Arial" w:hAnsi="Arial" w:cs="Arial"/>
+                <w:sz w:val="18"/>
+                <w:szCs w:val="18"/>
+              </w:rPr>
+              <w:t>Graph,Vertex,Vertex</w:t>
+            </w:r>
+            <w:proofErr w:type="spellEnd"/>
+            <w:r>
+              <w:rPr>
+                <w:rFonts w:ascii="Arial" w:hAnsi="Arial" w:cs="Arial"/>
+                <w:sz w:val="18"/>
+                <w:szCs w:val="18"/>
+              </w:rPr>
+              <w:t>)</w:t>
+            </w:r>
+          </w:p>
+        </w:tc>
+        <w:tc>
+          <w:tcPr>
+            <w:tcW w:w="759" w:type="dxa"/>
+            <w:vMerge w:val="restart"/>
+            <w:vAlign w:val="center"/>
+          </w:tcPr>
+          <w:p>
+            <w:pPr>
+              <w:jc w:val="center"/>
+              <w:cnfStyle w:val="000000100000" w:firstRow="0" w:lastRow="0" w:firstColumn="0" w:lastColumn="0" w:oddVBand="0" w:evenVBand="0" w:oddHBand="1" w:evenHBand="0" w:firstRowFirstColumn="0" w:firstRowLastColumn="0" w:lastRowFirstColumn="0" w:lastRowLastColumn="0"/>
+              <w:rPr>
+                <w:rFonts w:ascii="Arial" w:hAnsi="Arial" w:cs="Arial"/>
+                <w:b/>
+                <w:sz w:val="18"/>
+                <w:szCs w:val="18"/>
+              </w:rPr>
+            </w:pPr>
+            <w:proofErr w:type="spellStart"/>
+            <w:r>
+              <w:rPr>
+                <w:rFonts w:ascii="Arial" w:hAnsi="Arial" w:cs="Arial"/>
+                <w:b/>
+                <w:sz w:val="18"/>
+                <w:szCs w:val="18"/>
+              </w:rPr>
+              <w:t>Graph</w:t>
+            </w:r>
+            <w:proofErr w:type="spellEnd"/>
+          </w:p>
+        </w:tc>
+        <w:tc>
+          <w:tcPr>
+            <w:tcW w:w="1368" w:type="dxa"/>
+            <w:vMerge w:val="restart"/>
+            <w:vAlign w:val="center"/>
+          </w:tcPr>
+          <w:p>
+            <w:pPr>
+              <w:jc w:val="center"/>
+              <w:cnfStyle w:val="000000100000" w:firstRow="0" w:lastRow="0" w:firstColumn="0" w:lastColumn="0" w:oddVBand="0" w:evenVBand="0" w:oddHBand="1" w:evenHBand="0" w:firstRowFirstColumn="0" w:firstRowLastColumn="0" w:lastRowFirstColumn="0" w:lastRowLastColumn="0"/>
+              <w:rPr>
+                <w:rFonts w:ascii="Arial" w:hAnsi="Arial" w:cs="Arial"/>
+                <w:sz w:val="18"/>
+                <w:szCs w:val="18"/>
+              </w:rPr>
+            </w:pPr>
+            <w:proofErr w:type="spellStart"/>
+            <w:r>
+              <w:rPr>
+                <w:rFonts w:ascii="Arial" w:hAnsi="Arial" w:cs="Arial"/>
+                <w:sz w:val="18"/>
+                <w:szCs w:val="18"/>
+              </w:rPr>
+              <w:t>SceneSix</w:t>
+            </w:r>
+            <w:proofErr w:type="spellEnd"/>
+            <w:r>
+              <w:rPr>
+                <w:rFonts w:ascii="Arial" w:hAnsi="Arial" w:cs="Arial"/>
+                <w:sz w:val="18"/>
+                <w:szCs w:val="18"/>
+              </w:rPr>
+              <w:t>()</w:t>
+            </w:r>
+          </w:p>
+        </w:tc>
+      </w:tr>
+      <w:tr>
+        <w:trPr>
+          <w:trHeight w:val="210"/>
+        </w:trPr>
+        <w:tc>
+          <w:tcPr>
+            <w:cnfStyle w:val="001000000000" w:firstRow="0" w:lastRow="0" w:firstColumn="1" w:lastColumn="0" w:oddVBand="0" w:evenVBand="0" w:oddHBand="0" w:evenHBand="0" w:firstRowFirstColumn="0" w:firstRowLastColumn="0" w:lastRowFirstColumn="0" w:lastRowLastColumn="0"/>
+            <w:tcW w:w="1199" w:type="dxa"/>
+            <w:vAlign w:val="center"/>
+          </w:tcPr>
+          <w:p>
+            <w:pPr>
+              <w:jc w:val="center"/>
+              <w:rPr>
+                <w:rFonts w:ascii="Arial" w:hAnsi="Arial" w:cs="Arial"/>
+                <w:b w:val="0"/>
+                <w:sz w:val="18"/>
+                <w:szCs w:val="18"/>
+              </w:rPr>
+            </w:pPr>
+          </w:p>
+        </w:tc>
+        <w:tc>
+          <w:tcPr>
+            <w:tcW w:w="904" w:type="dxa"/>
+            <w:vAlign w:val="center"/>
+          </w:tcPr>
+          <w:p>
+            <w:pPr>
+              <w:jc w:val="center"/>
               <w:cnfStyle w:val="000000000000" w:firstRow="0" w:lastRow="0" w:firstColumn="0" w:lastColumn="0" w:oddVBand="0" w:evenVBand="0" w:oddHBand="0" w:evenHBand="0" w:firstRowFirstColumn="0" w:firstRowLastColumn="0" w:lastRowFirstColumn="0" w:lastRowLastColumn="0"/>
               <w:rPr>
                 <w:rFonts w:ascii="Arial" w:hAnsi="Arial" w:cs="Arial"/>
                 <w:b/>
-                <w:sz w:val="24"/>
-              </w:rPr>
-            </w:pPr>
-          </w:p>
-        </w:tc>
-        <w:tc>
-          <w:tcPr>
-            <w:tcW w:w="1326" w:type="dxa"/>
+                <w:sz w:val="18"/>
+                <w:szCs w:val="18"/>
+              </w:rPr>
+            </w:pPr>
+            <w:r>
+              <w:rPr>
+                <w:rFonts w:ascii="Arial" w:hAnsi="Arial" w:cs="Arial"/>
+                <w:b/>
+                <w:sz w:val="18"/>
+                <w:szCs w:val="18"/>
+              </w:rPr>
+              <w:t>False</w:t>
+            </w:r>
+          </w:p>
+        </w:tc>
+        <w:tc>
+          <w:tcPr>
+            <w:tcW w:w="3312" w:type="dxa"/>
+            <w:vMerge/>
             <w:vAlign w:val="center"/>
           </w:tcPr>
           <w:p>
@@ -5102,15 +5829,16 @@
               <w:cnfStyle w:val="000000000000" w:firstRow="0" w:lastRow="0" w:firstColumn="0" w:lastColumn="0" w:oddVBand="0" w:evenVBand="0" w:oddHBand="0" w:evenHBand="0" w:firstRowFirstColumn="0" w:firstRowLastColumn="0" w:lastRowFirstColumn="0" w:lastRowLastColumn="0"/>
               <w:rPr>
                 <w:rFonts w:ascii="Arial" w:hAnsi="Arial" w:cs="Arial"/>
-                <w:b/>
-                <w:sz w:val="24"/>
-              </w:rPr>
-            </w:pPr>
-          </w:p>
-        </w:tc>
-        <w:tc>
-          <w:tcPr>
-            <w:tcW w:w="1326" w:type="dxa"/>
+                <w:sz w:val="18"/>
+                <w:szCs w:val="18"/>
+              </w:rPr>
+            </w:pPr>
+          </w:p>
+        </w:tc>
+        <w:tc>
+          <w:tcPr>
+            <w:tcW w:w="1951" w:type="dxa"/>
+            <w:vMerge/>
             <w:vAlign w:val="center"/>
           </w:tcPr>
           <w:p>
@@ -5119,8 +5847,377 @@
               <w:cnfStyle w:val="000000000000" w:firstRow="0" w:lastRow="0" w:firstColumn="0" w:lastColumn="0" w:oddVBand="0" w:evenVBand="0" w:oddHBand="0" w:evenHBand="0" w:firstRowFirstColumn="0" w:firstRowLastColumn="0" w:lastRowFirstColumn="0" w:lastRowLastColumn="0"/>
               <w:rPr>
                 <w:rFonts w:ascii="Arial" w:hAnsi="Arial" w:cs="Arial"/>
-                <w:b/>
-                <w:sz w:val="24"/>
+                <w:sz w:val="18"/>
+                <w:szCs w:val="18"/>
+              </w:rPr>
+            </w:pPr>
+          </w:p>
+        </w:tc>
+        <w:tc>
+          <w:tcPr>
+            <w:tcW w:w="759" w:type="dxa"/>
+            <w:vMerge/>
+            <w:vAlign w:val="center"/>
+          </w:tcPr>
+          <w:p>
+            <w:pPr>
+              <w:jc w:val="center"/>
+              <w:cnfStyle w:val="000000000000" w:firstRow="0" w:lastRow="0" w:firstColumn="0" w:lastColumn="0" w:oddVBand="0" w:evenVBand="0" w:oddHBand="0" w:evenHBand="0" w:firstRowFirstColumn="0" w:firstRowLastColumn="0" w:lastRowFirstColumn="0" w:lastRowLastColumn="0"/>
+              <w:rPr>
+                <w:rFonts w:ascii="Arial" w:hAnsi="Arial" w:cs="Arial"/>
+                <w:b/>
+                <w:sz w:val="18"/>
+                <w:szCs w:val="18"/>
+              </w:rPr>
+            </w:pPr>
+          </w:p>
+        </w:tc>
+        <w:tc>
+          <w:tcPr>
+            <w:tcW w:w="1368" w:type="dxa"/>
+            <w:vMerge/>
+            <w:vAlign w:val="center"/>
+          </w:tcPr>
+          <w:p>
+            <w:pPr>
+              <w:jc w:val="center"/>
+              <w:cnfStyle w:val="000000000000" w:firstRow="0" w:lastRow="0" w:firstColumn="0" w:lastColumn="0" w:oddVBand="0" w:evenVBand="0" w:oddHBand="0" w:evenHBand="0" w:firstRowFirstColumn="0" w:firstRowLastColumn="0" w:lastRowFirstColumn="0" w:lastRowLastColumn="0"/>
+              <w:rPr>
+                <w:rFonts w:ascii="Arial" w:hAnsi="Arial" w:cs="Arial"/>
+                <w:b/>
+                <w:sz w:val="18"/>
+                <w:szCs w:val="18"/>
+              </w:rPr>
+            </w:pPr>
+          </w:p>
+        </w:tc>
+      </w:tr>
+      <w:tr>
+        <w:trPr>
+          <w:cnfStyle w:val="000000100000" w:firstRow="0" w:lastRow="0" w:firstColumn="0" w:lastColumn="0" w:oddVBand="0" w:evenVBand="0" w:oddHBand="1" w:evenHBand="0" w:firstRowFirstColumn="0" w:firstRowLastColumn="0" w:lastRowFirstColumn="0" w:lastRowLastColumn="0"/>
+          <w:trHeight w:val="210"/>
+        </w:trPr>
+        <w:tc>
+          <w:tcPr>
+            <w:cnfStyle w:val="001000000000" w:firstRow="0" w:lastRow="0" w:firstColumn="1" w:lastColumn="0" w:oddVBand="0" w:evenVBand="0" w:oddHBand="0" w:evenHBand="0" w:firstRowFirstColumn="0" w:firstRowLastColumn="0" w:lastRowFirstColumn="0" w:lastRowLastColumn="0"/>
+            <w:tcW w:w="1199" w:type="dxa"/>
+            <w:vAlign w:val="center"/>
+          </w:tcPr>
+          <w:p>
+            <w:pPr>
+              <w:jc w:val="center"/>
+              <w:rPr>
+                <w:rFonts w:ascii="Arial" w:hAnsi="Arial" w:cs="Arial"/>
+                <w:b w:val="0"/>
+                <w:sz w:val="18"/>
+                <w:szCs w:val="18"/>
+              </w:rPr>
+            </w:pPr>
+          </w:p>
+        </w:tc>
+        <w:tc>
+          <w:tcPr>
+            <w:tcW w:w="904" w:type="dxa"/>
+            <w:vAlign w:val="center"/>
+          </w:tcPr>
+          <w:p>
+            <w:pPr>
+              <w:jc w:val="center"/>
+              <w:cnfStyle w:val="000000100000" w:firstRow="0" w:lastRow="0" w:firstColumn="0" w:lastColumn="0" w:oddVBand="0" w:evenVBand="0" w:oddHBand="1" w:evenHBand="0" w:firstRowFirstColumn="0" w:firstRowLastColumn="0" w:lastRowFirstColumn="0" w:lastRowLastColumn="0"/>
+              <w:rPr>
+                <w:rFonts w:ascii="Arial" w:hAnsi="Arial" w:cs="Arial"/>
+                <w:b/>
+                <w:sz w:val="18"/>
+                <w:szCs w:val="18"/>
+              </w:rPr>
+            </w:pPr>
+            <w:r>
+              <w:rPr>
+                <w:rFonts w:ascii="Arial" w:hAnsi="Arial" w:cs="Arial"/>
+                <w:b/>
+                <w:sz w:val="18"/>
+                <w:szCs w:val="18"/>
+              </w:rPr>
+              <w:t>True</w:t>
+            </w:r>
+          </w:p>
+        </w:tc>
+        <w:tc>
+          <w:tcPr>
+            <w:tcW w:w="3312" w:type="dxa"/>
+            <w:vMerge w:val="restart"/>
+            <w:vAlign w:val="center"/>
+          </w:tcPr>
+          <w:p>
+            <w:pPr>
+              <w:jc w:val="center"/>
+              <w:cnfStyle w:val="000000100000" w:firstRow="0" w:lastRow="0" w:firstColumn="0" w:lastColumn="0" w:oddVBand="0" w:evenVBand="0" w:oddHBand="1" w:evenHBand="0" w:firstRowFirstColumn="0" w:firstRowLastColumn="0" w:lastRowFirstColumn="0" w:lastRowLastColumn="0"/>
+              <w:rPr>
+                <w:rFonts w:ascii="Arial" w:hAnsi="Arial" w:cs="Arial"/>
+                <w:sz w:val="18"/>
+                <w:szCs w:val="18"/>
+              </w:rPr>
+            </w:pPr>
+            <w:r>
+              <w:rPr>
+                <w:rFonts w:ascii="Arial" w:hAnsi="Arial" w:cs="Arial"/>
+                <w:sz w:val="18"/>
+                <w:szCs w:val="18"/>
+              </w:rPr>
+              <w:t>El método retorna true cuando</w:t>
+            </w:r>
+            <w:r>
+              <w:rPr>
+                <w:rFonts w:ascii="Arial" w:hAnsi="Arial" w:cs="Arial"/>
+                <w:sz w:val="18"/>
+                <w:szCs w:val="18"/>
+              </w:rPr>
+              <w:t xml:space="preserve"> se el nodo ingresado se ha agregado al grafo, retorta false </w:t>
+            </w:r>
+            <w:r>
+              <w:rPr>
+                <w:rFonts w:ascii="Arial" w:hAnsi="Arial" w:cs="Arial"/>
+                <w:sz w:val="18"/>
+                <w:szCs w:val="18"/>
+              </w:rPr>
+              <w:t>en caso contrario.</w:t>
+            </w:r>
+          </w:p>
+        </w:tc>
+        <w:tc>
+          <w:tcPr>
+            <w:tcW w:w="1951" w:type="dxa"/>
+            <w:vMerge w:val="restart"/>
+            <w:vAlign w:val="center"/>
+          </w:tcPr>
+          <w:p>
+            <w:pPr>
+              <w:jc w:val="center"/>
+              <w:cnfStyle w:val="000000100000" w:firstRow="0" w:lastRow="0" w:firstColumn="0" w:lastColumn="0" w:oddVBand="0" w:evenVBand="0" w:oddHBand="1" w:evenHBand="0" w:firstRowFirstColumn="0" w:firstRowLastColumn="0" w:lastRowFirstColumn="0" w:lastRowLastColumn="0"/>
+              <w:rPr>
+                <w:rFonts w:ascii="Arial" w:hAnsi="Arial" w:cs="Arial"/>
+                <w:sz w:val="18"/>
+                <w:szCs w:val="18"/>
+              </w:rPr>
+            </w:pPr>
+            <w:proofErr w:type="spellStart"/>
+            <w:r>
+              <w:rPr>
+                <w:rFonts w:ascii="Arial" w:hAnsi="Arial" w:cs="Arial"/>
+                <w:sz w:val="18"/>
+                <w:szCs w:val="18"/>
+              </w:rPr>
+              <w:t>addVertex</w:t>
+            </w:r>
+            <w:proofErr w:type="spellEnd"/>
+            <w:r>
+              <w:rPr>
+                <w:rFonts w:ascii="Arial" w:hAnsi="Arial" w:cs="Arial"/>
+                <w:sz w:val="18"/>
+                <w:szCs w:val="18"/>
+              </w:rPr>
+              <w:t>(</w:t>
+            </w:r>
+            <w:proofErr w:type="spellStart"/>
+            <w:r>
+              <w:rPr>
+                <w:rFonts w:ascii="Arial" w:hAnsi="Arial" w:cs="Arial"/>
+                <w:sz w:val="18"/>
+                <w:szCs w:val="18"/>
+              </w:rPr>
+              <w:t>Graph,Vertex</w:t>
+            </w:r>
+            <w:proofErr w:type="spellEnd"/>
+            <w:r>
+              <w:rPr>
+                <w:rFonts w:ascii="Arial" w:hAnsi="Arial" w:cs="Arial"/>
+                <w:sz w:val="18"/>
+                <w:szCs w:val="18"/>
+              </w:rPr>
+              <w:t>)</w:t>
+            </w:r>
+          </w:p>
+        </w:tc>
+        <w:tc>
+          <w:tcPr>
+            <w:tcW w:w="759" w:type="dxa"/>
+            <w:vMerge w:val="restart"/>
+            <w:vAlign w:val="center"/>
+          </w:tcPr>
+          <w:p>
+            <w:pPr>
+              <w:jc w:val="center"/>
+              <w:cnfStyle w:val="000000100000" w:firstRow="0" w:lastRow="0" w:firstColumn="0" w:lastColumn="0" w:oddVBand="0" w:evenVBand="0" w:oddHBand="1" w:evenHBand="0" w:firstRowFirstColumn="0" w:firstRowLastColumn="0" w:lastRowFirstColumn="0" w:lastRowLastColumn="0"/>
+              <w:rPr>
+                <w:rFonts w:ascii="Arial" w:hAnsi="Arial" w:cs="Arial"/>
+                <w:b/>
+                <w:sz w:val="18"/>
+                <w:szCs w:val="18"/>
+              </w:rPr>
+            </w:pPr>
+            <w:proofErr w:type="spellStart"/>
+            <w:r>
+              <w:rPr>
+                <w:rFonts w:ascii="Arial" w:hAnsi="Arial" w:cs="Arial"/>
+                <w:b/>
+                <w:sz w:val="18"/>
+                <w:szCs w:val="18"/>
+              </w:rPr>
+              <w:t>Graph</w:t>
+            </w:r>
+            <w:proofErr w:type="spellEnd"/>
+          </w:p>
+        </w:tc>
+        <w:tc>
+          <w:tcPr>
+            <w:tcW w:w="1368" w:type="dxa"/>
+            <w:vMerge w:val="restart"/>
+            <w:vAlign w:val="center"/>
+          </w:tcPr>
+          <w:p>
+            <w:pPr>
+              <w:jc w:val="center"/>
+              <w:cnfStyle w:val="000000100000" w:firstRow="0" w:lastRow="0" w:firstColumn="0" w:lastColumn="0" w:oddVBand="0" w:evenVBand="0" w:oddHBand="1" w:evenHBand="0" w:firstRowFirstColumn="0" w:firstRowLastColumn="0" w:lastRowFirstColumn="0" w:lastRowLastColumn="0"/>
+              <w:rPr>
+                <w:rFonts w:ascii="Arial" w:hAnsi="Arial" w:cs="Arial"/>
+                <w:sz w:val="18"/>
+                <w:szCs w:val="18"/>
+              </w:rPr>
+            </w:pPr>
+            <w:proofErr w:type="spellStart"/>
+            <w:r>
+              <w:rPr>
+                <w:rFonts w:ascii="Arial" w:hAnsi="Arial" w:cs="Arial"/>
+                <w:sz w:val="18"/>
+                <w:szCs w:val="18"/>
+              </w:rPr>
+              <w:t>SceneSeven</w:t>
+            </w:r>
+            <w:proofErr w:type="spellEnd"/>
+            <w:r>
+              <w:rPr>
+                <w:rFonts w:ascii="Arial" w:hAnsi="Arial" w:cs="Arial"/>
+                <w:sz w:val="18"/>
+                <w:szCs w:val="18"/>
+              </w:rPr>
+              <w:t>()</w:t>
+            </w:r>
+          </w:p>
+        </w:tc>
+      </w:tr>
+      <w:tr>
+        <w:trPr>
+          <w:trHeight w:val="210"/>
+        </w:trPr>
+        <w:tc>
+          <w:tcPr>
+            <w:cnfStyle w:val="001000000000" w:firstRow="0" w:lastRow="0" w:firstColumn="1" w:lastColumn="0" w:oddVBand="0" w:evenVBand="0" w:oddHBand="0" w:evenHBand="0" w:firstRowFirstColumn="0" w:firstRowLastColumn="0" w:lastRowFirstColumn="0" w:lastRowLastColumn="0"/>
+            <w:tcW w:w="1199" w:type="dxa"/>
+          </w:tcPr>
+          <w:p>
+            <w:pPr>
+              <w:jc w:val="center"/>
+              <w:rPr>
+                <w:rFonts w:ascii="Arial" w:hAnsi="Arial" w:cs="Arial"/>
+                <w:b w:val="0"/>
+                <w:sz w:val="18"/>
+                <w:szCs w:val="18"/>
+              </w:rPr>
+            </w:pPr>
+          </w:p>
+        </w:tc>
+        <w:tc>
+          <w:tcPr>
+            <w:tcW w:w="904" w:type="dxa"/>
+          </w:tcPr>
+          <w:p>
+            <w:pPr>
+              <w:jc w:val="center"/>
+              <w:cnfStyle w:val="000000000000" w:firstRow="0" w:lastRow="0" w:firstColumn="0" w:lastColumn="0" w:oddVBand="0" w:evenVBand="0" w:oddHBand="0" w:evenHBand="0" w:firstRowFirstColumn="0" w:firstRowLastColumn="0" w:lastRowFirstColumn="0" w:lastRowLastColumn="0"/>
+              <w:rPr>
+                <w:rFonts w:ascii="Arial" w:hAnsi="Arial" w:cs="Arial"/>
+                <w:b/>
+                <w:sz w:val="18"/>
+                <w:szCs w:val="18"/>
+              </w:rPr>
+            </w:pPr>
+            <w:r>
+              <w:rPr>
+                <w:rFonts w:ascii="Arial" w:hAnsi="Arial" w:cs="Arial"/>
+                <w:b/>
+                <w:sz w:val="18"/>
+                <w:szCs w:val="18"/>
+              </w:rPr>
+              <w:t>False</w:t>
+            </w:r>
+          </w:p>
+        </w:tc>
+        <w:tc>
+          <w:tcPr>
+            <w:tcW w:w="3312" w:type="dxa"/>
+            <w:vMerge/>
+          </w:tcPr>
+          <w:p>
+            <w:pPr>
+              <w:jc w:val="center"/>
+              <w:cnfStyle w:val="000000000000" w:firstRow="0" w:lastRow="0" w:firstColumn="0" w:lastColumn="0" w:oddVBand="0" w:evenVBand="0" w:oddHBand="0" w:evenHBand="0" w:firstRowFirstColumn="0" w:firstRowLastColumn="0" w:lastRowFirstColumn="0" w:lastRowLastColumn="0"/>
+              <w:rPr>
+                <w:rFonts w:ascii="Arial" w:hAnsi="Arial" w:cs="Arial"/>
+                <w:sz w:val="18"/>
+                <w:szCs w:val="18"/>
+              </w:rPr>
+            </w:pPr>
+          </w:p>
+        </w:tc>
+        <w:tc>
+          <w:tcPr>
+            <w:tcW w:w="1951" w:type="dxa"/>
+            <w:vMerge/>
+          </w:tcPr>
+          <w:p>
+            <w:pPr>
+              <w:jc w:val="center"/>
+              <w:cnfStyle w:val="000000000000" w:firstRow="0" w:lastRow="0" w:firstColumn="0" w:lastColumn="0" w:oddVBand="0" w:evenVBand="0" w:oddHBand="0" w:evenHBand="0" w:firstRowFirstColumn="0" w:firstRowLastColumn="0" w:lastRowFirstColumn="0" w:lastRowLastColumn="0"/>
+              <w:rPr>
+                <w:rFonts w:ascii="Arial" w:hAnsi="Arial" w:cs="Arial"/>
+                <w:sz w:val="18"/>
+                <w:szCs w:val="18"/>
+              </w:rPr>
+            </w:pPr>
+          </w:p>
+        </w:tc>
+        <w:tc>
+          <w:tcPr>
+            <w:tcW w:w="759" w:type="dxa"/>
+            <w:vMerge/>
+          </w:tcPr>
+          <w:p>
+            <w:pPr>
+              <w:jc w:val="center"/>
+              <w:cnfStyle w:val="000000000000" w:firstRow="0" w:lastRow="0" w:firstColumn="0" w:lastColumn="0" w:oddVBand="0" w:evenVBand="0" w:oddHBand="0" w:evenHBand="0" w:firstRowFirstColumn="0" w:firstRowLastColumn="0" w:lastRowFirstColumn="0" w:lastRowLastColumn="0"/>
+              <w:rPr>
+                <w:rFonts w:ascii="Arial" w:hAnsi="Arial" w:cs="Arial"/>
+                <w:b/>
+                <w:sz w:val="18"/>
+                <w:szCs w:val="18"/>
+              </w:rPr>
+            </w:pPr>
+          </w:p>
+        </w:tc>
+        <w:tc>
+          <w:tcPr>
+            <w:tcW w:w="1368" w:type="dxa"/>
+            <w:vMerge/>
+          </w:tcPr>
+          <w:p>
+            <w:pPr>
+              <w:jc w:val="center"/>
+              <w:cnfStyle w:val="000000000000" w:firstRow="0" w:lastRow="0" w:firstColumn="0" w:lastColumn="0" w:oddVBand="0" w:evenVBand="0" w:oddHBand="0" w:evenHBand="0" w:firstRowFirstColumn="0" w:firstRowLastColumn="0" w:lastRowFirstColumn="0" w:lastRowLastColumn="0"/>
+              <w:rPr>
+                <w:rFonts w:ascii="Arial" w:hAnsi="Arial" w:cs="Arial"/>
+                <w:b/>
+                <w:sz w:val="18"/>
+                <w:szCs w:val="18"/>
               </w:rPr>
             </w:pPr>
           </w:p>
@@ -5133,7 +6230,8 @@
         <w:rPr>
           <w:rFonts w:ascii="Arial" w:hAnsi="Arial" w:cs="Arial"/>
           <w:b/>
-          <w:sz w:val="24"/>
+          <w:sz w:val="18"/>
+          <w:szCs w:val="18"/>
         </w:rPr>
       </w:pPr>
     </w:p>
@@ -7743,7 +8841,7 @@
 </file>
 
 <file path=customXml/itemProps1.xml><?xml version="1.0" encoding="utf-8"?>
-<ds:datastoreItem xmlns:ds="http://schemas.openxmlformats.org/officeDocument/2006/customXml" ds:itemID="{D111A8D8-9BA0-40D1-AD28-FB116A8FC728}">
+<ds:datastoreItem xmlns:ds="http://schemas.openxmlformats.org/officeDocument/2006/customXml" ds:itemID="{9AF5F1DD-320E-41BC-82EE-59A45AC432CA}">
   <ds:schemaRefs>
     <ds:schemaRef ds:uri="http://schemas.openxmlformats.org/officeDocument/2006/bibliography"/>
   </ds:schemaRefs>

</xml_diff>

<commit_message>
JUnit Library has been added.
</commit_message>
<xml_diff>
--- a/JSDomicilios/documents/PROYECTO.docx
+++ b/JSDomicilios/documents/PROYECTO.docx
@@ -367,6 +367,7 @@
           <w:id w:val="468167704"/>
           <w:citation/>
         </w:sdtPr>
+        <w:sdtEndPr/>
         <w:sdtContent>
           <w:r>
             <w:rPr>
@@ -436,14 +437,7 @@
           <w:rFonts w:ascii="Arial" w:hAnsi="Arial" w:cs="Arial"/>
           <w:sz w:val="24"/>
         </w:rPr>
-        <w:t>E</w:t>
-      </w:r>
-      <w:r>
-        <w:rPr>
-          <w:rFonts w:ascii="Arial" w:hAnsi="Arial" w:cs="Arial"/>
-          <w:sz w:val="24"/>
-        </w:rPr>
-        <w:t>s la circunscripción territorial donde se asienta una persona.</w:t>
+        <w:t>Es la circunscripción territorial donde se asienta una persona.</w:t>
       </w:r>
     </w:p>
     <w:p>
@@ -474,6 +468,7 @@
           <w:id w:val="1949505678"/>
           <w:citation/>
         </w:sdtPr>
+        <w:sdtEndPr/>
         <w:sdtContent>
           <w:r>
             <w:rPr>
@@ -597,6 +592,7 @@
           <w:id w:val="-2122753082"/>
           <w:citation/>
         </w:sdtPr>
+        <w:sdtEndPr/>
         <w:sdtContent>
           <w:r>
             <w:rPr>
@@ -702,6 +698,7 @@
           <w:id w:val="573784639"/>
           <w:citation/>
         </w:sdtPr>
+        <w:sdtEndPr/>
         <w:sdtContent>
           <w:r>
             <w:rPr>
@@ -1114,23 +1111,7 @@
                 <w:b/>
                 <w:sz w:val="24"/>
               </w:rPr>
-              <w:t>. 002</w:t>
-            </w:r>
-            <w:r>
-              <w:rPr>
-                <w:rFonts w:ascii="Arial" w:hAnsi="Arial" w:cs="Arial"/>
-                <w:b/>
-                <w:sz w:val="24"/>
-              </w:rPr>
-              <w:t xml:space="preserve"> –</w:t>
-            </w:r>
-            <w:r>
-              <w:rPr>
-                <w:rFonts w:ascii="Arial" w:hAnsi="Arial" w:cs="Arial"/>
-                <w:b/>
-                <w:sz w:val="24"/>
-              </w:rPr>
-              <w:t xml:space="preserve"> Mostrar estado del pedido</w:t>
+              <w:t>. 002 – Mostrar estado del pedido</w:t>
             </w:r>
           </w:p>
         </w:tc>
@@ -1374,31 +1355,7 @@
                 <w:b/>
                 <w:sz w:val="24"/>
               </w:rPr>
-              <w:t>. 00</w:t>
-            </w:r>
-            <w:r>
-              <w:rPr>
-                <w:rFonts w:ascii="Arial" w:hAnsi="Arial" w:cs="Arial"/>
-                <w:b/>
-                <w:sz w:val="24"/>
-              </w:rPr>
-              <w:t>3</w:t>
-            </w:r>
-            <w:r>
-              <w:rPr>
-                <w:rFonts w:ascii="Arial" w:hAnsi="Arial" w:cs="Arial"/>
-                <w:b/>
-                <w:sz w:val="24"/>
-              </w:rPr>
-              <w:t xml:space="preserve"> –</w:t>
-            </w:r>
-            <w:r>
-              <w:rPr>
-                <w:rFonts w:ascii="Arial" w:hAnsi="Arial" w:cs="Arial"/>
-                <w:b/>
-                <w:sz w:val="24"/>
-              </w:rPr>
-              <w:t xml:space="preserve"> Entregar pedido rápidamente</w:t>
+              <w:t>. 003 – Entregar pedido rápidamente</w:t>
             </w:r>
           </w:p>
         </w:tc>
@@ -1628,23 +1585,7 @@
                 <w:b/>
                 <w:sz w:val="24"/>
               </w:rPr>
-              <w:t>. 004</w:t>
-            </w:r>
-            <w:r>
-              <w:rPr>
-                <w:rFonts w:ascii="Arial" w:hAnsi="Arial" w:cs="Arial"/>
-                <w:b/>
-                <w:sz w:val="24"/>
-              </w:rPr>
-              <w:t xml:space="preserve"> – </w:t>
-            </w:r>
-            <w:r>
-              <w:rPr>
-                <w:rFonts w:ascii="Arial" w:hAnsi="Arial" w:cs="Arial"/>
-                <w:b/>
-                <w:sz w:val="24"/>
-              </w:rPr>
-              <w:t>Mostrar tráfico</w:t>
+              <w:t>. 004 – Mostrar tráfico</w:t>
             </w:r>
           </w:p>
         </w:tc>
@@ -4274,13 +4215,6 @@
                 <w:szCs w:val="18"/>
               </w:rPr>
               <w:br/>
-            </w:r>
-            <w:r>
-              <w:rPr>
-                <w:rFonts w:ascii="Arial" w:hAnsi="Arial" w:cs="Arial"/>
-                <w:sz w:val="18"/>
-                <w:szCs w:val="18"/>
-              </w:rPr>
               <w:t>el nodo ingresado no pertenece al grafo y es agregado. Retorna false en caso de pertenecer al grafo, y por tanto no se puede agregar de nuevo.</w:t>
             </w:r>
           </w:p>
@@ -6322,6 +6256,42 @@
                 <w:szCs w:val="18"/>
               </w:rPr>
             </w:pPr>
+            <w:proofErr w:type="spellStart"/>
+            <w:r>
+              <w:rPr>
+                <w:rFonts w:ascii="Arial" w:hAnsi="Arial" w:cs="Arial"/>
+                <w:sz w:val="18"/>
+                <w:szCs w:val="18"/>
+              </w:rPr>
+              <w:t>calculateLessDistance_Dijkstra</w:t>
+            </w:r>
+            <w:proofErr w:type="spellEnd"/>
+            <w:r>
+              <w:rPr>
+                <w:rFonts w:ascii="Arial" w:hAnsi="Arial" w:cs="Arial"/>
+                <w:sz w:val="18"/>
+                <w:szCs w:val="18"/>
+              </w:rPr>
+              <w:t>(</w:t>
+            </w:r>
+            <w:proofErr w:type="spellStart"/>
+            <w:r>
+              <w:rPr>
+                <w:rFonts w:ascii="Arial" w:hAnsi="Arial" w:cs="Arial"/>
+                <w:sz w:val="18"/>
+                <w:szCs w:val="18"/>
+              </w:rPr>
+              <w:t>Vertex,Vertex</w:t>
+            </w:r>
+            <w:proofErr w:type="spellEnd"/>
+            <w:r>
+              <w:rPr>
+                <w:rFonts w:ascii="Arial" w:hAnsi="Arial" w:cs="Arial"/>
+                <w:sz w:val="18"/>
+                <w:szCs w:val="18"/>
+              </w:rPr>
+              <w:t>);</w:t>
+            </w:r>
           </w:p>
         </w:tc>
         <w:tc>
@@ -6596,6 +6566,60 @@
                 <w:szCs w:val="18"/>
               </w:rPr>
             </w:pPr>
+            <w:proofErr w:type="spellStart"/>
+            <w:r>
+              <w:rPr>
+                <w:rFonts w:ascii="Arial" w:hAnsi="Arial" w:cs="Arial"/>
+                <w:sz w:val="18"/>
+                <w:szCs w:val="18"/>
+              </w:rPr>
+              <w:t>SearchNeighbordhood_BFS</w:t>
+            </w:r>
+            <w:proofErr w:type="spellEnd"/>
+            <w:r>
+              <w:rPr>
+                <w:rFonts w:ascii="Arial" w:hAnsi="Arial" w:cs="Arial"/>
+                <w:sz w:val="18"/>
+                <w:szCs w:val="18"/>
+              </w:rPr>
+              <w:t>(</w:t>
+            </w:r>
+            <w:proofErr w:type="spellStart"/>
+            <w:r>
+              <w:rPr>
+                <w:rFonts w:ascii="Arial" w:hAnsi="Arial" w:cs="Arial"/>
+                <w:sz w:val="18"/>
+                <w:szCs w:val="18"/>
+              </w:rPr>
+              <w:t>Graph</w:t>
+            </w:r>
+            <w:proofErr w:type="spellEnd"/>
+            <w:r>
+              <w:rPr>
+                <w:rFonts w:ascii="Arial" w:hAnsi="Arial" w:cs="Arial"/>
+                <w:sz w:val="18"/>
+                <w:szCs w:val="18"/>
+              </w:rPr>
+              <w:t xml:space="preserve">, </w:t>
+            </w:r>
+            <w:proofErr w:type="spellStart"/>
+            <w:r>
+              <w:rPr>
+                <w:rFonts w:ascii="Arial" w:hAnsi="Arial" w:cs="Arial"/>
+                <w:sz w:val="18"/>
+                <w:szCs w:val="18"/>
+              </w:rPr>
+              <w:t>Vertex</w:t>
+            </w:r>
+            <w:proofErr w:type="spellEnd"/>
+            <w:r>
+              <w:rPr>
+                <w:rFonts w:ascii="Arial" w:hAnsi="Arial" w:cs="Arial"/>
+                <w:sz w:val="18"/>
+                <w:szCs w:val="18"/>
+              </w:rPr>
+              <w:t>)</w:t>
+            </w:r>
           </w:p>
         </w:tc>
         <w:tc>
@@ -9382,7 +9406,7 @@
 </file>
 
 <file path=customXml/itemProps1.xml><?xml version="1.0" encoding="utf-8"?>
-<ds:datastoreItem xmlns:ds="http://schemas.openxmlformats.org/officeDocument/2006/customXml" ds:itemID="{10D62A0C-A738-410D-B4B8-9C6B9A89108F}">
+<ds:datastoreItem xmlns:ds="http://schemas.openxmlformats.org/officeDocument/2006/customXml" ds:itemID="{DFAE0950-38A8-47E1-8154-EBF9BE881B1F}">
   <ds:schemaRefs>
     <ds:schemaRef ds:uri="http://schemas.openxmlformats.org/officeDocument/2006/bibliography"/>
   </ds:schemaRefs>

</xml_diff>

<commit_message>
document is being modified.
</commit_message>
<xml_diff>
--- a/JSDomicilios/documents/PROYECTO.docx
+++ b/JSDomicilios/documents/PROYECTO.docx
@@ -516,6 +516,328 @@
           </w:r>
         </w:sdtContent>
       </w:sdt>
+    </w:p>
+    <w:p>
+      <w:pPr>
+        <w:pStyle w:val="Prrafodelista"/>
+        <w:numPr>
+          <w:ilvl w:val="0"/>
+          <w:numId w:val="6"/>
+        </w:numPr>
+        <w:tabs>
+          <w:tab w:val="left" w:pos="5160"/>
+        </w:tabs>
+        <w:jc w:val="both"/>
+        <w:rPr>
+          <w:rFonts w:ascii="Arial" w:hAnsi="Arial" w:cs="Arial"/>
+          <w:sz w:val="24"/>
+        </w:rPr>
+      </w:pPr>
+      <w:proofErr w:type="spellStart"/>
+      <w:r>
+        <w:rPr>
+          <w:rFonts w:ascii="Arial" w:hAnsi="Arial" w:cs="Arial"/>
+          <w:b/>
+          <w:sz w:val="24"/>
+        </w:rPr>
+        <w:t>Breadth</w:t>
+      </w:r>
+      <w:proofErr w:type="spellEnd"/>
+      <w:r>
+        <w:rPr>
+          <w:rFonts w:ascii="Arial" w:hAnsi="Arial" w:cs="Arial"/>
+          <w:b/>
+          <w:sz w:val="24"/>
+        </w:rPr>
+        <w:t xml:space="preserve"> </w:t>
+      </w:r>
+      <w:proofErr w:type="spellStart"/>
+      <w:r>
+        <w:rPr>
+          <w:rFonts w:ascii="Arial" w:hAnsi="Arial" w:cs="Arial"/>
+          <w:b/>
+          <w:sz w:val="24"/>
+        </w:rPr>
+        <w:t>First</w:t>
+      </w:r>
+      <w:proofErr w:type="spellEnd"/>
+      <w:r>
+        <w:rPr>
+          <w:rFonts w:ascii="Arial" w:hAnsi="Arial" w:cs="Arial"/>
+          <w:b/>
+          <w:sz w:val="24"/>
+        </w:rPr>
+        <w:t xml:space="preserve"> </w:t>
+      </w:r>
+      <w:proofErr w:type="spellStart"/>
+      <w:r>
+        <w:rPr>
+          <w:rFonts w:ascii="Arial" w:hAnsi="Arial" w:cs="Arial"/>
+          <w:b/>
+          <w:sz w:val="24"/>
+        </w:rPr>
+        <w:t>Sort</w:t>
+      </w:r>
+      <w:proofErr w:type="spellEnd"/>
+      <w:r>
+        <w:rPr>
+          <w:rFonts w:ascii="Arial" w:hAnsi="Arial" w:cs="Arial"/>
+          <w:b/>
+          <w:sz w:val="24"/>
+        </w:rPr>
+        <w:t xml:space="preserve"> : </w:t>
+      </w:r>
+      <w:r>
+        <w:rPr>
+          <w:rFonts w:ascii="Arial" w:hAnsi="Arial" w:cs="Arial"/>
+          <w:sz w:val="24"/>
+        </w:rPr>
+        <w:t>E</w:t>
+      </w:r>
+      <w:r>
+        <w:rPr>
+          <w:rFonts w:ascii="Arial" w:hAnsi="Arial" w:cs="Arial"/>
+          <w:sz w:val="24"/>
+        </w:rPr>
+        <w:t>s un algoritmo de búsqueda no informada utilizado para recorrer o buscar elementos en un grafo</w:t>
+      </w:r>
+      <w:r>
+        <w:rPr>
+          <w:rFonts w:ascii="Arial" w:hAnsi="Arial" w:cs="Arial"/>
+          <w:sz w:val="24"/>
+        </w:rPr>
+        <w:t>.</w:t>
+      </w:r>
+      <w:r>
+        <w:rPr>
+          <w:rFonts w:ascii="Arial" w:hAnsi="Arial" w:cs="Arial"/>
+          <w:sz w:val="24"/>
+        </w:rPr>
+        <w:t xml:space="preserve"> Intuitivamente, se comienza en la raíz y se exploran todos los vecinos de este nodo. A continuación para cada uno de los vecinos se exploran sus respectivos vecinos adyacentes, y así hasta que se recorra todo el árbol.</w:t>
+      </w:r>
+      <w:r>
+        <w:rPr>
+          <w:rFonts w:ascii="Arial" w:hAnsi="Arial" w:cs="Arial"/>
+          <w:sz w:val="24"/>
+        </w:rPr>
+        <w:t xml:space="preserve"> </w:t>
+      </w:r>
+      <w:sdt>
+        <w:sdtPr>
+          <w:rPr>
+            <w:rFonts w:ascii="Arial" w:hAnsi="Arial" w:cs="Arial"/>
+            <w:sz w:val="24"/>
+          </w:rPr>
+          <w:id w:val="1377123064"/>
+          <w:citation/>
+        </w:sdtPr>
+        <w:sdtContent>
+          <w:r>
+            <w:rPr>
+              <w:rFonts w:ascii="Arial" w:hAnsi="Arial" w:cs="Arial"/>
+              <w:sz w:val="24"/>
+            </w:rPr>
+            <w:fldChar w:fldCharType="begin"/>
+          </w:r>
+          <w:r>
+            <w:rPr>
+              <w:rFonts w:ascii="Arial" w:hAnsi="Arial" w:cs="Arial"/>
+              <w:sz w:val="24"/>
+            </w:rPr>
+            <w:instrText xml:space="preserve"> CITATION Wik17 \l 9226 </w:instrText>
+          </w:r>
+          <w:r>
+            <w:rPr>
+              <w:rFonts w:ascii="Arial" w:hAnsi="Arial" w:cs="Arial"/>
+              <w:sz w:val="24"/>
+            </w:rPr>
+            <w:fldChar w:fldCharType="separate"/>
+          </w:r>
+          <w:r>
+            <w:rPr>
+              <w:rFonts w:ascii="Arial" w:hAnsi="Arial" w:cs="Arial"/>
+              <w:noProof/>
+              <w:sz w:val="24"/>
+            </w:rPr>
+            <w:t>(Wikipedia, 2017)</w:t>
+          </w:r>
+          <w:r>
+            <w:rPr>
+              <w:rFonts w:ascii="Arial" w:hAnsi="Arial" w:cs="Arial"/>
+              <w:sz w:val="24"/>
+            </w:rPr>
+            <w:fldChar w:fldCharType="end"/>
+          </w:r>
+        </w:sdtContent>
+      </w:sdt>
+    </w:p>
+    <w:p>
+      <w:pPr>
+        <w:pStyle w:val="Prrafodelista"/>
+        <w:numPr>
+          <w:ilvl w:val="0"/>
+          <w:numId w:val="6"/>
+        </w:numPr>
+        <w:tabs>
+          <w:tab w:val="left" w:pos="5160"/>
+        </w:tabs>
+        <w:jc w:val="both"/>
+        <w:rPr>
+          <w:rFonts w:ascii="Arial" w:hAnsi="Arial" w:cs="Arial"/>
+          <w:sz w:val="24"/>
+        </w:rPr>
+      </w:pPr>
+      <w:proofErr w:type="spellStart"/>
+      <w:r>
+        <w:rPr>
+          <w:rFonts w:ascii="Arial" w:hAnsi="Arial" w:cs="Arial"/>
+          <w:b/>
+          <w:sz w:val="24"/>
+        </w:rPr>
+        <w:t>Depth</w:t>
+      </w:r>
+      <w:proofErr w:type="spellEnd"/>
+      <w:r>
+        <w:rPr>
+          <w:rFonts w:ascii="Arial" w:hAnsi="Arial" w:cs="Arial"/>
+          <w:b/>
+          <w:sz w:val="24"/>
+        </w:rPr>
+        <w:t xml:space="preserve"> </w:t>
+      </w:r>
+      <w:proofErr w:type="spellStart"/>
+      <w:r>
+        <w:rPr>
+          <w:rFonts w:ascii="Arial" w:hAnsi="Arial" w:cs="Arial"/>
+          <w:b/>
+          <w:sz w:val="24"/>
+        </w:rPr>
+        <w:t>First</w:t>
+      </w:r>
+      <w:proofErr w:type="spellEnd"/>
+      <w:r>
+        <w:rPr>
+          <w:rFonts w:ascii="Arial" w:hAnsi="Arial" w:cs="Arial"/>
+          <w:b/>
+          <w:sz w:val="24"/>
+        </w:rPr>
+        <w:t xml:space="preserve"> </w:t>
+      </w:r>
+      <w:proofErr w:type="spellStart"/>
+      <w:r>
+        <w:rPr>
+          <w:rFonts w:ascii="Arial" w:hAnsi="Arial" w:cs="Arial"/>
+          <w:b/>
+          <w:sz w:val="24"/>
+        </w:rPr>
+        <w:t>Sort</w:t>
+      </w:r>
+      <w:proofErr w:type="spellEnd"/>
+      <w:r>
+        <w:rPr>
+          <w:rFonts w:ascii="Arial" w:hAnsi="Arial" w:cs="Arial"/>
+          <w:b/>
+          <w:sz w:val="24"/>
+        </w:rPr>
+        <w:t xml:space="preserve">: </w:t>
+      </w:r>
+      <w:r>
+        <w:rPr>
+          <w:rFonts w:ascii="Arial" w:hAnsi="Arial" w:cs="Arial"/>
+          <w:sz w:val="24"/>
+        </w:rPr>
+        <w:t>E</w:t>
+      </w:r>
+      <w:r>
+        <w:rPr>
+          <w:rFonts w:ascii="Arial" w:hAnsi="Arial" w:cs="Arial"/>
+          <w:sz w:val="24"/>
+        </w:rPr>
+        <w:t>s un algoritmo de búsqueda no informada utilizado para recorrer todo</w:t>
+      </w:r>
+      <w:r>
+        <w:rPr>
+          <w:rFonts w:ascii="Arial" w:hAnsi="Arial" w:cs="Arial"/>
+          <w:sz w:val="24"/>
+        </w:rPr>
+        <w:t xml:space="preserve">s los nodos de un grafo </w:t>
+      </w:r>
+      <w:r>
+        <w:rPr>
+          <w:rFonts w:ascii="Arial" w:hAnsi="Arial" w:cs="Arial"/>
+          <w:sz w:val="24"/>
+        </w:rPr>
+        <w:t>de manera ordenada, pero no uniforme. Su funcionamiento consiste en ir expandiendo todos y cada uno de los nodos que va localizando, de forma recurrente, en un camino concreto. Cuando ya no quedan más nodos que visitar en dicho camino, regresa de modo que repite el mismo proceso con cada uno de los hermanos del nodo ya procesado.</w:t>
+      </w:r>
+      <w:sdt>
+        <w:sdtPr>
+          <w:rPr>
+            <w:rFonts w:ascii="Arial" w:hAnsi="Arial" w:cs="Arial"/>
+            <w:sz w:val="24"/>
+          </w:rPr>
+          <w:id w:val="-1560321788"/>
+          <w:citation/>
+        </w:sdtPr>
+        <w:sdtContent>
+          <w:r>
+            <w:rPr>
+              <w:rFonts w:ascii="Arial" w:hAnsi="Arial" w:cs="Arial"/>
+              <w:sz w:val="24"/>
+            </w:rPr>
+            <w:fldChar w:fldCharType="begin"/>
+          </w:r>
+          <w:r>
+            <w:rPr>
+              <w:rFonts w:ascii="Arial" w:hAnsi="Arial" w:cs="Arial"/>
+              <w:sz w:val="24"/>
+            </w:rPr>
+            <w:instrText xml:space="preserve"> CITATION Wik171 \l 9226 </w:instrText>
+          </w:r>
+          <w:r>
+            <w:rPr>
+              <w:rFonts w:ascii="Arial" w:hAnsi="Arial" w:cs="Arial"/>
+              <w:sz w:val="24"/>
+            </w:rPr>
+            <w:fldChar w:fldCharType="separate"/>
+          </w:r>
+          <w:r>
+            <w:rPr>
+              <w:rFonts w:ascii="Arial" w:hAnsi="Arial" w:cs="Arial"/>
+              <w:noProof/>
+              <w:sz w:val="24"/>
+            </w:rPr>
+            <w:t xml:space="preserve"> </w:t>
+          </w:r>
+          <w:r>
+            <w:rPr>
+              <w:rFonts w:ascii="Arial" w:hAnsi="Arial" w:cs="Arial"/>
+              <w:noProof/>
+              <w:sz w:val="24"/>
+            </w:rPr>
+            <w:t>(Wikipedia, 2017)</w:t>
+          </w:r>
+          <w:r>
+            <w:rPr>
+              <w:rFonts w:ascii="Arial" w:hAnsi="Arial" w:cs="Arial"/>
+              <w:sz w:val="24"/>
+            </w:rPr>
+            <w:fldChar w:fldCharType="end"/>
+          </w:r>
+        </w:sdtContent>
+      </w:sdt>
+    </w:p>
+    <w:p>
+      <w:pPr>
+        <w:pStyle w:val="Prrafodelista"/>
+        <w:tabs>
+          <w:tab w:val="left" w:pos="5160"/>
+        </w:tabs>
+        <w:jc w:val="both"/>
+        <w:rPr>
+          <w:rFonts w:ascii="Arial" w:hAnsi="Arial" w:cs="Arial"/>
+          <w:sz w:val="24"/>
+        </w:rPr>
+      </w:pPr>
     </w:p>
     <w:p>
       <w:pPr>
@@ -2554,23 +2876,7 @@
               <w:t xml:space="preserve">Pre: </w:t>
             </w:r>
             <w:r>
-              <w:t xml:space="preserve">El </w:t>
-            </w:r>
-            <w:proofErr w:type="gramStart"/>
-            <w:r>
-              <w:t>grafo(</w:t>
-            </w:r>
-            <w:proofErr w:type="gramEnd"/>
-            <w:r>
-              <w:t xml:space="preserve">grafo) ha sido creado. Los nodos (nodo1, nodo2) han sido añadidos al </w:t>
-            </w:r>
-            <w:proofErr w:type="gramStart"/>
-            <w:r>
-              <w:t>grafo(</w:t>
-            </w:r>
-            <w:proofErr w:type="gramEnd"/>
-            <w:r>
-              <w:t>grafo).</w:t>
+              <w:t>El grafo(grafo) ha sido creado. Los nodos (nodo1, nodo2) han sido añadidos al grafo(grafo).</w:t>
             </w:r>
           </w:p>
           <w:p>
@@ -3303,15 +3609,7 @@
               <w:t xml:space="preserve">Post: </w:t>
             </w:r>
             <w:r>
-              <w:t xml:space="preserve">Se ha verificado si los nodos </w:t>
-            </w:r>
-            <w:proofErr w:type="gramStart"/>
-            <w:r>
-              <w:t>( nodo1</w:t>
-            </w:r>
-            <w:proofErr w:type="gramEnd"/>
-            <w:r>
-              <w:t>, nodo2) tienen una arista en común.</w:t>
+              <w:t>Se ha verificado si los nodos ( nodo1, nodo2) tienen una arista en común.</w:t>
             </w:r>
           </w:p>
           <w:p>
@@ -6256,42 +6554,6 @@
                 <w:szCs w:val="18"/>
               </w:rPr>
             </w:pPr>
-            <w:proofErr w:type="spellStart"/>
-            <w:r>
-              <w:rPr>
-                <w:rFonts w:ascii="Arial" w:hAnsi="Arial" w:cs="Arial"/>
-                <w:sz w:val="18"/>
-                <w:szCs w:val="18"/>
-              </w:rPr>
-              <w:t>calculateLessDistance_Dijkstra</w:t>
-            </w:r>
-            <w:proofErr w:type="spellEnd"/>
-            <w:r>
-              <w:rPr>
-                <w:rFonts w:ascii="Arial" w:hAnsi="Arial" w:cs="Arial"/>
-                <w:sz w:val="18"/>
-                <w:szCs w:val="18"/>
-              </w:rPr>
-              <w:t>(</w:t>
-            </w:r>
-            <w:proofErr w:type="spellStart"/>
-            <w:r>
-              <w:rPr>
-                <w:rFonts w:ascii="Arial" w:hAnsi="Arial" w:cs="Arial"/>
-                <w:sz w:val="18"/>
-                <w:szCs w:val="18"/>
-              </w:rPr>
-              <w:t>Vertex,Vertex</w:t>
-            </w:r>
-            <w:proofErr w:type="spellEnd"/>
-            <w:r>
-              <w:rPr>
-                <w:rFonts w:ascii="Arial" w:hAnsi="Arial" w:cs="Arial"/>
-                <w:sz w:val="18"/>
-                <w:szCs w:val="18"/>
-              </w:rPr>
-              <w:t>);</w:t>
-            </w:r>
           </w:p>
         </w:tc>
         <w:tc>
@@ -6792,6 +7054,297 @@
     <w:p>
       <w:pPr>
         <w:jc w:val="both"/>
+        <w:rPr>
+          <w:rFonts w:ascii="Arial" w:hAnsi="Arial" w:cs="Arial"/>
+          <w:b/>
+          <w:sz w:val="18"/>
+          <w:szCs w:val="18"/>
+        </w:rPr>
+      </w:pPr>
+    </w:p>
+    <w:p>
+      <w:pPr>
+        <w:jc w:val="both"/>
+        <w:rPr>
+          <w:rFonts w:ascii="Arial" w:hAnsi="Arial" w:cs="Arial"/>
+          <w:b/>
+          <w:sz w:val="18"/>
+          <w:szCs w:val="18"/>
+        </w:rPr>
+      </w:pPr>
+    </w:p>
+    <w:sdt>
+      <w:sdtPr>
+        <w:rPr>
+          <w:lang w:val="es-ES"/>
+        </w:rPr>
+        <w:id w:val="1707061385"/>
+        <w:docPartObj>
+          <w:docPartGallery w:val="Bibliographies"/>
+          <w:docPartUnique/>
+        </w:docPartObj>
+      </w:sdtPr>
+      <w:sdtEndPr>
+        <w:rPr>
+          <w:rFonts w:asciiTheme="minorHAnsi" w:eastAsiaTheme="minorHAnsi" w:hAnsiTheme="minorHAnsi" w:cstheme="minorBidi"/>
+          <w:color w:val="auto"/>
+          <w:sz w:val="22"/>
+          <w:szCs w:val="22"/>
+          <w:lang w:val="es-CO" w:eastAsia="en-US"/>
+        </w:rPr>
+      </w:sdtEndPr>
+      <w:sdtContent>
+        <w:p>
+          <w:pPr>
+            <w:pStyle w:val="Ttulo1"/>
+            <w:jc w:val="center"/>
+            <w:rPr>
+              <w:b/>
+              <w:color w:val="000000" w:themeColor="text1"/>
+              <w:sz w:val="36"/>
+            </w:rPr>
+          </w:pPr>
+          <w:r>
+            <w:rPr>
+              <w:b/>
+              <w:color w:val="000000" w:themeColor="text1"/>
+              <w:sz w:val="36"/>
+              <w:lang w:val="es-ES"/>
+            </w:rPr>
+            <w:t>Referencias</w:t>
+          </w:r>
+        </w:p>
+        <w:sdt>
+          <w:sdtPr>
+            <w:id w:val="-573587230"/>
+            <w:bibliography/>
+          </w:sdtPr>
+          <w:sdtContent>
+            <w:p>
+              <w:pPr>
+                <w:pStyle w:val="Bibliografa"/>
+                <w:ind w:left="720" w:hanging="720"/>
+                <w:rPr>
+                  <w:noProof/>
+                  <w:sz w:val="24"/>
+                  <w:szCs w:val="24"/>
+                  <w:lang w:val="es-ES"/>
+                </w:rPr>
+              </w:pPr>
+              <w:r>
+                <w:fldChar w:fldCharType="begin"/>
+              </w:r>
+              <w:r>
+                <w:instrText>BIBLIOGRAPHY</w:instrText>
+              </w:r>
+              <w:r>
+                <w:fldChar w:fldCharType="separate"/>
+              </w:r>
+              <w:r>
+                <w:rPr>
+                  <w:noProof/>
+                  <w:lang w:val="es-ES"/>
+                </w:rPr>
+                <w:t xml:space="preserve">Wikipedia. (27 de 09 de 2017). </w:t>
+              </w:r>
+              <w:r>
+                <w:rPr>
+                  <w:i/>
+                  <w:iCs/>
+                  <w:noProof/>
+                  <w:lang w:val="es-ES"/>
+                </w:rPr>
+                <w:t>Wikipedia</w:t>
+              </w:r>
+              <w:r>
+                <w:rPr>
+                  <w:noProof/>
+                  <w:lang w:val="es-ES"/>
+                </w:rPr>
+                <w:t>. Obtenido de Wikipedia: https://es.wikipedia.org/wiki/B%C3%BAsqueda_en_anchura</w:t>
+              </w:r>
+            </w:p>
+            <w:p>
+              <w:pPr>
+                <w:pStyle w:val="Bibliografa"/>
+                <w:ind w:left="720" w:hanging="720"/>
+                <w:rPr>
+                  <w:noProof/>
+                  <w:lang w:val="es-ES"/>
+                </w:rPr>
+              </w:pPr>
+              <w:r>
+                <w:rPr>
+                  <w:noProof/>
+                  <w:lang w:val="es-ES"/>
+                </w:rPr>
+                <w:t xml:space="preserve">Wikipedia. (12 de 09 de 2017). </w:t>
+              </w:r>
+              <w:r>
+                <w:rPr>
+                  <w:i/>
+                  <w:iCs/>
+                  <w:noProof/>
+                  <w:lang w:val="es-ES"/>
+                </w:rPr>
+                <w:t>Wikipedia</w:t>
+              </w:r>
+              <w:r>
+                <w:rPr>
+                  <w:noProof/>
+                  <w:lang w:val="es-ES"/>
+                </w:rPr>
+                <w:t>. Obtenido de Wikipedia: https://es.wikipedia.org/wiki/B%C3%BAsqueda_en_profundidad</w:t>
+              </w:r>
+            </w:p>
+            <w:p>
+              <w:pPr>
+                <w:pStyle w:val="Bibliografa"/>
+                <w:ind w:left="720" w:hanging="720"/>
+                <w:rPr>
+                  <w:noProof/>
+                  <w:lang w:val="es-ES"/>
+                </w:rPr>
+              </w:pPr>
+              <w:r>
+                <w:rPr>
+                  <w:noProof/>
+                  <w:lang w:val="es-ES"/>
+                </w:rPr>
+                <w:t xml:space="preserve">Wikipedia. (4 de 9 de 2018). </w:t>
+              </w:r>
+              <w:r>
+                <w:rPr>
+                  <w:i/>
+                  <w:iCs/>
+                  <w:noProof/>
+                  <w:lang w:val="es-ES"/>
+                </w:rPr>
+                <w:t>Wikipedia</w:t>
+              </w:r>
+              <w:r>
+                <w:rPr>
+                  <w:noProof/>
+                  <w:lang w:val="es-ES"/>
+                </w:rPr>
+                <w:t>. Obtenido de Wikipedia: https://es.wikipedia.org/wiki/Domicilio</w:t>
+              </w:r>
+            </w:p>
+            <w:p>
+              <w:pPr>
+                <w:pStyle w:val="Bibliografa"/>
+                <w:ind w:left="720" w:hanging="720"/>
+                <w:rPr>
+                  <w:noProof/>
+                  <w:lang w:val="es-ES"/>
+                </w:rPr>
+              </w:pPr>
+              <w:r>
+                <w:rPr>
+                  <w:noProof/>
+                  <w:lang w:val="es-ES"/>
+                </w:rPr>
+                <w:t xml:space="preserve">Wikipedia. (11 de 10 de 2018). </w:t>
+              </w:r>
+              <w:r>
+                <w:rPr>
+                  <w:i/>
+                  <w:iCs/>
+                  <w:noProof/>
+                  <w:lang w:val="es-ES"/>
+                </w:rPr>
+                <w:t>Wikipedia</w:t>
+              </w:r>
+              <w:r>
+                <w:rPr>
+                  <w:noProof/>
+                  <w:lang w:val="es-ES"/>
+                </w:rPr>
+                <w:t>. Obtenido de Wikipedia: https://es.wikipedia.org/wiki/Algoritmo_de_Dijkstra</w:t>
+              </w:r>
+            </w:p>
+            <w:p>
+              <w:pPr>
+                <w:pStyle w:val="Bibliografa"/>
+                <w:ind w:left="720" w:hanging="720"/>
+                <w:rPr>
+                  <w:noProof/>
+                  <w:lang w:val="es-ES"/>
+                </w:rPr>
+              </w:pPr>
+              <w:r>
+                <w:rPr>
+                  <w:noProof/>
+                  <w:lang w:val="es-ES"/>
+                </w:rPr>
+                <w:t xml:space="preserve">Wikipedia. (9 de 10 de 2018). </w:t>
+              </w:r>
+              <w:r>
+                <w:rPr>
+                  <w:i/>
+                  <w:iCs/>
+                  <w:noProof/>
+                  <w:lang w:val="es-ES"/>
+                </w:rPr>
+                <w:t>Wikipedia</w:t>
+              </w:r>
+              <w:r>
+                <w:rPr>
+                  <w:noProof/>
+                  <w:lang w:val="es-ES"/>
+                </w:rPr>
+                <w:t>. Obtenido de Wikipedia: https://es.wikipedia.org/wiki/Algoritmo_de_Floyd-Warshall#El_algoritmo_de_Floyd</w:t>
+              </w:r>
+            </w:p>
+            <w:p>
+              <w:pPr>
+                <w:pStyle w:val="Bibliografa"/>
+                <w:ind w:left="720" w:hanging="720"/>
+                <w:rPr>
+                  <w:noProof/>
+                  <w:lang w:val="es-ES"/>
+                </w:rPr>
+              </w:pPr>
+              <w:r>
+                <w:rPr>
+                  <w:noProof/>
+                  <w:lang w:val="es-ES"/>
+                </w:rPr>
+                <w:t xml:space="preserve">Wikipedia. (18 de 10 de 2018). </w:t>
+              </w:r>
+              <w:r>
+                <w:rPr>
+                  <w:i/>
+                  <w:iCs/>
+                  <w:noProof/>
+                  <w:lang w:val="es-ES"/>
+                </w:rPr>
+                <w:t>Wikipedia</w:t>
+              </w:r>
+              <w:r>
+                <w:rPr>
+                  <w:noProof/>
+                  <w:lang w:val="es-ES"/>
+                </w:rPr>
+                <w:t>. Obtenido de Wikipedia: https://es.wikipedia.org/wiki/Grafo</w:t>
+              </w:r>
+            </w:p>
+            <w:p>
+              <w:r>
+                <w:rPr>
+                  <w:b/>
+                  <w:bCs/>
+                </w:rPr>
+                <w:fldChar w:fldCharType="end"/>
+              </w:r>
+            </w:p>
+          </w:sdtContent>
+        </w:sdt>
+      </w:sdtContent>
+    </w:sdt>
+    <w:p>
+      <w:pPr>
+        <w:jc w:val="center"/>
         <w:rPr>
           <w:rFonts w:ascii="Arial" w:hAnsi="Arial" w:cs="Arial"/>
           <w:b/>
@@ -8190,6 +8743,28 @@
   <w:style w:type="paragraph" w:default="1" w:styleId="Normal">
     <w:name w:val="Normal"/>
     <w:qFormat/>
+  </w:style>
+  <w:style w:type="paragraph" w:styleId="Ttulo1">
+    <w:name w:val="heading 1"/>
+    <w:basedOn w:val="Normal"/>
+    <w:next w:val="Normal"/>
+    <w:link w:val="Ttulo1Car"/>
+    <w:uiPriority w:val="9"/>
+    <w:qFormat/>
+    <w:rsid w:val="00DE31B8"/>
+    <w:pPr>
+      <w:keepNext/>
+      <w:keepLines/>
+      <w:spacing w:before="240" w:after="0"/>
+      <w:outlineLvl w:val="0"/>
+    </w:pPr>
+    <w:rPr>
+      <w:rFonts w:asciiTheme="majorHAnsi" w:eastAsiaTheme="majorEastAsia" w:hAnsiTheme="majorHAnsi" w:cstheme="majorBidi"/>
+      <w:color w:val="2E74B5" w:themeColor="accent1" w:themeShade="BF"/>
+      <w:sz w:val="32"/>
+      <w:szCs w:val="32"/>
+      <w:lang w:eastAsia="es-CO"/>
+    </w:rPr>
   </w:style>
   <w:style w:type="character" w:default="1" w:styleId="Fuentedeprrafopredeter">
     <w:name w:val="Default Paragraph Font"/>
@@ -9064,6 +9639,28 @@
       </w:tcPr>
     </w:tblStylePr>
   </w:style>
+  <w:style w:type="character" w:customStyle="1" w:styleId="Ttulo1Car">
+    <w:name w:val="Título 1 Car"/>
+    <w:basedOn w:val="Fuentedeprrafopredeter"/>
+    <w:link w:val="Ttulo1"/>
+    <w:uiPriority w:val="9"/>
+    <w:rsid w:val="00DE31B8"/>
+    <w:rPr>
+      <w:rFonts w:asciiTheme="majorHAnsi" w:eastAsiaTheme="majorEastAsia" w:hAnsiTheme="majorHAnsi" w:cstheme="majorBidi"/>
+      <w:color w:val="2E74B5" w:themeColor="accent1" w:themeShade="BF"/>
+      <w:sz w:val="32"/>
+      <w:szCs w:val="32"/>
+      <w:lang w:eastAsia="es-CO"/>
+    </w:rPr>
+  </w:style>
+  <w:style w:type="paragraph" w:styleId="Bibliografa">
+    <w:name w:val="Bibliography"/>
+    <w:basedOn w:val="Normal"/>
+    <w:next w:val="Normal"/>
+    <w:uiPriority w:val="37"/>
+    <w:unhideWhenUsed/>
+    <w:rsid w:val="00DE31B8"/>
+  </w:style>
 </w:styles>
 </file>
 
@@ -9366,7 +9963,7 @@
     <b:Month>10</b:Month>
     <b:Day>11</b:Day>
     <b:URL>https://es.wikipedia.org/wiki/Algoritmo_de_Dijkstra</b:URL>
-    <b:RefOrder>3</b:RefOrder>
+    <b:RefOrder>5</b:RefOrder>
   </b:Source>
   <b:Source>
     <b:Tag>Wik182</b:Tag>
@@ -9383,7 +9980,7 @@
     <b:Month>10</b:Month>
     <b:Day>9</b:Day>
     <b:URL>https://es.wikipedia.org/wiki/Algoritmo_de_Floyd-Warshall#El_algoritmo_de_Floyd</b:URL>
-    <b:RefOrder>4</b:RefOrder>
+    <b:RefOrder>6</b:RefOrder>
   </b:Source>
   <b:Source>
     <b:Tag>Wik183</b:Tag>
@@ -9402,11 +9999,45 @@
     <b:URL>https://es.wikipedia.org/wiki/Grafo</b:URL>
     <b:RefOrder>1</b:RefOrder>
   </b:Source>
+  <b:Source>
+    <b:Tag>Wik17</b:Tag>
+    <b:SourceType>InternetSite</b:SourceType>
+    <b:Guid>{DDE7A7E0-791C-42CC-80CA-4B66783EA520}</b:Guid>
+    <b:Author>
+      <b:Author>
+        <b:Corporate>Wikipedia</b:Corporate>
+      </b:Author>
+    </b:Author>
+    <b:Title>Wikipedia</b:Title>
+    <b:InternetSiteTitle>Wikipedia</b:InternetSiteTitle>
+    <b:Year>2017</b:Year>
+    <b:Month>09</b:Month>
+    <b:Day>27</b:Day>
+    <b:URL>https://es.wikipedia.org/wiki/B%C3%BAsqueda_en_anchura</b:URL>
+    <b:RefOrder>3</b:RefOrder>
+  </b:Source>
+  <b:Source>
+    <b:Tag>Wik171</b:Tag>
+    <b:SourceType>InternetSite</b:SourceType>
+    <b:Guid>{1220A724-C4C1-42F6-BF4B-6CDDE02F8770}</b:Guid>
+    <b:Author>
+      <b:Author>
+        <b:Corporate>Wikipedia</b:Corporate>
+      </b:Author>
+    </b:Author>
+    <b:Title>Wikipedia</b:Title>
+    <b:InternetSiteTitle>Wikipedia</b:InternetSiteTitle>
+    <b:Year>2017</b:Year>
+    <b:Month>09</b:Month>
+    <b:Day>12</b:Day>
+    <b:URL>https://es.wikipedia.org/wiki/B%C3%BAsqueda_en_profundidad</b:URL>
+    <b:RefOrder>4</b:RefOrder>
+  </b:Source>
 </b:Sources>
 </file>
 
 <file path=customXml/itemProps1.xml><?xml version="1.0" encoding="utf-8"?>
-<ds:datastoreItem xmlns:ds="http://schemas.openxmlformats.org/officeDocument/2006/customXml" ds:itemID="{DFAE0950-38A8-47E1-8154-EBF9BE881B1F}">
+<ds:datastoreItem xmlns:ds="http://schemas.openxmlformats.org/officeDocument/2006/customXml" ds:itemID="{E423D2C1-766B-4158-BE48-72F864FAD0AC}">
   <ds:schemaRefs>
     <ds:schemaRef ds:uri="http://schemas.openxmlformats.org/officeDocument/2006/bibliography"/>
   </ds:schemaRefs>

</xml_diff>

<commit_message>
document are already finished.
</commit_message>
<xml_diff>
--- a/JSDomicilios/documents/PROYECTO.docx
+++ b/JSDomicilios/documents/PROYECTO.docx
@@ -367,7 +367,6 @@
           <w:id w:val="468167704"/>
           <w:citation/>
         </w:sdtPr>
-        <w:sdtEndPr/>
         <w:sdtContent>
           <w:r>
             <w:rPr>
@@ -468,7 +467,6 @@
           <w:id w:val="1949505678"/>
           <w:citation/>
         </w:sdtPr>
-        <w:sdtEndPr/>
         <w:sdtContent>
           <w:r>
             <w:rPr>
@@ -694,6 +692,7 @@
           <w:b/>
           <w:sz w:val="24"/>
         </w:rPr>
+        <w:lastRenderedPageBreak/>
         <w:t>Depth</w:t>
       </w:r>
       <w:proofErr w:type="spellEnd"/>
@@ -914,7 +913,6 @@
           <w:id w:val="-2122753082"/>
           <w:citation/>
         </w:sdtPr>
-        <w:sdtEndPr/>
         <w:sdtContent>
           <w:r>
             <w:rPr>
@@ -1020,7 +1018,6 @@
           <w:id w:val="573784639"/>
           <w:citation/>
         </w:sdtPr>
-        <w:sdtEndPr/>
         <w:sdtContent>
           <w:r>
             <w:rPr>
@@ -1934,6 +1931,7 @@
                 <w:b/>
                 <w:sz w:val="24"/>
               </w:rPr>
+              <w:lastRenderedPageBreak/>
               <w:t>Resumen</w:t>
             </w:r>
           </w:p>
@@ -2537,18 +2535,40 @@
               <w:sym w:font="Wingdings" w:char="F0E0"/>
             </w:r>
             <w:r>
+              <w:t xml:space="preserve"> Grafo</w:t>
+            </w:r>
+          </w:p>
+          <w:p>
+            <w:proofErr w:type="spellStart"/>
+            <w:r>
+              <w:t>isEmpty</w:t>
+            </w:r>
+            <w:proofErr w:type="spellEnd"/>
+            <w:r>
+              <w:t xml:space="preserve"> () </w:t>
+            </w:r>
+            <w:r>
+              <w:sym w:font="Wingdings" w:char="F0E0"/>
+            </w:r>
+            <w:r>
+              <w:t xml:space="preserve"> Grafo </w:t>
+            </w:r>
+            <w:r>
+              <w:sym w:font="Wingdings" w:char="F0E0"/>
+            </w:r>
+            <w:r>
               <w:t xml:space="preserve"> </w:t>
             </w:r>
             <w:proofErr w:type="spellStart"/>
             <w:r>
-              <w:t>Grafo</w:t>
+              <w:t>boolean</w:t>
             </w:r>
             <w:proofErr w:type="spellEnd"/>
           </w:p>
           <w:p>
             <w:proofErr w:type="spellStart"/>
             <w:r>
-              <w:t>isEmpty</w:t>
+              <w:t>contain</w:t>
             </w:r>
             <w:proofErr w:type="spellEnd"/>
             <w:r>
@@ -2558,6 +2578,28 @@
               <w:sym w:font="Wingdings" w:char="F0E0"/>
             </w:r>
             <w:r>
+              <w:t xml:space="preserve"> Grafo  </w:t>
+            </w:r>
+            <w:r>
+              <w:sym w:font="Wingdings" w:char="F0E0"/>
+            </w:r>
+            <w:r>
+              <w:t xml:space="preserve"> </w:t>
+            </w:r>
+            <w:proofErr w:type="spellStart"/>
+            <w:r>
+              <w:t>boolean</w:t>
+            </w:r>
+            <w:proofErr w:type="spellEnd"/>
+          </w:p>
+          <w:p>
+            <w:r>
+              <w:t>adyacentes(Grafo, nodo, nodo)</w:t>
+            </w:r>
+            <w:r>
+              <w:sym w:font="Wingdings" w:char="F0E0"/>
+            </w:r>
+            <w:r>
               <w:t xml:space="preserve"> Grafo </w:t>
             </w:r>
             <w:r>
@@ -2573,19 +2615,36 @@
             <w:proofErr w:type="spellEnd"/>
           </w:p>
           <w:p>
+            <w:r>
+              <w:t xml:space="preserve">predecesor(Grafo, nodo, nodo) </w:t>
+            </w:r>
+            <w:r>
+              <w:sym w:font="Wingdings" w:char="F0E0"/>
+            </w:r>
+            <w:r>
+              <w:t xml:space="preserve"> Grafo</w:t>
+            </w:r>
+            <w:r>
+              <w:sym w:font="Wingdings" w:char="F0E0"/>
+            </w:r>
+            <w:r>
+              <w:t xml:space="preserve"> </w:t>
+            </w:r>
             <w:proofErr w:type="spellStart"/>
             <w:r>
-              <w:t>contain</w:t>
+              <w:t>boolean</w:t>
             </w:r>
             <w:proofErr w:type="spellEnd"/>
-            <w:r>
-              <w:t xml:space="preserve"> () </w:t>
+          </w:p>
+          <w:p>
+            <w:r>
+              <w:t xml:space="preserve">sucesor (Grafo, nodo, nodo) </w:t>
             </w:r>
             <w:r>
               <w:sym w:font="Wingdings" w:char="F0E0"/>
             </w:r>
             <w:r>
-              <w:t xml:space="preserve"> Grafo  </w:t>
+              <w:t xml:space="preserve"> Grafo </w:t>
             </w:r>
             <w:r>
               <w:sym w:font="Wingdings" w:char="F0E0"/>
@@ -2599,72 +2658,6 @@
             </w:r>
             <w:proofErr w:type="spellEnd"/>
           </w:p>
-          <w:p>
-            <w:r>
-              <w:t>adyacentes(Grafo, nodo, nodo)</w:t>
-            </w:r>
-            <w:r>
-              <w:sym w:font="Wingdings" w:char="F0E0"/>
-            </w:r>
-            <w:r>
-              <w:t xml:space="preserve"> Grafo </w:t>
-            </w:r>
-            <w:r>
-              <w:sym w:font="Wingdings" w:char="F0E0"/>
-            </w:r>
-            <w:r>
-              <w:t xml:space="preserve"> </w:t>
-            </w:r>
-            <w:proofErr w:type="spellStart"/>
-            <w:r>
-              <w:t>boolean</w:t>
-            </w:r>
-            <w:proofErr w:type="spellEnd"/>
-          </w:p>
-          <w:p>
-            <w:r>
-              <w:t xml:space="preserve">predecesor(Grafo, nodo, nodo) </w:t>
-            </w:r>
-            <w:r>
-              <w:sym w:font="Wingdings" w:char="F0E0"/>
-            </w:r>
-            <w:r>
-              <w:t xml:space="preserve"> Grafo</w:t>
-            </w:r>
-            <w:r>
-              <w:sym w:font="Wingdings" w:char="F0E0"/>
-            </w:r>
-            <w:r>
-              <w:t xml:space="preserve"> </w:t>
-            </w:r>
-            <w:proofErr w:type="spellStart"/>
-            <w:r>
-              <w:t>boolean</w:t>
-            </w:r>
-            <w:proofErr w:type="spellEnd"/>
-          </w:p>
-          <w:p>
-            <w:r>
-              <w:t xml:space="preserve">sucesor (Grafo, nodo, nodo) </w:t>
-            </w:r>
-            <w:r>
-              <w:sym w:font="Wingdings" w:char="F0E0"/>
-            </w:r>
-            <w:r>
-              <w:t xml:space="preserve"> Grafo </w:t>
-            </w:r>
-            <w:r>
-              <w:sym w:font="Wingdings" w:char="F0E0"/>
-            </w:r>
-            <w:r>
-              <w:t xml:space="preserve"> </w:t>
-            </w:r>
-            <w:proofErr w:type="spellStart"/>
-            <w:r>
-              <w:t>boolean</w:t>
-            </w:r>
-            <w:proofErr w:type="spellEnd"/>
-          </w:p>
         </w:tc>
         <w:tc>
           <w:tcPr>
@@ -2695,12 +2688,8 @@
             </w:r>
             <w:r>
               <w:br/>
-            </w:r>
-            <w:proofErr w:type="spellStart"/>
-            <w:r>
               <w:t>Generador</w:t>
             </w:r>
-            <w:proofErr w:type="spellEnd"/>
           </w:p>
           <w:p>
             <w:pPr>
@@ -2711,12 +2700,8 @@
             </w:r>
             <w:r>
               <w:br/>
-            </w:r>
-            <w:proofErr w:type="spellStart"/>
-            <w:r>
               <w:t>Constructor</w:t>
             </w:r>
-            <w:proofErr w:type="spellEnd"/>
           </w:p>
           <w:p>
             <w:pPr>
@@ -2833,6 +2818,7 @@
                 <w:b/>
                 <w:i/>
               </w:rPr>
+              <w:lastRenderedPageBreak/>
               <w:t>public</w:t>
             </w:r>
             <w:proofErr w:type="spellEnd"/>
@@ -3713,6 +3699,7 @@
               <w:rPr>
                 <w:b/>
               </w:rPr>
+              <w:lastRenderedPageBreak/>
               <w:t xml:space="preserve">Def: </w:t>
             </w:r>
             <w:r>
@@ -3910,13 +3897,15 @@
     <w:tbl>
       <w:tblPr>
         <w:tblStyle w:val="Tabladecuadrcula4"/>
-        <w:tblW w:w="9493" w:type="dxa"/>
+        <w:tblW w:w="10349" w:type="dxa"/>
+        <w:tblInd w:w="-856" w:type="dxa"/>
         <w:tblLayout w:type="fixed"/>
         <w:tblLook w:val="04A0" w:firstRow="1" w:lastRow="0" w:firstColumn="1" w:lastColumn="0" w:noHBand="0" w:noVBand="1"/>
       </w:tblPr>
       <w:tblGrid>
-        <w:gridCol w:w="1199"/>
-        <w:gridCol w:w="904"/>
+        <w:gridCol w:w="1479"/>
+        <w:gridCol w:w="790"/>
+        <w:gridCol w:w="690"/>
         <w:gridCol w:w="3312"/>
         <w:gridCol w:w="1951"/>
         <w:gridCol w:w="759"/>
@@ -3930,7 +3919,8 @@
         <w:tc>
           <w:tcPr>
             <w:cnfStyle w:val="001000000000" w:firstRow="0" w:lastRow="0" w:firstColumn="1" w:lastColumn="0" w:oddVBand="0" w:evenVBand="0" w:oddHBand="0" w:evenHBand="0" w:firstRowFirstColumn="0" w:firstRowLastColumn="0" w:lastRowFirstColumn="0" w:lastRowLastColumn="0"/>
-            <w:tcW w:w="1199" w:type="dxa"/>
+            <w:tcW w:w="2269" w:type="dxa"/>
+            <w:gridSpan w:val="2"/>
             <w:vAlign w:val="center"/>
           </w:tcPr>
           <w:p>
@@ -3945,16 +3935,39 @@
             <w:r>
               <w:rPr>
                 <w:rFonts w:ascii="Arial" w:hAnsi="Arial" w:cs="Arial"/>
+                <w:sz w:val="20"/>
+              </w:rPr>
+              <w:t>Entrada</w:t>
+            </w:r>
+          </w:p>
+        </w:tc>
+        <w:tc>
+          <w:tcPr>
+            <w:tcW w:w="690" w:type="dxa"/>
+            <w:vAlign w:val="center"/>
+          </w:tcPr>
+          <w:p>
+            <w:pPr>
+              <w:jc w:val="center"/>
+              <w:cnfStyle w:val="100000000000" w:firstRow="1" w:lastRow="0" w:firstColumn="0" w:lastColumn="0" w:oddVBand="0" w:evenVBand="0" w:oddHBand="0" w:evenHBand="0" w:firstRowFirstColumn="0" w:firstRowLastColumn="0" w:lastRowFirstColumn="0" w:lastRowLastColumn="0"/>
+              <w:rPr>
+                <w:rFonts w:ascii="Arial" w:hAnsi="Arial" w:cs="Arial"/>
                 <w:b w:val="0"/>
                 <w:sz w:val="20"/>
               </w:rPr>
-              <w:t>Entrada</w:t>
-            </w:r>
-          </w:p>
-        </w:tc>
-        <w:tc>
-          <w:tcPr>
-            <w:tcW w:w="904" w:type="dxa"/>
+            </w:pPr>
+            <w:r>
+              <w:rPr>
+                <w:rFonts w:ascii="Arial" w:hAnsi="Arial" w:cs="Arial"/>
+                <w:sz w:val="20"/>
+              </w:rPr>
+              <w:t>Salida</w:t>
+            </w:r>
+          </w:p>
+        </w:tc>
+        <w:tc>
+          <w:tcPr>
+            <w:tcW w:w="3312" w:type="dxa"/>
             <w:vAlign w:val="center"/>
           </w:tcPr>
           <w:p>
@@ -3970,16 +3983,39 @@
             <w:r>
               <w:rPr>
                 <w:rFonts w:ascii="Arial" w:hAnsi="Arial" w:cs="Arial"/>
+                <w:sz w:val="20"/>
+              </w:rPr>
+              <w:t>Descripción</w:t>
+            </w:r>
+          </w:p>
+        </w:tc>
+        <w:tc>
+          <w:tcPr>
+            <w:tcW w:w="1951" w:type="dxa"/>
+            <w:vAlign w:val="center"/>
+          </w:tcPr>
+          <w:p>
+            <w:pPr>
+              <w:jc w:val="center"/>
+              <w:cnfStyle w:val="100000000000" w:firstRow="1" w:lastRow="0" w:firstColumn="0" w:lastColumn="0" w:oddVBand="0" w:evenVBand="0" w:oddHBand="0" w:evenHBand="0" w:firstRowFirstColumn="0" w:firstRowLastColumn="0" w:lastRowFirstColumn="0" w:lastRowLastColumn="0"/>
+              <w:rPr>
+                <w:rFonts w:ascii="Arial" w:hAnsi="Arial" w:cs="Arial"/>
                 <w:b w:val="0"/>
                 <w:sz w:val="20"/>
               </w:rPr>
-              <w:t>Salida</w:t>
-            </w:r>
-          </w:p>
-        </w:tc>
-        <w:tc>
-          <w:tcPr>
-            <w:tcW w:w="3312" w:type="dxa"/>
+            </w:pPr>
+            <w:r>
+              <w:rPr>
+                <w:rFonts w:ascii="Arial" w:hAnsi="Arial" w:cs="Arial"/>
+                <w:sz w:val="20"/>
+              </w:rPr>
+              <w:t>Nombre del Método</w:t>
+            </w:r>
+          </w:p>
+        </w:tc>
+        <w:tc>
+          <w:tcPr>
+            <w:tcW w:w="759" w:type="dxa"/>
             <w:vAlign w:val="center"/>
           </w:tcPr>
           <w:p>
@@ -3995,82 +4031,30 @@
             <w:r>
               <w:rPr>
                 <w:rFonts w:ascii="Arial" w:hAnsi="Arial" w:cs="Arial"/>
+                <w:sz w:val="20"/>
+              </w:rPr>
+              <w:t>Clase</w:t>
+            </w:r>
+          </w:p>
+        </w:tc>
+        <w:tc>
+          <w:tcPr>
+            <w:tcW w:w="1368" w:type="dxa"/>
+            <w:vAlign w:val="center"/>
+          </w:tcPr>
+          <w:p>
+            <w:pPr>
+              <w:jc w:val="center"/>
+              <w:cnfStyle w:val="100000000000" w:firstRow="1" w:lastRow="0" w:firstColumn="0" w:lastColumn="0" w:oddVBand="0" w:evenVBand="0" w:oddHBand="0" w:evenHBand="0" w:firstRowFirstColumn="0" w:firstRowLastColumn="0" w:lastRowFirstColumn="0" w:lastRowLastColumn="0"/>
+              <w:rPr>
+                <w:rFonts w:ascii="Arial" w:hAnsi="Arial" w:cs="Arial"/>
                 <w:b w:val="0"/>
                 <w:sz w:val="20"/>
               </w:rPr>
-              <w:t>Descripción</w:t>
-            </w:r>
-          </w:p>
-        </w:tc>
-        <w:tc>
-          <w:tcPr>
-            <w:tcW w:w="1951" w:type="dxa"/>
-            <w:vAlign w:val="center"/>
-          </w:tcPr>
-          <w:p>
-            <w:pPr>
-              <w:jc w:val="center"/>
-              <w:cnfStyle w:val="100000000000" w:firstRow="1" w:lastRow="0" w:firstColumn="0" w:lastColumn="0" w:oddVBand="0" w:evenVBand="0" w:oddHBand="0" w:evenHBand="0" w:firstRowFirstColumn="0" w:firstRowLastColumn="0" w:lastRowFirstColumn="0" w:lastRowLastColumn="0"/>
-              <w:rPr>
-                <w:rFonts w:ascii="Arial" w:hAnsi="Arial" w:cs="Arial"/>
-                <w:b w:val="0"/>
-                <w:sz w:val="20"/>
-              </w:rPr>
-            </w:pPr>
-            <w:r>
-              <w:rPr>
-                <w:rFonts w:ascii="Arial" w:hAnsi="Arial" w:cs="Arial"/>
-                <w:b w:val="0"/>
-                <w:sz w:val="20"/>
-              </w:rPr>
-              <w:t>Nombre del Método</w:t>
-            </w:r>
-          </w:p>
-        </w:tc>
-        <w:tc>
-          <w:tcPr>
-            <w:tcW w:w="759" w:type="dxa"/>
-            <w:vAlign w:val="center"/>
-          </w:tcPr>
-          <w:p>
-            <w:pPr>
-              <w:jc w:val="center"/>
-              <w:cnfStyle w:val="100000000000" w:firstRow="1" w:lastRow="0" w:firstColumn="0" w:lastColumn="0" w:oddVBand="0" w:evenVBand="0" w:oddHBand="0" w:evenHBand="0" w:firstRowFirstColumn="0" w:firstRowLastColumn="0" w:lastRowFirstColumn="0" w:lastRowLastColumn="0"/>
-              <w:rPr>
-                <w:rFonts w:ascii="Arial" w:hAnsi="Arial" w:cs="Arial"/>
-                <w:b w:val="0"/>
-                <w:sz w:val="20"/>
-              </w:rPr>
-            </w:pPr>
-            <w:r>
-              <w:rPr>
-                <w:rFonts w:ascii="Arial" w:hAnsi="Arial" w:cs="Arial"/>
-                <w:b w:val="0"/>
-                <w:sz w:val="20"/>
-              </w:rPr>
-              <w:t>Clase</w:t>
-            </w:r>
-          </w:p>
-        </w:tc>
-        <w:tc>
-          <w:tcPr>
-            <w:tcW w:w="1368" w:type="dxa"/>
-            <w:vAlign w:val="center"/>
-          </w:tcPr>
-          <w:p>
-            <w:pPr>
-              <w:jc w:val="center"/>
-              <w:cnfStyle w:val="100000000000" w:firstRow="1" w:lastRow="0" w:firstColumn="0" w:lastColumn="0" w:oddVBand="0" w:evenVBand="0" w:oddHBand="0" w:evenHBand="0" w:firstRowFirstColumn="0" w:firstRowLastColumn="0" w:lastRowFirstColumn="0" w:lastRowLastColumn="0"/>
-              <w:rPr>
-                <w:rFonts w:ascii="Arial" w:hAnsi="Arial" w:cs="Arial"/>
-                <w:b w:val="0"/>
-                <w:sz w:val="20"/>
-              </w:rPr>
-            </w:pPr>
-            <w:r>
-              <w:rPr>
-                <w:rFonts w:ascii="Arial" w:hAnsi="Arial" w:cs="Arial"/>
-                <w:b w:val="0"/>
+            </w:pPr>
+            <w:r>
+              <w:rPr>
+                <w:rFonts w:ascii="Arial" w:hAnsi="Arial" w:cs="Arial"/>
                 <w:sz w:val="20"/>
               </w:rPr>
               <w:t>Escenario</w:t>
@@ -4086,7 +4070,8 @@
         <w:tc>
           <w:tcPr>
             <w:cnfStyle w:val="001000000000" w:firstRow="0" w:lastRow="0" w:firstColumn="1" w:lastColumn="0" w:oddVBand="0" w:evenVBand="0" w:oddHBand="0" w:evenHBand="0" w:firstRowFirstColumn="0" w:firstRowLastColumn="0" w:lastRowFirstColumn="0" w:lastRowLastColumn="0"/>
-            <w:tcW w:w="1199" w:type="dxa"/>
+            <w:tcW w:w="2269" w:type="dxa"/>
+            <w:gridSpan w:val="2"/>
             <w:vAlign w:val="center"/>
           </w:tcPr>
           <w:p>
@@ -4099,11 +4084,20 @@
                 <w:szCs w:val="18"/>
               </w:rPr>
             </w:pPr>
-          </w:p>
-        </w:tc>
-        <w:tc>
-          <w:tcPr>
-            <w:tcW w:w="904" w:type="dxa"/>
+            <w:r>
+              <w:rPr>
+                <w:rFonts w:ascii="Arial" w:hAnsi="Arial" w:cs="Arial"/>
+                <w:b w:val="0"/>
+                <w:sz w:val="18"/>
+                <w:szCs w:val="18"/>
+              </w:rPr>
+              <w:t>&lt;B&gt;</w:t>
+            </w:r>
+          </w:p>
+        </w:tc>
+        <w:tc>
+          <w:tcPr>
+            <w:tcW w:w="690" w:type="dxa"/>
             <w:vAlign w:val="center"/>
           </w:tcPr>
           <w:p>
@@ -4312,7 +4306,8 @@
         <w:tc>
           <w:tcPr>
             <w:cnfStyle w:val="001000000000" w:firstRow="0" w:lastRow="0" w:firstColumn="1" w:lastColumn="0" w:oddVBand="0" w:evenVBand="0" w:oddHBand="0" w:evenHBand="0" w:firstRowFirstColumn="0" w:firstRowLastColumn="0" w:lastRowFirstColumn="0" w:lastRowLastColumn="0"/>
-            <w:tcW w:w="1199" w:type="dxa"/>
+            <w:tcW w:w="2269" w:type="dxa"/>
+            <w:gridSpan w:val="2"/>
             <w:vAlign w:val="center"/>
           </w:tcPr>
           <w:p>
@@ -4325,11 +4320,20 @@
                 <w:szCs w:val="18"/>
               </w:rPr>
             </w:pPr>
-          </w:p>
-        </w:tc>
-        <w:tc>
-          <w:tcPr>
-            <w:tcW w:w="904" w:type="dxa"/>
+            <w:r>
+              <w:rPr>
+                <w:rFonts w:ascii="Arial" w:hAnsi="Arial" w:cs="Arial"/>
+                <w:b w:val="0"/>
+                <w:sz w:val="18"/>
+                <w:szCs w:val="18"/>
+              </w:rPr>
+              <w:t>&lt;H&gt;</w:t>
+            </w:r>
+          </w:p>
+        </w:tc>
+        <w:tc>
+          <w:tcPr>
+            <w:tcW w:w="690" w:type="dxa"/>
             <w:vAlign w:val="center"/>
           </w:tcPr>
           <w:p>
@@ -4439,7 +4443,8 @@
         <w:tc>
           <w:tcPr>
             <w:cnfStyle w:val="001000000000" w:firstRow="0" w:lastRow="0" w:firstColumn="1" w:lastColumn="0" w:oddVBand="0" w:evenVBand="0" w:oddHBand="0" w:evenHBand="0" w:firstRowFirstColumn="0" w:firstRowLastColumn="0" w:lastRowFirstColumn="0" w:lastRowLastColumn="0"/>
-            <w:tcW w:w="1199" w:type="dxa"/>
+            <w:tcW w:w="2269" w:type="dxa"/>
+            <w:gridSpan w:val="2"/>
             <w:vAlign w:val="center"/>
           </w:tcPr>
           <w:p>
@@ -4452,11 +4457,20 @@
                 <w:szCs w:val="18"/>
               </w:rPr>
             </w:pPr>
-          </w:p>
-        </w:tc>
-        <w:tc>
-          <w:tcPr>
-            <w:tcW w:w="904" w:type="dxa"/>
+            <w:r>
+              <w:rPr>
+                <w:rFonts w:ascii="Arial" w:hAnsi="Arial" w:cs="Arial"/>
+                <w:b w:val="0"/>
+                <w:sz w:val="18"/>
+                <w:szCs w:val="18"/>
+              </w:rPr>
+              <w:t>(&lt;B&gt;,&lt;E&gt;)</w:t>
+            </w:r>
+          </w:p>
+        </w:tc>
+        <w:tc>
+          <w:tcPr>
+            <w:tcW w:w="690" w:type="dxa"/>
             <w:vAlign w:val="center"/>
           </w:tcPr>
           <w:p>
@@ -4513,7 +4527,62 @@
                 <w:szCs w:val="18"/>
               </w:rPr>
               <w:br/>
-              <w:t>el nodo ingresado no pertenece al grafo y es agregado. Retorna false en caso de pertenecer al grafo, y por tanto no se puede agregar de nuevo.</w:t>
+            </w:r>
+            <w:r>
+              <w:rPr>
+                <w:rFonts w:ascii="Arial" w:hAnsi="Arial" w:cs="Arial"/>
+                <w:sz w:val="18"/>
+                <w:szCs w:val="18"/>
+              </w:rPr>
+              <w:t xml:space="preserve">la arista ingresada </w:t>
+            </w:r>
+            <w:r>
+              <w:rPr>
+                <w:rFonts w:ascii="Arial" w:hAnsi="Arial" w:cs="Arial"/>
+                <w:sz w:val="18"/>
+                <w:szCs w:val="18"/>
+              </w:rPr>
+              <w:t xml:space="preserve"> pertenece al grafo y es </w:t>
+            </w:r>
+            <w:r>
+              <w:rPr>
+                <w:rFonts w:ascii="Arial" w:hAnsi="Arial" w:cs="Arial"/>
+                <w:sz w:val="18"/>
+                <w:szCs w:val="18"/>
+              </w:rPr>
+              <w:t>eliminada</w:t>
+            </w:r>
+            <w:r>
+              <w:rPr>
+                <w:rFonts w:ascii="Arial" w:hAnsi="Arial" w:cs="Arial"/>
+                <w:sz w:val="18"/>
+                <w:szCs w:val="18"/>
+              </w:rPr>
+              <w:t>. Retorna false en caso de</w:t>
+            </w:r>
+            <w:r>
+              <w:rPr>
+                <w:rFonts w:ascii="Arial" w:hAnsi="Arial" w:cs="Arial"/>
+                <w:sz w:val="18"/>
+                <w:szCs w:val="18"/>
+              </w:rPr>
+              <w:t xml:space="preserve"> no</w:t>
+            </w:r>
+            <w:r>
+              <w:rPr>
+                <w:rFonts w:ascii="Arial" w:hAnsi="Arial" w:cs="Arial"/>
+                <w:sz w:val="18"/>
+                <w:szCs w:val="18"/>
+              </w:rPr>
+              <w:t xml:space="preserve"> pertenecer al grafo, y por tanto no se puede </w:t>
+            </w:r>
+            <w:r>
+              <w:rPr>
+                <w:rFonts w:ascii="Arial" w:hAnsi="Arial" w:cs="Arial"/>
+                <w:sz w:val="18"/>
+                <w:szCs w:val="18"/>
+              </w:rPr>
+              <w:t>eliminar.</w:t>
             </w:r>
           </w:p>
         </w:tc>
@@ -4645,7 +4714,8 @@
         <w:tc>
           <w:tcPr>
             <w:cnfStyle w:val="001000000000" w:firstRow="0" w:lastRow="0" w:firstColumn="1" w:lastColumn="0" w:oddVBand="0" w:evenVBand="0" w:oddHBand="0" w:evenHBand="0" w:firstRowFirstColumn="0" w:firstRowLastColumn="0" w:lastRowFirstColumn="0" w:lastRowLastColumn="0"/>
-            <w:tcW w:w="1199" w:type="dxa"/>
+            <w:tcW w:w="2269" w:type="dxa"/>
+            <w:gridSpan w:val="2"/>
             <w:vAlign w:val="center"/>
           </w:tcPr>
           <w:p>
@@ -4658,11 +4728,29 @@
                 <w:szCs w:val="18"/>
               </w:rPr>
             </w:pPr>
-          </w:p>
-        </w:tc>
-        <w:tc>
-          <w:tcPr>
-            <w:tcW w:w="904" w:type="dxa"/>
+            <w:r>
+              <w:rPr>
+                <w:rFonts w:ascii="Arial" w:hAnsi="Arial" w:cs="Arial"/>
+                <w:b w:val="0"/>
+                <w:sz w:val="18"/>
+                <w:szCs w:val="18"/>
+              </w:rPr>
+              <w:t>(&lt;B&gt;,&lt;A</w:t>
+            </w:r>
+            <w:r>
+              <w:rPr>
+                <w:rFonts w:ascii="Arial" w:hAnsi="Arial" w:cs="Arial"/>
+                <w:b w:val="0"/>
+                <w:sz w:val="18"/>
+                <w:szCs w:val="18"/>
+              </w:rPr>
+              <w:t>&gt;)</w:t>
+            </w:r>
+          </w:p>
+        </w:tc>
+        <w:tc>
+          <w:tcPr>
+            <w:tcW w:w="690" w:type="dxa"/>
             <w:vAlign w:val="center"/>
           </w:tcPr>
           <w:p>
@@ -4771,9 +4859,258 @@
         <w:tc>
           <w:tcPr>
             <w:cnfStyle w:val="001000000000" w:firstRow="0" w:lastRow="0" w:firstColumn="1" w:lastColumn="0" w:oddVBand="0" w:evenVBand="0" w:oddHBand="0" w:evenHBand="0" w:firstRowFirstColumn="0" w:firstRowLastColumn="0" w:lastRowFirstColumn="0" w:lastRowLastColumn="0"/>
-            <w:tcW w:w="1199" w:type="dxa"/>
-            <w:vAlign w:val="center"/>
-          </w:tcPr>
+            <w:tcW w:w="2959" w:type="dxa"/>
+            <w:gridSpan w:val="3"/>
+            <w:vAlign w:val="center"/>
+          </w:tcPr>
+          <w:p>
+            <w:pPr>
+              <w:rPr>
+                <w:rFonts w:ascii="Arial" w:hAnsi="Arial" w:cs="Arial"/>
+                <w:sz w:val="18"/>
+                <w:szCs w:val="18"/>
+              </w:rPr>
+            </w:pPr>
+            <w:r>
+              <w:rPr>
+                <w:rFonts w:ascii="Arial" w:hAnsi="Arial" w:cs="Arial"/>
+                <w:sz w:val="18"/>
+                <w:szCs w:val="18"/>
+              </w:rPr>
+              <w:t>Dado el grafo:</w:t>
+            </w:r>
+          </w:p>
+          <w:p>
+            <w:pPr>
+              <w:rPr>
+                <w:rFonts w:ascii="Arial" w:hAnsi="Arial" w:cs="Arial"/>
+                <w:sz w:val="18"/>
+                <w:szCs w:val="18"/>
+              </w:rPr>
+            </w:pPr>
+            <w:proofErr w:type="spellStart"/>
+            <w:r>
+              <w:rPr>
+                <w:rFonts w:ascii="Arial" w:hAnsi="Arial" w:cs="Arial"/>
+                <w:sz w:val="18"/>
+                <w:szCs w:val="18"/>
+              </w:rPr>
+              <w:t>Vertices</w:t>
+            </w:r>
+            <w:proofErr w:type="spellEnd"/>
+            <w:r>
+              <w:rPr>
+                <w:rFonts w:ascii="Arial" w:hAnsi="Arial" w:cs="Arial"/>
+                <w:sz w:val="18"/>
+                <w:szCs w:val="18"/>
+              </w:rPr>
+              <w:t xml:space="preserve">: </w:t>
+            </w:r>
+            <w:r>
+              <w:rPr>
+                <w:rFonts w:ascii="Arial" w:hAnsi="Arial" w:cs="Arial"/>
+                <w:sz w:val="18"/>
+                <w:szCs w:val="18"/>
+              </w:rPr>
+              <w:br/>
+              <w:t>&lt;A&gt; &lt;B&gt; &lt;C&gt; &lt;D&gt; &lt;E&gt; &lt;F</w:t>
+            </w:r>
+            <w:r>
+              <w:rPr>
+                <w:rFonts w:ascii="Arial" w:hAnsi="Arial" w:cs="Arial"/>
+                <w:sz w:val="18"/>
+                <w:szCs w:val="18"/>
+              </w:rPr>
+              <w:t>&gt;</w:t>
+            </w:r>
+          </w:p>
+          <w:p>
+            <w:pPr>
+              <w:rPr>
+                <w:rFonts w:ascii="Arial" w:hAnsi="Arial" w:cs="Arial"/>
+                <w:sz w:val="18"/>
+                <w:szCs w:val="18"/>
+              </w:rPr>
+            </w:pPr>
+            <w:r>
+              <w:rPr>
+                <w:rFonts w:ascii="Arial" w:hAnsi="Arial" w:cs="Arial"/>
+                <w:sz w:val="18"/>
+                <w:szCs w:val="18"/>
+              </w:rPr>
+              <w:t xml:space="preserve">Aristas: </w:t>
+            </w:r>
+          </w:p>
+          <w:p>
+            <w:pPr>
+              <w:rPr>
+                <w:rFonts w:ascii="Arial" w:hAnsi="Arial" w:cs="Arial"/>
+                <w:sz w:val="18"/>
+                <w:szCs w:val="18"/>
+              </w:rPr>
+            </w:pPr>
+            <w:r>
+              <w:rPr>
+                <w:rFonts w:ascii="Arial" w:hAnsi="Arial" w:cs="Arial"/>
+                <w:sz w:val="18"/>
+                <w:szCs w:val="18"/>
+              </w:rPr>
+              <w:t>(&lt;A&gt;, &lt;D&gt;)</w:t>
+            </w:r>
+          </w:p>
+          <w:p>
+            <w:pPr>
+              <w:rPr>
+                <w:rFonts w:ascii="Arial" w:hAnsi="Arial" w:cs="Arial"/>
+                <w:sz w:val="18"/>
+                <w:szCs w:val="18"/>
+              </w:rPr>
+            </w:pPr>
+            <w:r>
+              <w:rPr>
+                <w:rFonts w:ascii="Arial" w:hAnsi="Arial" w:cs="Arial"/>
+                <w:sz w:val="18"/>
+                <w:szCs w:val="18"/>
+              </w:rPr>
+              <w:t>(&lt;D&gt;, &lt;A&gt;)</w:t>
+            </w:r>
+          </w:p>
+          <w:p>
+            <w:pPr>
+              <w:rPr>
+                <w:rFonts w:ascii="Arial" w:hAnsi="Arial" w:cs="Arial"/>
+                <w:sz w:val="18"/>
+                <w:szCs w:val="18"/>
+              </w:rPr>
+            </w:pPr>
+            <w:r>
+              <w:rPr>
+                <w:rFonts w:ascii="Arial" w:hAnsi="Arial" w:cs="Arial"/>
+                <w:sz w:val="18"/>
+                <w:szCs w:val="18"/>
+              </w:rPr>
+              <w:t>(&lt;D&gt;, &lt;F&gt;)</w:t>
+            </w:r>
+          </w:p>
+          <w:p>
+            <w:pPr>
+              <w:rPr>
+                <w:rFonts w:ascii="Arial" w:hAnsi="Arial" w:cs="Arial"/>
+                <w:sz w:val="18"/>
+                <w:szCs w:val="18"/>
+              </w:rPr>
+            </w:pPr>
+            <w:r>
+              <w:rPr>
+                <w:rFonts w:ascii="Arial" w:hAnsi="Arial" w:cs="Arial"/>
+                <w:sz w:val="18"/>
+                <w:szCs w:val="18"/>
+              </w:rPr>
+              <w:t>(&lt;F&gt;, &lt;D&gt;)</w:t>
+            </w:r>
+          </w:p>
+          <w:p>
+            <w:pPr>
+              <w:rPr>
+                <w:rFonts w:ascii="Arial" w:hAnsi="Arial" w:cs="Arial"/>
+                <w:sz w:val="18"/>
+                <w:szCs w:val="18"/>
+              </w:rPr>
+            </w:pPr>
+            <w:r>
+              <w:rPr>
+                <w:rFonts w:ascii="Arial" w:hAnsi="Arial" w:cs="Arial"/>
+                <w:sz w:val="18"/>
+                <w:szCs w:val="18"/>
+              </w:rPr>
+              <w:t>(&lt;B&gt;, &lt;E&gt;)</w:t>
+            </w:r>
+          </w:p>
+          <w:p>
+            <w:pPr>
+              <w:rPr>
+                <w:rFonts w:ascii="Arial" w:hAnsi="Arial" w:cs="Arial"/>
+                <w:sz w:val="18"/>
+                <w:szCs w:val="18"/>
+              </w:rPr>
+            </w:pPr>
+            <w:r>
+              <w:rPr>
+                <w:rFonts w:ascii="Arial" w:hAnsi="Arial" w:cs="Arial"/>
+                <w:sz w:val="18"/>
+                <w:szCs w:val="18"/>
+              </w:rPr>
+              <w:t>(&lt;E&gt;, &lt;B&gt;)</w:t>
+            </w:r>
+          </w:p>
+          <w:p>
+            <w:pPr>
+              <w:rPr>
+                <w:rFonts w:ascii="Arial" w:hAnsi="Arial" w:cs="Arial"/>
+                <w:sz w:val="18"/>
+                <w:szCs w:val="18"/>
+              </w:rPr>
+            </w:pPr>
+            <w:r>
+              <w:rPr>
+                <w:rFonts w:ascii="Arial" w:hAnsi="Arial" w:cs="Arial"/>
+                <w:sz w:val="18"/>
+                <w:szCs w:val="18"/>
+              </w:rPr>
+              <w:t>(&lt;E&gt;, &lt;D&gt;)</w:t>
+            </w:r>
+          </w:p>
+          <w:p>
+            <w:pPr>
+              <w:rPr>
+                <w:rFonts w:ascii="Arial" w:hAnsi="Arial" w:cs="Arial"/>
+                <w:sz w:val="18"/>
+                <w:szCs w:val="18"/>
+              </w:rPr>
+            </w:pPr>
+            <w:r>
+              <w:rPr>
+                <w:rFonts w:ascii="Arial" w:hAnsi="Arial" w:cs="Arial"/>
+                <w:sz w:val="18"/>
+                <w:szCs w:val="18"/>
+              </w:rPr>
+              <w:t>(&lt;D&gt;, &lt;E&gt;)</w:t>
+            </w:r>
+          </w:p>
+          <w:p>
+            <w:pPr>
+              <w:rPr>
+                <w:rFonts w:ascii="Arial" w:hAnsi="Arial" w:cs="Arial"/>
+                <w:sz w:val="18"/>
+                <w:szCs w:val="18"/>
+              </w:rPr>
+            </w:pPr>
+            <w:r>
+              <w:rPr>
+                <w:rFonts w:ascii="Arial" w:hAnsi="Arial" w:cs="Arial"/>
+                <w:sz w:val="18"/>
+                <w:szCs w:val="18"/>
+              </w:rPr>
+              <w:t>(&lt;A&gt;, &lt;C&gt;)</w:t>
+            </w:r>
+          </w:p>
+          <w:p>
+            <w:pPr>
+              <w:rPr>
+                <w:rFonts w:ascii="Arial" w:hAnsi="Arial" w:cs="Arial"/>
+                <w:sz w:val="18"/>
+                <w:szCs w:val="18"/>
+              </w:rPr>
+            </w:pPr>
+            <w:r>
+              <w:rPr>
+                <w:rFonts w:ascii="Arial" w:hAnsi="Arial" w:cs="Arial"/>
+                <w:sz w:val="18"/>
+                <w:szCs w:val="18"/>
+              </w:rPr>
+              <w:t>(&lt;C&gt;, &lt;A&gt;)</w:t>
+            </w:r>
+          </w:p>
           <w:p>
             <w:pPr>
               <w:jc w:val="center"/>
@@ -4784,33 +5121,6 @@
                 <w:szCs w:val="18"/>
               </w:rPr>
             </w:pPr>
-          </w:p>
-        </w:tc>
-        <w:tc>
-          <w:tcPr>
-            <w:tcW w:w="904" w:type="dxa"/>
-            <w:vAlign w:val="center"/>
-          </w:tcPr>
-          <w:p>
-            <w:pPr>
-              <w:jc w:val="center"/>
-              <w:cnfStyle w:val="000000100000" w:firstRow="0" w:lastRow="0" w:firstColumn="0" w:lastColumn="0" w:oddVBand="0" w:evenVBand="0" w:oddHBand="1" w:evenHBand="0" w:firstRowFirstColumn="0" w:firstRowLastColumn="0" w:lastRowFirstColumn="0" w:lastRowLastColumn="0"/>
-              <w:rPr>
-                <w:rFonts w:ascii="Arial" w:hAnsi="Arial" w:cs="Arial"/>
-                <w:b/>
-                <w:sz w:val="18"/>
-                <w:szCs w:val="18"/>
-              </w:rPr>
-            </w:pPr>
-            <w:r>
-              <w:rPr>
-                <w:rFonts w:ascii="Arial" w:hAnsi="Arial" w:cs="Arial"/>
-                <w:b/>
-                <w:sz w:val="18"/>
-                <w:szCs w:val="18"/>
-              </w:rPr>
-              <w:t>True</w:t>
-            </w:r>
           </w:p>
         </w:tc>
         <w:tc>
@@ -4844,7 +5154,17 @@
                 <w:sz w:val="18"/>
                 <w:szCs w:val="18"/>
               </w:rPr>
-              <w:t>etorna true cuando</w:t>
+              <w:t>etorn</w:t>
+            </w:r>
+            <w:bookmarkStart w:id="0" w:name="_GoBack"/>
+            <w:bookmarkEnd w:id="0"/>
+            <w:r>
+              <w:rPr>
+                <w:rFonts w:ascii="Arial" w:hAnsi="Arial" w:cs="Arial"/>
+                <w:sz w:val="18"/>
+                <w:szCs w:val="18"/>
+              </w:rPr>
+              <w:t>a true cuando</w:t>
             </w:r>
             <w:r>
               <w:rPr>
@@ -4980,12 +5300,13 @@
       </w:tr>
       <w:tr>
         <w:trPr>
-          <w:trHeight w:val="196"/>
+          <w:trHeight w:val="370"/>
         </w:trPr>
         <w:tc>
           <w:tcPr>
             <w:cnfStyle w:val="001000000000" w:firstRow="0" w:lastRow="0" w:firstColumn="1" w:lastColumn="0" w:oddVBand="0" w:evenVBand="0" w:oddHBand="0" w:evenHBand="0" w:firstRowFirstColumn="0" w:firstRowLastColumn="0" w:lastRowFirstColumn="0" w:lastRowLastColumn="0"/>
-            <w:tcW w:w="1199" w:type="dxa"/>
+            <w:tcW w:w="2269" w:type="dxa"/>
+            <w:gridSpan w:val="2"/>
             <w:vAlign w:val="center"/>
           </w:tcPr>
           <w:p>
@@ -4998,11 +5319,20 @@
                 <w:szCs w:val="18"/>
               </w:rPr>
             </w:pPr>
-          </w:p>
-        </w:tc>
-        <w:tc>
-          <w:tcPr>
-            <w:tcW w:w="904" w:type="dxa"/>
+            <w:r>
+              <w:rPr>
+                <w:rFonts w:ascii="Arial" w:hAnsi="Arial" w:cs="Arial"/>
+                <w:b w:val="0"/>
+                <w:sz w:val="18"/>
+                <w:szCs w:val="18"/>
+              </w:rPr>
+              <w:t>&lt;E&gt;</w:t>
+            </w:r>
+          </w:p>
+        </w:tc>
+        <w:tc>
+          <w:tcPr>
+            <w:tcW w:w="690" w:type="dxa"/>
             <w:vAlign w:val="center"/>
           </w:tcPr>
           <w:p>
@@ -5023,7 +5353,7 @@
                 <w:sz w:val="18"/>
                 <w:szCs w:val="18"/>
               </w:rPr>
-              <w:t>False</w:t>
+              <w:t>True</w:t>
             </w:r>
           </w:p>
         </w:tc>
@@ -5106,50 +5436,567 @@
       <w:tr>
         <w:trPr>
           <w:cnfStyle w:val="000000100000" w:firstRow="0" w:lastRow="0" w:firstColumn="0" w:lastColumn="0" w:oddVBand="0" w:evenVBand="0" w:oddHBand="1" w:evenHBand="0" w:firstRowFirstColumn="0" w:firstRowLastColumn="0" w:lastRowFirstColumn="0" w:lastRowLastColumn="0"/>
+          <w:trHeight w:val="370"/>
+        </w:trPr>
+        <w:tc>
+          <w:tcPr>
+            <w:cnfStyle w:val="001000000000" w:firstRow="0" w:lastRow="0" w:firstColumn="1" w:lastColumn="0" w:oddVBand="0" w:evenVBand="0" w:oddHBand="0" w:evenHBand="0" w:firstRowFirstColumn="0" w:firstRowLastColumn="0" w:lastRowFirstColumn="0" w:lastRowLastColumn="0"/>
+            <w:tcW w:w="2269" w:type="dxa"/>
+            <w:gridSpan w:val="2"/>
+            <w:vAlign w:val="center"/>
+          </w:tcPr>
+          <w:p>
+            <w:pPr>
+              <w:jc w:val="center"/>
+              <w:rPr>
+                <w:rFonts w:ascii="Arial" w:hAnsi="Arial" w:cs="Arial"/>
+                <w:b w:val="0"/>
+                <w:sz w:val="18"/>
+                <w:szCs w:val="18"/>
+              </w:rPr>
+            </w:pPr>
+            <w:r>
+              <w:rPr>
+                <w:rFonts w:ascii="Arial" w:hAnsi="Arial" w:cs="Arial"/>
+                <w:b w:val="0"/>
+                <w:sz w:val="18"/>
+                <w:szCs w:val="18"/>
+              </w:rPr>
+              <w:t>&lt;H&gt;</w:t>
+            </w:r>
+          </w:p>
+        </w:tc>
+        <w:tc>
+          <w:tcPr>
+            <w:tcW w:w="690" w:type="dxa"/>
+            <w:vAlign w:val="center"/>
+          </w:tcPr>
+          <w:p>
+            <w:pPr>
+              <w:jc w:val="center"/>
+              <w:cnfStyle w:val="000000100000" w:firstRow="0" w:lastRow="0" w:firstColumn="0" w:lastColumn="0" w:oddVBand="0" w:evenVBand="0" w:oddHBand="1" w:evenHBand="0" w:firstRowFirstColumn="0" w:firstRowLastColumn="0" w:lastRowFirstColumn="0" w:lastRowLastColumn="0"/>
+              <w:rPr>
+                <w:rFonts w:ascii="Arial" w:hAnsi="Arial" w:cs="Arial"/>
+                <w:b/>
+                <w:sz w:val="18"/>
+                <w:szCs w:val="18"/>
+              </w:rPr>
+            </w:pPr>
+            <w:r>
+              <w:rPr>
+                <w:rFonts w:ascii="Arial" w:hAnsi="Arial" w:cs="Arial"/>
+                <w:b/>
+                <w:sz w:val="18"/>
+                <w:szCs w:val="18"/>
+              </w:rPr>
+              <w:t>False</w:t>
+            </w:r>
+          </w:p>
+        </w:tc>
+        <w:tc>
+          <w:tcPr>
+            <w:tcW w:w="3312" w:type="dxa"/>
+            <w:vMerge/>
+            <w:vAlign w:val="center"/>
+          </w:tcPr>
+          <w:p>
+            <w:pPr>
+              <w:jc w:val="center"/>
+              <w:cnfStyle w:val="000000100000" w:firstRow="0" w:lastRow="0" w:firstColumn="0" w:lastColumn="0" w:oddVBand="0" w:evenVBand="0" w:oddHBand="1" w:evenHBand="0" w:firstRowFirstColumn="0" w:firstRowLastColumn="0" w:lastRowFirstColumn="0" w:lastRowLastColumn="0"/>
+              <w:rPr>
+                <w:rFonts w:ascii="Arial" w:hAnsi="Arial" w:cs="Arial"/>
+                <w:sz w:val="18"/>
+                <w:szCs w:val="18"/>
+              </w:rPr>
+            </w:pPr>
+          </w:p>
+        </w:tc>
+        <w:tc>
+          <w:tcPr>
+            <w:tcW w:w="1951" w:type="dxa"/>
+            <w:vMerge/>
+            <w:vAlign w:val="center"/>
+          </w:tcPr>
+          <w:p>
+            <w:pPr>
+              <w:jc w:val="center"/>
+              <w:cnfStyle w:val="000000100000" w:firstRow="0" w:lastRow="0" w:firstColumn="0" w:lastColumn="0" w:oddVBand="0" w:evenVBand="0" w:oddHBand="1" w:evenHBand="0" w:firstRowFirstColumn="0" w:firstRowLastColumn="0" w:lastRowFirstColumn="0" w:lastRowLastColumn="0"/>
+              <w:rPr>
+                <w:rFonts w:ascii="Arial" w:hAnsi="Arial" w:cs="Arial"/>
+                <w:b/>
+                <w:sz w:val="18"/>
+                <w:szCs w:val="18"/>
+              </w:rPr>
+            </w:pPr>
+          </w:p>
+        </w:tc>
+        <w:tc>
+          <w:tcPr>
+            <w:tcW w:w="759" w:type="dxa"/>
+            <w:vMerge/>
+            <w:vAlign w:val="center"/>
+          </w:tcPr>
+          <w:p>
+            <w:pPr>
+              <w:jc w:val="center"/>
+              <w:cnfStyle w:val="000000100000" w:firstRow="0" w:lastRow="0" w:firstColumn="0" w:lastColumn="0" w:oddVBand="0" w:evenVBand="0" w:oddHBand="1" w:evenHBand="0" w:firstRowFirstColumn="0" w:firstRowLastColumn="0" w:lastRowFirstColumn="0" w:lastRowLastColumn="0"/>
+              <w:rPr>
+                <w:rFonts w:ascii="Arial" w:hAnsi="Arial" w:cs="Arial"/>
+                <w:b/>
+                <w:sz w:val="18"/>
+                <w:szCs w:val="18"/>
+              </w:rPr>
+            </w:pPr>
+          </w:p>
+        </w:tc>
+        <w:tc>
+          <w:tcPr>
+            <w:tcW w:w="1368" w:type="dxa"/>
+            <w:vMerge/>
+            <w:vAlign w:val="center"/>
+          </w:tcPr>
+          <w:p>
+            <w:pPr>
+              <w:jc w:val="center"/>
+              <w:cnfStyle w:val="000000100000" w:firstRow="0" w:lastRow="0" w:firstColumn="0" w:lastColumn="0" w:oddVBand="0" w:evenVBand="0" w:oddHBand="1" w:evenHBand="0" w:firstRowFirstColumn="0" w:firstRowLastColumn="0" w:lastRowFirstColumn="0" w:lastRowLastColumn="0"/>
+              <w:rPr>
+                <w:rFonts w:ascii="Arial" w:hAnsi="Arial" w:cs="Arial"/>
+                <w:b/>
+                <w:sz w:val="18"/>
+                <w:szCs w:val="18"/>
+              </w:rPr>
+            </w:pPr>
+          </w:p>
+        </w:tc>
+      </w:tr>
+      <w:tr>
+        <w:trPr>
           <w:trHeight w:val="278"/>
         </w:trPr>
         <w:tc>
           <w:tcPr>
             <w:cnfStyle w:val="001000000000" w:firstRow="0" w:lastRow="0" w:firstColumn="1" w:lastColumn="0" w:oddVBand="0" w:evenVBand="0" w:oddHBand="0" w:evenHBand="0" w:firstRowFirstColumn="0" w:firstRowLastColumn="0" w:lastRowFirstColumn="0" w:lastRowLastColumn="0"/>
-            <w:tcW w:w="1199" w:type="dxa"/>
-            <w:vAlign w:val="center"/>
-          </w:tcPr>
-          <w:p>
-            <w:pPr>
-              <w:jc w:val="center"/>
+            <w:tcW w:w="1479" w:type="dxa"/>
+            <w:vAlign w:val="center"/>
+          </w:tcPr>
+          <w:p>
+            <w:pPr>
+              <w:jc w:val="center"/>
+              <w:rPr>
+                <w:rFonts w:ascii="Arial" w:hAnsi="Arial" w:cs="Arial"/>
+                <w:sz w:val="18"/>
+                <w:szCs w:val="18"/>
+              </w:rPr>
+            </w:pPr>
+            <w:r>
+              <w:rPr>
+                <w:rFonts w:ascii="Arial" w:hAnsi="Arial" w:cs="Arial"/>
+                <w:sz w:val="18"/>
+                <w:szCs w:val="18"/>
+              </w:rPr>
+              <w:t>Dado el grafo1:</w:t>
+            </w:r>
+          </w:p>
+          <w:p>
+            <w:pPr>
+              <w:rPr>
+                <w:rFonts w:ascii="Arial" w:hAnsi="Arial" w:cs="Arial"/>
+                <w:sz w:val="18"/>
+                <w:szCs w:val="18"/>
+              </w:rPr>
+            </w:pPr>
+            <w:proofErr w:type="spellStart"/>
+            <w:r>
+              <w:rPr>
+                <w:rFonts w:ascii="Arial" w:hAnsi="Arial" w:cs="Arial"/>
+                <w:sz w:val="18"/>
+                <w:szCs w:val="18"/>
+              </w:rPr>
+              <w:t>Vertices</w:t>
+            </w:r>
+            <w:proofErr w:type="spellEnd"/>
+            <w:r>
+              <w:rPr>
+                <w:rFonts w:ascii="Arial" w:hAnsi="Arial" w:cs="Arial"/>
+                <w:sz w:val="18"/>
+                <w:szCs w:val="18"/>
+              </w:rPr>
+              <w:t xml:space="preserve">: </w:t>
+            </w:r>
+            <w:r>
+              <w:rPr>
+                <w:rFonts w:ascii="Arial" w:hAnsi="Arial" w:cs="Arial"/>
+                <w:sz w:val="18"/>
+                <w:szCs w:val="18"/>
+              </w:rPr>
+              <w:br/>
+            </w:r>
+          </w:p>
+          <w:p>
+            <w:pPr>
+              <w:rPr>
+                <w:rFonts w:ascii="Arial" w:hAnsi="Arial" w:cs="Arial"/>
+                <w:sz w:val="18"/>
+                <w:szCs w:val="18"/>
+              </w:rPr>
+            </w:pPr>
+            <w:proofErr w:type="spellStart"/>
+            <w:r>
+              <w:rPr>
+                <w:rFonts w:ascii="Arial" w:hAnsi="Arial" w:cs="Arial"/>
+                <w:sz w:val="18"/>
+                <w:szCs w:val="18"/>
+              </w:rPr>
+              <w:t>Null</w:t>
+            </w:r>
+            <w:proofErr w:type="spellEnd"/>
+          </w:p>
+          <w:p>
+            <w:pPr>
+              <w:rPr>
+                <w:rFonts w:ascii="Arial" w:hAnsi="Arial" w:cs="Arial"/>
+                <w:sz w:val="18"/>
+                <w:szCs w:val="18"/>
+              </w:rPr>
+            </w:pPr>
+            <w:r>
+              <w:rPr>
+                <w:rFonts w:ascii="Arial" w:hAnsi="Arial" w:cs="Arial"/>
+                <w:sz w:val="18"/>
+                <w:szCs w:val="18"/>
+              </w:rPr>
+              <w:t xml:space="preserve">Aristas: </w:t>
+            </w:r>
+          </w:p>
+          <w:p>
+            <w:pPr>
+              <w:rPr>
+                <w:rFonts w:ascii="Arial" w:hAnsi="Arial" w:cs="Arial"/>
+                <w:sz w:val="18"/>
+                <w:szCs w:val="18"/>
+              </w:rPr>
+            </w:pPr>
+            <w:proofErr w:type="spellStart"/>
+            <w:r>
+              <w:rPr>
+                <w:rFonts w:ascii="Arial" w:hAnsi="Arial" w:cs="Arial"/>
+                <w:sz w:val="18"/>
+                <w:szCs w:val="18"/>
+              </w:rPr>
+              <w:lastRenderedPageBreak/>
+              <w:t>Null</w:t>
+            </w:r>
+            <w:proofErr w:type="spellEnd"/>
+          </w:p>
+          <w:p>
+            <w:pPr>
               <w:rPr>
                 <w:rFonts w:ascii="Arial" w:hAnsi="Arial" w:cs="Arial"/>
                 <w:b w:val="0"/>
-                <w:sz w:val="18"/>
-                <w:szCs w:val="18"/>
-              </w:rPr>
-            </w:pPr>
-          </w:p>
-        </w:tc>
-        <w:tc>
-          <w:tcPr>
-            <w:tcW w:w="904" w:type="dxa"/>
-            <w:vAlign w:val="center"/>
-          </w:tcPr>
-          <w:p>
-            <w:pPr>
-              <w:jc w:val="center"/>
-              <w:cnfStyle w:val="000000100000" w:firstRow="0" w:lastRow="0" w:firstColumn="0" w:lastColumn="0" w:oddVBand="0" w:evenVBand="0" w:oddHBand="1" w:evenHBand="0" w:firstRowFirstColumn="0" w:firstRowLastColumn="0" w:lastRowFirstColumn="0" w:lastRowLastColumn="0"/>
-              <w:rPr>
-                <w:rFonts w:ascii="Arial" w:hAnsi="Arial" w:cs="Arial"/>
-                <w:b/>
-                <w:sz w:val="18"/>
-                <w:szCs w:val="18"/>
-              </w:rPr>
-            </w:pPr>
-            <w:r>
-              <w:rPr>
-                <w:rFonts w:ascii="Arial" w:hAnsi="Arial" w:cs="Arial"/>
-                <w:b/>
-                <w:sz w:val="18"/>
-                <w:szCs w:val="18"/>
-              </w:rPr>
-              <w:t>True</w:t>
+                <w:bCs w:val="0"/>
+                <w:sz w:val="18"/>
+                <w:szCs w:val="18"/>
+              </w:rPr>
+            </w:pPr>
+          </w:p>
+        </w:tc>
+        <w:tc>
+          <w:tcPr>
+            <w:tcW w:w="1480" w:type="dxa"/>
+            <w:gridSpan w:val="2"/>
+            <w:vAlign w:val="center"/>
+          </w:tcPr>
+          <w:p>
+            <w:pPr>
+              <w:cnfStyle w:val="000000000000" w:firstRow="0" w:lastRow="0" w:firstColumn="0" w:lastColumn="0" w:oddVBand="0" w:evenVBand="0" w:oddHBand="0" w:evenHBand="0" w:firstRowFirstColumn="0" w:firstRowLastColumn="0" w:lastRowFirstColumn="0" w:lastRowLastColumn="0"/>
+              <w:rPr>
+                <w:rFonts w:ascii="Arial" w:hAnsi="Arial" w:cs="Arial"/>
+                <w:b/>
+                <w:sz w:val="16"/>
+                <w:szCs w:val="18"/>
+              </w:rPr>
+            </w:pPr>
+            <w:r>
+              <w:rPr>
+                <w:rFonts w:ascii="Arial" w:hAnsi="Arial" w:cs="Arial"/>
+                <w:b/>
+                <w:sz w:val="16"/>
+                <w:szCs w:val="18"/>
+              </w:rPr>
+              <w:lastRenderedPageBreak/>
+              <w:t>Dado el grafo</w:t>
+            </w:r>
+            <w:r>
+              <w:rPr>
+                <w:rFonts w:ascii="Arial" w:hAnsi="Arial" w:cs="Arial"/>
+                <w:b/>
+                <w:sz w:val="16"/>
+                <w:szCs w:val="18"/>
+              </w:rPr>
+              <w:t>2</w:t>
+            </w:r>
+            <w:r>
+              <w:rPr>
+                <w:rFonts w:ascii="Arial" w:hAnsi="Arial" w:cs="Arial"/>
+                <w:b/>
+                <w:sz w:val="16"/>
+                <w:szCs w:val="18"/>
+              </w:rPr>
+              <w:t xml:space="preserve">: </w:t>
+            </w:r>
+          </w:p>
+          <w:p>
+            <w:pPr>
+              <w:cnfStyle w:val="000000000000" w:firstRow="0" w:lastRow="0" w:firstColumn="0" w:lastColumn="0" w:oddVBand="0" w:evenVBand="0" w:oddHBand="0" w:evenHBand="0" w:firstRowFirstColumn="0" w:firstRowLastColumn="0" w:lastRowFirstColumn="0" w:lastRowLastColumn="0"/>
+              <w:rPr>
+                <w:rFonts w:ascii="Arial" w:hAnsi="Arial" w:cs="Arial"/>
+                <w:sz w:val="18"/>
+                <w:szCs w:val="18"/>
+              </w:rPr>
+            </w:pPr>
+            <w:proofErr w:type="spellStart"/>
+            <w:r>
+              <w:rPr>
+                <w:rFonts w:ascii="Arial" w:hAnsi="Arial" w:cs="Arial"/>
+                <w:b/>
+                <w:sz w:val="16"/>
+                <w:szCs w:val="18"/>
+              </w:rPr>
+              <w:t>Vertices</w:t>
+            </w:r>
+            <w:proofErr w:type="spellEnd"/>
+            <w:r>
+              <w:rPr>
+                <w:rFonts w:ascii="Arial" w:hAnsi="Arial" w:cs="Arial"/>
+                <w:b/>
+                <w:sz w:val="16"/>
+                <w:szCs w:val="18"/>
+              </w:rPr>
+              <w:t>:</w:t>
+            </w:r>
+            <w:r>
+              <w:rPr>
+                <w:rFonts w:ascii="Arial" w:hAnsi="Arial" w:cs="Arial"/>
+                <w:sz w:val="16"/>
+                <w:szCs w:val="18"/>
+              </w:rPr>
+              <w:t xml:space="preserve"> </w:t>
+            </w:r>
+            <w:r>
+              <w:rPr>
+                <w:rFonts w:ascii="Arial" w:hAnsi="Arial" w:cs="Arial"/>
+                <w:sz w:val="18"/>
+                <w:szCs w:val="18"/>
+              </w:rPr>
+              <w:br/>
+              <w:t>&lt;A&gt; &lt;B&gt; &lt;C&gt; &lt;D&gt; &lt;E&gt; &lt;F</w:t>
+            </w:r>
+            <w:r>
+              <w:rPr>
+                <w:rFonts w:ascii="Arial" w:hAnsi="Arial" w:cs="Arial"/>
+                <w:sz w:val="18"/>
+                <w:szCs w:val="18"/>
+              </w:rPr>
+              <w:t>&gt;</w:t>
+            </w:r>
+          </w:p>
+          <w:p>
+            <w:pPr>
+              <w:cnfStyle w:val="000000000000" w:firstRow="0" w:lastRow="0" w:firstColumn="0" w:lastColumn="0" w:oddVBand="0" w:evenVBand="0" w:oddHBand="0" w:evenHBand="0" w:firstRowFirstColumn="0" w:firstRowLastColumn="0" w:lastRowFirstColumn="0" w:lastRowLastColumn="0"/>
+              <w:rPr>
+                <w:rFonts w:ascii="Arial" w:hAnsi="Arial" w:cs="Arial"/>
+                <w:sz w:val="18"/>
+                <w:szCs w:val="18"/>
+              </w:rPr>
+            </w:pPr>
+            <w:r>
+              <w:rPr>
+                <w:rFonts w:ascii="Arial" w:hAnsi="Arial" w:cs="Arial"/>
+                <w:sz w:val="18"/>
+                <w:szCs w:val="18"/>
+              </w:rPr>
+              <w:t xml:space="preserve">Aristas: </w:t>
+            </w:r>
+          </w:p>
+          <w:p>
+            <w:pPr>
+              <w:cnfStyle w:val="000000000000" w:firstRow="0" w:lastRow="0" w:firstColumn="0" w:lastColumn="0" w:oddVBand="0" w:evenVBand="0" w:oddHBand="0" w:evenHBand="0" w:firstRowFirstColumn="0" w:firstRowLastColumn="0" w:lastRowFirstColumn="0" w:lastRowLastColumn="0"/>
+              <w:rPr>
+                <w:rFonts w:ascii="Arial" w:hAnsi="Arial" w:cs="Arial"/>
+                <w:sz w:val="18"/>
+                <w:szCs w:val="18"/>
+              </w:rPr>
+            </w:pPr>
+            <w:r>
+              <w:rPr>
+                <w:rFonts w:ascii="Arial" w:hAnsi="Arial" w:cs="Arial"/>
+                <w:sz w:val="18"/>
+                <w:szCs w:val="18"/>
+              </w:rPr>
+              <w:t>(&lt;A&gt;, &lt;D&gt;)</w:t>
+            </w:r>
+          </w:p>
+          <w:p>
+            <w:pPr>
+              <w:cnfStyle w:val="000000000000" w:firstRow="0" w:lastRow="0" w:firstColumn="0" w:lastColumn="0" w:oddVBand="0" w:evenVBand="0" w:oddHBand="0" w:evenHBand="0" w:firstRowFirstColumn="0" w:firstRowLastColumn="0" w:lastRowFirstColumn="0" w:lastRowLastColumn="0"/>
+              <w:rPr>
+                <w:rFonts w:ascii="Arial" w:hAnsi="Arial" w:cs="Arial"/>
+                <w:sz w:val="18"/>
+                <w:szCs w:val="18"/>
+              </w:rPr>
+            </w:pPr>
+            <w:r>
+              <w:rPr>
+                <w:rFonts w:ascii="Arial" w:hAnsi="Arial" w:cs="Arial"/>
+                <w:sz w:val="18"/>
+                <w:szCs w:val="18"/>
+              </w:rPr>
+              <w:lastRenderedPageBreak/>
+              <w:t>(&lt;D&gt;, &lt;A&gt;)</w:t>
+            </w:r>
+          </w:p>
+          <w:p>
+            <w:pPr>
+              <w:cnfStyle w:val="000000000000" w:firstRow="0" w:lastRow="0" w:firstColumn="0" w:lastColumn="0" w:oddVBand="0" w:evenVBand="0" w:oddHBand="0" w:evenHBand="0" w:firstRowFirstColumn="0" w:firstRowLastColumn="0" w:lastRowFirstColumn="0" w:lastRowLastColumn="0"/>
+              <w:rPr>
+                <w:rFonts w:ascii="Arial" w:hAnsi="Arial" w:cs="Arial"/>
+                <w:sz w:val="18"/>
+                <w:szCs w:val="18"/>
+              </w:rPr>
+            </w:pPr>
+            <w:r>
+              <w:rPr>
+                <w:rFonts w:ascii="Arial" w:hAnsi="Arial" w:cs="Arial"/>
+                <w:sz w:val="18"/>
+                <w:szCs w:val="18"/>
+              </w:rPr>
+              <w:t>(&lt;D&gt;, &lt;F&gt;)</w:t>
+            </w:r>
+          </w:p>
+          <w:p>
+            <w:pPr>
+              <w:cnfStyle w:val="000000000000" w:firstRow="0" w:lastRow="0" w:firstColumn="0" w:lastColumn="0" w:oddVBand="0" w:evenVBand="0" w:oddHBand="0" w:evenHBand="0" w:firstRowFirstColumn="0" w:firstRowLastColumn="0" w:lastRowFirstColumn="0" w:lastRowLastColumn="0"/>
+              <w:rPr>
+                <w:rFonts w:ascii="Arial" w:hAnsi="Arial" w:cs="Arial"/>
+                <w:sz w:val="18"/>
+                <w:szCs w:val="18"/>
+              </w:rPr>
+            </w:pPr>
+            <w:r>
+              <w:rPr>
+                <w:rFonts w:ascii="Arial" w:hAnsi="Arial" w:cs="Arial"/>
+                <w:sz w:val="18"/>
+                <w:szCs w:val="18"/>
+              </w:rPr>
+              <w:t>(&lt;F&gt;, &lt;D&gt;)</w:t>
+            </w:r>
+          </w:p>
+          <w:p>
+            <w:pPr>
+              <w:cnfStyle w:val="000000000000" w:firstRow="0" w:lastRow="0" w:firstColumn="0" w:lastColumn="0" w:oddVBand="0" w:evenVBand="0" w:oddHBand="0" w:evenHBand="0" w:firstRowFirstColumn="0" w:firstRowLastColumn="0" w:lastRowFirstColumn="0" w:lastRowLastColumn="0"/>
+              <w:rPr>
+                <w:rFonts w:ascii="Arial" w:hAnsi="Arial" w:cs="Arial"/>
+                <w:sz w:val="18"/>
+                <w:szCs w:val="18"/>
+              </w:rPr>
+            </w:pPr>
+            <w:r>
+              <w:rPr>
+                <w:rFonts w:ascii="Arial" w:hAnsi="Arial" w:cs="Arial"/>
+                <w:sz w:val="18"/>
+                <w:szCs w:val="18"/>
+              </w:rPr>
+              <w:t>(&lt;B&gt;, &lt;E&gt;)</w:t>
+            </w:r>
+          </w:p>
+          <w:p>
+            <w:pPr>
+              <w:cnfStyle w:val="000000000000" w:firstRow="0" w:lastRow="0" w:firstColumn="0" w:lastColumn="0" w:oddVBand="0" w:evenVBand="0" w:oddHBand="0" w:evenHBand="0" w:firstRowFirstColumn="0" w:firstRowLastColumn="0" w:lastRowFirstColumn="0" w:lastRowLastColumn="0"/>
+              <w:rPr>
+                <w:rFonts w:ascii="Arial" w:hAnsi="Arial" w:cs="Arial"/>
+                <w:sz w:val="18"/>
+                <w:szCs w:val="18"/>
+              </w:rPr>
+            </w:pPr>
+            <w:r>
+              <w:rPr>
+                <w:rFonts w:ascii="Arial" w:hAnsi="Arial" w:cs="Arial"/>
+                <w:sz w:val="18"/>
+                <w:szCs w:val="18"/>
+              </w:rPr>
+              <w:t>(&lt;E&gt;, &lt;B&gt;)</w:t>
+            </w:r>
+          </w:p>
+          <w:p>
+            <w:pPr>
+              <w:cnfStyle w:val="000000000000" w:firstRow="0" w:lastRow="0" w:firstColumn="0" w:lastColumn="0" w:oddVBand="0" w:evenVBand="0" w:oddHBand="0" w:evenHBand="0" w:firstRowFirstColumn="0" w:firstRowLastColumn="0" w:lastRowFirstColumn="0" w:lastRowLastColumn="0"/>
+              <w:rPr>
+                <w:rFonts w:ascii="Arial" w:hAnsi="Arial" w:cs="Arial"/>
+                <w:sz w:val="18"/>
+                <w:szCs w:val="18"/>
+              </w:rPr>
+            </w:pPr>
+            <w:r>
+              <w:rPr>
+                <w:rFonts w:ascii="Arial" w:hAnsi="Arial" w:cs="Arial"/>
+                <w:sz w:val="18"/>
+                <w:szCs w:val="18"/>
+              </w:rPr>
+              <w:t>(&lt;E&gt;, &lt;D&gt;)</w:t>
+            </w:r>
+          </w:p>
+          <w:p>
+            <w:pPr>
+              <w:cnfStyle w:val="000000000000" w:firstRow="0" w:lastRow="0" w:firstColumn="0" w:lastColumn="0" w:oddVBand="0" w:evenVBand="0" w:oddHBand="0" w:evenHBand="0" w:firstRowFirstColumn="0" w:firstRowLastColumn="0" w:lastRowFirstColumn="0" w:lastRowLastColumn="0"/>
+              <w:rPr>
+                <w:rFonts w:ascii="Arial" w:hAnsi="Arial" w:cs="Arial"/>
+                <w:sz w:val="18"/>
+                <w:szCs w:val="18"/>
+              </w:rPr>
+            </w:pPr>
+            <w:r>
+              <w:rPr>
+                <w:rFonts w:ascii="Arial" w:hAnsi="Arial" w:cs="Arial"/>
+                <w:sz w:val="18"/>
+                <w:szCs w:val="18"/>
+              </w:rPr>
+              <w:t>(&lt;D&gt;, &lt;E&gt;)</w:t>
+            </w:r>
+          </w:p>
+          <w:p>
+            <w:pPr>
+              <w:cnfStyle w:val="000000000000" w:firstRow="0" w:lastRow="0" w:firstColumn="0" w:lastColumn="0" w:oddVBand="0" w:evenVBand="0" w:oddHBand="0" w:evenHBand="0" w:firstRowFirstColumn="0" w:firstRowLastColumn="0" w:lastRowFirstColumn="0" w:lastRowLastColumn="0"/>
+              <w:rPr>
+                <w:rFonts w:ascii="Arial" w:hAnsi="Arial" w:cs="Arial"/>
+                <w:sz w:val="18"/>
+                <w:szCs w:val="18"/>
+              </w:rPr>
+            </w:pPr>
+            <w:r>
+              <w:rPr>
+                <w:rFonts w:ascii="Arial" w:hAnsi="Arial" w:cs="Arial"/>
+                <w:sz w:val="18"/>
+                <w:szCs w:val="18"/>
+              </w:rPr>
+              <w:t>(&lt;A&gt;, &lt;C&gt;)</w:t>
+            </w:r>
+          </w:p>
+          <w:p>
+            <w:pPr>
+              <w:cnfStyle w:val="000000000000" w:firstRow="0" w:lastRow="0" w:firstColumn="0" w:lastColumn="0" w:oddVBand="0" w:evenVBand="0" w:oddHBand="0" w:evenHBand="0" w:firstRowFirstColumn="0" w:firstRowLastColumn="0" w:lastRowFirstColumn="0" w:lastRowLastColumn="0"/>
+              <w:rPr>
+                <w:rFonts w:ascii="Arial" w:hAnsi="Arial" w:cs="Arial"/>
+                <w:sz w:val="18"/>
+                <w:szCs w:val="18"/>
+              </w:rPr>
+            </w:pPr>
+            <w:r>
+              <w:rPr>
+                <w:rFonts w:ascii="Arial" w:hAnsi="Arial" w:cs="Arial"/>
+                <w:sz w:val="18"/>
+                <w:szCs w:val="18"/>
+              </w:rPr>
+              <w:t>(&lt;C&gt;, &lt;A&gt;)</w:t>
             </w:r>
           </w:p>
         </w:tc>
@@ -5162,20 +6009,21 @@
           <w:p>
             <w:pPr>
               <w:jc w:val="center"/>
-              <w:cnfStyle w:val="000000100000" w:firstRow="0" w:lastRow="0" w:firstColumn="0" w:lastColumn="0" w:oddVBand="0" w:evenVBand="0" w:oddHBand="1" w:evenHBand="0" w:firstRowFirstColumn="0" w:firstRowLastColumn="0" w:lastRowFirstColumn="0" w:lastRowLastColumn="0"/>
-              <w:rPr>
-                <w:rFonts w:ascii="Arial" w:hAnsi="Arial" w:cs="Arial"/>
-                <w:b/>
-                <w:sz w:val="18"/>
-                <w:szCs w:val="18"/>
-              </w:rPr>
-            </w:pPr>
-            <w:r>
-              <w:rPr>
-                <w:rFonts w:ascii="Arial" w:hAnsi="Arial" w:cs="Arial"/>
-                <w:sz w:val="18"/>
-                <w:szCs w:val="18"/>
-              </w:rPr>
+              <w:cnfStyle w:val="000000000000" w:firstRow="0" w:lastRow="0" w:firstColumn="0" w:lastColumn="0" w:oddVBand="0" w:evenVBand="0" w:oddHBand="0" w:evenHBand="0" w:firstRowFirstColumn="0" w:firstRowLastColumn="0" w:lastRowFirstColumn="0" w:lastRowLastColumn="0"/>
+              <w:rPr>
+                <w:rFonts w:ascii="Arial" w:hAnsi="Arial" w:cs="Arial"/>
+                <w:b/>
+                <w:sz w:val="18"/>
+                <w:szCs w:val="18"/>
+              </w:rPr>
+            </w:pPr>
+            <w:r>
+              <w:rPr>
+                <w:rFonts w:ascii="Arial" w:hAnsi="Arial" w:cs="Arial"/>
+                <w:sz w:val="18"/>
+                <w:szCs w:val="18"/>
+              </w:rPr>
+              <w:lastRenderedPageBreak/>
               <w:t>El método retorna true cuando</w:t>
             </w:r>
             <w:r>
@@ -5197,7 +6045,7 @@
           <w:p>
             <w:pPr>
               <w:jc w:val="center"/>
-              <w:cnfStyle w:val="000000100000" w:firstRow="0" w:lastRow="0" w:firstColumn="0" w:lastColumn="0" w:oddVBand="0" w:evenVBand="0" w:oddHBand="1" w:evenHBand="0" w:firstRowFirstColumn="0" w:firstRowLastColumn="0" w:lastRowFirstColumn="0" w:lastRowLastColumn="0"/>
+              <w:cnfStyle w:val="000000000000" w:firstRow="0" w:lastRow="0" w:firstColumn="0" w:lastColumn="0" w:oddVBand="0" w:evenVBand="0" w:oddHBand="0" w:evenHBand="0" w:firstRowFirstColumn="0" w:firstRowLastColumn="0" w:lastRowFirstColumn="0" w:lastRowLastColumn="0"/>
               <w:rPr>
                 <w:rFonts w:ascii="Arial" w:hAnsi="Arial" w:cs="Arial"/>
                 <w:sz w:val="18"/>
@@ -5251,7 +6099,7 @@
           <w:p>
             <w:pPr>
               <w:jc w:val="center"/>
-              <w:cnfStyle w:val="000000100000" w:firstRow="0" w:lastRow="0" w:firstColumn="0" w:lastColumn="0" w:oddVBand="0" w:evenVBand="0" w:oddHBand="1" w:evenHBand="0" w:firstRowFirstColumn="0" w:firstRowLastColumn="0" w:lastRowFirstColumn="0" w:lastRowLastColumn="0"/>
+              <w:cnfStyle w:val="000000000000" w:firstRow="0" w:lastRow="0" w:firstColumn="0" w:lastColumn="0" w:oddVBand="0" w:evenVBand="0" w:oddHBand="0" w:evenHBand="0" w:firstRowFirstColumn="0" w:firstRowLastColumn="0" w:lastRowFirstColumn="0" w:lastRowLastColumn="0"/>
               <w:rPr>
                 <w:rFonts w:ascii="Arial" w:hAnsi="Arial" w:cs="Arial"/>
                 <w:b/>
@@ -5281,31 +6129,166 @@
           <w:p>
             <w:pPr>
               <w:jc w:val="center"/>
+              <w:cnfStyle w:val="000000000000" w:firstRow="0" w:lastRow="0" w:firstColumn="0" w:lastColumn="0" w:oddVBand="0" w:evenVBand="0" w:oddHBand="0" w:evenHBand="0" w:firstRowFirstColumn="0" w:firstRowLastColumn="0" w:lastRowFirstColumn="0" w:lastRowLastColumn="0"/>
+              <w:rPr>
+                <w:rFonts w:ascii="Arial" w:hAnsi="Arial" w:cs="Arial"/>
+                <w:sz w:val="18"/>
+                <w:szCs w:val="18"/>
+              </w:rPr>
+            </w:pPr>
+            <w:proofErr w:type="spellStart"/>
+            <w:r>
+              <w:rPr>
+                <w:rFonts w:ascii="Arial" w:hAnsi="Arial" w:cs="Arial"/>
+                <w:sz w:val="18"/>
+                <w:szCs w:val="18"/>
+              </w:rPr>
+              <w:t>SceneFour</w:t>
+            </w:r>
+            <w:proofErr w:type="spellEnd"/>
+            <w:r>
+              <w:rPr>
+                <w:rFonts w:ascii="Arial" w:hAnsi="Arial" w:cs="Arial"/>
+                <w:sz w:val="18"/>
+                <w:szCs w:val="18"/>
+              </w:rPr>
+              <w:t>()</w:t>
+            </w:r>
+          </w:p>
+        </w:tc>
+      </w:tr>
+      <w:tr>
+        <w:trPr>
+          <w:cnfStyle w:val="000000100000" w:firstRow="0" w:lastRow="0" w:firstColumn="0" w:lastColumn="0" w:oddVBand="0" w:evenVBand="0" w:oddHBand="1" w:evenHBand="0" w:firstRowFirstColumn="0" w:firstRowLastColumn="0" w:lastRowFirstColumn="0" w:lastRowLastColumn="0"/>
+          <w:trHeight w:val="424"/>
+        </w:trPr>
+        <w:tc>
+          <w:tcPr>
+            <w:cnfStyle w:val="001000000000" w:firstRow="0" w:lastRow="0" w:firstColumn="1" w:lastColumn="0" w:oddVBand="0" w:evenVBand="0" w:oddHBand="0" w:evenHBand="0" w:firstRowFirstColumn="0" w:firstRowLastColumn="0" w:lastRowFirstColumn="0" w:lastRowLastColumn="0"/>
+            <w:tcW w:w="2269" w:type="dxa"/>
+            <w:gridSpan w:val="2"/>
+            <w:vAlign w:val="center"/>
+          </w:tcPr>
+          <w:p>
+            <w:pPr>
+              <w:rPr>
+                <w:rFonts w:ascii="Arial" w:hAnsi="Arial" w:cs="Arial"/>
+                <w:b w:val="0"/>
+                <w:sz w:val="18"/>
+                <w:szCs w:val="18"/>
+              </w:rPr>
+            </w:pPr>
+            <w:r>
+              <w:rPr>
+                <w:rFonts w:ascii="Arial" w:hAnsi="Arial" w:cs="Arial"/>
+                <w:b w:val="0"/>
+                <w:sz w:val="18"/>
+                <w:szCs w:val="18"/>
+              </w:rPr>
+              <w:t>Grafo1</w:t>
+            </w:r>
+          </w:p>
+        </w:tc>
+        <w:tc>
+          <w:tcPr>
+            <w:tcW w:w="690" w:type="dxa"/>
+            <w:vAlign w:val="center"/>
+          </w:tcPr>
+          <w:p>
+            <w:pPr>
+              <w:jc w:val="center"/>
               <w:cnfStyle w:val="000000100000" w:firstRow="0" w:lastRow="0" w:firstColumn="0" w:lastColumn="0" w:oddVBand="0" w:evenVBand="0" w:oddHBand="1" w:evenHBand="0" w:firstRowFirstColumn="0" w:firstRowLastColumn="0" w:lastRowFirstColumn="0" w:lastRowLastColumn="0"/>
               <w:rPr>
                 <w:rFonts w:ascii="Arial" w:hAnsi="Arial" w:cs="Arial"/>
-                <w:sz w:val="18"/>
-                <w:szCs w:val="18"/>
-              </w:rPr>
-            </w:pPr>
-            <w:proofErr w:type="spellStart"/>
-            <w:r>
-              <w:rPr>
-                <w:rFonts w:ascii="Arial" w:hAnsi="Arial" w:cs="Arial"/>
-                <w:sz w:val="18"/>
-                <w:szCs w:val="18"/>
-              </w:rPr>
-              <w:t>SceneFour</w:t>
-            </w:r>
-            <w:proofErr w:type="spellEnd"/>
-            <w:r>
-              <w:rPr>
-                <w:rFonts w:ascii="Arial" w:hAnsi="Arial" w:cs="Arial"/>
-                <w:sz w:val="18"/>
-                <w:szCs w:val="18"/>
-              </w:rPr>
-              <w:t>()</w:t>
-            </w:r>
+                <w:b/>
+                <w:sz w:val="18"/>
+                <w:szCs w:val="18"/>
+              </w:rPr>
+            </w:pPr>
+            <w:r>
+              <w:rPr>
+                <w:rFonts w:ascii="Arial" w:hAnsi="Arial" w:cs="Arial"/>
+                <w:b/>
+                <w:sz w:val="18"/>
+                <w:szCs w:val="18"/>
+              </w:rPr>
+              <w:t>True</w:t>
+            </w:r>
+          </w:p>
+        </w:tc>
+        <w:tc>
+          <w:tcPr>
+            <w:tcW w:w="3312" w:type="dxa"/>
+            <w:vMerge/>
+            <w:vAlign w:val="center"/>
+          </w:tcPr>
+          <w:p>
+            <w:pPr>
+              <w:jc w:val="center"/>
+              <w:cnfStyle w:val="000000100000" w:firstRow="0" w:lastRow="0" w:firstColumn="0" w:lastColumn="0" w:oddVBand="0" w:evenVBand="0" w:oddHBand="1" w:evenHBand="0" w:firstRowFirstColumn="0" w:firstRowLastColumn="0" w:lastRowFirstColumn="0" w:lastRowLastColumn="0"/>
+              <w:rPr>
+                <w:rFonts w:ascii="Arial" w:hAnsi="Arial" w:cs="Arial"/>
+                <w:sz w:val="18"/>
+                <w:szCs w:val="18"/>
+              </w:rPr>
+            </w:pPr>
+          </w:p>
+        </w:tc>
+        <w:tc>
+          <w:tcPr>
+            <w:tcW w:w="1951" w:type="dxa"/>
+            <w:vMerge/>
+            <w:vAlign w:val="center"/>
+          </w:tcPr>
+          <w:p>
+            <w:pPr>
+              <w:jc w:val="center"/>
+              <w:cnfStyle w:val="000000100000" w:firstRow="0" w:lastRow="0" w:firstColumn="0" w:lastColumn="0" w:oddVBand="0" w:evenVBand="0" w:oddHBand="1" w:evenHBand="0" w:firstRowFirstColumn="0" w:firstRowLastColumn="0" w:lastRowFirstColumn="0" w:lastRowLastColumn="0"/>
+              <w:rPr>
+                <w:rFonts w:ascii="Arial" w:hAnsi="Arial" w:cs="Arial"/>
+                <w:b/>
+                <w:sz w:val="18"/>
+                <w:szCs w:val="18"/>
+              </w:rPr>
+            </w:pPr>
+          </w:p>
+        </w:tc>
+        <w:tc>
+          <w:tcPr>
+            <w:tcW w:w="759" w:type="dxa"/>
+            <w:vMerge/>
+            <w:vAlign w:val="center"/>
+          </w:tcPr>
+          <w:p>
+            <w:pPr>
+              <w:jc w:val="center"/>
+              <w:cnfStyle w:val="000000100000" w:firstRow="0" w:lastRow="0" w:firstColumn="0" w:lastColumn="0" w:oddVBand="0" w:evenVBand="0" w:oddHBand="1" w:evenHBand="0" w:firstRowFirstColumn="0" w:firstRowLastColumn="0" w:lastRowFirstColumn="0" w:lastRowLastColumn="0"/>
+              <w:rPr>
+                <w:rFonts w:ascii="Arial" w:hAnsi="Arial" w:cs="Arial"/>
+                <w:b/>
+                <w:sz w:val="18"/>
+                <w:szCs w:val="18"/>
+              </w:rPr>
+            </w:pPr>
+          </w:p>
+        </w:tc>
+        <w:tc>
+          <w:tcPr>
+            <w:tcW w:w="1368" w:type="dxa"/>
+            <w:vMerge/>
+            <w:vAlign w:val="center"/>
+          </w:tcPr>
+          <w:p>
+            <w:pPr>
+              <w:jc w:val="center"/>
+              <w:cnfStyle w:val="000000100000" w:firstRow="0" w:lastRow="0" w:firstColumn="0" w:lastColumn="0" w:oddVBand="0" w:evenVBand="0" w:oddHBand="1" w:evenHBand="0" w:firstRowFirstColumn="0" w:firstRowLastColumn="0" w:lastRowFirstColumn="0" w:lastRowLastColumn="0"/>
+              <w:rPr>
+                <w:rFonts w:ascii="Arial" w:hAnsi="Arial" w:cs="Arial"/>
+                <w:b/>
+                <w:sz w:val="18"/>
+                <w:szCs w:val="18"/>
+              </w:rPr>
+            </w:pPr>
           </w:p>
         </w:tc>
       </w:tr>
@@ -5316,12 +6299,12 @@
         <w:tc>
           <w:tcPr>
             <w:cnfStyle w:val="001000000000" w:firstRow="0" w:lastRow="0" w:firstColumn="1" w:lastColumn="0" w:oddVBand="0" w:evenVBand="0" w:oddHBand="0" w:evenHBand="0" w:firstRowFirstColumn="0" w:firstRowLastColumn="0" w:lastRowFirstColumn="0" w:lastRowLastColumn="0"/>
-            <w:tcW w:w="1199" w:type="dxa"/>
-            <w:vAlign w:val="center"/>
-          </w:tcPr>
-          <w:p>
-            <w:pPr>
-              <w:jc w:val="center"/>
+            <w:tcW w:w="2269" w:type="dxa"/>
+            <w:gridSpan w:val="2"/>
+            <w:vAlign w:val="center"/>
+          </w:tcPr>
+          <w:p>
+            <w:pPr>
               <w:rPr>
                 <w:rFonts w:ascii="Arial" w:hAnsi="Arial" w:cs="Arial"/>
                 <w:b w:val="0"/>
@@ -5329,11 +6312,20 @@
                 <w:szCs w:val="18"/>
               </w:rPr>
             </w:pPr>
-          </w:p>
-        </w:tc>
-        <w:tc>
-          <w:tcPr>
-            <w:tcW w:w="904" w:type="dxa"/>
+            <w:r>
+              <w:rPr>
+                <w:rFonts w:ascii="Arial" w:hAnsi="Arial" w:cs="Arial"/>
+                <w:b w:val="0"/>
+                <w:sz w:val="18"/>
+                <w:szCs w:val="18"/>
+              </w:rPr>
+              <w:t>Grafo2</w:t>
+            </w:r>
+          </w:p>
+        </w:tc>
+        <w:tc>
+          <w:tcPr>
+            <w:tcW w:w="690" w:type="dxa"/>
             <w:vAlign w:val="center"/>
           </w:tcPr>
           <w:p>
@@ -5442,7 +6434,8 @@
         <w:tc>
           <w:tcPr>
             <w:cnfStyle w:val="001000000000" w:firstRow="0" w:lastRow="0" w:firstColumn="1" w:lastColumn="0" w:oddVBand="0" w:evenVBand="0" w:oddHBand="0" w:evenHBand="0" w:firstRowFirstColumn="0" w:firstRowLastColumn="0" w:lastRowFirstColumn="0" w:lastRowLastColumn="0"/>
-            <w:tcW w:w="1199" w:type="dxa"/>
+            <w:tcW w:w="2269" w:type="dxa"/>
+            <w:gridSpan w:val="2"/>
             <w:vAlign w:val="center"/>
           </w:tcPr>
           <w:p>
@@ -5455,11 +6448,20 @@
                 <w:szCs w:val="18"/>
               </w:rPr>
             </w:pPr>
-          </w:p>
-        </w:tc>
-        <w:tc>
-          <w:tcPr>
-            <w:tcW w:w="904" w:type="dxa"/>
+            <w:r>
+              <w:rPr>
+                <w:rFonts w:ascii="Arial" w:hAnsi="Arial" w:cs="Arial"/>
+                <w:b w:val="0"/>
+                <w:sz w:val="18"/>
+                <w:szCs w:val="18"/>
+              </w:rPr>
+              <w:t>&lt;A&gt;,&lt;C&gt;</w:t>
+            </w:r>
+          </w:p>
+        </w:tc>
+        <w:tc>
+          <w:tcPr>
+            <w:tcW w:w="690" w:type="dxa"/>
             <w:vAlign w:val="center"/>
           </w:tcPr>
           <w:p>
@@ -5671,7 +6673,8 @@
         <w:tc>
           <w:tcPr>
             <w:cnfStyle w:val="001000000000" w:firstRow="0" w:lastRow="0" w:firstColumn="1" w:lastColumn="0" w:oddVBand="0" w:evenVBand="0" w:oddHBand="0" w:evenHBand="0" w:firstRowFirstColumn="0" w:firstRowLastColumn="0" w:lastRowFirstColumn="0" w:lastRowLastColumn="0"/>
-            <w:tcW w:w="1199" w:type="dxa"/>
+            <w:tcW w:w="2269" w:type="dxa"/>
+            <w:gridSpan w:val="2"/>
             <w:vAlign w:val="center"/>
           </w:tcPr>
           <w:p>
@@ -5684,11 +6687,20 @@
                 <w:szCs w:val="18"/>
               </w:rPr>
             </w:pPr>
-          </w:p>
-        </w:tc>
-        <w:tc>
-          <w:tcPr>
-            <w:tcW w:w="904" w:type="dxa"/>
+            <w:r>
+              <w:rPr>
+                <w:rFonts w:ascii="Arial" w:hAnsi="Arial" w:cs="Arial"/>
+                <w:b w:val="0"/>
+                <w:sz w:val="18"/>
+                <w:szCs w:val="18"/>
+              </w:rPr>
+              <w:t>&lt;A&gt;,&lt;B&gt;</w:t>
+            </w:r>
+          </w:p>
+        </w:tc>
+        <w:tc>
+          <w:tcPr>
+            <w:tcW w:w="690" w:type="dxa"/>
             <w:vAlign w:val="center"/>
           </w:tcPr>
           <w:p>
@@ -5795,12 +6807,245 @@
         <w:tc>
           <w:tcPr>
             <w:cnfStyle w:val="001000000000" w:firstRow="0" w:lastRow="0" w:firstColumn="1" w:lastColumn="0" w:oddVBand="0" w:evenVBand="0" w:oddHBand="0" w:evenHBand="0" w:firstRowFirstColumn="0" w:firstRowLastColumn="0" w:lastRowFirstColumn="0" w:lastRowLastColumn="0"/>
-            <w:tcW w:w="1199" w:type="dxa"/>
-            <w:vAlign w:val="center"/>
-          </w:tcPr>
-          <w:p>
-            <w:pPr>
-              <w:jc w:val="center"/>
+            <w:tcW w:w="2959" w:type="dxa"/>
+            <w:gridSpan w:val="3"/>
+            <w:vAlign w:val="center"/>
+          </w:tcPr>
+          <w:p>
+            <w:pPr>
+              <w:jc w:val="center"/>
+              <w:rPr>
+                <w:rFonts w:ascii="Arial" w:hAnsi="Arial" w:cs="Arial"/>
+                <w:sz w:val="18"/>
+                <w:szCs w:val="18"/>
+              </w:rPr>
+            </w:pPr>
+            <w:r>
+              <w:rPr>
+                <w:rFonts w:ascii="Arial" w:hAnsi="Arial" w:cs="Arial"/>
+                <w:sz w:val="18"/>
+                <w:szCs w:val="18"/>
+              </w:rPr>
+              <w:t xml:space="preserve">Dado el grafo: </w:t>
+            </w:r>
+          </w:p>
+          <w:p>
+            <w:pPr>
+              <w:rPr>
+                <w:rFonts w:ascii="Arial" w:hAnsi="Arial" w:cs="Arial"/>
+                <w:sz w:val="18"/>
+                <w:szCs w:val="18"/>
+              </w:rPr>
+            </w:pPr>
+            <w:proofErr w:type="spellStart"/>
+            <w:r>
+              <w:rPr>
+                <w:rFonts w:ascii="Arial" w:hAnsi="Arial" w:cs="Arial"/>
+                <w:sz w:val="18"/>
+                <w:szCs w:val="18"/>
+              </w:rPr>
+              <w:t>Vertices</w:t>
+            </w:r>
+            <w:proofErr w:type="spellEnd"/>
+            <w:r>
+              <w:rPr>
+                <w:rFonts w:ascii="Arial" w:hAnsi="Arial" w:cs="Arial"/>
+                <w:sz w:val="18"/>
+                <w:szCs w:val="18"/>
+              </w:rPr>
+              <w:t xml:space="preserve">: </w:t>
+            </w:r>
+            <w:r>
+              <w:rPr>
+                <w:rFonts w:ascii="Arial" w:hAnsi="Arial" w:cs="Arial"/>
+                <w:sz w:val="18"/>
+                <w:szCs w:val="18"/>
+              </w:rPr>
+              <w:br/>
+              <w:t>&lt;A&gt; &lt;B&gt; &lt;C&gt; &lt;D&gt; &lt;E&gt; &lt;F</w:t>
+            </w:r>
+            <w:r>
+              <w:rPr>
+                <w:rFonts w:ascii="Arial" w:hAnsi="Arial" w:cs="Arial"/>
+                <w:sz w:val="18"/>
+                <w:szCs w:val="18"/>
+              </w:rPr>
+              <w:t>&gt;</w:t>
+            </w:r>
+          </w:p>
+          <w:p>
+            <w:pPr>
+              <w:rPr>
+                <w:rFonts w:ascii="Arial" w:hAnsi="Arial" w:cs="Arial"/>
+                <w:sz w:val="18"/>
+                <w:szCs w:val="18"/>
+              </w:rPr>
+            </w:pPr>
+          </w:p>
+          <w:p>
+            <w:pPr>
+              <w:rPr>
+                <w:rFonts w:ascii="Arial" w:hAnsi="Arial" w:cs="Arial"/>
+                <w:sz w:val="18"/>
+                <w:szCs w:val="18"/>
+              </w:rPr>
+            </w:pPr>
+            <w:r>
+              <w:rPr>
+                <w:rFonts w:ascii="Arial" w:hAnsi="Arial" w:cs="Arial"/>
+                <w:sz w:val="18"/>
+                <w:szCs w:val="18"/>
+              </w:rPr>
+              <w:t xml:space="preserve">Aristas: </w:t>
+            </w:r>
+          </w:p>
+          <w:p>
+            <w:pPr>
+              <w:rPr>
+                <w:rFonts w:ascii="Arial" w:hAnsi="Arial" w:cs="Arial"/>
+                <w:sz w:val="18"/>
+                <w:szCs w:val="18"/>
+              </w:rPr>
+            </w:pPr>
+            <w:r>
+              <w:rPr>
+                <w:rFonts w:ascii="Arial" w:hAnsi="Arial" w:cs="Arial"/>
+                <w:sz w:val="18"/>
+                <w:szCs w:val="18"/>
+              </w:rPr>
+              <w:t>(&lt;A&gt;, &lt;D&gt;)</w:t>
+            </w:r>
+          </w:p>
+          <w:p>
+            <w:pPr>
+              <w:rPr>
+                <w:rFonts w:ascii="Arial" w:hAnsi="Arial" w:cs="Arial"/>
+                <w:sz w:val="18"/>
+                <w:szCs w:val="18"/>
+              </w:rPr>
+            </w:pPr>
+            <w:r>
+              <w:rPr>
+                <w:rFonts w:ascii="Arial" w:hAnsi="Arial" w:cs="Arial"/>
+                <w:sz w:val="18"/>
+                <w:szCs w:val="18"/>
+              </w:rPr>
+              <w:t>(&lt;D&gt;, &lt;A&gt;)</w:t>
+            </w:r>
+          </w:p>
+          <w:p>
+            <w:pPr>
+              <w:rPr>
+                <w:rFonts w:ascii="Arial" w:hAnsi="Arial" w:cs="Arial"/>
+                <w:sz w:val="18"/>
+                <w:szCs w:val="18"/>
+              </w:rPr>
+            </w:pPr>
+            <w:r>
+              <w:rPr>
+                <w:rFonts w:ascii="Arial" w:hAnsi="Arial" w:cs="Arial"/>
+                <w:sz w:val="18"/>
+                <w:szCs w:val="18"/>
+              </w:rPr>
+              <w:t>(&lt;D&gt;, &lt;F&gt;)</w:t>
+            </w:r>
+          </w:p>
+          <w:p>
+            <w:pPr>
+              <w:rPr>
+                <w:rFonts w:ascii="Arial" w:hAnsi="Arial" w:cs="Arial"/>
+                <w:sz w:val="18"/>
+                <w:szCs w:val="18"/>
+              </w:rPr>
+            </w:pPr>
+            <w:r>
+              <w:rPr>
+                <w:rFonts w:ascii="Arial" w:hAnsi="Arial" w:cs="Arial"/>
+                <w:sz w:val="18"/>
+                <w:szCs w:val="18"/>
+              </w:rPr>
+              <w:t>(&lt;F&gt;, &lt;D&gt;)</w:t>
+            </w:r>
+          </w:p>
+          <w:p>
+            <w:pPr>
+              <w:rPr>
+                <w:rFonts w:ascii="Arial" w:hAnsi="Arial" w:cs="Arial"/>
+                <w:sz w:val="18"/>
+                <w:szCs w:val="18"/>
+              </w:rPr>
+            </w:pPr>
+            <w:r>
+              <w:rPr>
+                <w:rFonts w:ascii="Arial" w:hAnsi="Arial" w:cs="Arial"/>
+                <w:sz w:val="18"/>
+                <w:szCs w:val="18"/>
+              </w:rPr>
+              <w:t>(&lt;B&gt;, &lt;E&gt;)</w:t>
+            </w:r>
+          </w:p>
+          <w:p>
+            <w:pPr>
+              <w:rPr>
+                <w:rFonts w:ascii="Arial" w:hAnsi="Arial" w:cs="Arial"/>
+                <w:sz w:val="18"/>
+                <w:szCs w:val="18"/>
+              </w:rPr>
+            </w:pPr>
+            <w:r>
+              <w:rPr>
+                <w:rFonts w:ascii="Arial" w:hAnsi="Arial" w:cs="Arial"/>
+                <w:sz w:val="18"/>
+                <w:szCs w:val="18"/>
+              </w:rPr>
+              <w:t>(&lt;E&gt;, &lt;B&gt;)</w:t>
+            </w:r>
+          </w:p>
+          <w:p>
+            <w:pPr>
+              <w:rPr>
+                <w:rFonts w:ascii="Arial" w:hAnsi="Arial" w:cs="Arial"/>
+                <w:sz w:val="18"/>
+                <w:szCs w:val="18"/>
+              </w:rPr>
+            </w:pPr>
+            <w:r>
+              <w:rPr>
+                <w:rFonts w:ascii="Arial" w:hAnsi="Arial" w:cs="Arial"/>
+                <w:sz w:val="18"/>
+                <w:szCs w:val="18"/>
+              </w:rPr>
+              <w:t>(&lt;E&gt;, &lt;D&gt;)</w:t>
+            </w:r>
+          </w:p>
+          <w:p>
+            <w:pPr>
+              <w:rPr>
+                <w:rFonts w:ascii="Arial" w:hAnsi="Arial" w:cs="Arial"/>
+                <w:sz w:val="18"/>
+                <w:szCs w:val="18"/>
+              </w:rPr>
+            </w:pPr>
+            <w:r>
+              <w:rPr>
+                <w:rFonts w:ascii="Arial" w:hAnsi="Arial" w:cs="Arial"/>
+                <w:sz w:val="18"/>
+                <w:szCs w:val="18"/>
+              </w:rPr>
+              <w:t>(&lt;D&gt;, &lt;E&gt;)</w:t>
+            </w:r>
+          </w:p>
+          <w:p>
+            <w:pPr>
+              <w:rPr>
+                <w:rFonts w:ascii="Arial" w:hAnsi="Arial" w:cs="Arial"/>
+                <w:sz w:val="18"/>
+                <w:szCs w:val="18"/>
+              </w:rPr>
+            </w:pPr>
+          </w:p>
+          <w:p>
+            <w:pPr>
               <w:rPr>
                 <w:rFonts w:ascii="Arial" w:hAnsi="Arial" w:cs="Arial"/>
                 <w:b w:val="0"/>
@@ -5808,32 +7053,13 @@
                 <w:szCs w:val="18"/>
               </w:rPr>
             </w:pPr>
-          </w:p>
-        </w:tc>
-        <w:tc>
-          <w:tcPr>
-            <w:tcW w:w="904" w:type="dxa"/>
-            <w:vAlign w:val="center"/>
-          </w:tcPr>
-          <w:p>
-            <w:pPr>
-              <w:jc w:val="center"/>
-              <w:cnfStyle w:val="000000100000" w:firstRow="0" w:lastRow="0" w:firstColumn="0" w:lastColumn="0" w:oddVBand="0" w:evenVBand="0" w:oddHBand="1" w:evenHBand="0" w:firstRowFirstColumn="0" w:firstRowLastColumn="0" w:lastRowFirstColumn="0" w:lastRowLastColumn="0"/>
-              <w:rPr>
-                <w:rFonts w:ascii="Arial" w:hAnsi="Arial" w:cs="Arial"/>
-                <w:b/>
-                <w:sz w:val="18"/>
-                <w:szCs w:val="18"/>
-              </w:rPr>
-            </w:pPr>
-            <w:r>
-              <w:rPr>
-                <w:rFonts w:ascii="Arial" w:hAnsi="Arial" w:cs="Arial"/>
-                <w:b/>
-                <w:sz w:val="18"/>
-                <w:szCs w:val="18"/>
-              </w:rPr>
-              <w:t>True</w:t>
+            <w:r>
+              <w:rPr>
+                <w:rFonts w:ascii="Arial" w:hAnsi="Arial" w:cs="Arial"/>
+                <w:sz w:val="18"/>
+                <w:szCs w:val="18"/>
+              </w:rPr>
+              <w:t>Crear una arista entre los nodos = A, C</w:t>
             </w:r>
           </w:p>
         </w:tc>
@@ -6008,9 +7234,28 @@
         <w:tc>
           <w:tcPr>
             <w:cnfStyle w:val="001000000000" w:firstRow="0" w:lastRow="0" w:firstColumn="1" w:lastColumn="0" w:oddVBand="0" w:evenVBand="0" w:oddHBand="0" w:evenHBand="0" w:firstRowFirstColumn="0" w:firstRowLastColumn="0" w:lastRowFirstColumn="0" w:lastRowLastColumn="0"/>
-            <w:tcW w:w="1199" w:type="dxa"/>
-            <w:vAlign w:val="center"/>
-          </w:tcPr>
+            <w:tcW w:w="2269" w:type="dxa"/>
+            <w:gridSpan w:val="2"/>
+            <w:vAlign w:val="center"/>
+          </w:tcPr>
+          <w:p>
+            <w:pPr>
+              <w:jc w:val="center"/>
+              <w:rPr>
+                <w:rFonts w:ascii="Arial" w:hAnsi="Arial" w:cs="Arial"/>
+                <w:sz w:val="18"/>
+                <w:szCs w:val="18"/>
+              </w:rPr>
+            </w:pPr>
+            <w:r>
+              <w:rPr>
+                <w:rFonts w:ascii="Arial" w:hAnsi="Arial" w:cs="Arial"/>
+                <w:sz w:val="18"/>
+                <w:szCs w:val="18"/>
+              </w:rPr>
+              <w:t>(&lt;A&gt;, &lt;C&gt;)</w:t>
+            </w:r>
+          </w:p>
           <w:p>
             <w:pPr>
               <w:jc w:val="center"/>
@@ -6021,11 +7266,19 @@
                 <w:szCs w:val="18"/>
               </w:rPr>
             </w:pPr>
-          </w:p>
-        </w:tc>
-        <w:tc>
-          <w:tcPr>
-            <w:tcW w:w="904" w:type="dxa"/>
+            <w:r>
+              <w:rPr>
+                <w:rFonts w:ascii="Arial" w:hAnsi="Arial" w:cs="Arial"/>
+                <w:sz w:val="18"/>
+                <w:szCs w:val="18"/>
+              </w:rPr>
+              <w:t>(&lt;C&gt;, &lt;A&gt;)</w:t>
+            </w:r>
+          </w:p>
+        </w:tc>
+        <w:tc>
+          <w:tcPr>
+            <w:tcW w:w="690" w:type="dxa"/>
             <w:vAlign w:val="center"/>
           </w:tcPr>
           <w:p>
@@ -6046,7 +7299,7 @@
                 <w:sz w:val="18"/>
                 <w:szCs w:val="18"/>
               </w:rPr>
-              <w:t>False</w:t>
+              <w:t>True</w:t>
             </w:r>
           </w:p>
         </w:tc>
@@ -6128,14 +7381,211 @@
       <w:tr>
         <w:trPr>
           <w:cnfStyle w:val="000000100000" w:firstRow="0" w:lastRow="0" w:firstColumn="0" w:lastColumn="0" w:oddVBand="0" w:evenVBand="0" w:oddHBand="1" w:evenHBand="0" w:firstRowFirstColumn="0" w:firstRowLastColumn="0" w:lastRowFirstColumn="0" w:lastRowLastColumn="0"/>
+          <w:trHeight w:val="210"/>
+        </w:trPr>
+        <w:tc>
+          <w:tcPr>
+            <w:cnfStyle w:val="001000000000" w:firstRow="0" w:lastRow="0" w:firstColumn="1" w:lastColumn="0" w:oddVBand="0" w:evenVBand="0" w:oddHBand="0" w:evenHBand="0" w:firstRowFirstColumn="0" w:firstRowLastColumn="0" w:lastRowFirstColumn="0" w:lastRowLastColumn="0"/>
+            <w:tcW w:w="2269" w:type="dxa"/>
+            <w:gridSpan w:val="2"/>
+            <w:vAlign w:val="center"/>
+          </w:tcPr>
+          <w:p>
+            <w:pPr>
+              <w:jc w:val="center"/>
+              <w:rPr>
+                <w:rFonts w:ascii="Arial" w:hAnsi="Arial" w:cs="Arial"/>
+                <w:sz w:val="18"/>
+                <w:szCs w:val="18"/>
+              </w:rPr>
+            </w:pPr>
+            <w:r>
+              <w:rPr>
+                <w:rFonts w:ascii="Arial" w:hAnsi="Arial" w:cs="Arial"/>
+                <w:sz w:val="18"/>
+                <w:szCs w:val="18"/>
+              </w:rPr>
+              <w:t>(&lt;A&gt;, &lt;A</w:t>
+            </w:r>
+            <w:r>
+              <w:rPr>
+                <w:rFonts w:ascii="Arial" w:hAnsi="Arial" w:cs="Arial"/>
+                <w:sz w:val="18"/>
+                <w:szCs w:val="18"/>
+              </w:rPr>
+              <w:t>&gt;)</w:t>
+            </w:r>
+          </w:p>
+          <w:p>
+            <w:pPr>
+              <w:jc w:val="center"/>
+              <w:rPr>
+                <w:rFonts w:ascii="Arial" w:hAnsi="Arial" w:cs="Arial"/>
+                <w:b w:val="0"/>
+                <w:sz w:val="18"/>
+                <w:szCs w:val="18"/>
+              </w:rPr>
+            </w:pPr>
+            <w:r>
+              <w:rPr>
+                <w:rFonts w:ascii="Arial" w:hAnsi="Arial" w:cs="Arial"/>
+                <w:sz w:val="18"/>
+                <w:szCs w:val="18"/>
+              </w:rPr>
+              <w:t>(&lt;C&gt;, &lt;A&gt;)</w:t>
+            </w:r>
+          </w:p>
+        </w:tc>
+        <w:tc>
+          <w:tcPr>
+            <w:tcW w:w="690" w:type="dxa"/>
+            <w:vAlign w:val="center"/>
+          </w:tcPr>
+          <w:p>
+            <w:pPr>
+              <w:jc w:val="center"/>
+              <w:cnfStyle w:val="000000100000" w:firstRow="0" w:lastRow="0" w:firstColumn="0" w:lastColumn="0" w:oddVBand="0" w:evenVBand="0" w:oddHBand="1" w:evenHBand="0" w:firstRowFirstColumn="0" w:firstRowLastColumn="0" w:lastRowFirstColumn="0" w:lastRowLastColumn="0"/>
+              <w:rPr>
+                <w:rFonts w:ascii="Arial" w:hAnsi="Arial" w:cs="Arial"/>
+                <w:b/>
+                <w:sz w:val="18"/>
+                <w:szCs w:val="18"/>
+              </w:rPr>
+            </w:pPr>
+            <w:r>
+              <w:rPr>
+                <w:rFonts w:ascii="Arial" w:hAnsi="Arial" w:cs="Arial"/>
+                <w:b/>
+                <w:sz w:val="18"/>
+                <w:szCs w:val="18"/>
+              </w:rPr>
+              <w:t>False</w:t>
+            </w:r>
+          </w:p>
+        </w:tc>
+        <w:tc>
+          <w:tcPr>
+            <w:tcW w:w="3312" w:type="dxa"/>
+            <w:vMerge/>
+            <w:vAlign w:val="center"/>
+          </w:tcPr>
+          <w:p>
+            <w:pPr>
+              <w:jc w:val="center"/>
+              <w:cnfStyle w:val="000000100000" w:firstRow="0" w:lastRow="0" w:firstColumn="0" w:lastColumn="0" w:oddVBand="0" w:evenVBand="0" w:oddHBand="1" w:evenHBand="0" w:firstRowFirstColumn="0" w:firstRowLastColumn="0" w:lastRowFirstColumn="0" w:lastRowLastColumn="0"/>
+              <w:rPr>
+                <w:rFonts w:ascii="Arial" w:hAnsi="Arial" w:cs="Arial"/>
+                <w:sz w:val="18"/>
+                <w:szCs w:val="18"/>
+              </w:rPr>
+            </w:pPr>
+          </w:p>
+        </w:tc>
+        <w:tc>
+          <w:tcPr>
+            <w:tcW w:w="1951" w:type="dxa"/>
+            <w:vMerge/>
+            <w:vAlign w:val="center"/>
+          </w:tcPr>
+          <w:p>
+            <w:pPr>
+              <w:jc w:val="center"/>
+              <w:cnfStyle w:val="000000100000" w:firstRow="0" w:lastRow="0" w:firstColumn="0" w:lastColumn="0" w:oddVBand="0" w:evenVBand="0" w:oddHBand="1" w:evenHBand="0" w:firstRowFirstColumn="0" w:firstRowLastColumn="0" w:lastRowFirstColumn="0" w:lastRowLastColumn="0"/>
+              <w:rPr>
+                <w:rFonts w:ascii="Arial" w:hAnsi="Arial" w:cs="Arial"/>
+                <w:sz w:val="18"/>
+                <w:szCs w:val="18"/>
+              </w:rPr>
+            </w:pPr>
+          </w:p>
+        </w:tc>
+        <w:tc>
+          <w:tcPr>
+            <w:tcW w:w="759" w:type="dxa"/>
+            <w:vMerge/>
+            <w:vAlign w:val="center"/>
+          </w:tcPr>
+          <w:p>
+            <w:pPr>
+              <w:jc w:val="center"/>
+              <w:cnfStyle w:val="000000100000" w:firstRow="0" w:lastRow="0" w:firstColumn="0" w:lastColumn="0" w:oddVBand="0" w:evenVBand="0" w:oddHBand="1" w:evenHBand="0" w:firstRowFirstColumn="0" w:firstRowLastColumn="0" w:lastRowFirstColumn="0" w:lastRowLastColumn="0"/>
+              <w:rPr>
+                <w:rFonts w:ascii="Arial" w:hAnsi="Arial" w:cs="Arial"/>
+                <w:b/>
+                <w:sz w:val="18"/>
+                <w:szCs w:val="18"/>
+              </w:rPr>
+            </w:pPr>
+          </w:p>
+        </w:tc>
+        <w:tc>
+          <w:tcPr>
+            <w:tcW w:w="1368" w:type="dxa"/>
+            <w:vMerge/>
+            <w:vAlign w:val="center"/>
+          </w:tcPr>
+          <w:p>
+            <w:pPr>
+              <w:jc w:val="center"/>
+              <w:cnfStyle w:val="000000100000" w:firstRow="0" w:lastRow="0" w:firstColumn="0" w:lastColumn="0" w:oddVBand="0" w:evenVBand="0" w:oddHBand="1" w:evenHBand="0" w:firstRowFirstColumn="0" w:firstRowLastColumn="0" w:lastRowFirstColumn="0" w:lastRowLastColumn="0"/>
+              <w:rPr>
+                <w:rFonts w:ascii="Arial" w:hAnsi="Arial" w:cs="Arial"/>
+                <w:b/>
+                <w:sz w:val="18"/>
+                <w:szCs w:val="18"/>
+              </w:rPr>
+            </w:pPr>
+          </w:p>
+        </w:tc>
+      </w:tr>
+      <w:tr>
+        <w:trPr>
           <w:trHeight w:val="275"/>
         </w:trPr>
         <w:tc>
           <w:tcPr>
             <w:cnfStyle w:val="001000000000" w:firstRow="0" w:lastRow="0" w:firstColumn="1" w:lastColumn="0" w:oddVBand="0" w:evenVBand="0" w:oddHBand="0" w:evenHBand="0" w:firstRowFirstColumn="0" w:firstRowLastColumn="0" w:lastRowFirstColumn="0" w:lastRowLastColumn="0"/>
-            <w:tcW w:w="1199" w:type="dxa"/>
-            <w:vAlign w:val="center"/>
-          </w:tcPr>
+            <w:tcW w:w="2959" w:type="dxa"/>
+            <w:gridSpan w:val="3"/>
+            <w:vAlign w:val="center"/>
+          </w:tcPr>
+          <w:p>
+            <w:pPr>
+              <w:jc w:val="center"/>
+              <w:rPr>
+                <w:rFonts w:ascii="Arial" w:hAnsi="Arial" w:cs="Arial"/>
+                <w:sz w:val="18"/>
+                <w:szCs w:val="18"/>
+              </w:rPr>
+            </w:pPr>
+            <w:r>
+              <w:rPr>
+                <w:rFonts w:ascii="Arial" w:hAnsi="Arial" w:cs="Arial"/>
+                <w:sz w:val="18"/>
+                <w:szCs w:val="18"/>
+              </w:rPr>
+              <w:t xml:space="preserve">Dado los vértices del grafo </w:t>
+            </w:r>
+            <w:r>
+              <w:rPr>
+                <w:rFonts w:ascii="Arial" w:hAnsi="Arial" w:cs="Arial"/>
+                <w:sz w:val="18"/>
+                <w:szCs w:val="18"/>
+              </w:rPr>
+              <w:br/>
+              <w:t xml:space="preserve">&lt;A&gt; &lt;B&gt; &lt;C&gt; &lt;D&gt; &lt;E&gt; </w:t>
+            </w:r>
+          </w:p>
+          <w:p>
+            <w:pPr>
+              <w:jc w:val="center"/>
+              <w:rPr>
+                <w:rFonts w:ascii="Arial" w:hAnsi="Arial" w:cs="Arial"/>
+                <w:sz w:val="18"/>
+                <w:szCs w:val="18"/>
+              </w:rPr>
+            </w:pPr>
+          </w:p>
           <w:p>
             <w:pPr>
               <w:jc w:val="center"/>
@@ -6146,32 +7596,13 @@
                 <w:szCs w:val="18"/>
               </w:rPr>
             </w:pPr>
-          </w:p>
-        </w:tc>
-        <w:tc>
-          <w:tcPr>
-            <w:tcW w:w="904" w:type="dxa"/>
-            <w:vAlign w:val="center"/>
-          </w:tcPr>
-          <w:p>
-            <w:pPr>
-              <w:jc w:val="center"/>
-              <w:cnfStyle w:val="000000100000" w:firstRow="0" w:lastRow="0" w:firstColumn="0" w:lastColumn="0" w:oddVBand="0" w:evenVBand="0" w:oddHBand="1" w:evenHBand="0" w:firstRowFirstColumn="0" w:firstRowLastColumn="0" w:lastRowFirstColumn="0" w:lastRowLastColumn="0"/>
-              <w:rPr>
-                <w:rFonts w:ascii="Arial" w:hAnsi="Arial" w:cs="Arial"/>
-                <w:b/>
-                <w:sz w:val="18"/>
-                <w:szCs w:val="18"/>
-              </w:rPr>
-            </w:pPr>
-            <w:r>
-              <w:rPr>
-                <w:rFonts w:ascii="Arial" w:hAnsi="Arial" w:cs="Arial"/>
-                <w:b/>
-                <w:sz w:val="18"/>
-                <w:szCs w:val="18"/>
-              </w:rPr>
-              <w:t>True</w:t>
+            <w:r>
+              <w:rPr>
+                <w:rFonts w:ascii="Arial" w:hAnsi="Arial" w:cs="Arial"/>
+                <w:sz w:val="18"/>
+                <w:szCs w:val="18"/>
+              </w:rPr>
+              <w:t>Nodo a agregar= &lt;F&gt;</w:t>
             </w:r>
           </w:p>
         </w:tc>
@@ -6184,7 +7615,7 @@
           <w:p>
             <w:pPr>
               <w:jc w:val="center"/>
-              <w:cnfStyle w:val="000000100000" w:firstRow="0" w:lastRow="0" w:firstColumn="0" w:lastColumn="0" w:oddVBand="0" w:evenVBand="0" w:oddHBand="1" w:evenHBand="0" w:firstRowFirstColumn="0" w:firstRowLastColumn="0" w:lastRowFirstColumn="0" w:lastRowLastColumn="0"/>
+              <w:cnfStyle w:val="000000000000" w:firstRow="0" w:lastRow="0" w:firstColumn="0" w:lastColumn="0" w:oddVBand="0" w:evenVBand="0" w:oddHBand="0" w:evenHBand="0" w:firstRowFirstColumn="0" w:firstRowLastColumn="0" w:lastRowFirstColumn="0" w:lastRowLastColumn="0"/>
               <w:rPr>
                 <w:rFonts w:ascii="Arial" w:hAnsi="Arial" w:cs="Arial"/>
                 <w:sz w:val="18"/>
@@ -6205,7 +7636,7 @@
                 <w:sz w:val="18"/>
                 <w:szCs w:val="18"/>
               </w:rPr>
-              <w:t xml:space="preserve"> se el nodo ingresado se ha agregado al grafo, retorta false </w:t>
+              <w:t xml:space="preserve"> se el nodo ingresado se ha agregado al grafo, retorna false </w:t>
             </w:r>
             <w:r>
               <w:rPr>
@@ -6226,7 +7657,7 @@
           <w:p>
             <w:pPr>
               <w:jc w:val="center"/>
-              <w:cnfStyle w:val="000000100000" w:firstRow="0" w:lastRow="0" w:firstColumn="0" w:lastColumn="0" w:oddVBand="0" w:evenVBand="0" w:oddHBand="1" w:evenHBand="0" w:firstRowFirstColumn="0" w:firstRowLastColumn="0" w:lastRowFirstColumn="0" w:lastRowLastColumn="0"/>
+              <w:cnfStyle w:val="000000000000" w:firstRow="0" w:lastRow="0" w:firstColumn="0" w:lastColumn="0" w:oddVBand="0" w:evenVBand="0" w:oddHBand="0" w:evenHBand="0" w:firstRowFirstColumn="0" w:firstRowLastColumn="0" w:lastRowFirstColumn="0" w:lastRowLastColumn="0"/>
               <w:rPr>
                 <w:rFonts w:ascii="Arial" w:hAnsi="Arial" w:cs="Arial"/>
                 <w:sz w:val="18"/>
@@ -6280,7 +7711,7 @@
           <w:p>
             <w:pPr>
               <w:jc w:val="center"/>
-              <w:cnfStyle w:val="000000100000" w:firstRow="0" w:lastRow="0" w:firstColumn="0" w:lastColumn="0" w:oddVBand="0" w:evenVBand="0" w:oddHBand="1" w:evenHBand="0" w:firstRowFirstColumn="0" w:firstRowLastColumn="0" w:lastRowFirstColumn="0" w:lastRowLastColumn="0"/>
+              <w:cnfStyle w:val="000000000000" w:firstRow="0" w:lastRow="0" w:firstColumn="0" w:lastColumn="0" w:oddVBand="0" w:evenVBand="0" w:oddHBand="0" w:evenHBand="0" w:firstRowFirstColumn="0" w:firstRowLastColumn="0" w:lastRowFirstColumn="0" w:lastRowLastColumn="0"/>
               <w:rPr>
                 <w:rFonts w:ascii="Arial" w:hAnsi="Arial" w:cs="Arial"/>
                 <w:b/>
@@ -6310,31 +7741,164 @@
           <w:p>
             <w:pPr>
               <w:jc w:val="center"/>
+              <w:cnfStyle w:val="000000000000" w:firstRow="0" w:lastRow="0" w:firstColumn="0" w:lastColumn="0" w:oddVBand="0" w:evenVBand="0" w:oddHBand="0" w:evenHBand="0" w:firstRowFirstColumn="0" w:firstRowLastColumn="0" w:lastRowFirstColumn="0" w:lastRowLastColumn="0"/>
+              <w:rPr>
+                <w:rFonts w:ascii="Arial" w:hAnsi="Arial" w:cs="Arial"/>
+                <w:sz w:val="18"/>
+                <w:szCs w:val="18"/>
+              </w:rPr>
+            </w:pPr>
+            <w:proofErr w:type="spellStart"/>
+            <w:r>
+              <w:rPr>
+                <w:rFonts w:ascii="Arial" w:hAnsi="Arial" w:cs="Arial"/>
+                <w:sz w:val="18"/>
+                <w:szCs w:val="18"/>
+              </w:rPr>
+              <w:t>SceneSeven</w:t>
+            </w:r>
+            <w:proofErr w:type="spellEnd"/>
+            <w:r>
+              <w:rPr>
+                <w:rFonts w:ascii="Arial" w:hAnsi="Arial" w:cs="Arial"/>
+                <w:sz w:val="18"/>
+                <w:szCs w:val="18"/>
+              </w:rPr>
+              <w:t>()</w:t>
+            </w:r>
+          </w:p>
+        </w:tc>
+      </w:tr>
+      <w:tr>
+        <w:trPr>
+          <w:cnfStyle w:val="000000100000" w:firstRow="0" w:lastRow="0" w:firstColumn="0" w:lastColumn="0" w:oddVBand="0" w:evenVBand="0" w:oddHBand="1" w:evenHBand="0" w:firstRowFirstColumn="0" w:firstRowLastColumn="0" w:lastRowFirstColumn="0" w:lastRowLastColumn="0"/>
+          <w:trHeight w:val="210"/>
+        </w:trPr>
+        <w:tc>
+          <w:tcPr>
+            <w:cnfStyle w:val="001000000000" w:firstRow="0" w:lastRow="0" w:firstColumn="1" w:lastColumn="0" w:oddVBand="0" w:evenVBand="0" w:oddHBand="0" w:evenHBand="0" w:firstRowFirstColumn="0" w:firstRowLastColumn="0" w:lastRowFirstColumn="0" w:lastRowLastColumn="0"/>
+            <w:tcW w:w="2269" w:type="dxa"/>
+            <w:gridSpan w:val="2"/>
+            <w:vAlign w:val="center"/>
+          </w:tcPr>
+          <w:p>
+            <w:pPr>
+              <w:rPr>
+                <w:rFonts w:ascii="Arial" w:hAnsi="Arial" w:cs="Arial"/>
+                <w:b w:val="0"/>
+                <w:sz w:val="16"/>
+                <w:szCs w:val="18"/>
+              </w:rPr>
+            </w:pPr>
+            <w:r>
+              <w:rPr>
+                <w:rFonts w:ascii="Arial" w:hAnsi="Arial" w:cs="Arial"/>
+                <w:sz w:val="16"/>
+                <w:szCs w:val="18"/>
+              </w:rPr>
+              <w:t>&lt;A&gt; &lt;B&gt; &lt;C&gt; &lt;D&gt; &lt;E&gt; &lt;F&gt;</w:t>
+            </w:r>
+          </w:p>
+        </w:tc>
+        <w:tc>
+          <w:tcPr>
+            <w:tcW w:w="690" w:type="dxa"/>
+            <w:vAlign w:val="center"/>
+          </w:tcPr>
+          <w:p>
+            <w:pPr>
+              <w:jc w:val="center"/>
               <w:cnfStyle w:val="000000100000" w:firstRow="0" w:lastRow="0" w:firstColumn="0" w:lastColumn="0" w:oddVBand="0" w:evenVBand="0" w:oddHBand="1" w:evenHBand="0" w:firstRowFirstColumn="0" w:firstRowLastColumn="0" w:lastRowFirstColumn="0" w:lastRowLastColumn="0"/>
               <w:rPr>
                 <w:rFonts w:ascii="Arial" w:hAnsi="Arial" w:cs="Arial"/>
-                <w:sz w:val="18"/>
-                <w:szCs w:val="18"/>
-              </w:rPr>
-            </w:pPr>
-            <w:proofErr w:type="spellStart"/>
-            <w:r>
-              <w:rPr>
-                <w:rFonts w:ascii="Arial" w:hAnsi="Arial" w:cs="Arial"/>
-                <w:sz w:val="18"/>
-                <w:szCs w:val="18"/>
-              </w:rPr>
-              <w:t>SceneSeven</w:t>
-            </w:r>
-            <w:proofErr w:type="spellEnd"/>
-            <w:r>
-              <w:rPr>
-                <w:rFonts w:ascii="Arial" w:hAnsi="Arial" w:cs="Arial"/>
-                <w:sz w:val="18"/>
-                <w:szCs w:val="18"/>
-              </w:rPr>
-              <w:t>()</w:t>
-            </w:r>
+                <w:b/>
+                <w:sz w:val="18"/>
+                <w:szCs w:val="18"/>
+              </w:rPr>
+            </w:pPr>
+            <w:r>
+              <w:rPr>
+                <w:rFonts w:ascii="Arial" w:hAnsi="Arial" w:cs="Arial"/>
+                <w:b/>
+                <w:sz w:val="18"/>
+                <w:szCs w:val="18"/>
+              </w:rPr>
+              <w:t>True</w:t>
+            </w:r>
+          </w:p>
+        </w:tc>
+        <w:tc>
+          <w:tcPr>
+            <w:tcW w:w="3312" w:type="dxa"/>
+            <w:vMerge/>
+            <w:vAlign w:val="center"/>
+          </w:tcPr>
+          <w:p>
+            <w:pPr>
+              <w:jc w:val="center"/>
+              <w:cnfStyle w:val="000000100000" w:firstRow="0" w:lastRow="0" w:firstColumn="0" w:lastColumn="0" w:oddVBand="0" w:evenVBand="0" w:oddHBand="1" w:evenHBand="0" w:firstRowFirstColumn="0" w:firstRowLastColumn="0" w:lastRowFirstColumn="0" w:lastRowLastColumn="0"/>
+              <w:rPr>
+                <w:rFonts w:ascii="Arial" w:hAnsi="Arial" w:cs="Arial"/>
+                <w:sz w:val="18"/>
+                <w:szCs w:val="18"/>
+              </w:rPr>
+            </w:pPr>
+          </w:p>
+        </w:tc>
+        <w:tc>
+          <w:tcPr>
+            <w:tcW w:w="1951" w:type="dxa"/>
+            <w:vMerge/>
+            <w:vAlign w:val="center"/>
+          </w:tcPr>
+          <w:p>
+            <w:pPr>
+              <w:jc w:val="center"/>
+              <w:cnfStyle w:val="000000100000" w:firstRow="0" w:lastRow="0" w:firstColumn="0" w:lastColumn="0" w:oddVBand="0" w:evenVBand="0" w:oddHBand="1" w:evenHBand="0" w:firstRowFirstColumn="0" w:firstRowLastColumn="0" w:lastRowFirstColumn="0" w:lastRowLastColumn="0"/>
+              <w:rPr>
+                <w:rFonts w:ascii="Arial" w:hAnsi="Arial" w:cs="Arial"/>
+                <w:sz w:val="18"/>
+                <w:szCs w:val="18"/>
+              </w:rPr>
+            </w:pPr>
+          </w:p>
+        </w:tc>
+        <w:tc>
+          <w:tcPr>
+            <w:tcW w:w="759" w:type="dxa"/>
+            <w:vMerge/>
+            <w:vAlign w:val="center"/>
+          </w:tcPr>
+          <w:p>
+            <w:pPr>
+              <w:jc w:val="center"/>
+              <w:cnfStyle w:val="000000100000" w:firstRow="0" w:lastRow="0" w:firstColumn="0" w:lastColumn="0" w:oddVBand="0" w:evenVBand="0" w:oddHBand="1" w:evenHBand="0" w:firstRowFirstColumn="0" w:firstRowLastColumn="0" w:lastRowFirstColumn="0" w:lastRowLastColumn="0"/>
+              <w:rPr>
+                <w:rFonts w:ascii="Arial" w:hAnsi="Arial" w:cs="Arial"/>
+                <w:b/>
+                <w:sz w:val="18"/>
+                <w:szCs w:val="18"/>
+              </w:rPr>
+            </w:pPr>
+          </w:p>
+        </w:tc>
+        <w:tc>
+          <w:tcPr>
+            <w:tcW w:w="1368" w:type="dxa"/>
+            <w:vMerge/>
+            <w:vAlign w:val="center"/>
+          </w:tcPr>
+          <w:p>
+            <w:pPr>
+              <w:jc w:val="center"/>
+              <w:cnfStyle w:val="000000100000" w:firstRow="0" w:lastRow="0" w:firstColumn="0" w:lastColumn="0" w:oddVBand="0" w:evenVBand="0" w:oddHBand="1" w:evenHBand="0" w:firstRowFirstColumn="0" w:firstRowLastColumn="0" w:lastRowFirstColumn="0" w:lastRowLastColumn="0"/>
+              <w:rPr>
+                <w:rFonts w:ascii="Arial" w:hAnsi="Arial" w:cs="Arial"/>
+                <w:b/>
+                <w:sz w:val="18"/>
+                <w:szCs w:val="18"/>
+              </w:rPr>
+            </w:pPr>
           </w:p>
         </w:tc>
       </w:tr>
@@ -6345,24 +7909,40 @@
         <w:tc>
           <w:tcPr>
             <w:cnfStyle w:val="001000000000" w:firstRow="0" w:lastRow="0" w:firstColumn="1" w:lastColumn="0" w:oddVBand="0" w:evenVBand="0" w:oddHBand="0" w:evenHBand="0" w:firstRowFirstColumn="0" w:firstRowLastColumn="0" w:lastRowFirstColumn="0" w:lastRowLastColumn="0"/>
-            <w:tcW w:w="1199" w:type="dxa"/>
-            <w:vAlign w:val="center"/>
-          </w:tcPr>
-          <w:p>
-            <w:pPr>
-              <w:jc w:val="center"/>
+            <w:tcW w:w="2269" w:type="dxa"/>
+            <w:gridSpan w:val="2"/>
+            <w:vAlign w:val="center"/>
+          </w:tcPr>
+          <w:p>
+            <w:pPr>
               <w:rPr>
                 <w:rFonts w:ascii="Arial" w:hAnsi="Arial" w:cs="Arial"/>
                 <w:b w:val="0"/>
-                <w:sz w:val="18"/>
-                <w:szCs w:val="18"/>
-              </w:rPr>
-            </w:pPr>
-          </w:p>
-        </w:tc>
-        <w:tc>
-          <w:tcPr>
-            <w:tcW w:w="904" w:type="dxa"/>
+                <w:sz w:val="16"/>
+                <w:szCs w:val="18"/>
+              </w:rPr>
+            </w:pPr>
+            <w:r>
+              <w:rPr>
+                <w:rFonts w:ascii="Arial" w:hAnsi="Arial" w:cs="Arial"/>
+                <w:sz w:val="16"/>
+                <w:szCs w:val="18"/>
+              </w:rPr>
+              <w:t>&lt;A&gt; &lt;B&gt; &lt;C&gt; &lt;D&gt; &lt;E&gt; &lt;E</w:t>
+            </w:r>
+            <w:r>
+              <w:rPr>
+                <w:rFonts w:ascii="Arial" w:hAnsi="Arial" w:cs="Arial"/>
+                <w:sz w:val="16"/>
+                <w:szCs w:val="18"/>
+              </w:rPr>
+              <w:t>&gt;</w:t>
+            </w:r>
+          </w:p>
+        </w:tc>
+        <w:tc>
+          <w:tcPr>
+            <w:tcW w:w="690" w:type="dxa"/>
             <w:vAlign w:val="center"/>
           </w:tcPr>
           <w:p>
@@ -6465,17 +8045,275 @@
       <w:tr>
         <w:trPr>
           <w:cnfStyle w:val="000000100000" w:firstRow="0" w:lastRow="0" w:firstColumn="0" w:lastColumn="0" w:oddVBand="0" w:evenVBand="0" w:oddHBand="1" w:evenHBand="0" w:firstRowFirstColumn="0" w:firstRowLastColumn="0" w:lastRowFirstColumn="0" w:lastRowLastColumn="0"/>
-          <w:trHeight w:val="356"/>
+          <w:trHeight w:val="615"/>
         </w:trPr>
         <w:tc>
           <w:tcPr>
             <w:cnfStyle w:val="001000000000" w:firstRow="0" w:lastRow="0" w:firstColumn="1" w:lastColumn="0" w:oddVBand="0" w:evenVBand="0" w:oddHBand="0" w:evenHBand="0" w:firstRowFirstColumn="0" w:firstRowLastColumn="0" w:lastRowFirstColumn="0" w:lastRowLastColumn="0"/>
-            <w:tcW w:w="1199" w:type="dxa"/>
-            <w:vAlign w:val="center"/>
-          </w:tcPr>
-          <w:p>
-            <w:pPr>
-              <w:jc w:val="center"/>
+            <w:tcW w:w="2959" w:type="dxa"/>
+            <w:gridSpan w:val="3"/>
+            <w:vAlign w:val="center"/>
+          </w:tcPr>
+          <w:p>
+            <w:pPr>
+              <w:jc w:val="center"/>
+              <w:rPr>
+                <w:rFonts w:ascii="Arial" w:hAnsi="Arial" w:cs="Arial"/>
+                <w:sz w:val="18"/>
+                <w:szCs w:val="18"/>
+              </w:rPr>
+            </w:pPr>
+            <w:r>
+              <w:rPr>
+                <w:rFonts w:ascii="Arial" w:hAnsi="Arial" w:cs="Arial"/>
+                <w:sz w:val="18"/>
+                <w:szCs w:val="18"/>
+              </w:rPr>
+              <w:t xml:space="preserve">Dado el grafo: </w:t>
+            </w:r>
+          </w:p>
+          <w:p>
+            <w:pPr>
+              <w:rPr>
+                <w:rFonts w:ascii="Arial" w:hAnsi="Arial" w:cs="Arial"/>
+                <w:sz w:val="18"/>
+                <w:szCs w:val="18"/>
+              </w:rPr>
+            </w:pPr>
+            <w:proofErr w:type="spellStart"/>
+            <w:r>
+              <w:rPr>
+                <w:rFonts w:ascii="Arial" w:hAnsi="Arial" w:cs="Arial"/>
+                <w:sz w:val="18"/>
+                <w:szCs w:val="18"/>
+              </w:rPr>
+              <w:t>Vertices</w:t>
+            </w:r>
+            <w:proofErr w:type="spellEnd"/>
+            <w:r>
+              <w:rPr>
+                <w:rFonts w:ascii="Arial" w:hAnsi="Arial" w:cs="Arial"/>
+                <w:sz w:val="18"/>
+                <w:szCs w:val="18"/>
+              </w:rPr>
+              <w:t xml:space="preserve">: </w:t>
+            </w:r>
+            <w:r>
+              <w:rPr>
+                <w:rFonts w:ascii="Arial" w:hAnsi="Arial" w:cs="Arial"/>
+                <w:sz w:val="18"/>
+                <w:szCs w:val="18"/>
+              </w:rPr>
+              <w:br/>
+              <w:t>&lt;A&gt; &lt;B&gt; &lt;C&gt; &lt;D&gt; &lt;E&gt; &lt;F</w:t>
+            </w:r>
+            <w:r>
+              <w:rPr>
+                <w:rFonts w:ascii="Arial" w:hAnsi="Arial" w:cs="Arial"/>
+                <w:sz w:val="18"/>
+                <w:szCs w:val="18"/>
+              </w:rPr>
+              <w:t>&gt;</w:t>
+            </w:r>
+          </w:p>
+          <w:p>
+            <w:pPr>
+              <w:rPr>
+                <w:rFonts w:ascii="Arial" w:hAnsi="Arial" w:cs="Arial"/>
+                <w:sz w:val="18"/>
+                <w:szCs w:val="18"/>
+              </w:rPr>
+            </w:pPr>
+          </w:p>
+          <w:p>
+            <w:pPr>
+              <w:rPr>
+                <w:rFonts w:ascii="Arial" w:hAnsi="Arial" w:cs="Arial"/>
+                <w:sz w:val="18"/>
+                <w:szCs w:val="18"/>
+              </w:rPr>
+            </w:pPr>
+            <w:r>
+              <w:rPr>
+                <w:rFonts w:ascii="Arial" w:hAnsi="Arial" w:cs="Arial"/>
+                <w:sz w:val="18"/>
+                <w:szCs w:val="18"/>
+              </w:rPr>
+              <w:t xml:space="preserve">Aristas: </w:t>
+            </w:r>
+          </w:p>
+          <w:p>
+            <w:pPr>
+              <w:rPr>
+                <w:rFonts w:ascii="Arial" w:hAnsi="Arial" w:cs="Arial"/>
+                <w:sz w:val="18"/>
+                <w:szCs w:val="18"/>
+              </w:rPr>
+            </w:pPr>
+            <w:r>
+              <w:rPr>
+                <w:rFonts w:ascii="Arial" w:hAnsi="Arial" w:cs="Arial"/>
+                <w:sz w:val="18"/>
+                <w:szCs w:val="18"/>
+              </w:rPr>
+              <w:t>(&lt;A&gt;, &lt;D&gt;)</w:t>
+            </w:r>
+          </w:p>
+          <w:p>
+            <w:pPr>
+              <w:rPr>
+                <w:rFonts w:ascii="Arial" w:hAnsi="Arial" w:cs="Arial"/>
+                <w:sz w:val="18"/>
+                <w:szCs w:val="18"/>
+              </w:rPr>
+            </w:pPr>
+            <w:r>
+              <w:rPr>
+                <w:rFonts w:ascii="Arial" w:hAnsi="Arial" w:cs="Arial"/>
+                <w:sz w:val="18"/>
+                <w:szCs w:val="18"/>
+              </w:rPr>
+              <w:t>(&lt;D&gt;, &lt;A&gt;)</w:t>
+            </w:r>
+          </w:p>
+          <w:p>
+            <w:pPr>
+              <w:rPr>
+                <w:rFonts w:ascii="Arial" w:hAnsi="Arial" w:cs="Arial"/>
+                <w:sz w:val="18"/>
+                <w:szCs w:val="18"/>
+              </w:rPr>
+            </w:pPr>
+            <w:r>
+              <w:rPr>
+                <w:rFonts w:ascii="Arial" w:hAnsi="Arial" w:cs="Arial"/>
+                <w:sz w:val="18"/>
+                <w:szCs w:val="18"/>
+              </w:rPr>
+              <w:t>(&lt;D&gt;, &lt;F&gt;)</w:t>
+            </w:r>
+          </w:p>
+          <w:p>
+            <w:pPr>
+              <w:rPr>
+                <w:rFonts w:ascii="Arial" w:hAnsi="Arial" w:cs="Arial"/>
+                <w:sz w:val="18"/>
+                <w:szCs w:val="18"/>
+              </w:rPr>
+            </w:pPr>
+            <w:r>
+              <w:rPr>
+                <w:rFonts w:ascii="Arial" w:hAnsi="Arial" w:cs="Arial"/>
+                <w:sz w:val="18"/>
+                <w:szCs w:val="18"/>
+              </w:rPr>
+              <w:t>(&lt;F&gt;, &lt;D&gt;)</w:t>
+            </w:r>
+          </w:p>
+          <w:p>
+            <w:pPr>
+              <w:rPr>
+                <w:rFonts w:ascii="Arial" w:hAnsi="Arial" w:cs="Arial"/>
+                <w:sz w:val="18"/>
+                <w:szCs w:val="18"/>
+              </w:rPr>
+            </w:pPr>
+            <w:r>
+              <w:rPr>
+                <w:rFonts w:ascii="Arial" w:hAnsi="Arial" w:cs="Arial"/>
+                <w:sz w:val="18"/>
+                <w:szCs w:val="18"/>
+              </w:rPr>
+              <w:t>(&lt;B&gt;, &lt;E&gt;)</w:t>
+            </w:r>
+          </w:p>
+          <w:p>
+            <w:pPr>
+              <w:rPr>
+                <w:rFonts w:ascii="Arial" w:hAnsi="Arial" w:cs="Arial"/>
+                <w:sz w:val="18"/>
+                <w:szCs w:val="18"/>
+              </w:rPr>
+            </w:pPr>
+            <w:r>
+              <w:rPr>
+                <w:rFonts w:ascii="Arial" w:hAnsi="Arial" w:cs="Arial"/>
+                <w:sz w:val="18"/>
+                <w:szCs w:val="18"/>
+              </w:rPr>
+              <w:t>(&lt;E&gt;, &lt;B&gt;)</w:t>
+            </w:r>
+          </w:p>
+          <w:p>
+            <w:pPr>
+              <w:rPr>
+                <w:rFonts w:ascii="Arial" w:hAnsi="Arial" w:cs="Arial"/>
+                <w:sz w:val="18"/>
+                <w:szCs w:val="18"/>
+              </w:rPr>
+            </w:pPr>
+            <w:r>
+              <w:rPr>
+                <w:rFonts w:ascii="Arial" w:hAnsi="Arial" w:cs="Arial"/>
+                <w:sz w:val="18"/>
+                <w:szCs w:val="18"/>
+              </w:rPr>
+              <w:t>(&lt;E&gt;, &lt;D&gt;)</w:t>
+            </w:r>
+          </w:p>
+          <w:p>
+            <w:pPr>
+              <w:rPr>
+                <w:rFonts w:ascii="Arial" w:hAnsi="Arial" w:cs="Arial"/>
+                <w:sz w:val="18"/>
+                <w:szCs w:val="18"/>
+              </w:rPr>
+            </w:pPr>
+            <w:r>
+              <w:rPr>
+                <w:rFonts w:ascii="Arial" w:hAnsi="Arial" w:cs="Arial"/>
+                <w:sz w:val="18"/>
+                <w:szCs w:val="18"/>
+              </w:rPr>
+              <w:t>(&lt;D&gt;, &lt;E&gt;)</w:t>
+            </w:r>
+          </w:p>
+          <w:p>
+            <w:pPr>
+              <w:rPr>
+                <w:rFonts w:ascii="Arial" w:hAnsi="Arial" w:cs="Arial"/>
+                <w:sz w:val="18"/>
+                <w:szCs w:val="18"/>
+              </w:rPr>
+            </w:pPr>
+            <w:r>
+              <w:rPr>
+                <w:rFonts w:ascii="Arial" w:hAnsi="Arial" w:cs="Arial"/>
+                <w:sz w:val="18"/>
+                <w:szCs w:val="18"/>
+              </w:rPr>
+              <w:t>(&lt;A&gt;, &lt;C&gt;)</w:t>
+            </w:r>
+          </w:p>
+          <w:p>
+            <w:pPr>
+              <w:rPr>
+                <w:rFonts w:ascii="Arial" w:hAnsi="Arial" w:cs="Arial"/>
+                <w:sz w:val="18"/>
+                <w:szCs w:val="18"/>
+              </w:rPr>
+            </w:pPr>
+            <w:r>
+              <w:rPr>
+                <w:rFonts w:ascii="Arial" w:hAnsi="Arial" w:cs="Arial"/>
+                <w:sz w:val="18"/>
+                <w:szCs w:val="18"/>
+              </w:rPr>
+              <w:t>(&lt;C&gt;, &lt;A&gt;)</w:t>
+            </w:r>
+          </w:p>
+          <w:p>
+            <w:pPr>
               <w:rPr>
                 <w:rFonts w:ascii="Arial" w:hAnsi="Arial" w:cs="Arial"/>
                 <w:b w:val="0"/>
@@ -6483,33 +8321,6 @@
                 <w:szCs w:val="18"/>
               </w:rPr>
             </w:pPr>
-          </w:p>
-        </w:tc>
-        <w:tc>
-          <w:tcPr>
-            <w:tcW w:w="904" w:type="dxa"/>
-            <w:vAlign w:val="center"/>
-          </w:tcPr>
-          <w:p>
-            <w:pPr>
-              <w:jc w:val="center"/>
-              <w:cnfStyle w:val="000000100000" w:firstRow="0" w:lastRow="0" w:firstColumn="0" w:lastColumn="0" w:oddVBand="0" w:evenVBand="0" w:oddHBand="1" w:evenHBand="0" w:firstRowFirstColumn="0" w:firstRowLastColumn="0" w:lastRowFirstColumn="0" w:lastRowLastColumn="0"/>
-              <w:rPr>
-                <w:rFonts w:ascii="Arial" w:hAnsi="Arial" w:cs="Arial"/>
-                <w:b/>
-                <w:sz w:val="18"/>
-                <w:szCs w:val="18"/>
-              </w:rPr>
-            </w:pPr>
-            <w:r>
-              <w:rPr>
-                <w:rFonts w:ascii="Arial" w:hAnsi="Arial" w:cs="Arial"/>
-                <w:b/>
-                <w:sz w:val="18"/>
-                <w:szCs w:val="18"/>
-              </w:rPr>
-              <w:t>True</w:t>
-            </w:r>
           </w:p>
         </w:tc>
         <w:tc>
@@ -6534,7 +8345,7 @@
                 <w:sz w:val="18"/>
                 <w:szCs w:val="18"/>
               </w:rPr>
-              <w:t>El método retorna true cuando se ha encontrado el recorrido con menor distancia, retorna false en caso contrario.</w:t>
+              <w:t>El método retorna true cuando se ha realizado la búsqueda utilizando el modo de recorrido BFS. Retorna false si no se realizó correctamente el tipo de recorrido.</w:t>
             </w:r>
           </w:p>
         </w:tc>
@@ -6554,6 +8365,14 @@
                 <w:szCs w:val="18"/>
               </w:rPr>
             </w:pPr>
+            <w:r>
+              <w:rPr>
+                <w:rFonts w:ascii="Arial" w:hAnsi="Arial" w:cs="Arial"/>
+                <w:sz w:val="18"/>
+                <w:szCs w:val="18"/>
+              </w:rPr>
+              <w:t>BFS()</w:t>
+            </w:r>
           </w:p>
         </w:tc>
         <w:tc>
@@ -6573,334 +8392,17 @@
                 <w:szCs w:val="18"/>
               </w:rPr>
             </w:pPr>
-          </w:p>
-        </w:tc>
-        <w:tc>
-          <w:tcPr>
-            <w:tcW w:w="1368" w:type="dxa"/>
-            <w:vMerge w:val="restart"/>
-            <w:vAlign w:val="center"/>
-          </w:tcPr>
-          <w:p>
-            <w:pPr>
-              <w:jc w:val="center"/>
-              <w:cnfStyle w:val="000000100000" w:firstRow="0" w:lastRow="0" w:firstColumn="0" w:lastColumn="0" w:oddVBand="0" w:evenVBand="0" w:oddHBand="1" w:evenHBand="0" w:firstRowFirstColumn="0" w:firstRowLastColumn="0" w:lastRowFirstColumn="0" w:lastRowLastColumn="0"/>
-              <w:rPr>
-                <w:rFonts w:ascii="Arial" w:hAnsi="Arial" w:cs="Arial"/>
-                <w:sz w:val="18"/>
-                <w:szCs w:val="18"/>
-              </w:rPr>
-            </w:pPr>
             <w:proofErr w:type="spellStart"/>
             <w:r>
               <w:rPr>
                 <w:rFonts w:ascii="Arial" w:hAnsi="Arial" w:cs="Arial"/>
-                <w:sz w:val="18"/>
-                <w:szCs w:val="18"/>
-              </w:rPr>
-              <w:t>SceneEigth</w:t>
+                <w:b/>
+                <w:sz w:val="18"/>
+                <w:szCs w:val="18"/>
+              </w:rPr>
+              <w:t>Graph</w:t>
             </w:r>
             <w:proofErr w:type="spellEnd"/>
-            <w:r>
-              <w:rPr>
-                <w:rFonts w:ascii="Arial" w:hAnsi="Arial" w:cs="Arial"/>
-                <w:sz w:val="18"/>
-                <w:szCs w:val="18"/>
-              </w:rPr>
-              <w:t>()</w:t>
-            </w:r>
-          </w:p>
-        </w:tc>
-      </w:tr>
-      <w:tr>
-        <w:trPr>
-          <w:trHeight w:val="210"/>
-        </w:trPr>
-        <w:tc>
-          <w:tcPr>
-            <w:cnfStyle w:val="001000000000" w:firstRow="0" w:lastRow="0" w:firstColumn="1" w:lastColumn="0" w:oddVBand="0" w:evenVBand="0" w:oddHBand="0" w:evenHBand="0" w:firstRowFirstColumn="0" w:firstRowLastColumn="0" w:lastRowFirstColumn="0" w:lastRowLastColumn="0"/>
-            <w:tcW w:w="1199" w:type="dxa"/>
-            <w:vAlign w:val="center"/>
-          </w:tcPr>
-          <w:p>
-            <w:pPr>
-              <w:jc w:val="center"/>
-              <w:rPr>
-                <w:rFonts w:ascii="Arial" w:hAnsi="Arial" w:cs="Arial"/>
-                <w:b w:val="0"/>
-                <w:sz w:val="18"/>
-                <w:szCs w:val="18"/>
-              </w:rPr>
-            </w:pPr>
-          </w:p>
-        </w:tc>
-        <w:tc>
-          <w:tcPr>
-            <w:tcW w:w="904" w:type="dxa"/>
-            <w:vAlign w:val="center"/>
-          </w:tcPr>
-          <w:p>
-            <w:pPr>
-              <w:jc w:val="center"/>
-              <w:cnfStyle w:val="000000000000" w:firstRow="0" w:lastRow="0" w:firstColumn="0" w:lastColumn="0" w:oddVBand="0" w:evenVBand="0" w:oddHBand="0" w:evenHBand="0" w:firstRowFirstColumn="0" w:firstRowLastColumn="0" w:lastRowFirstColumn="0" w:lastRowLastColumn="0"/>
-              <w:rPr>
-                <w:rFonts w:ascii="Arial" w:hAnsi="Arial" w:cs="Arial"/>
-                <w:b/>
-                <w:sz w:val="18"/>
-                <w:szCs w:val="18"/>
-              </w:rPr>
-            </w:pPr>
-            <w:r>
-              <w:rPr>
-                <w:rFonts w:ascii="Arial" w:hAnsi="Arial" w:cs="Arial"/>
-                <w:b/>
-                <w:sz w:val="18"/>
-                <w:szCs w:val="18"/>
-              </w:rPr>
-              <w:t>False</w:t>
-            </w:r>
-          </w:p>
-        </w:tc>
-        <w:tc>
-          <w:tcPr>
-            <w:tcW w:w="3312" w:type="dxa"/>
-            <w:vMerge/>
-            <w:vAlign w:val="center"/>
-          </w:tcPr>
-          <w:p>
-            <w:pPr>
-              <w:jc w:val="center"/>
-              <w:cnfStyle w:val="000000000000" w:firstRow="0" w:lastRow="0" w:firstColumn="0" w:lastColumn="0" w:oddVBand="0" w:evenVBand="0" w:oddHBand="0" w:evenHBand="0" w:firstRowFirstColumn="0" w:firstRowLastColumn="0" w:lastRowFirstColumn="0" w:lastRowLastColumn="0"/>
-              <w:rPr>
-                <w:rFonts w:ascii="Arial" w:hAnsi="Arial" w:cs="Arial"/>
-                <w:sz w:val="18"/>
-                <w:szCs w:val="18"/>
-              </w:rPr>
-            </w:pPr>
-          </w:p>
-        </w:tc>
-        <w:tc>
-          <w:tcPr>
-            <w:tcW w:w="1951" w:type="dxa"/>
-            <w:vMerge/>
-            <w:vAlign w:val="center"/>
-          </w:tcPr>
-          <w:p>
-            <w:pPr>
-              <w:jc w:val="center"/>
-              <w:cnfStyle w:val="000000000000" w:firstRow="0" w:lastRow="0" w:firstColumn="0" w:lastColumn="0" w:oddVBand="0" w:evenVBand="0" w:oddHBand="0" w:evenHBand="0" w:firstRowFirstColumn="0" w:firstRowLastColumn="0" w:lastRowFirstColumn="0" w:lastRowLastColumn="0"/>
-              <w:rPr>
-                <w:rFonts w:ascii="Arial" w:hAnsi="Arial" w:cs="Arial"/>
-                <w:sz w:val="18"/>
-                <w:szCs w:val="18"/>
-              </w:rPr>
-            </w:pPr>
-          </w:p>
-        </w:tc>
-        <w:tc>
-          <w:tcPr>
-            <w:tcW w:w="759" w:type="dxa"/>
-            <w:vMerge/>
-            <w:vAlign w:val="center"/>
-          </w:tcPr>
-          <w:p>
-            <w:pPr>
-              <w:jc w:val="center"/>
-              <w:cnfStyle w:val="000000000000" w:firstRow="0" w:lastRow="0" w:firstColumn="0" w:lastColumn="0" w:oddVBand="0" w:evenVBand="0" w:oddHBand="0" w:evenHBand="0" w:firstRowFirstColumn="0" w:firstRowLastColumn="0" w:lastRowFirstColumn="0" w:lastRowLastColumn="0"/>
-              <w:rPr>
-                <w:rFonts w:ascii="Arial" w:hAnsi="Arial" w:cs="Arial"/>
-                <w:b/>
-                <w:sz w:val="18"/>
-                <w:szCs w:val="18"/>
-              </w:rPr>
-            </w:pPr>
-          </w:p>
-        </w:tc>
-        <w:tc>
-          <w:tcPr>
-            <w:tcW w:w="1368" w:type="dxa"/>
-            <w:vMerge/>
-            <w:vAlign w:val="center"/>
-          </w:tcPr>
-          <w:p>
-            <w:pPr>
-              <w:jc w:val="center"/>
-              <w:cnfStyle w:val="000000000000" w:firstRow="0" w:lastRow="0" w:firstColumn="0" w:lastColumn="0" w:oddVBand="0" w:evenVBand="0" w:oddHBand="0" w:evenHBand="0" w:firstRowFirstColumn="0" w:firstRowLastColumn="0" w:lastRowFirstColumn="0" w:lastRowLastColumn="0"/>
-              <w:rPr>
-                <w:rFonts w:ascii="Arial" w:hAnsi="Arial" w:cs="Arial"/>
-                <w:b/>
-                <w:sz w:val="18"/>
-                <w:szCs w:val="18"/>
-              </w:rPr>
-            </w:pPr>
-          </w:p>
-        </w:tc>
-      </w:tr>
-      <w:tr>
-        <w:trPr>
-          <w:cnfStyle w:val="000000100000" w:firstRow="0" w:lastRow="0" w:firstColumn="0" w:lastColumn="0" w:oddVBand="0" w:evenVBand="0" w:oddHBand="1" w:evenHBand="0" w:firstRowFirstColumn="0" w:firstRowLastColumn="0" w:lastRowFirstColumn="0" w:lastRowLastColumn="0"/>
-          <w:trHeight w:val="651"/>
-        </w:trPr>
-        <w:tc>
-          <w:tcPr>
-            <w:cnfStyle w:val="001000000000" w:firstRow="0" w:lastRow="0" w:firstColumn="1" w:lastColumn="0" w:oddVBand="0" w:evenVBand="0" w:oddHBand="0" w:evenHBand="0" w:firstRowFirstColumn="0" w:firstRowLastColumn="0" w:lastRowFirstColumn="0" w:lastRowLastColumn="0"/>
-            <w:tcW w:w="1199" w:type="dxa"/>
-            <w:vAlign w:val="center"/>
-          </w:tcPr>
-          <w:p>
-            <w:pPr>
-              <w:jc w:val="center"/>
-              <w:rPr>
-                <w:rFonts w:ascii="Arial" w:hAnsi="Arial" w:cs="Arial"/>
-                <w:b w:val="0"/>
-                <w:sz w:val="18"/>
-                <w:szCs w:val="18"/>
-              </w:rPr>
-            </w:pPr>
-          </w:p>
-        </w:tc>
-        <w:tc>
-          <w:tcPr>
-            <w:tcW w:w="904" w:type="dxa"/>
-            <w:vAlign w:val="center"/>
-          </w:tcPr>
-          <w:p>
-            <w:pPr>
-              <w:jc w:val="center"/>
-              <w:cnfStyle w:val="000000100000" w:firstRow="0" w:lastRow="0" w:firstColumn="0" w:lastColumn="0" w:oddVBand="0" w:evenVBand="0" w:oddHBand="1" w:evenHBand="0" w:firstRowFirstColumn="0" w:firstRowLastColumn="0" w:lastRowFirstColumn="0" w:lastRowLastColumn="0"/>
-              <w:rPr>
-                <w:rFonts w:ascii="Arial" w:hAnsi="Arial" w:cs="Arial"/>
-                <w:b/>
-                <w:sz w:val="18"/>
-                <w:szCs w:val="18"/>
-              </w:rPr>
-            </w:pPr>
-            <w:r>
-              <w:rPr>
-                <w:rFonts w:ascii="Arial" w:hAnsi="Arial" w:cs="Arial"/>
-                <w:b/>
-                <w:sz w:val="18"/>
-                <w:szCs w:val="18"/>
-              </w:rPr>
-              <w:t>True</w:t>
-            </w:r>
-          </w:p>
-        </w:tc>
-        <w:tc>
-          <w:tcPr>
-            <w:tcW w:w="3312" w:type="dxa"/>
-            <w:vMerge w:val="restart"/>
-            <w:vAlign w:val="center"/>
-          </w:tcPr>
-          <w:p>
-            <w:pPr>
-              <w:jc w:val="center"/>
-              <w:cnfStyle w:val="000000100000" w:firstRow="0" w:lastRow="0" w:firstColumn="0" w:lastColumn="0" w:oddVBand="0" w:evenVBand="0" w:oddHBand="1" w:evenHBand="0" w:firstRowFirstColumn="0" w:firstRowLastColumn="0" w:lastRowFirstColumn="0" w:lastRowLastColumn="0"/>
-              <w:rPr>
-                <w:rFonts w:ascii="Arial" w:hAnsi="Arial" w:cs="Arial"/>
-                <w:sz w:val="18"/>
-                <w:szCs w:val="18"/>
-              </w:rPr>
-            </w:pPr>
-            <w:r>
-              <w:rPr>
-                <w:rFonts w:ascii="Arial" w:hAnsi="Arial" w:cs="Arial"/>
-                <w:sz w:val="18"/>
-                <w:szCs w:val="18"/>
-              </w:rPr>
-              <w:t>El método retorna true cuando se ha encontrado el punto de llegada, retorna false si el punto de llegada(nodo) no se encuentra en el grafo.</w:t>
-            </w:r>
-          </w:p>
-        </w:tc>
-        <w:tc>
-          <w:tcPr>
-            <w:tcW w:w="1951" w:type="dxa"/>
-            <w:vMerge w:val="restart"/>
-            <w:vAlign w:val="center"/>
-          </w:tcPr>
-          <w:p>
-            <w:pPr>
-              <w:jc w:val="center"/>
-              <w:cnfStyle w:val="000000100000" w:firstRow="0" w:lastRow="0" w:firstColumn="0" w:lastColumn="0" w:oddVBand="0" w:evenVBand="0" w:oddHBand="1" w:evenHBand="0" w:firstRowFirstColumn="0" w:firstRowLastColumn="0" w:lastRowFirstColumn="0" w:lastRowLastColumn="0"/>
-              <w:rPr>
-                <w:rFonts w:ascii="Arial" w:hAnsi="Arial" w:cs="Arial"/>
-                <w:sz w:val="18"/>
-                <w:szCs w:val="18"/>
-              </w:rPr>
-            </w:pPr>
-            <w:proofErr w:type="spellStart"/>
-            <w:r>
-              <w:rPr>
-                <w:rFonts w:ascii="Arial" w:hAnsi="Arial" w:cs="Arial"/>
-                <w:sz w:val="18"/>
-                <w:szCs w:val="18"/>
-              </w:rPr>
-              <w:t>SearchNeighbordhood_BFS</w:t>
-            </w:r>
-            <w:proofErr w:type="spellEnd"/>
-            <w:r>
-              <w:rPr>
-                <w:rFonts w:ascii="Arial" w:hAnsi="Arial" w:cs="Arial"/>
-                <w:sz w:val="18"/>
-                <w:szCs w:val="18"/>
-              </w:rPr>
-              <w:t>(</w:t>
-            </w:r>
-            <w:proofErr w:type="spellStart"/>
-            <w:r>
-              <w:rPr>
-                <w:rFonts w:ascii="Arial" w:hAnsi="Arial" w:cs="Arial"/>
-                <w:sz w:val="18"/>
-                <w:szCs w:val="18"/>
-              </w:rPr>
-              <w:t>Graph</w:t>
-            </w:r>
-            <w:proofErr w:type="spellEnd"/>
-            <w:r>
-              <w:rPr>
-                <w:rFonts w:ascii="Arial" w:hAnsi="Arial" w:cs="Arial"/>
-                <w:sz w:val="18"/>
-                <w:szCs w:val="18"/>
-              </w:rPr>
-              <w:t xml:space="preserve">, </w:t>
-            </w:r>
-            <w:proofErr w:type="spellStart"/>
-            <w:r>
-              <w:rPr>
-                <w:rFonts w:ascii="Arial" w:hAnsi="Arial" w:cs="Arial"/>
-                <w:sz w:val="18"/>
-                <w:szCs w:val="18"/>
-              </w:rPr>
-              <w:t>Vertex</w:t>
-            </w:r>
-            <w:proofErr w:type="spellEnd"/>
-            <w:r>
-              <w:rPr>
-                <w:rFonts w:ascii="Arial" w:hAnsi="Arial" w:cs="Arial"/>
-                <w:sz w:val="18"/>
-                <w:szCs w:val="18"/>
-              </w:rPr>
-              <w:t>)</w:t>
-            </w:r>
-          </w:p>
-        </w:tc>
-        <w:tc>
-          <w:tcPr>
-            <w:tcW w:w="759" w:type="dxa"/>
-            <w:vMerge w:val="restart"/>
-            <w:vAlign w:val="center"/>
-          </w:tcPr>
-          <w:p>
-            <w:pPr>
-              <w:jc w:val="center"/>
-              <w:cnfStyle w:val="000000100000" w:firstRow="0" w:lastRow="0" w:firstColumn="0" w:lastColumn="0" w:oddVBand="0" w:evenVBand="0" w:oddHBand="1" w:evenHBand="0" w:firstRowFirstColumn="0" w:firstRowLastColumn="0" w:lastRowFirstColumn="0" w:lastRowLastColumn="0"/>
-              <w:rPr>
-                <w:rFonts w:ascii="Arial" w:hAnsi="Arial" w:cs="Arial"/>
-                <w:b/>
-                <w:sz w:val="18"/>
-                <w:szCs w:val="18"/>
-              </w:rPr>
-            </w:pPr>
           </w:p>
         </w:tc>
         <w:tc>
@@ -6937,7 +8439,8 @@
         <w:tc>
           <w:tcPr>
             <w:cnfStyle w:val="001000000000" w:firstRow="0" w:lastRow="0" w:firstColumn="1" w:lastColumn="0" w:oddVBand="0" w:evenVBand="0" w:oddHBand="0" w:evenHBand="0" w:firstRowFirstColumn="0" w:firstRowLastColumn="0" w:lastRowFirstColumn="0" w:lastRowLastColumn="0"/>
-            <w:tcW w:w="1199" w:type="dxa"/>
+            <w:tcW w:w="2269" w:type="dxa"/>
+            <w:gridSpan w:val="2"/>
             <w:vAlign w:val="center"/>
           </w:tcPr>
           <w:p>
@@ -6946,15 +8449,23 @@
               <w:rPr>
                 <w:rFonts w:ascii="Arial" w:hAnsi="Arial" w:cs="Arial"/>
                 <w:b w:val="0"/>
-                <w:sz w:val="18"/>
-                <w:szCs w:val="18"/>
-              </w:rPr>
-            </w:pPr>
-          </w:p>
-        </w:tc>
-        <w:tc>
-          <w:tcPr>
-            <w:tcW w:w="904" w:type="dxa"/>
+                <w:sz w:val="16"/>
+                <w:szCs w:val="18"/>
+              </w:rPr>
+            </w:pPr>
+            <w:r>
+              <w:rPr>
+                <w:rFonts w:ascii="Arial" w:hAnsi="Arial" w:cs="Arial"/>
+                <w:sz w:val="16"/>
+                <w:szCs w:val="18"/>
+              </w:rPr>
+              <w:t>&lt;A&gt; &lt;D&gt; &lt;C&gt; &lt;F&gt; &lt;E&gt; &lt;B&gt;</w:t>
+            </w:r>
+          </w:p>
+        </w:tc>
+        <w:tc>
+          <w:tcPr>
+            <w:tcW w:w="690" w:type="dxa"/>
             <w:vAlign w:val="center"/>
           </w:tcPr>
           <w:p>
@@ -6975,7 +8486,7 @@
                 <w:sz w:val="18"/>
                 <w:szCs w:val="18"/>
               </w:rPr>
-              <w:t>False</w:t>
+              <w:t>True</w:t>
             </w:r>
           </w:p>
         </w:tc>
@@ -7035,6 +8546,827 @@
           <w:tcPr>
             <w:tcW w:w="1368" w:type="dxa"/>
             <w:vMerge/>
+          </w:tcPr>
+          <w:p>
+            <w:pPr>
+              <w:jc w:val="center"/>
+              <w:cnfStyle w:val="000000000000" w:firstRow="0" w:lastRow="0" w:firstColumn="0" w:lastColumn="0" w:oddVBand="0" w:evenVBand="0" w:oddHBand="0" w:evenHBand="0" w:firstRowFirstColumn="0" w:firstRowLastColumn="0" w:lastRowFirstColumn="0" w:lastRowLastColumn="0"/>
+              <w:rPr>
+                <w:rFonts w:ascii="Arial" w:hAnsi="Arial" w:cs="Arial"/>
+                <w:b/>
+                <w:sz w:val="18"/>
+                <w:szCs w:val="18"/>
+              </w:rPr>
+            </w:pPr>
+          </w:p>
+        </w:tc>
+      </w:tr>
+      <w:tr>
+        <w:trPr>
+          <w:cnfStyle w:val="000000100000" w:firstRow="0" w:lastRow="0" w:firstColumn="0" w:lastColumn="0" w:oddVBand="0" w:evenVBand="0" w:oddHBand="1" w:evenHBand="0" w:firstRowFirstColumn="0" w:firstRowLastColumn="0" w:lastRowFirstColumn="0" w:lastRowLastColumn="0"/>
+          <w:trHeight w:val="105"/>
+        </w:trPr>
+        <w:tc>
+          <w:tcPr>
+            <w:cnfStyle w:val="001000000000" w:firstRow="0" w:lastRow="0" w:firstColumn="1" w:lastColumn="0" w:oddVBand="0" w:evenVBand="0" w:oddHBand="0" w:evenHBand="0" w:firstRowFirstColumn="0" w:firstRowLastColumn="0" w:lastRowFirstColumn="0" w:lastRowLastColumn="0"/>
+            <w:tcW w:w="2269" w:type="dxa"/>
+            <w:gridSpan w:val="2"/>
+            <w:vAlign w:val="center"/>
+          </w:tcPr>
+          <w:p>
+            <w:pPr>
+              <w:jc w:val="center"/>
+              <w:rPr>
+                <w:rFonts w:ascii="Arial" w:hAnsi="Arial" w:cs="Arial"/>
+                <w:b w:val="0"/>
+                <w:sz w:val="16"/>
+                <w:szCs w:val="18"/>
+              </w:rPr>
+            </w:pPr>
+            <w:r>
+              <w:rPr>
+                <w:rFonts w:ascii="Arial" w:hAnsi="Arial" w:cs="Arial"/>
+                <w:b w:val="0"/>
+                <w:sz w:val="16"/>
+                <w:szCs w:val="18"/>
+              </w:rPr>
+              <w:t>&lt;A&gt; &lt;D&gt; &lt;E&gt; &lt;F&gt; &lt;B&gt; &lt;C</w:t>
+            </w:r>
+            <w:r>
+              <w:rPr>
+                <w:rFonts w:ascii="Arial" w:hAnsi="Arial" w:cs="Arial"/>
+                <w:sz w:val="16"/>
+                <w:szCs w:val="18"/>
+              </w:rPr>
+              <w:t>&gt;</w:t>
+            </w:r>
+          </w:p>
+        </w:tc>
+        <w:tc>
+          <w:tcPr>
+            <w:tcW w:w="690" w:type="dxa"/>
+            <w:vAlign w:val="center"/>
+          </w:tcPr>
+          <w:p>
+            <w:pPr>
+              <w:jc w:val="center"/>
+              <w:cnfStyle w:val="000000100000" w:firstRow="0" w:lastRow="0" w:firstColumn="0" w:lastColumn="0" w:oddVBand="0" w:evenVBand="0" w:oddHBand="1" w:evenHBand="0" w:firstRowFirstColumn="0" w:firstRowLastColumn="0" w:lastRowFirstColumn="0" w:lastRowLastColumn="0"/>
+              <w:rPr>
+                <w:rFonts w:ascii="Arial" w:hAnsi="Arial" w:cs="Arial"/>
+                <w:b/>
+                <w:sz w:val="18"/>
+                <w:szCs w:val="18"/>
+              </w:rPr>
+            </w:pPr>
+            <w:r>
+              <w:rPr>
+                <w:rFonts w:ascii="Arial" w:hAnsi="Arial" w:cs="Arial"/>
+                <w:b/>
+                <w:sz w:val="18"/>
+                <w:szCs w:val="18"/>
+              </w:rPr>
+              <w:t>False</w:t>
+            </w:r>
+          </w:p>
+        </w:tc>
+        <w:tc>
+          <w:tcPr>
+            <w:tcW w:w="3312" w:type="dxa"/>
+            <w:vMerge/>
+          </w:tcPr>
+          <w:p>
+            <w:pPr>
+              <w:jc w:val="center"/>
+              <w:cnfStyle w:val="000000100000" w:firstRow="0" w:lastRow="0" w:firstColumn="0" w:lastColumn="0" w:oddVBand="0" w:evenVBand="0" w:oddHBand="1" w:evenHBand="0" w:firstRowFirstColumn="0" w:firstRowLastColumn="0" w:lastRowFirstColumn="0" w:lastRowLastColumn="0"/>
+              <w:rPr>
+                <w:rFonts w:ascii="Arial" w:hAnsi="Arial" w:cs="Arial"/>
+                <w:sz w:val="18"/>
+                <w:szCs w:val="18"/>
+              </w:rPr>
+            </w:pPr>
+          </w:p>
+        </w:tc>
+        <w:tc>
+          <w:tcPr>
+            <w:tcW w:w="1951" w:type="dxa"/>
+            <w:vMerge/>
+          </w:tcPr>
+          <w:p>
+            <w:pPr>
+              <w:jc w:val="center"/>
+              <w:cnfStyle w:val="000000100000" w:firstRow="0" w:lastRow="0" w:firstColumn="0" w:lastColumn="0" w:oddVBand="0" w:evenVBand="0" w:oddHBand="1" w:evenHBand="0" w:firstRowFirstColumn="0" w:firstRowLastColumn="0" w:lastRowFirstColumn="0" w:lastRowLastColumn="0"/>
+              <w:rPr>
+                <w:rFonts w:ascii="Arial" w:hAnsi="Arial" w:cs="Arial"/>
+                <w:sz w:val="18"/>
+                <w:szCs w:val="18"/>
+              </w:rPr>
+            </w:pPr>
+          </w:p>
+        </w:tc>
+        <w:tc>
+          <w:tcPr>
+            <w:tcW w:w="759" w:type="dxa"/>
+            <w:vMerge/>
+          </w:tcPr>
+          <w:p>
+            <w:pPr>
+              <w:jc w:val="center"/>
+              <w:cnfStyle w:val="000000100000" w:firstRow="0" w:lastRow="0" w:firstColumn="0" w:lastColumn="0" w:oddVBand="0" w:evenVBand="0" w:oddHBand="1" w:evenHBand="0" w:firstRowFirstColumn="0" w:firstRowLastColumn="0" w:lastRowFirstColumn="0" w:lastRowLastColumn="0"/>
+              <w:rPr>
+                <w:rFonts w:ascii="Arial" w:hAnsi="Arial" w:cs="Arial"/>
+                <w:b/>
+                <w:sz w:val="18"/>
+                <w:szCs w:val="18"/>
+              </w:rPr>
+            </w:pPr>
+          </w:p>
+        </w:tc>
+        <w:tc>
+          <w:tcPr>
+            <w:tcW w:w="1368" w:type="dxa"/>
+            <w:vMerge/>
+          </w:tcPr>
+          <w:p>
+            <w:pPr>
+              <w:jc w:val="center"/>
+              <w:cnfStyle w:val="000000100000" w:firstRow="0" w:lastRow="0" w:firstColumn="0" w:lastColumn="0" w:oddVBand="0" w:evenVBand="0" w:oddHBand="1" w:evenHBand="0" w:firstRowFirstColumn="0" w:firstRowLastColumn="0" w:lastRowFirstColumn="0" w:lastRowLastColumn="0"/>
+              <w:rPr>
+                <w:rFonts w:ascii="Arial" w:hAnsi="Arial" w:cs="Arial"/>
+                <w:b/>
+                <w:sz w:val="18"/>
+                <w:szCs w:val="18"/>
+              </w:rPr>
+            </w:pPr>
+          </w:p>
+        </w:tc>
+      </w:tr>
+      <w:tr>
+        <w:trPr>
+          <w:trHeight w:val="416"/>
+        </w:trPr>
+        <w:tc>
+          <w:tcPr>
+            <w:cnfStyle w:val="001000000000" w:firstRow="0" w:lastRow="0" w:firstColumn="1" w:lastColumn="0" w:oddVBand="0" w:evenVBand="0" w:oddHBand="0" w:evenHBand="0" w:firstRowFirstColumn="0" w:firstRowLastColumn="0" w:lastRowFirstColumn="0" w:lastRowLastColumn="0"/>
+            <w:tcW w:w="2959" w:type="dxa"/>
+            <w:gridSpan w:val="3"/>
+            <w:vAlign w:val="center"/>
+          </w:tcPr>
+          <w:p>
+            <w:pPr>
+              <w:jc w:val="center"/>
+              <w:rPr>
+                <w:rFonts w:ascii="Arial" w:hAnsi="Arial" w:cs="Arial"/>
+                <w:sz w:val="18"/>
+                <w:szCs w:val="18"/>
+              </w:rPr>
+            </w:pPr>
+            <w:r>
+              <w:rPr>
+                <w:rFonts w:ascii="Arial" w:hAnsi="Arial" w:cs="Arial"/>
+                <w:sz w:val="18"/>
+                <w:szCs w:val="18"/>
+              </w:rPr>
+              <w:lastRenderedPageBreak/>
+              <w:t xml:space="preserve">Dado el grafo: </w:t>
+            </w:r>
+          </w:p>
+          <w:p>
+            <w:pPr>
+              <w:rPr>
+                <w:rFonts w:ascii="Arial" w:hAnsi="Arial" w:cs="Arial"/>
+                <w:sz w:val="18"/>
+                <w:szCs w:val="18"/>
+              </w:rPr>
+            </w:pPr>
+            <w:proofErr w:type="spellStart"/>
+            <w:r>
+              <w:rPr>
+                <w:rFonts w:ascii="Arial" w:hAnsi="Arial" w:cs="Arial"/>
+                <w:sz w:val="18"/>
+                <w:szCs w:val="18"/>
+              </w:rPr>
+              <w:t>Vertices</w:t>
+            </w:r>
+            <w:proofErr w:type="spellEnd"/>
+            <w:r>
+              <w:rPr>
+                <w:rFonts w:ascii="Arial" w:hAnsi="Arial" w:cs="Arial"/>
+                <w:sz w:val="18"/>
+                <w:szCs w:val="18"/>
+              </w:rPr>
+              <w:t xml:space="preserve">: </w:t>
+            </w:r>
+            <w:r>
+              <w:rPr>
+                <w:rFonts w:ascii="Arial" w:hAnsi="Arial" w:cs="Arial"/>
+                <w:sz w:val="18"/>
+                <w:szCs w:val="18"/>
+              </w:rPr>
+              <w:br/>
+              <w:t>&lt;A&gt; &lt;B&gt; &lt;C&gt; &lt;D&gt; &lt;E&gt; &lt;F</w:t>
+            </w:r>
+            <w:r>
+              <w:rPr>
+                <w:rFonts w:ascii="Arial" w:hAnsi="Arial" w:cs="Arial"/>
+                <w:sz w:val="18"/>
+                <w:szCs w:val="18"/>
+              </w:rPr>
+              <w:t>&gt;</w:t>
+            </w:r>
+          </w:p>
+          <w:p>
+            <w:pPr>
+              <w:rPr>
+                <w:rFonts w:ascii="Arial" w:hAnsi="Arial" w:cs="Arial"/>
+                <w:sz w:val="18"/>
+                <w:szCs w:val="18"/>
+              </w:rPr>
+            </w:pPr>
+          </w:p>
+          <w:p>
+            <w:pPr>
+              <w:rPr>
+                <w:rFonts w:ascii="Arial" w:hAnsi="Arial" w:cs="Arial"/>
+                <w:sz w:val="18"/>
+                <w:szCs w:val="18"/>
+              </w:rPr>
+            </w:pPr>
+            <w:r>
+              <w:rPr>
+                <w:rFonts w:ascii="Arial" w:hAnsi="Arial" w:cs="Arial"/>
+                <w:sz w:val="18"/>
+                <w:szCs w:val="18"/>
+              </w:rPr>
+              <w:t xml:space="preserve">Aristas: </w:t>
+            </w:r>
+          </w:p>
+          <w:p>
+            <w:pPr>
+              <w:rPr>
+                <w:rFonts w:ascii="Arial" w:hAnsi="Arial" w:cs="Arial"/>
+                <w:sz w:val="18"/>
+                <w:szCs w:val="18"/>
+              </w:rPr>
+            </w:pPr>
+            <w:r>
+              <w:rPr>
+                <w:rFonts w:ascii="Arial" w:hAnsi="Arial" w:cs="Arial"/>
+                <w:sz w:val="18"/>
+                <w:szCs w:val="18"/>
+              </w:rPr>
+              <w:t>(&lt;A&gt;, &lt;D&gt;)</w:t>
+            </w:r>
+          </w:p>
+          <w:p>
+            <w:pPr>
+              <w:rPr>
+                <w:rFonts w:ascii="Arial" w:hAnsi="Arial" w:cs="Arial"/>
+                <w:sz w:val="18"/>
+                <w:szCs w:val="18"/>
+              </w:rPr>
+            </w:pPr>
+            <w:r>
+              <w:rPr>
+                <w:rFonts w:ascii="Arial" w:hAnsi="Arial" w:cs="Arial"/>
+                <w:sz w:val="18"/>
+                <w:szCs w:val="18"/>
+              </w:rPr>
+              <w:t>(&lt;D&gt;, &lt;A&gt;)</w:t>
+            </w:r>
+          </w:p>
+          <w:p>
+            <w:pPr>
+              <w:rPr>
+                <w:rFonts w:ascii="Arial" w:hAnsi="Arial" w:cs="Arial"/>
+                <w:sz w:val="18"/>
+                <w:szCs w:val="18"/>
+              </w:rPr>
+            </w:pPr>
+            <w:r>
+              <w:rPr>
+                <w:rFonts w:ascii="Arial" w:hAnsi="Arial" w:cs="Arial"/>
+                <w:sz w:val="18"/>
+                <w:szCs w:val="18"/>
+              </w:rPr>
+              <w:t>(&lt;D&gt;, &lt;F&gt;)</w:t>
+            </w:r>
+          </w:p>
+          <w:p>
+            <w:pPr>
+              <w:rPr>
+                <w:rFonts w:ascii="Arial" w:hAnsi="Arial" w:cs="Arial"/>
+                <w:sz w:val="18"/>
+                <w:szCs w:val="18"/>
+              </w:rPr>
+            </w:pPr>
+            <w:r>
+              <w:rPr>
+                <w:rFonts w:ascii="Arial" w:hAnsi="Arial" w:cs="Arial"/>
+                <w:sz w:val="18"/>
+                <w:szCs w:val="18"/>
+              </w:rPr>
+              <w:t>(&lt;F&gt;, &lt;D&gt;)</w:t>
+            </w:r>
+          </w:p>
+          <w:p>
+            <w:pPr>
+              <w:rPr>
+                <w:rFonts w:ascii="Arial" w:hAnsi="Arial" w:cs="Arial"/>
+                <w:sz w:val="18"/>
+                <w:szCs w:val="18"/>
+              </w:rPr>
+            </w:pPr>
+            <w:r>
+              <w:rPr>
+                <w:rFonts w:ascii="Arial" w:hAnsi="Arial" w:cs="Arial"/>
+                <w:sz w:val="18"/>
+                <w:szCs w:val="18"/>
+              </w:rPr>
+              <w:t>(&lt;B&gt;, &lt;E&gt;)</w:t>
+            </w:r>
+          </w:p>
+          <w:p>
+            <w:pPr>
+              <w:rPr>
+                <w:rFonts w:ascii="Arial" w:hAnsi="Arial" w:cs="Arial"/>
+                <w:sz w:val="18"/>
+                <w:szCs w:val="18"/>
+              </w:rPr>
+            </w:pPr>
+            <w:r>
+              <w:rPr>
+                <w:rFonts w:ascii="Arial" w:hAnsi="Arial" w:cs="Arial"/>
+                <w:sz w:val="18"/>
+                <w:szCs w:val="18"/>
+              </w:rPr>
+              <w:t>(&lt;E&gt;, &lt;B&gt;)</w:t>
+            </w:r>
+          </w:p>
+          <w:p>
+            <w:pPr>
+              <w:rPr>
+                <w:rFonts w:ascii="Arial" w:hAnsi="Arial" w:cs="Arial"/>
+                <w:sz w:val="18"/>
+                <w:szCs w:val="18"/>
+              </w:rPr>
+            </w:pPr>
+            <w:r>
+              <w:rPr>
+                <w:rFonts w:ascii="Arial" w:hAnsi="Arial" w:cs="Arial"/>
+                <w:sz w:val="18"/>
+                <w:szCs w:val="18"/>
+              </w:rPr>
+              <w:t>(&lt;E&gt;, &lt;D&gt;)</w:t>
+            </w:r>
+          </w:p>
+          <w:p>
+            <w:pPr>
+              <w:rPr>
+                <w:rFonts w:ascii="Arial" w:hAnsi="Arial" w:cs="Arial"/>
+                <w:sz w:val="18"/>
+                <w:szCs w:val="18"/>
+              </w:rPr>
+            </w:pPr>
+            <w:r>
+              <w:rPr>
+                <w:rFonts w:ascii="Arial" w:hAnsi="Arial" w:cs="Arial"/>
+                <w:sz w:val="18"/>
+                <w:szCs w:val="18"/>
+              </w:rPr>
+              <w:t>(&lt;D&gt;, &lt;E&gt;)</w:t>
+            </w:r>
+          </w:p>
+          <w:p>
+            <w:pPr>
+              <w:rPr>
+                <w:rFonts w:ascii="Arial" w:hAnsi="Arial" w:cs="Arial"/>
+                <w:sz w:val="18"/>
+                <w:szCs w:val="18"/>
+              </w:rPr>
+            </w:pPr>
+            <w:r>
+              <w:rPr>
+                <w:rFonts w:ascii="Arial" w:hAnsi="Arial" w:cs="Arial"/>
+                <w:sz w:val="18"/>
+                <w:szCs w:val="18"/>
+              </w:rPr>
+              <w:t>(&lt;A&gt;, &lt;C&gt;)</w:t>
+            </w:r>
+          </w:p>
+          <w:p>
+            <w:pPr>
+              <w:rPr>
+                <w:rFonts w:ascii="Arial" w:hAnsi="Arial" w:cs="Arial"/>
+                <w:b w:val="0"/>
+                <w:sz w:val="18"/>
+                <w:szCs w:val="18"/>
+              </w:rPr>
+            </w:pPr>
+            <w:r>
+              <w:rPr>
+                <w:rFonts w:ascii="Arial" w:hAnsi="Arial" w:cs="Arial"/>
+                <w:sz w:val="18"/>
+                <w:szCs w:val="18"/>
+              </w:rPr>
+              <w:t>(&lt;C&gt;, &lt;A&gt;)</w:t>
+            </w:r>
+          </w:p>
+        </w:tc>
+        <w:tc>
+          <w:tcPr>
+            <w:tcW w:w="3312" w:type="dxa"/>
+            <w:vMerge w:val="restart"/>
+            <w:vAlign w:val="center"/>
+          </w:tcPr>
+          <w:p>
+            <w:pPr>
+              <w:jc w:val="center"/>
+              <w:cnfStyle w:val="000000000000" w:firstRow="0" w:lastRow="0" w:firstColumn="0" w:lastColumn="0" w:oddVBand="0" w:evenVBand="0" w:oddHBand="0" w:evenHBand="0" w:firstRowFirstColumn="0" w:firstRowLastColumn="0" w:lastRowFirstColumn="0" w:lastRowLastColumn="0"/>
+              <w:rPr>
+                <w:rFonts w:ascii="Arial" w:hAnsi="Arial" w:cs="Arial"/>
+                <w:sz w:val="18"/>
+                <w:szCs w:val="18"/>
+              </w:rPr>
+            </w:pPr>
+            <w:r>
+              <w:rPr>
+                <w:rFonts w:ascii="Arial" w:hAnsi="Arial" w:cs="Arial"/>
+                <w:sz w:val="18"/>
+                <w:szCs w:val="18"/>
+              </w:rPr>
+              <w:t>El método retorna true cuando se ha realizado la búsqueda utilizando el modo de recorrido DFS. Retorna false si no se realizó correctamente el tipo de recorrido.</w:t>
+            </w:r>
+          </w:p>
+        </w:tc>
+        <w:tc>
+          <w:tcPr>
+            <w:tcW w:w="1951" w:type="dxa"/>
+            <w:vMerge w:val="restart"/>
+            <w:vAlign w:val="center"/>
+          </w:tcPr>
+          <w:p>
+            <w:pPr>
+              <w:jc w:val="center"/>
+              <w:cnfStyle w:val="000000000000" w:firstRow="0" w:lastRow="0" w:firstColumn="0" w:lastColumn="0" w:oddVBand="0" w:evenVBand="0" w:oddHBand="0" w:evenHBand="0" w:firstRowFirstColumn="0" w:firstRowLastColumn="0" w:lastRowFirstColumn="0" w:lastRowLastColumn="0"/>
+              <w:rPr>
+                <w:rFonts w:ascii="Arial" w:hAnsi="Arial" w:cs="Arial"/>
+                <w:sz w:val="18"/>
+                <w:szCs w:val="18"/>
+              </w:rPr>
+            </w:pPr>
+            <w:r>
+              <w:rPr>
+                <w:rFonts w:ascii="Arial" w:hAnsi="Arial" w:cs="Arial"/>
+                <w:sz w:val="18"/>
+                <w:szCs w:val="18"/>
+              </w:rPr>
+              <w:t>DFS()</w:t>
+            </w:r>
+          </w:p>
+        </w:tc>
+        <w:tc>
+          <w:tcPr>
+            <w:tcW w:w="759" w:type="dxa"/>
+            <w:vMerge w:val="restart"/>
+            <w:vAlign w:val="center"/>
+          </w:tcPr>
+          <w:p>
+            <w:pPr>
+              <w:jc w:val="center"/>
+              <w:cnfStyle w:val="000000000000" w:firstRow="0" w:lastRow="0" w:firstColumn="0" w:lastColumn="0" w:oddVBand="0" w:evenVBand="0" w:oddHBand="0" w:evenHBand="0" w:firstRowFirstColumn="0" w:firstRowLastColumn="0" w:lastRowFirstColumn="0" w:lastRowLastColumn="0"/>
+              <w:rPr>
+                <w:rFonts w:ascii="Arial" w:hAnsi="Arial" w:cs="Arial"/>
+                <w:b/>
+                <w:sz w:val="18"/>
+                <w:szCs w:val="18"/>
+              </w:rPr>
+            </w:pPr>
+            <w:proofErr w:type="spellStart"/>
+            <w:r>
+              <w:rPr>
+                <w:rFonts w:ascii="Arial" w:hAnsi="Arial" w:cs="Arial"/>
+                <w:b/>
+                <w:sz w:val="18"/>
+                <w:szCs w:val="18"/>
+              </w:rPr>
+              <w:t>Graph</w:t>
+            </w:r>
+            <w:proofErr w:type="spellEnd"/>
+          </w:p>
+        </w:tc>
+        <w:tc>
+          <w:tcPr>
+            <w:tcW w:w="1368" w:type="dxa"/>
+            <w:vMerge w:val="restart"/>
+            <w:vAlign w:val="center"/>
+          </w:tcPr>
+          <w:p>
+            <w:pPr>
+              <w:jc w:val="center"/>
+              <w:cnfStyle w:val="000000000000" w:firstRow="0" w:lastRow="0" w:firstColumn="0" w:lastColumn="0" w:oddVBand="0" w:evenVBand="0" w:oddHBand="0" w:evenHBand="0" w:firstRowFirstColumn="0" w:firstRowLastColumn="0" w:lastRowFirstColumn="0" w:lastRowLastColumn="0"/>
+              <w:rPr>
+                <w:rFonts w:ascii="Arial" w:hAnsi="Arial" w:cs="Arial"/>
+                <w:sz w:val="18"/>
+                <w:szCs w:val="18"/>
+              </w:rPr>
+            </w:pPr>
+            <w:proofErr w:type="spellStart"/>
+            <w:r>
+              <w:rPr>
+                <w:rFonts w:ascii="Arial" w:hAnsi="Arial" w:cs="Arial"/>
+                <w:sz w:val="18"/>
+                <w:szCs w:val="18"/>
+              </w:rPr>
+              <w:t>SceneTen</w:t>
+            </w:r>
+            <w:proofErr w:type="spellEnd"/>
+            <w:r>
+              <w:rPr>
+                <w:rFonts w:ascii="Arial" w:hAnsi="Arial" w:cs="Arial"/>
+                <w:sz w:val="18"/>
+                <w:szCs w:val="18"/>
+              </w:rPr>
+              <w:t>()</w:t>
+            </w:r>
+          </w:p>
+        </w:tc>
+      </w:tr>
+      <w:tr>
+        <w:trPr>
+          <w:cnfStyle w:val="000000100000" w:firstRow="0" w:lastRow="0" w:firstColumn="0" w:lastColumn="0" w:oddVBand="0" w:evenVBand="0" w:oddHBand="1" w:evenHBand="0" w:firstRowFirstColumn="0" w:firstRowLastColumn="0" w:lastRowFirstColumn="0" w:lastRowLastColumn="0"/>
+          <w:trHeight w:val="105"/>
+        </w:trPr>
+        <w:tc>
+          <w:tcPr>
+            <w:cnfStyle w:val="001000000000" w:firstRow="0" w:lastRow="0" w:firstColumn="1" w:lastColumn="0" w:oddVBand="0" w:evenVBand="0" w:oddHBand="0" w:evenHBand="0" w:firstRowFirstColumn="0" w:firstRowLastColumn="0" w:lastRowFirstColumn="0" w:lastRowLastColumn="0"/>
+            <w:tcW w:w="2269" w:type="dxa"/>
+            <w:gridSpan w:val="2"/>
+            <w:vAlign w:val="center"/>
+          </w:tcPr>
+          <w:p>
+            <w:pPr>
+              <w:jc w:val="center"/>
+              <w:rPr>
+                <w:rFonts w:ascii="Arial" w:hAnsi="Arial" w:cs="Arial"/>
+                <w:b w:val="0"/>
+                <w:sz w:val="16"/>
+                <w:szCs w:val="18"/>
+              </w:rPr>
+            </w:pPr>
+            <w:r>
+              <w:rPr>
+                <w:rFonts w:ascii="Arial" w:hAnsi="Arial" w:cs="Arial"/>
+                <w:sz w:val="16"/>
+                <w:szCs w:val="18"/>
+              </w:rPr>
+              <w:t>&lt;</w:t>
+            </w:r>
+            <w:r>
+              <w:rPr>
+                <w:rFonts w:ascii="Arial" w:hAnsi="Arial" w:cs="Arial"/>
+                <w:b w:val="0"/>
+                <w:sz w:val="16"/>
+                <w:szCs w:val="18"/>
+              </w:rPr>
+              <w:t xml:space="preserve">A&gt; </w:t>
+            </w:r>
+            <w:r>
+              <w:rPr>
+                <w:rFonts w:ascii="Arial" w:hAnsi="Arial" w:cs="Arial"/>
+                <w:sz w:val="16"/>
+                <w:szCs w:val="18"/>
+              </w:rPr>
+              <w:t>&lt;D&gt; &lt;F&gt; &lt;E&gt; &lt;B&gt; &lt;C&gt;</w:t>
+            </w:r>
+          </w:p>
+        </w:tc>
+        <w:tc>
+          <w:tcPr>
+            <w:tcW w:w="690" w:type="dxa"/>
+            <w:vAlign w:val="center"/>
+          </w:tcPr>
+          <w:p>
+            <w:pPr>
+              <w:jc w:val="center"/>
+              <w:cnfStyle w:val="000000100000" w:firstRow="0" w:lastRow="0" w:firstColumn="0" w:lastColumn="0" w:oddVBand="0" w:evenVBand="0" w:oddHBand="1" w:evenHBand="0" w:firstRowFirstColumn="0" w:firstRowLastColumn="0" w:lastRowFirstColumn="0" w:lastRowLastColumn="0"/>
+              <w:rPr>
+                <w:rFonts w:ascii="Arial" w:hAnsi="Arial" w:cs="Arial"/>
+                <w:b/>
+                <w:sz w:val="18"/>
+                <w:szCs w:val="18"/>
+              </w:rPr>
+            </w:pPr>
+            <w:r>
+              <w:rPr>
+                <w:rFonts w:ascii="Arial" w:hAnsi="Arial" w:cs="Arial"/>
+                <w:b/>
+                <w:sz w:val="18"/>
+                <w:szCs w:val="18"/>
+              </w:rPr>
+              <w:t>True</w:t>
+            </w:r>
+          </w:p>
+        </w:tc>
+        <w:tc>
+          <w:tcPr>
+            <w:tcW w:w="3312" w:type="dxa"/>
+            <w:vMerge/>
+            <w:vAlign w:val="center"/>
+          </w:tcPr>
+          <w:p>
+            <w:pPr>
+              <w:jc w:val="center"/>
+              <w:cnfStyle w:val="000000100000" w:firstRow="0" w:lastRow="0" w:firstColumn="0" w:lastColumn="0" w:oddVBand="0" w:evenVBand="0" w:oddHBand="1" w:evenHBand="0" w:firstRowFirstColumn="0" w:firstRowLastColumn="0" w:lastRowFirstColumn="0" w:lastRowLastColumn="0"/>
+              <w:rPr>
+                <w:rFonts w:ascii="Arial" w:hAnsi="Arial" w:cs="Arial"/>
+                <w:sz w:val="18"/>
+                <w:szCs w:val="18"/>
+              </w:rPr>
+            </w:pPr>
+          </w:p>
+        </w:tc>
+        <w:tc>
+          <w:tcPr>
+            <w:tcW w:w="1951" w:type="dxa"/>
+            <w:vMerge/>
+            <w:vAlign w:val="center"/>
+          </w:tcPr>
+          <w:p>
+            <w:pPr>
+              <w:jc w:val="center"/>
+              <w:cnfStyle w:val="000000100000" w:firstRow="0" w:lastRow="0" w:firstColumn="0" w:lastColumn="0" w:oddVBand="0" w:evenVBand="0" w:oddHBand="1" w:evenHBand="0" w:firstRowFirstColumn="0" w:firstRowLastColumn="0" w:lastRowFirstColumn="0" w:lastRowLastColumn="0"/>
+              <w:rPr>
+                <w:rFonts w:ascii="Arial" w:hAnsi="Arial" w:cs="Arial"/>
+                <w:sz w:val="18"/>
+                <w:szCs w:val="18"/>
+              </w:rPr>
+            </w:pPr>
+          </w:p>
+        </w:tc>
+        <w:tc>
+          <w:tcPr>
+            <w:tcW w:w="759" w:type="dxa"/>
+            <w:vMerge/>
+            <w:vAlign w:val="center"/>
+          </w:tcPr>
+          <w:p>
+            <w:pPr>
+              <w:jc w:val="center"/>
+              <w:cnfStyle w:val="000000100000" w:firstRow="0" w:lastRow="0" w:firstColumn="0" w:lastColumn="0" w:oddVBand="0" w:evenVBand="0" w:oddHBand="1" w:evenHBand="0" w:firstRowFirstColumn="0" w:firstRowLastColumn="0" w:lastRowFirstColumn="0" w:lastRowLastColumn="0"/>
+              <w:rPr>
+                <w:rFonts w:ascii="Arial" w:hAnsi="Arial" w:cs="Arial"/>
+                <w:b/>
+                <w:sz w:val="18"/>
+                <w:szCs w:val="18"/>
+              </w:rPr>
+            </w:pPr>
+          </w:p>
+        </w:tc>
+        <w:tc>
+          <w:tcPr>
+            <w:tcW w:w="1368" w:type="dxa"/>
+            <w:vMerge/>
+            <w:vAlign w:val="center"/>
+          </w:tcPr>
+          <w:p>
+            <w:pPr>
+              <w:jc w:val="center"/>
+              <w:cnfStyle w:val="000000100000" w:firstRow="0" w:lastRow="0" w:firstColumn="0" w:lastColumn="0" w:oddVBand="0" w:evenVBand="0" w:oddHBand="1" w:evenHBand="0" w:firstRowFirstColumn="0" w:firstRowLastColumn="0" w:lastRowFirstColumn="0" w:lastRowLastColumn="0"/>
+              <w:rPr>
+                <w:rFonts w:ascii="Arial" w:hAnsi="Arial" w:cs="Arial"/>
+                <w:b/>
+                <w:sz w:val="18"/>
+                <w:szCs w:val="18"/>
+              </w:rPr>
+            </w:pPr>
+          </w:p>
+        </w:tc>
+      </w:tr>
+      <w:tr>
+        <w:trPr>
+          <w:trHeight w:val="105"/>
+        </w:trPr>
+        <w:tc>
+          <w:tcPr>
+            <w:cnfStyle w:val="001000000000" w:firstRow="0" w:lastRow="0" w:firstColumn="1" w:lastColumn="0" w:oddVBand="0" w:evenVBand="0" w:oddHBand="0" w:evenHBand="0" w:firstRowFirstColumn="0" w:firstRowLastColumn="0" w:lastRowFirstColumn="0" w:lastRowLastColumn="0"/>
+            <w:tcW w:w="2269" w:type="dxa"/>
+            <w:gridSpan w:val="2"/>
+            <w:shd w:val="clear" w:color="auto" w:fill="CCCCCC" w:themeFill="text1" w:themeFillTint="33"/>
+            <w:vAlign w:val="center"/>
+          </w:tcPr>
+          <w:p>
+            <w:pPr>
+              <w:jc w:val="center"/>
+              <w:rPr>
+                <w:rFonts w:ascii="Arial" w:hAnsi="Arial" w:cs="Arial"/>
+                <w:b w:val="0"/>
+                <w:sz w:val="16"/>
+                <w:szCs w:val="18"/>
+              </w:rPr>
+            </w:pPr>
+            <w:r>
+              <w:rPr>
+                <w:rFonts w:ascii="Arial" w:hAnsi="Arial" w:cs="Arial"/>
+                <w:b w:val="0"/>
+                <w:sz w:val="16"/>
+                <w:szCs w:val="18"/>
+              </w:rPr>
+              <w:t>&lt;A&gt; &lt;D&gt; &lt;F&gt; &lt;C&gt; &lt;B&gt; &lt;E&gt;</w:t>
+            </w:r>
+          </w:p>
+        </w:tc>
+        <w:tc>
+          <w:tcPr>
+            <w:tcW w:w="690" w:type="dxa"/>
+            <w:shd w:val="clear" w:color="auto" w:fill="CCCCCC" w:themeFill="text1" w:themeFillTint="33"/>
+            <w:vAlign w:val="center"/>
+          </w:tcPr>
+          <w:p>
+            <w:pPr>
+              <w:jc w:val="center"/>
+              <w:cnfStyle w:val="000000000000" w:firstRow="0" w:lastRow="0" w:firstColumn="0" w:lastColumn="0" w:oddVBand="0" w:evenVBand="0" w:oddHBand="0" w:evenHBand="0" w:firstRowFirstColumn="0" w:firstRowLastColumn="0" w:lastRowFirstColumn="0" w:lastRowLastColumn="0"/>
+              <w:rPr>
+                <w:rFonts w:ascii="Arial" w:hAnsi="Arial" w:cs="Arial"/>
+                <w:b/>
+                <w:sz w:val="18"/>
+                <w:szCs w:val="18"/>
+              </w:rPr>
+            </w:pPr>
+            <w:r>
+              <w:rPr>
+                <w:rFonts w:ascii="Arial" w:hAnsi="Arial" w:cs="Arial"/>
+                <w:b/>
+                <w:sz w:val="18"/>
+                <w:szCs w:val="18"/>
+              </w:rPr>
+              <w:t>False</w:t>
+            </w:r>
+          </w:p>
+        </w:tc>
+        <w:tc>
+          <w:tcPr>
+            <w:tcW w:w="3312" w:type="dxa"/>
+            <w:vMerge/>
+            <w:shd w:val="clear" w:color="auto" w:fill="CCCCCC" w:themeFill="text1" w:themeFillTint="33"/>
+            <w:vAlign w:val="center"/>
+          </w:tcPr>
+          <w:p>
+            <w:pPr>
+              <w:jc w:val="center"/>
+              <w:cnfStyle w:val="000000000000" w:firstRow="0" w:lastRow="0" w:firstColumn="0" w:lastColumn="0" w:oddVBand="0" w:evenVBand="0" w:oddHBand="0" w:evenHBand="0" w:firstRowFirstColumn="0" w:firstRowLastColumn="0" w:lastRowFirstColumn="0" w:lastRowLastColumn="0"/>
+              <w:rPr>
+                <w:rFonts w:ascii="Arial" w:hAnsi="Arial" w:cs="Arial"/>
+                <w:sz w:val="18"/>
+                <w:szCs w:val="18"/>
+              </w:rPr>
+            </w:pPr>
+          </w:p>
+        </w:tc>
+        <w:tc>
+          <w:tcPr>
+            <w:tcW w:w="1951" w:type="dxa"/>
+            <w:vMerge/>
+            <w:shd w:val="clear" w:color="auto" w:fill="CCCCCC" w:themeFill="text1" w:themeFillTint="33"/>
+            <w:vAlign w:val="center"/>
+          </w:tcPr>
+          <w:p>
+            <w:pPr>
+              <w:jc w:val="center"/>
+              <w:cnfStyle w:val="000000000000" w:firstRow="0" w:lastRow="0" w:firstColumn="0" w:lastColumn="0" w:oddVBand="0" w:evenVBand="0" w:oddHBand="0" w:evenHBand="0" w:firstRowFirstColumn="0" w:firstRowLastColumn="0" w:lastRowFirstColumn="0" w:lastRowLastColumn="0"/>
+              <w:rPr>
+                <w:rFonts w:ascii="Arial" w:hAnsi="Arial" w:cs="Arial"/>
+                <w:sz w:val="18"/>
+                <w:szCs w:val="18"/>
+              </w:rPr>
+            </w:pPr>
+          </w:p>
+        </w:tc>
+        <w:tc>
+          <w:tcPr>
+            <w:tcW w:w="759" w:type="dxa"/>
+            <w:vMerge/>
+            <w:shd w:val="clear" w:color="auto" w:fill="CCCCCC" w:themeFill="text1" w:themeFillTint="33"/>
+            <w:vAlign w:val="center"/>
+          </w:tcPr>
+          <w:p>
+            <w:pPr>
+              <w:jc w:val="center"/>
+              <w:cnfStyle w:val="000000000000" w:firstRow="0" w:lastRow="0" w:firstColumn="0" w:lastColumn="0" w:oddVBand="0" w:evenVBand="0" w:oddHBand="0" w:evenHBand="0" w:firstRowFirstColumn="0" w:firstRowLastColumn="0" w:lastRowFirstColumn="0" w:lastRowLastColumn="0"/>
+              <w:rPr>
+                <w:rFonts w:ascii="Arial" w:hAnsi="Arial" w:cs="Arial"/>
+                <w:b/>
+                <w:sz w:val="18"/>
+                <w:szCs w:val="18"/>
+              </w:rPr>
+            </w:pPr>
+          </w:p>
+        </w:tc>
+        <w:tc>
+          <w:tcPr>
+            <w:tcW w:w="1368" w:type="dxa"/>
+            <w:vMerge/>
+            <w:shd w:val="clear" w:color="auto" w:fill="CCCCCC" w:themeFill="text1" w:themeFillTint="33"/>
+            <w:vAlign w:val="center"/>
           </w:tcPr>
           <w:p>
             <w:pPr>
@@ -10037,7 +12369,7 @@
 </file>
 
 <file path=customXml/itemProps1.xml><?xml version="1.0" encoding="utf-8"?>
-<ds:datastoreItem xmlns:ds="http://schemas.openxmlformats.org/officeDocument/2006/customXml" ds:itemID="{E423D2C1-766B-4158-BE48-72F864FAD0AC}">
+<ds:datastoreItem xmlns:ds="http://schemas.openxmlformats.org/officeDocument/2006/customXml" ds:itemID="{5668F277-14E6-4569-ACB9-87ACBADFCF4A}">
   <ds:schemaRefs>
     <ds:schemaRef ds:uri="http://schemas.openxmlformats.org/officeDocument/2006/bibliography"/>
   </ds:schemaRefs>

</xml_diff>

<commit_message>
functional requirements has been modified.
</commit_message>
<xml_diff>
--- a/JSDomicilios/documents/PROYECTO.docx
+++ b/JSDomicilios/documents/PROYECTO.docx
@@ -1,6 +1,6 @@
 
 <file path=word/document.xml><?xml version="1.0" encoding="utf-8"?>
-<w:document xmlns:wpc="http://schemas.microsoft.com/office/word/2010/wordprocessingCanvas" xmlns:cx="http://schemas.microsoft.com/office/drawing/2014/chartex" xmlns:cx1="http://schemas.microsoft.com/office/drawing/2015/9/8/chartex" xmlns:cx2="http://schemas.microsoft.com/office/drawing/2015/10/21/chartex" xmlns:cx3="http://schemas.microsoft.com/office/drawing/2016/5/9/chartex" xmlns:cx4="http://schemas.microsoft.com/office/drawing/2016/5/10/chartex" xmlns:cx5="http://schemas.microsoft.com/office/drawing/2016/5/11/chartex" xmlns:cx6="http://schemas.microsoft.com/office/drawing/2016/5/12/chartex" xmlns:cx7="http://schemas.microsoft.com/office/drawing/2016/5/13/chartex" xmlns:cx8="http://schemas.microsoft.com/office/drawing/2016/5/14/chartex" xmlns:mc="http://schemas.openxmlformats.org/markup-compatibility/2006" xmlns:aink="http://schemas.microsoft.com/office/drawing/2016/ink" xmlns:am3d="http://schemas.microsoft.com/office/drawing/2017/model3d" xmlns:o="urn:schemas-microsoft-com:office:office" xmlns:r="http://schemas.openxmlformats.org/officeDocument/2006/relationships" xmlns:m="http://schemas.openxmlformats.org/officeDocument/2006/math" xmlns:v="urn:schemas-microsoft-com:vml" xmlns:wp14="http://schemas.microsoft.com/office/word/2010/wordprocessingDrawing" xmlns:wp="http://schemas.openxmlformats.org/drawingml/2006/wordprocessingDrawing" xmlns:w10="urn:schemas-microsoft-com:office:word" xmlns:w="http://schemas.openxmlformats.org/wordprocessingml/2006/main" xmlns:w14="http://schemas.microsoft.com/office/word/2010/wordml" xmlns:w15="http://schemas.microsoft.com/office/word/2012/wordml" xmlns:w16cid="http://schemas.microsoft.com/office/word/2016/wordml/cid" xmlns:w16se="http://schemas.microsoft.com/office/word/2015/wordml/symex" xmlns:wpg="http://schemas.microsoft.com/office/word/2010/wordprocessingGroup" xmlns:wpi="http://schemas.microsoft.com/office/word/2010/wordprocessingInk" xmlns:wne="http://schemas.microsoft.com/office/word/2006/wordml" xmlns:wps="http://schemas.microsoft.com/office/word/2010/wordprocessingShape" mc:Ignorable="w14 w15 w16se w16cid wp14">
+<w:document xmlns:wpc="http://schemas.microsoft.com/office/word/2010/wordprocessingCanvas" xmlns:mc="http://schemas.openxmlformats.org/markup-compatibility/2006" xmlns:o="urn:schemas-microsoft-com:office:office" xmlns:r="http://schemas.openxmlformats.org/officeDocument/2006/relationships" xmlns:m="http://schemas.openxmlformats.org/officeDocument/2006/math" xmlns:v="urn:schemas-microsoft-com:vml" xmlns:wp14="http://schemas.microsoft.com/office/word/2010/wordprocessingDrawing" xmlns:wp="http://schemas.openxmlformats.org/drawingml/2006/wordprocessingDrawing" xmlns:w10="urn:schemas-microsoft-com:office:word" xmlns:w="http://schemas.openxmlformats.org/wordprocessingml/2006/main" xmlns:w14="http://schemas.microsoft.com/office/word/2010/wordml" xmlns:w15="http://schemas.microsoft.com/office/word/2012/wordml" xmlns:wpg="http://schemas.microsoft.com/office/word/2010/wordprocessingGroup" xmlns:wpi="http://schemas.microsoft.com/office/word/2010/wordprocessingInk" xmlns:wne="http://schemas.microsoft.com/office/word/2006/wordml" xmlns:wps="http://schemas.microsoft.com/office/word/2010/wordprocessingShape" mc:Ignorable="w14 w15 wp14">
   <w:body>
     <w:p>
       <w:pPr>
@@ -320,7 +320,6 @@
           <w:id w:val="468167704"/>
           <w:citation/>
         </w:sdtPr>
-        <w:sdtEndPr/>
         <w:sdtContent>
           <w:r>
             <w:rPr>
@@ -421,7 +420,6 @@
           <w:id w:val="1949505678"/>
           <w:citation/>
         </w:sdtPr>
-        <w:sdtEndPr/>
         <w:sdtContent>
           <w:r>
             <w:rPr>
@@ -603,6 +601,7 @@
           <w:b/>
           <w:sz w:val="24"/>
         </w:rPr>
+        <w:lastRenderedPageBreak/>
         <w:t>Especificación de Requerimientos Funcionales</w:t>
       </w:r>
     </w:p>
@@ -1001,7 +1000,7 @@
                 <w:b/>
                 <w:sz w:val="24"/>
               </w:rPr>
-              <w:t>. 002 – Mostrar estado del pedido</w:t>
+              <w:t>. 002 – Consultar sitios de llegada</w:t>
             </w:r>
           </w:p>
         </w:tc>
@@ -1066,7 +1065,14 @@
                 <w:rFonts w:ascii="Arial" w:hAnsi="Arial" w:cs="Arial"/>
                 <w:sz w:val="24"/>
               </w:rPr>
-              <w:t xml:space="preserve">Permite visualizar gráficamente el camino transcurrido del domiciliario que lleva el pedido a la residencia del usuario. </w:t>
+              <w:t xml:space="preserve">Permite visualizar </w:t>
+            </w:r>
+            <w:r>
+              <w:rPr>
+                <w:rFonts w:ascii="Arial" w:hAnsi="Arial" w:cs="Arial"/>
+                <w:sz w:val="24"/>
+              </w:rPr>
+              <w:t>los lugares a los que se puede llegar desde el restaurante principal.</w:t>
             </w:r>
           </w:p>
         </w:tc>
@@ -1194,7 +1200,7 @@
                 <w:rFonts w:ascii="Arial" w:hAnsi="Arial" w:cs="Arial"/>
                 <w:sz w:val="24"/>
               </w:rPr>
-              <w:t>Se ha mostrado el estado del pedido.</w:t>
+              <w:t>Se han mostrado los lugares conexos desde el nodo 0.</w:t>
             </w:r>
           </w:p>
         </w:tc>
@@ -1360,7 +1366,28 @@
                 <w:rFonts w:ascii="Arial" w:hAnsi="Arial" w:cs="Arial"/>
                 <w:sz w:val="24"/>
               </w:rPr>
-              <w:t>Permite que el domiciliario encuentre el camino más corto para entregar el pedido lo más rápido posible. Tiene en cuenta la distancia (sumatoria del largo de las calles), y los niveles de tráfico.</w:t>
+              <w:t>Permite que el domiciliario encuentre el camino más corto para entregar el pedido lo más rápido posible. T</w:t>
+            </w:r>
+            <w:r>
+              <w:rPr>
+                <w:rFonts w:ascii="Arial" w:hAnsi="Arial" w:cs="Arial"/>
+                <w:sz w:val="24"/>
+              </w:rPr>
+              <w:t xml:space="preserve">eniendo en cuenta </w:t>
+            </w:r>
+            <w:r>
+              <w:rPr>
+                <w:rFonts w:ascii="Arial" w:hAnsi="Arial" w:cs="Arial"/>
+                <w:sz w:val="24"/>
+              </w:rPr>
+              <w:t>la distancia (sumatoria del largo de las calles)</w:t>
+            </w:r>
+            <w:r>
+              <w:rPr>
+                <w:rFonts w:ascii="Arial" w:hAnsi="Arial" w:cs="Arial"/>
+                <w:sz w:val="24"/>
+              </w:rPr>
+              <w:t>.</w:t>
             </w:r>
           </w:p>
         </w:tc>
@@ -1589,7 +1616,7 @@
                 <w:b/>
                 <w:sz w:val="24"/>
               </w:rPr>
-              <w:t>. 004 – Mostrar tráfico</w:t>
+              <w:t>. 004 – Guardar ciudad</w:t>
             </w:r>
           </w:p>
         </w:tc>
@@ -1654,52 +1681,7 @@
                 <w:rFonts w:ascii="Arial" w:hAnsi="Arial" w:cs="Arial"/>
                 <w:sz w:val="24"/>
               </w:rPr>
-              <w:t xml:space="preserve">Durante el recorrido del pedido, este requerimiento permite visualizar es estado del tráfico de las calles representado por colores. </w:t>
-            </w:r>
-            <w:r>
-              <w:rPr>
-                <w:rFonts w:ascii="Arial" w:hAnsi="Arial" w:cs="Arial"/>
-                <w:sz w:val="24"/>
-                <w:highlight w:val="red"/>
-              </w:rPr>
-              <w:t>Rojo:</w:t>
-            </w:r>
-            <w:r>
-              <w:rPr>
-                <w:rFonts w:ascii="Arial" w:hAnsi="Arial" w:cs="Arial"/>
-                <w:sz w:val="24"/>
-              </w:rPr>
-              <w:t xml:space="preserve"> cuando el nivel de tráfico es alto, </w:t>
-            </w:r>
-            <w:r>
-              <w:rPr>
-                <w:rFonts w:ascii="Arial" w:hAnsi="Arial" w:cs="Arial"/>
-                <w:sz w:val="24"/>
-                <w:highlight w:val="yellow"/>
-              </w:rPr>
-              <w:t>Amarillo</w:t>
-            </w:r>
-            <w:r>
-              <w:rPr>
-                <w:rFonts w:ascii="Arial" w:hAnsi="Arial" w:cs="Arial"/>
-                <w:sz w:val="24"/>
-              </w:rPr>
-              <w:t xml:space="preserve">: cuando el nivel de tráfico es medio, </w:t>
-            </w:r>
-            <w:r>
-              <w:rPr>
-                <w:rFonts w:ascii="Arial" w:hAnsi="Arial" w:cs="Arial"/>
-                <w:sz w:val="24"/>
-                <w:highlight w:val="green"/>
-              </w:rPr>
-              <w:t>Verde:</w:t>
-            </w:r>
-            <w:r>
-              <w:rPr>
-                <w:rFonts w:ascii="Arial" w:hAnsi="Arial" w:cs="Arial"/>
-                <w:sz w:val="24"/>
-              </w:rPr>
-              <w:t xml:space="preserve"> cuando el nivel de tráfico es bajo.</w:t>
+              <w:t>Permite al usuario guardar la ciudad que ha diseñado, para utilidades futuras.</w:t>
             </w:r>
           </w:p>
         </w:tc>
@@ -1844,8 +1826,17 @@
                 <w:rFonts w:ascii="Arial" w:hAnsi="Arial" w:cs="Arial"/>
                 <w:sz w:val="24"/>
               </w:rPr>
-              <w:t>Se ha mostrado el estado del tráfico.</w:t>
-            </w:r>
+              <w:t xml:space="preserve">Se ha </w:t>
+            </w:r>
+            <w:r>
+              <w:rPr>
+                <w:rFonts w:ascii="Arial" w:hAnsi="Arial" w:cs="Arial"/>
+                <w:sz w:val="24"/>
+              </w:rPr>
+              <w:t>guardado la ciudad.</w:t>
+            </w:r>
+            <w:bookmarkStart w:id="0" w:name="_GoBack"/>
+            <w:bookmarkEnd w:id="0"/>
           </w:p>
         </w:tc>
       </w:tr>
@@ -1921,7 +1912,6 @@
           <w:id w:val="1377123064"/>
           <w:citation/>
         </w:sdtPr>
-        <w:sdtEndPr/>
         <w:sdtContent>
           <w:r>
             <w:rPr>
@@ -1998,14 +1988,21 @@
           <w:rFonts w:ascii="Arial" w:hAnsi="Arial" w:cs="Arial"/>
           <w:sz w:val="24"/>
         </w:rPr>
-        <w:t>Es un algoritmo de búsqueda no informada utilizado para recorrer todos los nodos de un grafo de manera ordenada, pero no uniforme. Su funcionamiento consiste en ir expandiendo todos y cada uno de los nodos que va localizando, de forma recurrente, en un camino concreto. Cuando ya no quedan más nodos que visitar en dicho camino, regresa de modo que repite el mismo proceso con cada uno de los hermanos del nodo ya procesado.</w:t>
+        <w:t xml:space="preserve">Es un algoritmo de búsqueda no informada utilizado para recorrer todos los nodos de un grafo de manera ordenada, pero no uniforme. Su funcionamiento consiste en ir expandiendo todos y cada uno de los nodos que va localizando, de forma recurrente, en un camino concreto. Cuando ya no quedan más nodos que visitar en </w:t>
+      </w:r>
+      <w:r>
+        <w:rPr>
+          <w:rFonts w:ascii="Arial" w:hAnsi="Arial" w:cs="Arial"/>
+          <w:sz w:val="24"/>
+        </w:rPr>
+        <w:lastRenderedPageBreak/>
+        <w:t>dicho camino, regresa de modo que repite el mismo proceso con cada uno de los hermanos del nodo ya procesado.</w:t>
       </w:r>
       <w:sdt>
         <w:sdtPr>
           <w:id w:val="-1560321788"/>
           <w:citation/>
         </w:sdtPr>
-        <w:sdtEndPr/>
         <w:sdtContent>
           <w:r>
             <w:rPr>
@@ -2098,7 +2095,6 @@
           <w:id w:val="-2122753082"/>
           <w:citation/>
         </w:sdtPr>
-        <w:sdtEndPr/>
         <w:sdtContent>
           <w:r>
             <w:rPr>
@@ -2186,7 +2182,6 @@
           <w:id w:val="573784639"/>
           <w:citation/>
         </w:sdtPr>
-        <w:sdtEndPr/>
         <w:sdtContent>
           <w:r>
             <w:rPr>
@@ -2286,7 +2281,6 @@
           <w:id w:val="-1332595897"/>
           <w:citation/>
         </w:sdtPr>
-        <w:sdtEndPr/>
         <w:sdtContent>
           <w:r>
             <w:rPr>
@@ -2386,7 +2380,6 @@
           <w:id w:val="-282183825"/>
           <w:citation/>
         </w:sdtPr>
-        <w:sdtEndPr/>
         <w:sdtContent>
           <w:r>
             <w:rPr>
@@ -2487,7 +2480,6 @@
           <w:id w:val="-1485470006"/>
           <w:citation/>
         </w:sdtPr>
-        <w:sdtEndPr/>
         <w:sdtContent>
           <w:r>
             <w:rPr>
@@ -2698,6 +2690,7 @@
           <w:b/>
           <w:sz w:val="24"/>
         </w:rPr>
+        <w:lastRenderedPageBreak/>
         <w:t>Transición de la formulación de ideas a los diseños preliminares:</w:t>
       </w:r>
     </w:p>
@@ -3158,6 +3151,7 @@
           <w:rFonts w:ascii="Arial" w:hAnsi="Arial" w:cs="Arial"/>
           <w:sz w:val="24"/>
         </w:rPr>
+        <w:lastRenderedPageBreak/>
         <w:t>Se recomienda usar cuando hay aristas con peso negativo.</w:t>
       </w:r>
     </w:p>
@@ -3946,6 +3940,7 @@
                 <w:rFonts w:ascii="Arial" w:hAnsi="Arial" w:cs="Arial"/>
                 <w:sz w:val="18"/>
               </w:rPr>
+              <w:lastRenderedPageBreak/>
               <w:t>Mientras más alto sea el número, mejor es en complejidad.</w:t>
             </w:r>
           </w:p>
@@ -3977,6 +3972,7 @@
                 <w:rFonts w:ascii="Arial" w:hAnsi="Arial" w:cs="Arial"/>
                 <w:b/>
               </w:rPr>
+              <w:lastRenderedPageBreak/>
               <w:t>BFS</w:t>
             </w:r>
           </w:p>
@@ -6046,6 +6042,7 @@
                 <w:noProof/>
                 <w:lang w:eastAsia="es-CO"/>
               </w:rPr>
+              <w:lastRenderedPageBreak/>
               <w:drawing>
                 <wp:anchor distT="0" distB="0" distL="114300" distR="114300" simplePos="0" relativeHeight="251659264" behindDoc="0" locked="0" layoutInCell="1" allowOverlap="1">
                   <wp:simplePos x="0" y="0"/>
@@ -7100,6 +7097,7 @@
               <w:rPr>
                 <w:b/>
               </w:rPr>
+              <w:lastRenderedPageBreak/>
               <w:t xml:space="preserve">Pre: </w:t>
             </w:r>
             <w:r>
@@ -7991,6 +7989,7 @@
                 <w:sz w:val="18"/>
                 <w:szCs w:val="18"/>
               </w:rPr>
+              <w:lastRenderedPageBreak/>
               <w:t>&lt;B&gt;</w:t>
             </w:r>
           </w:p>
@@ -8571,7 +8570,25 @@
                 <w:sz w:val="18"/>
                 <w:szCs w:val="18"/>
               </w:rPr>
-              <w:t>(Edge)</w:t>
+              <w:t>(</w:t>
+            </w:r>
+            <w:proofErr w:type="spellStart"/>
+            <w:r>
+              <w:rPr>
+                <w:rFonts w:ascii="Arial" w:hAnsi="Arial" w:cs="Arial"/>
+                <w:sz w:val="18"/>
+                <w:szCs w:val="18"/>
+              </w:rPr>
+              <w:t>Edge</w:t>
+            </w:r>
+            <w:proofErr w:type="spellEnd"/>
+            <w:r>
+              <w:rPr>
+                <w:rFonts w:ascii="Arial" w:hAnsi="Arial" w:cs="Arial"/>
+                <w:sz w:val="18"/>
+                <w:szCs w:val="18"/>
+              </w:rPr>
+              <w:t>)</w:t>
             </w:r>
           </w:p>
         </w:tc>
@@ -10866,6 +10883,7 @@
                 <w:sz w:val="18"/>
                 <w:szCs w:val="18"/>
               </w:rPr>
+              <w:lastRenderedPageBreak/>
               <w:t>(&lt;D&gt;, &lt;E&gt;)</w:t>
             </w:r>
           </w:p>
@@ -10956,6 +10974,7 @@
                 <w:sz w:val="18"/>
                 <w:szCs w:val="18"/>
               </w:rPr>
+              <w:lastRenderedPageBreak/>
               <w:t>El método aumenta la cantidad de aristas cuando se ha agregado una arista del nodo ingresado, entre los dos nodos ingresados. No hace nada , en caso contrario.</w:t>
             </w:r>
           </w:p>
@@ -13882,6 +13901,7 @@
                 <w:sz w:val="18"/>
                 <w:szCs w:val="18"/>
               </w:rPr>
+              <w:lastRenderedPageBreak/>
               <w:t>(&lt;C&gt;, &lt;B&gt;)</w:t>
             </w:r>
           </w:p>
@@ -14885,6 +14905,7 @@
           <w:noProof/>
           <w:lang w:val="es-ES"/>
         </w:rPr>
+        <w:lastRenderedPageBreak/>
         <w:t xml:space="preserve">Wikipedia. (12 de 09 de 2017). </w:t>
       </w:r>
       <w:r>
@@ -15156,7 +15177,7 @@
 </file>
 
 <file path=word/endnotes.xml><?xml version="1.0" encoding="utf-8"?>
-<w:endnotes xmlns:wpc="http://schemas.microsoft.com/office/word/2010/wordprocessingCanvas" xmlns:cx="http://schemas.microsoft.com/office/drawing/2014/chartex" xmlns:cx1="http://schemas.microsoft.com/office/drawing/2015/9/8/chartex" xmlns:cx2="http://schemas.microsoft.com/office/drawing/2015/10/21/chartex" xmlns:cx3="http://schemas.microsoft.com/office/drawing/2016/5/9/chartex" xmlns:cx4="http://schemas.microsoft.com/office/drawing/2016/5/10/chartex" xmlns:cx5="http://schemas.microsoft.com/office/drawing/2016/5/11/chartex" xmlns:cx6="http://schemas.microsoft.com/office/drawing/2016/5/12/chartex" xmlns:cx7="http://schemas.microsoft.com/office/drawing/2016/5/13/chartex" xmlns:cx8="http://schemas.microsoft.com/office/drawing/2016/5/14/chartex" xmlns:mc="http://schemas.openxmlformats.org/markup-compatibility/2006" xmlns:aink="http://schemas.microsoft.com/office/drawing/2016/ink" xmlns:am3d="http://schemas.microsoft.com/office/drawing/2017/model3d" xmlns:o="urn:schemas-microsoft-com:office:office" xmlns:r="http://schemas.openxmlformats.org/officeDocument/2006/relationships" xmlns:m="http://schemas.openxmlformats.org/officeDocument/2006/math" xmlns:v="urn:schemas-microsoft-com:vml" xmlns:wp14="http://schemas.microsoft.com/office/word/2010/wordprocessingDrawing" xmlns:wp="http://schemas.openxmlformats.org/drawingml/2006/wordprocessingDrawing" xmlns:w10="urn:schemas-microsoft-com:office:word" xmlns:w="http://schemas.openxmlformats.org/wordprocessingml/2006/main" xmlns:w14="http://schemas.microsoft.com/office/word/2010/wordml" xmlns:w15="http://schemas.microsoft.com/office/word/2012/wordml" xmlns:w16cid="http://schemas.microsoft.com/office/word/2016/wordml/cid" xmlns:w16se="http://schemas.microsoft.com/office/word/2015/wordml/symex" xmlns:wpg="http://schemas.microsoft.com/office/word/2010/wordprocessingGroup" xmlns:wpi="http://schemas.microsoft.com/office/word/2010/wordprocessingInk" xmlns:wne="http://schemas.microsoft.com/office/word/2006/wordml" xmlns:wps="http://schemas.microsoft.com/office/word/2010/wordprocessingShape" mc:Ignorable="w14 w15 w16se w16cid wp14">
+<w:endnotes xmlns:wpc="http://schemas.microsoft.com/office/word/2010/wordprocessingCanvas" xmlns:mc="http://schemas.openxmlformats.org/markup-compatibility/2006" xmlns:o="urn:schemas-microsoft-com:office:office" xmlns:r="http://schemas.openxmlformats.org/officeDocument/2006/relationships" xmlns:m="http://schemas.openxmlformats.org/officeDocument/2006/math" xmlns:v="urn:schemas-microsoft-com:vml" xmlns:wp14="http://schemas.microsoft.com/office/word/2010/wordprocessingDrawing" xmlns:wp="http://schemas.openxmlformats.org/drawingml/2006/wordprocessingDrawing" xmlns:w10="urn:schemas-microsoft-com:office:word" xmlns:w="http://schemas.openxmlformats.org/wordprocessingml/2006/main" xmlns:w14="http://schemas.microsoft.com/office/word/2010/wordml" xmlns:w15="http://schemas.microsoft.com/office/word/2012/wordml" xmlns:wpg="http://schemas.microsoft.com/office/word/2010/wordprocessingGroup" xmlns:wpi="http://schemas.microsoft.com/office/word/2010/wordprocessingInk" xmlns:wne="http://schemas.microsoft.com/office/word/2006/wordml" xmlns:wps="http://schemas.microsoft.com/office/word/2010/wordprocessingShape" mc:Ignorable="w14 w15 wp14">
   <w:endnote w:type="separator" w:id="-1">
     <w:p>
       <w:pPr>
@@ -15181,7 +15202,7 @@
 </file>
 
 <file path=word/footnotes.xml><?xml version="1.0" encoding="utf-8"?>
-<w:footnotes xmlns:wpc="http://schemas.microsoft.com/office/word/2010/wordprocessingCanvas" xmlns:cx="http://schemas.microsoft.com/office/drawing/2014/chartex" xmlns:cx1="http://schemas.microsoft.com/office/drawing/2015/9/8/chartex" xmlns:cx2="http://schemas.microsoft.com/office/drawing/2015/10/21/chartex" xmlns:cx3="http://schemas.microsoft.com/office/drawing/2016/5/9/chartex" xmlns:cx4="http://schemas.microsoft.com/office/drawing/2016/5/10/chartex" xmlns:cx5="http://schemas.microsoft.com/office/drawing/2016/5/11/chartex" xmlns:cx6="http://schemas.microsoft.com/office/drawing/2016/5/12/chartex" xmlns:cx7="http://schemas.microsoft.com/office/drawing/2016/5/13/chartex" xmlns:cx8="http://schemas.microsoft.com/office/drawing/2016/5/14/chartex" xmlns:mc="http://schemas.openxmlformats.org/markup-compatibility/2006" xmlns:aink="http://schemas.microsoft.com/office/drawing/2016/ink" xmlns:am3d="http://schemas.microsoft.com/office/drawing/2017/model3d" xmlns:o="urn:schemas-microsoft-com:office:office" xmlns:r="http://schemas.openxmlformats.org/officeDocument/2006/relationships" xmlns:m="http://schemas.openxmlformats.org/officeDocument/2006/math" xmlns:v="urn:schemas-microsoft-com:vml" xmlns:wp14="http://schemas.microsoft.com/office/word/2010/wordprocessingDrawing" xmlns:wp="http://schemas.openxmlformats.org/drawingml/2006/wordprocessingDrawing" xmlns:w10="urn:schemas-microsoft-com:office:word" xmlns:w="http://schemas.openxmlformats.org/wordprocessingml/2006/main" xmlns:w14="http://schemas.microsoft.com/office/word/2010/wordml" xmlns:w15="http://schemas.microsoft.com/office/word/2012/wordml" xmlns:w16cid="http://schemas.microsoft.com/office/word/2016/wordml/cid" xmlns:w16se="http://schemas.microsoft.com/office/word/2015/wordml/symex" xmlns:wpg="http://schemas.microsoft.com/office/word/2010/wordprocessingGroup" xmlns:wpi="http://schemas.microsoft.com/office/word/2010/wordprocessingInk" xmlns:wne="http://schemas.microsoft.com/office/word/2006/wordml" xmlns:wps="http://schemas.microsoft.com/office/word/2010/wordprocessingShape" mc:Ignorable="w14 w15 w16se w16cid wp14">
+<w:footnotes xmlns:wpc="http://schemas.microsoft.com/office/word/2010/wordprocessingCanvas" xmlns:mc="http://schemas.openxmlformats.org/markup-compatibility/2006" xmlns:o="urn:schemas-microsoft-com:office:office" xmlns:r="http://schemas.openxmlformats.org/officeDocument/2006/relationships" xmlns:m="http://schemas.openxmlformats.org/officeDocument/2006/math" xmlns:v="urn:schemas-microsoft-com:vml" xmlns:wp14="http://schemas.microsoft.com/office/word/2010/wordprocessingDrawing" xmlns:wp="http://schemas.openxmlformats.org/drawingml/2006/wordprocessingDrawing" xmlns:w10="urn:schemas-microsoft-com:office:word" xmlns:w="http://schemas.openxmlformats.org/wordprocessingml/2006/main" xmlns:w14="http://schemas.microsoft.com/office/word/2010/wordml" xmlns:w15="http://schemas.microsoft.com/office/word/2012/wordml" xmlns:wpg="http://schemas.microsoft.com/office/word/2010/wordprocessingGroup" xmlns:wpi="http://schemas.microsoft.com/office/word/2010/wordprocessingInk" xmlns:wne="http://schemas.microsoft.com/office/word/2006/wordml" xmlns:wps="http://schemas.microsoft.com/office/word/2010/wordprocessingShape" mc:Ignorable="w14 w15 wp14">
   <w:footnote w:type="separator" w:id="-1">
     <w:p>
       <w:pPr>
@@ -15206,7 +15227,7 @@
 </file>
 
 <file path=word/header1.xml><?xml version="1.0" encoding="utf-8"?>
-<w:hdr xmlns:wpc="http://schemas.microsoft.com/office/word/2010/wordprocessingCanvas" xmlns:cx="http://schemas.microsoft.com/office/drawing/2014/chartex" xmlns:cx1="http://schemas.microsoft.com/office/drawing/2015/9/8/chartex" xmlns:cx2="http://schemas.microsoft.com/office/drawing/2015/10/21/chartex" xmlns:cx3="http://schemas.microsoft.com/office/drawing/2016/5/9/chartex" xmlns:cx4="http://schemas.microsoft.com/office/drawing/2016/5/10/chartex" xmlns:cx5="http://schemas.microsoft.com/office/drawing/2016/5/11/chartex" xmlns:cx6="http://schemas.microsoft.com/office/drawing/2016/5/12/chartex" xmlns:cx7="http://schemas.microsoft.com/office/drawing/2016/5/13/chartex" xmlns:cx8="http://schemas.microsoft.com/office/drawing/2016/5/14/chartex" xmlns:mc="http://schemas.openxmlformats.org/markup-compatibility/2006" xmlns:aink="http://schemas.microsoft.com/office/drawing/2016/ink" xmlns:am3d="http://schemas.microsoft.com/office/drawing/2017/model3d" xmlns:o="urn:schemas-microsoft-com:office:office" xmlns:r="http://schemas.openxmlformats.org/officeDocument/2006/relationships" xmlns:m="http://schemas.openxmlformats.org/officeDocument/2006/math" xmlns:v="urn:schemas-microsoft-com:vml" xmlns:wp14="http://schemas.microsoft.com/office/word/2010/wordprocessingDrawing" xmlns:wp="http://schemas.openxmlformats.org/drawingml/2006/wordprocessingDrawing" xmlns:w10="urn:schemas-microsoft-com:office:word" xmlns:w="http://schemas.openxmlformats.org/wordprocessingml/2006/main" xmlns:w14="http://schemas.microsoft.com/office/word/2010/wordml" xmlns:w15="http://schemas.microsoft.com/office/word/2012/wordml" xmlns:w16cid="http://schemas.microsoft.com/office/word/2016/wordml/cid" xmlns:w16se="http://schemas.microsoft.com/office/word/2015/wordml/symex" xmlns:wpg="http://schemas.microsoft.com/office/word/2010/wordprocessingGroup" xmlns:wpi="http://schemas.microsoft.com/office/word/2010/wordprocessingInk" xmlns:wne="http://schemas.microsoft.com/office/word/2006/wordml" xmlns:wps="http://schemas.microsoft.com/office/word/2010/wordprocessingShape" mc:Ignorable="w14 w15 w16se w16cid wp14">
+<w:hdr xmlns:wpc="http://schemas.microsoft.com/office/word/2010/wordprocessingCanvas" xmlns:mc="http://schemas.openxmlformats.org/markup-compatibility/2006" xmlns:o="urn:schemas-microsoft-com:office:office" xmlns:r="http://schemas.openxmlformats.org/officeDocument/2006/relationships" xmlns:m="http://schemas.openxmlformats.org/officeDocument/2006/math" xmlns:v="urn:schemas-microsoft-com:vml" xmlns:wp14="http://schemas.microsoft.com/office/word/2010/wordprocessingDrawing" xmlns:wp="http://schemas.openxmlformats.org/drawingml/2006/wordprocessingDrawing" xmlns:w10="urn:schemas-microsoft-com:office:word" xmlns:w="http://schemas.openxmlformats.org/wordprocessingml/2006/main" xmlns:w14="http://schemas.microsoft.com/office/word/2010/wordml" xmlns:w15="http://schemas.microsoft.com/office/word/2012/wordml" xmlns:wpg="http://schemas.microsoft.com/office/word/2010/wordprocessingGroup" xmlns:wpi="http://schemas.microsoft.com/office/word/2010/wordprocessingInk" xmlns:wne="http://schemas.microsoft.com/office/word/2006/wordml" xmlns:wps="http://schemas.microsoft.com/office/word/2010/wordprocessingShape" mc:Ignorable="w14 w15 wp14">
   <w:p>
     <w:pPr>
       <w:pStyle w:val="Encabezado"/>
@@ -15245,7 +15266,7 @@
 </file>
 
 <file path=word/numbering.xml><?xml version="1.0" encoding="utf-8"?>
-<w:numbering xmlns:wpc="http://schemas.microsoft.com/office/word/2010/wordprocessingCanvas" xmlns:cx="http://schemas.microsoft.com/office/drawing/2014/chartex" xmlns:cx1="http://schemas.microsoft.com/office/drawing/2015/9/8/chartex" xmlns:cx2="http://schemas.microsoft.com/office/drawing/2015/10/21/chartex" xmlns:cx3="http://schemas.microsoft.com/office/drawing/2016/5/9/chartex" xmlns:cx4="http://schemas.microsoft.com/office/drawing/2016/5/10/chartex" xmlns:cx5="http://schemas.microsoft.com/office/drawing/2016/5/11/chartex" xmlns:cx6="http://schemas.microsoft.com/office/drawing/2016/5/12/chartex" xmlns:cx7="http://schemas.microsoft.com/office/drawing/2016/5/13/chartex" xmlns:cx8="http://schemas.microsoft.com/office/drawing/2016/5/14/chartex" xmlns:mc="http://schemas.openxmlformats.org/markup-compatibility/2006" xmlns:aink="http://schemas.microsoft.com/office/drawing/2016/ink" xmlns:am3d="http://schemas.microsoft.com/office/drawing/2017/model3d" xmlns:o="urn:schemas-microsoft-com:office:office" xmlns:r="http://schemas.openxmlformats.org/officeDocument/2006/relationships" xmlns:m="http://schemas.openxmlformats.org/officeDocument/2006/math" xmlns:v="urn:schemas-microsoft-com:vml" xmlns:wp14="http://schemas.microsoft.com/office/word/2010/wordprocessingDrawing" xmlns:wp="http://schemas.openxmlformats.org/drawingml/2006/wordprocessingDrawing" xmlns:w10="urn:schemas-microsoft-com:office:word" xmlns:w="http://schemas.openxmlformats.org/wordprocessingml/2006/main" xmlns:w14="http://schemas.microsoft.com/office/word/2010/wordml" xmlns:w15="http://schemas.microsoft.com/office/word/2012/wordml" xmlns:w16cid="http://schemas.microsoft.com/office/word/2016/wordml/cid" xmlns:w16se="http://schemas.microsoft.com/office/word/2015/wordml/symex" xmlns:wpg="http://schemas.microsoft.com/office/word/2010/wordprocessingGroup" xmlns:wpi="http://schemas.microsoft.com/office/word/2010/wordprocessingInk" xmlns:wne="http://schemas.microsoft.com/office/word/2006/wordml" xmlns:wps="http://schemas.microsoft.com/office/word/2010/wordprocessingShape" mc:Ignorable="w14 w15 w16se w16cid wp14">
+<w:numbering xmlns:wpc="http://schemas.microsoft.com/office/word/2010/wordprocessingCanvas" xmlns:mc="http://schemas.openxmlformats.org/markup-compatibility/2006" xmlns:o="urn:schemas-microsoft-com:office:office" xmlns:r="http://schemas.openxmlformats.org/officeDocument/2006/relationships" xmlns:m="http://schemas.openxmlformats.org/officeDocument/2006/math" xmlns:v="urn:schemas-microsoft-com:vml" xmlns:wp14="http://schemas.microsoft.com/office/word/2010/wordprocessingDrawing" xmlns:wp="http://schemas.openxmlformats.org/drawingml/2006/wordprocessingDrawing" xmlns:w10="urn:schemas-microsoft-com:office:word" xmlns:w="http://schemas.openxmlformats.org/wordprocessingml/2006/main" xmlns:w14="http://schemas.microsoft.com/office/word/2010/wordml" xmlns:w15="http://schemas.microsoft.com/office/word/2012/wordml" xmlns:wpg="http://schemas.microsoft.com/office/word/2010/wordprocessingGroup" xmlns:wpi="http://schemas.microsoft.com/office/word/2010/wordprocessingInk" xmlns:wne="http://schemas.microsoft.com/office/word/2006/wordml" xmlns:wps="http://schemas.microsoft.com/office/word/2010/wordprocessingShape" mc:Ignorable="w14 w15 wp14">
   <w:abstractNum w:abstractNumId="0" w15:restartNumberingAfterBreak="0">
     <w:nsid w:val="155F1166"/>
     <w:multiLevelType w:val="hybridMultilevel"/>
@@ -16635,7 +16656,7 @@
 </file>
 
 <file path=word/styles.xml><?xml version="1.0" encoding="utf-8"?>
-<w:styles xmlns:mc="http://schemas.openxmlformats.org/markup-compatibility/2006" xmlns:r="http://schemas.openxmlformats.org/officeDocument/2006/relationships" xmlns:w="http://schemas.openxmlformats.org/wordprocessingml/2006/main" xmlns:w14="http://schemas.microsoft.com/office/word/2010/wordml" xmlns:w15="http://schemas.microsoft.com/office/word/2012/wordml" xmlns:w16cid="http://schemas.microsoft.com/office/word/2016/wordml/cid" xmlns:w16se="http://schemas.microsoft.com/office/word/2015/wordml/symex" mc:Ignorable="w14 w15 w16se w16cid">
+<w:styles xmlns:mc="http://schemas.openxmlformats.org/markup-compatibility/2006" xmlns:r="http://schemas.openxmlformats.org/officeDocument/2006/relationships" xmlns:w="http://schemas.openxmlformats.org/wordprocessingml/2006/main" xmlns:w14="http://schemas.microsoft.com/office/word/2010/wordml" xmlns:w15="http://schemas.microsoft.com/office/word/2012/wordml" mc:Ignorable="w14 w15">
   <w:docDefaults>
     <w:rPrDefault>
       <w:rPr>
@@ -16651,7 +16672,7 @@
       </w:pPr>
     </w:pPrDefault>
   </w:docDefaults>
-  <w:latentStyles w:defLockedState="0" w:defUIPriority="99" w:defSemiHidden="0" w:defUnhideWhenUsed="0" w:defQFormat="0" w:count="375">
+  <w:latentStyles w:defLockedState="0" w:defUIPriority="99" w:defSemiHidden="0" w:defUnhideWhenUsed="0" w:defQFormat="0" w:count="371">
     <w:lsdException w:name="Normal" w:uiPriority="0" w:qFormat="1"/>
     <w:lsdException w:name="heading 1" w:uiPriority="9" w:qFormat="1"/>
     <w:lsdException w:name="heading 2" w:semiHidden="1" w:uiPriority="9" w:unhideWhenUsed="1" w:qFormat="1"/>
@@ -17023,10 +17044,6 @@
     <w:lsdException w:name="List Table 5 Dark Accent 6" w:uiPriority="50"/>
     <w:lsdException w:name="List Table 6 Colorful Accent 6" w:uiPriority="51"/>
     <w:lsdException w:name="List Table 7 Colorful Accent 6" w:uiPriority="52"/>
-    <w:lsdException w:name="Mention" w:semiHidden="1" w:unhideWhenUsed="1"/>
-    <w:lsdException w:name="Smart Hyperlink" w:semiHidden="1" w:unhideWhenUsed="1"/>
-    <w:lsdException w:name="Hashtag" w:semiHidden="1" w:unhideWhenUsed="1"/>
-    <w:lsdException w:name="Unresolved Mention" w:semiHidden="1" w:unhideWhenUsed="1"/>
   </w:latentStyles>
   <w:style w:type="paragraph" w:default="1" w:styleId="Normal">
     <w:name w:val="Normal"/>
@@ -18416,7 +18433,7 @@
 </file>
 
 <file path=customXml/itemProps1.xml><?xml version="1.0" encoding="utf-8"?>
-<ds:datastoreItem xmlns:ds="http://schemas.openxmlformats.org/officeDocument/2006/customXml" ds:itemID="{C7635CEC-8B52-4CFB-A203-AE9A50AA5748}">
+<ds:datastoreItem xmlns:ds="http://schemas.openxmlformats.org/officeDocument/2006/customXml" ds:itemID="{08337F8A-3270-419D-8A99-D66ADA4C010F}">
   <ds:schemaRefs>
     <ds:schemaRef ds:uri="http://schemas.openxmlformats.org/officeDocument/2006/bibliography"/>
   </ds:schemaRefs>

</xml_diff>